<commit_message>
doc(word): chapitre cryptographic failure
</commit_message>
<xml_diff>
--- a/rapport et JDT/Christopher_Ristic_Rapport.docx
+++ b/rapport et JDT/Christopher_Ristic_Rapport.docx
@@ -10,11 +10,9 @@
         </w:pBdr>
         <w:spacing w:line="259" w:lineRule="auto"/>
       </w:pPr>
-      <w:proofErr w:type="spellStart"/>
       <w:r>
         <w:t>P_App_Audit</w:t>
       </w:r>
-      <w:proofErr w:type="spellEnd"/>
     </w:p>
     <w:p>
       <w:pPr>
@@ -149,7 +147,7 @@
         </w:rPr>
         <w:fldChar w:fldCharType="separate"/>
       </w:r>
-      <w:hyperlink w:anchor="_Toc213320304" w:history="1">
+      <w:hyperlink w:anchor="_Toc213396460" w:history="1">
         <w:r>
           <w:rPr>
             <w:rStyle w:val="Lienhypertexte"/>
@@ -197,7 +195,7 @@
             <w:noProof/>
             <w:webHidden/>
           </w:rPr>
-          <w:instrText xml:space="preserve"> PAGEREF _Toc213320304 \h </w:instrText>
+          <w:instrText xml:space="preserve"> PAGEREF _Toc213396460 \h </w:instrText>
         </w:r>
         <w:r>
           <w:rPr>
@@ -218,6 +216,3534 @@
             <w:webHidden/>
           </w:rPr>
           <w:t>3</w:t>
+        </w:r>
+        <w:r>
+          <w:rPr>
+            <w:noProof/>
+            <w:webHidden/>
+          </w:rPr>
+          <w:fldChar w:fldCharType="end"/>
+        </w:r>
+      </w:hyperlink>
+    </w:p>
+    <w:p>
+      <w:pPr>
+        <w:pStyle w:val="TM2"/>
+        <w:tabs>
+          <w:tab w:val="left" w:pos="800"/>
+          <w:tab w:val="right" w:leader="dot" w:pos="9060"/>
+        </w:tabs>
+        <w:rPr>
+          <w:rFonts w:eastAsiaTheme="minorEastAsia" w:cstheme="minorBidi"/>
+          <w:smallCaps w:val="0"/>
+          <w:noProof/>
+          <w:kern w:val="2"/>
+          <w:sz w:val="24"/>
+          <w:szCs w:val="24"/>
+          <w14:ligatures w14:val="standardContextual"/>
+        </w:rPr>
+      </w:pPr>
+      <w:hyperlink w:anchor="_Toc213396461" w:history="1">
+        <w:r>
+          <w:rPr>
+            <w:rStyle w:val="Lienhypertexte"/>
+            <w:noProof/>
+          </w:rPr>
+          <w:t>1.1</w:t>
+        </w:r>
+        <w:r>
+          <w:rPr>
+            <w:rFonts w:eastAsiaTheme="minorEastAsia" w:cstheme="minorBidi"/>
+            <w:smallCaps w:val="0"/>
+            <w:noProof/>
+            <w:kern w:val="2"/>
+            <w:sz w:val="24"/>
+            <w:szCs w:val="24"/>
+            <w14:ligatures w14:val="standardContextual"/>
+          </w:rPr>
+          <w:tab/>
+        </w:r>
+        <w:r>
+          <w:rPr>
+            <w:rStyle w:val="Lienhypertexte"/>
+            <w:noProof/>
+          </w:rPr>
+          <w:t>Objectif</w:t>
+        </w:r>
+        <w:r>
+          <w:rPr>
+            <w:noProof/>
+            <w:webHidden/>
+          </w:rPr>
+          <w:tab/>
+        </w:r>
+        <w:r>
+          <w:rPr>
+            <w:noProof/>
+            <w:webHidden/>
+          </w:rPr>
+          <w:fldChar w:fldCharType="begin"/>
+        </w:r>
+        <w:r>
+          <w:rPr>
+            <w:noProof/>
+            <w:webHidden/>
+          </w:rPr>
+          <w:instrText xml:space="preserve"> PAGEREF _Toc213396461 \h </w:instrText>
+        </w:r>
+        <w:r>
+          <w:rPr>
+            <w:noProof/>
+            <w:webHidden/>
+          </w:rPr>
+        </w:r>
+        <w:r>
+          <w:rPr>
+            <w:noProof/>
+            <w:webHidden/>
+          </w:rPr>
+          <w:fldChar w:fldCharType="separate"/>
+        </w:r>
+        <w:r>
+          <w:rPr>
+            <w:noProof/>
+            <w:webHidden/>
+          </w:rPr>
+          <w:t>3</w:t>
+        </w:r>
+        <w:r>
+          <w:rPr>
+            <w:noProof/>
+            <w:webHidden/>
+          </w:rPr>
+          <w:fldChar w:fldCharType="end"/>
+        </w:r>
+      </w:hyperlink>
+    </w:p>
+    <w:p>
+      <w:pPr>
+        <w:pStyle w:val="TM10"/>
+        <w:tabs>
+          <w:tab w:val="left" w:pos="400"/>
+          <w:tab w:val="right" w:leader="dot" w:pos="9060"/>
+        </w:tabs>
+        <w:rPr>
+          <w:rFonts w:eastAsiaTheme="minorEastAsia" w:cstheme="minorBidi"/>
+          <w:b w:val="0"/>
+          <w:bCs w:val="0"/>
+          <w:caps w:val="0"/>
+          <w:noProof/>
+          <w:kern w:val="2"/>
+          <w:sz w:val="24"/>
+          <w:szCs w:val="24"/>
+          <w14:ligatures w14:val="standardContextual"/>
+        </w:rPr>
+      </w:pPr>
+      <w:hyperlink w:anchor="_Toc213396462" w:history="1">
+        <w:r>
+          <w:rPr>
+            <w:rStyle w:val="Lienhypertexte"/>
+            <w:noProof/>
+          </w:rPr>
+          <w:t>2</w:t>
+        </w:r>
+        <w:r>
+          <w:rPr>
+            <w:rFonts w:eastAsiaTheme="minorEastAsia" w:cstheme="minorBidi"/>
+            <w:b w:val="0"/>
+            <w:bCs w:val="0"/>
+            <w:caps w:val="0"/>
+            <w:noProof/>
+            <w:kern w:val="2"/>
+            <w:sz w:val="24"/>
+            <w:szCs w:val="24"/>
+            <w14:ligatures w14:val="standardContextual"/>
+          </w:rPr>
+          <w:tab/>
+        </w:r>
+        <w:r>
+          <w:rPr>
+            <w:rStyle w:val="Lienhypertexte"/>
+            <w:noProof/>
+          </w:rPr>
+          <w:t>Broken access control</w:t>
+        </w:r>
+        <w:r>
+          <w:rPr>
+            <w:noProof/>
+            <w:webHidden/>
+          </w:rPr>
+          <w:tab/>
+        </w:r>
+        <w:r>
+          <w:rPr>
+            <w:noProof/>
+            <w:webHidden/>
+          </w:rPr>
+          <w:fldChar w:fldCharType="begin"/>
+        </w:r>
+        <w:r>
+          <w:rPr>
+            <w:noProof/>
+            <w:webHidden/>
+          </w:rPr>
+          <w:instrText xml:space="preserve"> PAGEREF _Toc213396462 \h </w:instrText>
+        </w:r>
+        <w:r>
+          <w:rPr>
+            <w:noProof/>
+            <w:webHidden/>
+          </w:rPr>
+        </w:r>
+        <w:r>
+          <w:rPr>
+            <w:noProof/>
+            <w:webHidden/>
+          </w:rPr>
+          <w:fldChar w:fldCharType="separate"/>
+        </w:r>
+        <w:r>
+          <w:rPr>
+            <w:noProof/>
+            <w:webHidden/>
+          </w:rPr>
+          <w:t>3</w:t>
+        </w:r>
+        <w:r>
+          <w:rPr>
+            <w:noProof/>
+            <w:webHidden/>
+          </w:rPr>
+          <w:fldChar w:fldCharType="end"/>
+        </w:r>
+      </w:hyperlink>
+    </w:p>
+    <w:p>
+      <w:pPr>
+        <w:pStyle w:val="TM2"/>
+        <w:tabs>
+          <w:tab w:val="left" w:pos="800"/>
+          <w:tab w:val="right" w:leader="dot" w:pos="9060"/>
+        </w:tabs>
+        <w:rPr>
+          <w:rFonts w:eastAsiaTheme="minorEastAsia" w:cstheme="minorBidi"/>
+          <w:smallCaps w:val="0"/>
+          <w:noProof/>
+          <w:kern w:val="2"/>
+          <w:sz w:val="24"/>
+          <w:szCs w:val="24"/>
+          <w14:ligatures w14:val="standardContextual"/>
+        </w:rPr>
+      </w:pPr>
+      <w:hyperlink w:anchor="_Toc213396463" w:history="1">
+        <w:r>
+          <w:rPr>
+            <w:rStyle w:val="Lienhypertexte"/>
+            <w:noProof/>
+          </w:rPr>
+          <w:t>2.1</w:t>
+        </w:r>
+        <w:r>
+          <w:rPr>
+            <w:rFonts w:eastAsiaTheme="minorEastAsia" w:cstheme="minorBidi"/>
+            <w:smallCaps w:val="0"/>
+            <w:noProof/>
+            <w:kern w:val="2"/>
+            <w:sz w:val="24"/>
+            <w:szCs w:val="24"/>
+            <w14:ligatures w14:val="standardContextual"/>
+          </w:rPr>
+          <w:tab/>
+        </w:r>
+        <w:r>
+          <w:rPr>
+            <w:rStyle w:val="Lienhypertexte"/>
+            <w:noProof/>
+          </w:rPr>
+          <w:t>Exemple de code / élément d’architecture lié</w:t>
+        </w:r>
+        <w:r>
+          <w:rPr>
+            <w:noProof/>
+            <w:webHidden/>
+          </w:rPr>
+          <w:tab/>
+        </w:r>
+        <w:r>
+          <w:rPr>
+            <w:noProof/>
+            <w:webHidden/>
+          </w:rPr>
+          <w:fldChar w:fldCharType="begin"/>
+        </w:r>
+        <w:r>
+          <w:rPr>
+            <w:noProof/>
+            <w:webHidden/>
+          </w:rPr>
+          <w:instrText xml:space="preserve"> PAGEREF _Toc213396463 \h </w:instrText>
+        </w:r>
+        <w:r>
+          <w:rPr>
+            <w:noProof/>
+            <w:webHidden/>
+          </w:rPr>
+        </w:r>
+        <w:r>
+          <w:rPr>
+            <w:noProof/>
+            <w:webHidden/>
+          </w:rPr>
+          <w:fldChar w:fldCharType="separate"/>
+        </w:r>
+        <w:r>
+          <w:rPr>
+            <w:noProof/>
+            <w:webHidden/>
+          </w:rPr>
+          <w:t>3</w:t>
+        </w:r>
+        <w:r>
+          <w:rPr>
+            <w:noProof/>
+            <w:webHidden/>
+          </w:rPr>
+          <w:fldChar w:fldCharType="end"/>
+        </w:r>
+      </w:hyperlink>
+    </w:p>
+    <w:p>
+      <w:pPr>
+        <w:pStyle w:val="TM2"/>
+        <w:tabs>
+          <w:tab w:val="left" w:pos="800"/>
+          <w:tab w:val="right" w:leader="dot" w:pos="9060"/>
+        </w:tabs>
+        <w:rPr>
+          <w:rFonts w:eastAsiaTheme="minorEastAsia" w:cstheme="minorBidi"/>
+          <w:smallCaps w:val="0"/>
+          <w:noProof/>
+          <w:kern w:val="2"/>
+          <w:sz w:val="24"/>
+          <w:szCs w:val="24"/>
+          <w14:ligatures w14:val="standardContextual"/>
+        </w:rPr>
+      </w:pPr>
+      <w:hyperlink w:anchor="_Toc213396464" w:history="1">
+        <w:r>
+          <w:rPr>
+            <w:rStyle w:val="Lienhypertexte"/>
+            <w:noProof/>
+          </w:rPr>
+          <w:t>2.2</w:t>
+        </w:r>
+        <w:r>
+          <w:rPr>
+            <w:rFonts w:eastAsiaTheme="minorEastAsia" w:cstheme="minorBidi"/>
+            <w:smallCaps w:val="0"/>
+            <w:noProof/>
+            <w:kern w:val="2"/>
+            <w:sz w:val="24"/>
+            <w:szCs w:val="24"/>
+            <w14:ligatures w14:val="standardContextual"/>
+          </w:rPr>
+          <w:tab/>
+        </w:r>
+        <w:r>
+          <w:rPr>
+            <w:rStyle w:val="Lienhypertexte"/>
+            <w:noProof/>
+          </w:rPr>
+          <w:t>Statut</w:t>
+        </w:r>
+        <w:r>
+          <w:rPr>
+            <w:noProof/>
+            <w:webHidden/>
+          </w:rPr>
+          <w:tab/>
+        </w:r>
+        <w:r>
+          <w:rPr>
+            <w:noProof/>
+            <w:webHidden/>
+          </w:rPr>
+          <w:fldChar w:fldCharType="begin"/>
+        </w:r>
+        <w:r>
+          <w:rPr>
+            <w:noProof/>
+            <w:webHidden/>
+          </w:rPr>
+          <w:instrText xml:space="preserve"> PAGEREF _Toc213396464 \h </w:instrText>
+        </w:r>
+        <w:r>
+          <w:rPr>
+            <w:noProof/>
+            <w:webHidden/>
+          </w:rPr>
+        </w:r>
+        <w:r>
+          <w:rPr>
+            <w:noProof/>
+            <w:webHidden/>
+          </w:rPr>
+          <w:fldChar w:fldCharType="separate"/>
+        </w:r>
+        <w:r>
+          <w:rPr>
+            <w:noProof/>
+            <w:webHidden/>
+          </w:rPr>
+          <w:t>3</w:t>
+        </w:r>
+        <w:r>
+          <w:rPr>
+            <w:noProof/>
+            <w:webHidden/>
+          </w:rPr>
+          <w:fldChar w:fldCharType="end"/>
+        </w:r>
+      </w:hyperlink>
+    </w:p>
+    <w:p>
+      <w:pPr>
+        <w:pStyle w:val="TM2"/>
+        <w:tabs>
+          <w:tab w:val="left" w:pos="800"/>
+          <w:tab w:val="right" w:leader="dot" w:pos="9060"/>
+        </w:tabs>
+        <w:rPr>
+          <w:rFonts w:eastAsiaTheme="minorEastAsia" w:cstheme="minorBidi"/>
+          <w:smallCaps w:val="0"/>
+          <w:noProof/>
+          <w:kern w:val="2"/>
+          <w:sz w:val="24"/>
+          <w:szCs w:val="24"/>
+          <w14:ligatures w14:val="standardContextual"/>
+        </w:rPr>
+      </w:pPr>
+      <w:hyperlink w:anchor="_Toc213396465" w:history="1">
+        <w:r>
+          <w:rPr>
+            <w:rStyle w:val="Lienhypertexte"/>
+            <w:noProof/>
+          </w:rPr>
+          <w:t>2.3</w:t>
+        </w:r>
+        <w:r>
+          <w:rPr>
+            <w:rFonts w:eastAsiaTheme="minorEastAsia" w:cstheme="minorBidi"/>
+            <w:smallCaps w:val="0"/>
+            <w:noProof/>
+            <w:kern w:val="2"/>
+            <w:sz w:val="24"/>
+            <w:szCs w:val="24"/>
+            <w14:ligatures w14:val="standardContextual"/>
+          </w:rPr>
+          <w:tab/>
+        </w:r>
+        <w:r>
+          <w:rPr>
+            <w:rStyle w:val="Lienhypertexte"/>
+            <w:noProof/>
+          </w:rPr>
+          <w:t>Contre-mesure</w:t>
+        </w:r>
+        <w:r>
+          <w:rPr>
+            <w:noProof/>
+            <w:webHidden/>
+          </w:rPr>
+          <w:tab/>
+        </w:r>
+        <w:r>
+          <w:rPr>
+            <w:noProof/>
+            <w:webHidden/>
+          </w:rPr>
+          <w:fldChar w:fldCharType="begin"/>
+        </w:r>
+        <w:r>
+          <w:rPr>
+            <w:noProof/>
+            <w:webHidden/>
+          </w:rPr>
+          <w:instrText xml:space="preserve"> PAGEREF _Toc213396465 \h </w:instrText>
+        </w:r>
+        <w:r>
+          <w:rPr>
+            <w:noProof/>
+            <w:webHidden/>
+          </w:rPr>
+        </w:r>
+        <w:r>
+          <w:rPr>
+            <w:noProof/>
+            <w:webHidden/>
+          </w:rPr>
+          <w:fldChar w:fldCharType="separate"/>
+        </w:r>
+        <w:r>
+          <w:rPr>
+            <w:noProof/>
+            <w:webHidden/>
+          </w:rPr>
+          <w:t>3</w:t>
+        </w:r>
+        <w:r>
+          <w:rPr>
+            <w:noProof/>
+            <w:webHidden/>
+          </w:rPr>
+          <w:fldChar w:fldCharType="end"/>
+        </w:r>
+      </w:hyperlink>
+    </w:p>
+    <w:p>
+      <w:pPr>
+        <w:pStyle w:val="TM10"/>
+        <w:tabs>
+          <w:tab w:val="left" w:pos="400"/>
+          <w:tab w:val="right" w:leader="dot" w:pos="9060"/>
+        </w:tabs>
+        <w:rPr>
+          <w:rFonts w:eastAsiaTheme="minorEastAsia" w:cstheme="minorBidi"/>
+          <w:b w:val="0"/>
+          <w:bCs w:val="0"/>
+          <w:caps w:val="0"/>
+          <w:noProof/>
+          <w:kern w:val="2"/>
+          <w:sz w:val="24"/>
+          <w:szCs w:val="24"/>
+          <w14:ligatures w14:val="standardContextual"/>
+        </w:rPr>
+      </w:pPr>
+      <w:hyperlink w:anchor="_Toc213396466" w:history="1">
+        <w:r>
+          <w:rPr>
+            <w:rStyle w:val="Lienhypertexte"/>
+            <w:noProof/>
+          </w:rPr>
+          <w:t>3</w:t>
+        </w:r>
+        <w:r>
+          <w:rPr>
+            <w:rFonts w:eastAsiaTheme="minorEastAsia" w:cstheme="minorBidi"/>
+            <w:b w:val="0"/>
+            <w:bCs w:val="0"/>
+            <w:caps w:val="0"/>
+            <w:noProof/>
+            <w:kern w:val="2"/>
+            <w:sz w:val="24"/>
+            <w:szCs w:val="24"/>
+            <w14:ligatures w14:val="standardContextual"/>
+          </w:rPr>
+          <w:tab/>
+        </w:r>
+        <w:r>
+          <w:rPr>
+            <w:rStyle w:val="Lienhypertexte"/>
+            <w:noProof/>
+          </w:rPr>
+          <w:t>Cryptographic F</w:t>
+        </w:r>
+        <w:r>
+          <w:rPr>
+            <w:rStyle w:val="Lienhypertexte"/>
+            <w:noProof/>
+          </w:rPr>
+          <w:t>a</w:t>
+        </w:r>
+        <w:r>
+          <w:rPr>
+            <w:rStyle w:val="Lienhypertexte"/>
+            <w:noProof/>
+          </w:rPr>
+          <w:t>ilures</w:t>
+        </w:r>
+        <w:r>
+          <w:rPr>
+            <w:noProof/>
+            <w:webHidden/>
+          </w:rPr>
+          <w:tab/>
+        </w:r>
+        <w:r>
+          <w:rPr>
+            <w:noProof/>
+            <w:webHidden/>
+          </w:rPr>
+          <w:fldChar w:fldCharType="begin"/>
+        </w:r>
+        <w:r>
+          <w:rPr>
+            <w:noProof/>
+            <w:webHidden/>
+          </w:rPr>
+          <w:instrText xml:space="preserve"> PAGEREF _Toc213396466 \h </w:instrText>
+        </w:r>
+        <w:r>
+          <w:rPr>
+            <w:noProof/>
+            <w:webHidden/>
+          </w:rPr>
+        </w:r>
+        <w:r>
+          <w:rPr>
+            <w:noProof/>
+            <w:webHidden/>
+          </w:rPr>
+          <w:fldChar w:fldCharType="separate"/>
+        </w:r>
+        <w:r>
+          <w:rPr>
+            <w:noProof/>
+            <w:webHidden/>
+          </w:rPr>
+          <w:t>3</w:t>
+        </w:r>
+        <w:r>
+          <w:rPr>
+            <w:noProof/>
+            <w:webHidden/>
+          </w:rPr>
+          <w:fldChar w:fldCharType="end"/>
+        </w:r>
+      </w:hyperlink>
+    </w:p>
+    <w:p>
+      <w:pPr>
+        <w:pStyle w:val="TM2"/>
+        <w:tabs>
+          <w:tab w:val="left" w:pos="800"/>
+          <w:tab w:val="right" w:leader="dot" w:pos="9060"/>
+        </w:tabs>
+        <w:rPr>
+          <w:rFonts w:eastAsiaTheme="minorEastAsia" w:cstheme="minorBidi"/>
+          <w:smallCaps w:val="0"/>
+          <w:noProof/>
+          <w:kern w:val="2"/>
+          <w:sz w:val="24"/>
+          <w:szCs w:val="24"/>
+          <w14:ligatures w14:val="standardContextual"/>
+        </w:rPr>
+      </w:pPr>
+      <w:hyperlink w:anchor="_Toc213396467" w:history="1">
+        <w:r>
+          <w:rPr>
+            <w:rStyle w:val="Lienhypertexte"/>
+            <w:noProof/>
+          </w:rPr>
+          <w:t>3.1</w:t>
+        </w:r>
+        <w:r>
+          <w:rPr>
+            <w:rFonts w:eastAsiaTheme="minorEastAsia" w:cstheme="minorBidi"/>
+            <w:smallCaps w:val="0"/>
+            <w:noProof/>
+            <w:kern w:val="2"/>
+            <w:sz w:val="24"/>
+            <w:szCs w:val="24"/>
+            <w14:ligatures w14:val="standardContextual"/>
+          </w:rPr>
+          <w:tab/>
+        </w:r>
+        <w:r>
+          <w:rPr>
+            <w:rStyle w:val="Lienhypertexte"/>
+            <w:noProof/>
+          </w:rPr>
+          <w:t>Exemple de code / élément d’architecture lié</w:t>
+        </w:r>
+        <w:r>
+          <w:rPr>
+            <w:noProof/>
+            <w:webHidden/>
+          </w:rPr>
+          <w:tab/>
+        </w:r>
+        <w:r>
+          <w:rPr>
+            <w:noProof/>
+            <w:webHidden/>
+          </w:rPr>
+          <w:fldChar w:fldCharType="begin"/>
+        </w:r>
+        <w:r>
+          <w:rPr>
+            <w:noProof/>
+            <w:webHidden/>
+          </w:rPr>
+          <w:instrText xml:space="preserve"> PAGEREF _Toc213396467 \h </w:instrText>
+        </w:r>
+        <w:r>
+          <w:rPr>
+            <w:noProof/>
+            <w:webHidden/>
+          </w:rPr>
+        </w:r>
+        <w:r>
+          <w:rPr>
+            <w:noProof/>
+            <w:webHidden/>
+          </w:rPr>
+          <w:fldChar w:fldCharType="separate"/>
+        </w:r>
+        <w:r>
+          <w:rPr>
+            <w:noProof/>
+            <w:webHidden/>
+          </w:rPr>
+          <w:t>3</w:t>
+        </w:r>
+        <w:r>
+          <w:rPr>
+            <w:noProof/>
+            <w:webHidden/>
+          </w:rPr>
+          <w:fldChar w:fldCharType="end"/>
+        </w:r>
+      </w:hyperlink>
+    </w:p>
+    <w:p>
+      <w:pPr>
+        <w:pStyle w:val="TM2"/>
+        <w:tabs>
+          <w:tab w:val="left" w:pos="800"/>
+          <w:tab w:val="right" w:leader="dot" w:pos="9060"/>
+        </w:tabs>
+        <w:rPr>
+          <w:rFonts w:eastAsiaTheme="minorEastAsia" w:cstheme="minorBidi"/>
+          <w:smallCaps w:val="0"/>
+          <w:noProof/>
+          <w:kern w:val="2"/>
+          <w:sz w:val="24"/>
+          <w:szCs w:val="24"/>
+          <w14:ligatures w14:val="standardContextual"/>
+        </w:rPr>
+      </w:pPr>
+      <w:hyperlink w:anchor="_Toc213396468" w:history="1">
+        <w:r>
+          <w:rPr>
+            <w:rStyle w:val="Lienhypertexte"/>
+            <w:noProof/>
+          </w:rPr>
+          <w:t>3.2</w:t>
+        </w:r>
+        <w:r>
+          <w:rPr>
+            <w:rFonts w:eastAsiaTheme="minorEastAsia" w:cstheme="minorBidi"/>
+            <w:smallCaps w:val="0"/>
+            <w:noProof/>
+            <w:kern w:val="2"/>
+            <w:sz w:val="24"/>
+            <w:szCs w:val="24"/>
+            <w14:ligatures w14:val="standardContextual"/>
+          </w:rPr>
+          <w:tab/>
+        </w:r>
+        <w:r>
+          <w:rPr>
+            <w:rStyle w:val="Lienhypertexte"/>
+            <w:noProof/>
+          </w:rPr>
+          <w:t>Statut</w:t>
+        </w:r>
+        <w:r>
+          <w:rPr>
+            <w:noProof/>
+            <w:webHidden/>
+          </w:rPr>
+          <w:tab/>
+        </w:r>
+        <w:r>
+          <w:rPr>
+            <w:noProof/>
+            <w:webHidden/>
+          </w:rPr>
+          <w:fldChar w:fldCharType="begin"/>
+        </w:r>
+        <w:r>
+          <w:rPr>
+            <w:noProof/>
+            <w:webHidden/>
+          </w:rPr>
+          <w:instrText xml:space="preserve"> PAGEREF _Toc213396468 \h </w:instrText>
+        </w:r>
+        <w:r>
+          <w:rPr>
+            <w:noProof/>
+            <w:webHidden/>
+          </w:rPr>
+        </w:r>
+        <w:r>
+          <w:rPr>
+            <w:noProof/>
+            <w:webHidden/>
+          </w:rPr>
+          <w:fldChar w:fldCharType="separate"/>
+        </w:r>
+        <w:r>
+          <w:rPr>
+            <w:noProof/>
+            <w:webHidden/>
+          </w:rPr>
+          <w:t>3</w:t>
+        </w:r>
+        <w:r>
+          <w:rPr>
+            <w:noProof/>
+            <w:webHidden/>
+          </w:rPr>
+          <w:fldChar w:fldCharType="end"/>
+        </w:r>
+      </w:hyperlink>
+    </w:p>
+    <w:p>
+      <w:pPr>
+        <w:pStyle w:val="TM2"/>
+        <w:tabs>
+          <w:tab w:val="left" w:pos="800"/>
+          <w:tab w:val="right" w:leader="dot" w:pos="9060"/>
+        </w:tabs>
+        <w:rPr>
+          <w:rFonts w:eastAsiaTheme="minorEastAsia" w:cstheme="minorBidi"/>
+          <w:smallCaps w:val="0"/>
+          <w:noProof/>
+          <w:kern w:val="2"/>
+          <w:sz w:val="24"/>
+          <w:szCs w:val="24"/>
+          <w14:ligatures w14:val="standardContextual"/>
+        </w:rPr>
+      </w:pPr>
+      <w:hyperlink w:anchor="_Toc213396469" w:history="1">
+        <w:r>
+          <w:rPr>
+            <w:rStyle w:val="Lienhypertexte"/>
+            <w:noProof/>
+          </w:rPr>
+          <w:t>3.3</w:t>
+        </w:r>
+        <w:r>
+          <w:rPr>
+            <w:rFonts w:eastAsiaTheme="minorEastAsia" w:cstheme="minorBidi"/>
+            <w:smallCaps w:val="0"/>
+            <w:noProof/>
+            <w:kern w:val="2"/>
+            <w:sz w:val="24"/>
+            <w:szCs w:val="24"/>
+            <w14:ligatures w14:val="standardContextual"/>
+          </w:rPr>
+          <w:tab/>
+        </w:r>
+        <w:r>
+          <w:rPr>
+            <w:rStyle w:val="Lienhypertexte"/>
+            <w:noProof/>
+          </w:rPr>
+          <w:t>Contre-mesure</w:t>
+        </w:r>
+        <w:r>
+          <w:rPr>
+            <w:noProof/>
+            <w:webHidden/>
+          </w:rPr>
+          <w:tab/>
+        </w:r>
+        <w:r>
+          <w:rPr>
+            <w:noProof/>
+            <w:webHidden/>
+          </w:rPr>
+          <w:fldChar w:fldCharType="begin"/>
+        </w:r>
+        <w:r>
+          <w:rPr>
+            <w:noProof/>
+            <w:webHidden/>
+          </w:rPr>
+          <w:instrText xml:space="preserve"> PAGEREF _Toc213396469 \h </w:instrText>
+        </w:r>
+        <w:r>
+          <w:rPr>
+            <w:noProof/>
+            <w:webHidden/>
+          </w:rPr>
+        </w:r>
+        <w:r>
+          <w:rPr>
+            <w:noProof/>
+            <w:webHidden/>
+          </w:rPr>
+          <w:fldChar w:fldCharType="separate"/>
+        </w:r>
+        <w:r>
+          <w:rPr>
+            <w:noProof/>
+            <w:webHidden/>
+          </w:rPr>
+          <w:t>3</w:t>
+        </w:r>
+        <w:r>
+          <w:rPr>
+            <w:noProof/>
+            <w:webHidden/>
+          </w:rPr>
+          <w:fldChar w:fldCharType="end"/>
+        </w:r>
+      </w:hyperlink>
+    </w:p>
+    <w:p>
+      <w:pPr>
+        <w:pStyle w:val="TM10"/>
+        <w:tabs>
+          <w:tab w:val="left" w:pos="400"/>
+          <w:tab w:val="right" w:leader="dot" w:pos="9060"/>
+        </w:tabs>
+        <w:rPr>
+          <w:rFonts w:eastAsiaTheme="minorEastAsia" w:cstheme="minorBidi"/>
+          <w:b w:val="0"/>
+          <w:bCs w:val="0"/>
+          <w:caps w:val="0"/>
+          <w:noProof/>
+          <w:kern w:val="2"/>
+          <w:sz w:val="24"/>
+          <w:szCs w:val="24"/>
+          <w14:ligatures w14:val="standardContextual"/>
+        </w:rPr>
+      </w:pPr>
+      <w:hyperlink w:anchor="_Toc213396470" w:history="1">
+        <w:r>
+          <w:rPr>
+            <w:rStyle w:val="Lienhypertexte"/>
+            <w:noProof/>
+          </w:rPr>
+          <w:t>4</w:t>
+        </w:r>
+        <w:r>
+          <w:rPr>
+            <w:rFonts w:eastAsiaTheme="minorEastAsia" w:cstheme="minorBidi"/>
+            <w:b w:val="0"/>
+            <w:bCs w:val="0"/>
+            <w:caps w:val="0"/>
+            <w:noProof/>
+            <w:kern w:val="2"/>
+            <w:sz w:val="24"/>
+            <w:szCs w:val="24"/>
+            <w14:ligatures w14:val="standardContextual"/>
+          </w:rPr>
+          <w:tab/>
+        </w:r>
+        <w:r>
+          <w:rPr>
+            <w:rStyle w:val="Lienhypertexte"/>
+            <w:noProof/>
+          </w:rPr>
+          <w:t>Injection</w:t>
+        </w:r>
+        <w:r>
+          <w:rPr>
+            <w:noProof/>
+            <w:webHidden/>
+          </w:rPr>
+          <w:tab/>
+        </w:r>
+        <w:r>
+          <w:rPr>
+            <w:noProof/>
+            <w:webHidden/>
+          </w:rPr>
+          <w:fldChar w:fldCharType="begin"/>
+        </w:r>
+        <w:r>
+          <w:rPr>
+            <w:noProof/>
+            <w:webHidden/>
+          </w:rPr>
+          <w:instrText xml:space="preserve"> PAGEREF _Toc213396470 \h </w:instrText>
+        </w:r>
+        <w:r>
+          <w:rPr>
+            <w:noProof/>
+            <w:webHidden/>
+          </w:rPr>
+        </w:r>
+        <w:r>
+          <w:rPr>
+            <w:noProof/>
+            <w:webHidden/>
+          </w:rPr>
+          <w:fldChar w:fldCharType="separate"/>
+        </w:r>
+        <w:r>
+          <w:rPr>
+            <w:noProof/>
+            <w:webHidden/>
+          </w:rPr>
+          <w:t>3</w:t>
+        </w:r>
+        <w:r>
+          <w:rPr>
+            <w:noProof/>
+            <w:webHidden/>
+          </w:rPr>
+          <w:fldChar w:fldCharType="end"/>
+        </w:r>
+      </w:hyperlink>
+    </w:p>
+    <w:p>
+      <w:pPr>
+        <w:pStyle w:val="TM2"/>
+        <w:tabs>
+          <w:tab w:val="left" w:pos="800"/>
+          <w:tab w:val="right" w:leader="dot" w:pos="9060"/>
+        </w:tabs>
+        <w:rPr>
+          <w:rFonts w:eastAsiaTheme="minorEastAsia" w:cstheme="minorBidi"/>
+          <w:smallCaps w:val="0"/>
+          <w:noProof/>
+          <w:kern w:val="2"/>
+          <w:sz w:val="24"/>
+          <w:szCs w:val="24"/>
+          <w14:ligatures w14:val="standardContextual"/>
+        </w:rPr>
+      </w:pPr>
+      <w:hyperlink w:anchor="_Toc213396471" w:history="1">
+        <w:r>
+          <w:rPr>
+            <w:rStyle w:val="Lienhypertexte"/>
+            <w:noProof/>
+          </w:rPr>
+          <w:t>4.1</w:t>
+        </w:r>
+        <w:r>
+          <w:rPr>
+            <w:rFonts w:eastAsiaTheme="minorEastAsia" w:cstheme="minorBidi"/>
+            <w:smallCaps w:val="0"/>
+            <w:noProof/>
+            <w:kern w:val="2"/>
+            <w:sz w:val="24"/>
+            <w:szCs w:val="24"/>
+            <w14:ligatures w14:val="standardContextual"/>
+          </w:rPr>
+          <w:tab/>
+        </w:r>
+        <w:r>
+          <w:rPr>
+            <w:rStyle w:val="Lienhypertexte"/>
+            <w:noProof/>
+          </w:rPr>
+          <w:t>Exemple de code / élément d’architecture lié</w:t>
+        </w:r>
+        <w:r>
+          <w:rPr>
+            <w:noProof/>
+            <w:webHidden/>
+          </w:rPr>
+          <w:tab/>
+        </w:r>
+        <w:r>
+          <w:rPr>
+            <w:noProof/>
+            <w:webHidden/>
+          </w:rPr>
+          <w:fldChar w:fldCharType="begin"/>
+        </w:r>
+        <w:r>
+          <w:rPr>
+            <w:noProof/>
+            <w:webHidden/>
+          </w:rPr>
+          <w:instrText xml:space="preserve"> PAGEREF _Toc213396471 \h </w:instrText>
+        </w:r>
+        <w:r>
+          <w:rPr>
+            <w:noProof/>
+            <w:webHidden/>
+          </w:rPr>
+        </w:r>
+        <w:r>
+          <w:rPr>
+            <w:noProof/>
+            <w:webHidden/>
+          </w:rPr>
+          <w:fldChar w:fldCharType="separate"/>
+        </w:r>
+        <w:r>
+          <w:rPr>
+            <w:noProof/>
+            <w:webHidden/>
+          </w:rPr>
+          <w:t>3</w:t>
+        </w:r>
+        <w:r>
+          <w:rPr>
+            <w:noProof/>
+            <w:webHidden/>
+          </w:rPr>
+          <w:fldChar w:fldCharType="end"/>
+        </w:r>
+      </w:hyperlink>
+    </w:p>
+    <w:p>
+      <w:pPr>
+        <w:pStyle w:val="TM2"/>
+        <w:tabs>
+          <w:tab w:val="left" w:pos="800"/>
+          <w:tab w:val="right" w:leader="dot" w:pos="9060"/>
+        </w:tabs>
+        <w:rPr>
+          <w:rFonts w:eastAsiaTheme="minorEastAsia" w:cstheme="minorBidi"/>
+          <w:smallCaps w:val="0"/>
+          <w:noProof/>
+          <w:kern w:val="2"/>
+          <w:sz w:val="24"/>
+          <w:szCs w:val="24"/>
+          <w14:ligatures w14:val="standardContextual"/>
+        </w:rPr>
+      </w:pPr>
+      <w:hyperlink w:anchor="_Toc213396472" w:history="1">
+        <w:r>
+          <w:rPr>
+            <w:rStyle w:val="Lienhypertexte"/>
+            <w:noProof/>
+          </w:rPr>
+          <w:t>4.2</w:t>
+        </w:r>
+        <w:r>
+          <w:rPr>
+            <w:rFonts w:eastAsiaTheme="minorEastAsia" w:cstheme="minorBidi"/>
+            <w:smallCaps w:val="0"/>
+            <w:noProof/>
+            <w:kern w:val="2"/>
+            <w:sz w:val="24"/>
+            <w:szCs w:val="24"/>
+            <w14:ligatures w14:val="standardContextual"/>
+          </w:rPr>
+          <w:tab/>
+        </w:r>
+        <w:r>
+          <w:rPr>
+            <w:rStyle w:val="Lienhypertexte"/>
+            <w:noProof/>
+          </w:rPr>
+          <w:t>Statut</w:t>
+        </w:r>
+        <w:r>
+          <w:rPr>
+            <w:noProof/>
+            <w:webHidden/>
+          </w:rPr>
+          <w:tab/>
+        </w:r>
+        <w:r>
+          <w:rPr>
+            <w:noProof/>
+            <w:webHidden/>
+          </w:rPr>
+          <w:fldChar w:fldCharType="begin"/>
+        </w:r>
+        <w:r>
+          <w:rPr>
+            <w:noProof/>
+            <w:webHidden/>
+          </w:rPr>
+          <w:instrText xml:space="preserve"> PAGEREF _Toc213396472 \h </w:instrText>
+        </w:r>
+        <w:r>
+          <w:rPr>
+            <w:noProof/>
+            <w:webHidden/>
+          </w:rPr>
+        </w:r>
+        <w:r>
+          <w:rPr>
+            <w:noProof/>
+            <w:webHidden/>
+          </w:rPr>
+          <w:fldChar w:fldCharType="separate"/>
+        </w:r>
+        <w:r>
+          <w:rPr>
+            <w:noProof/>
+            <w:webHidden/>
+          </w:rPr>
+          <w:t>3</w:t>
+        </w:r>
+        <w:r>
+          <w:rPr>
+            <w:noProof/>
+            <w:webHidden/>
+          </w:rPr>
+          <w:fldChar w:fldCharType="end"/>
+        </w:r>
+      </w:hyperlink>
+    </w:p>
+    <w:p>
+      <w:pPr>
+        <w:pStyle w:val="TM2"/>
+        <w:tabs>
+          <w:tab w:val="left" w:pos="800"/>
+          <w:tab w:val="right" w:leader="dot" w:pos="9060"/>
+        </w:tabs>
+        <w:rPr>
+          <w:rFonts w:eastAsiaTheme="minorEastAsia" w:cstheme="minorBidi"/>
+          <w:smallCaps w:val="0"/>
+          <w:noProof/>
+          <w:kern w:val="2"/>
+          <w:sz w:val="24"/>
+          <w:szCs w:val="24"/>
+          <w14:ligatures w14:val="standardContextual"/>
+        </w:rPr>
+      </w:pPr>
+      <w:hyperlink w:anchor="_Toc213396473" w:history="1">
+        <w:r>
+          <w:rPr>
+            <w:rStyle w:val="Lienhypertexte"/>
+            <w:noProof/>
+          </w:rPr>
+          <w:t>4.3</w:t>
+        </w:r>
+        <w:r>
+          <w:rPr>
+            <w:rFonts w:eastAsiaTheme="minorEastAsia" w:cstheme="minorBidi"/>
+            <w:smallCaps w:val="0"/>
+            <w:noProof/>
+            <w:kern w:val="2"/>
+            <w:sz w:val="24"/>
+            <w:szCs w:val="24"/>
+            <w14:ligatures w14:val="standardContextual"/>
+          </w:rPr>
+          <w:tab/>
+        </w:r>
+        <w:r>
+          <w:rPr>
+            <w:rStyle w:val="Lienhypertexte"/>
+            <w:noProof/>
+          </w:rPr>
+          <w:t>Contre-mesure</w:t>
+        </w:r>
+        <w:r>
+          <w:rPr>
+            <w:noProof/>
+            <w:webHidden/>
+          </w:rPr>
+          <w:tab/>
+        </w:r>
+        <w:r>
+          <w:rPr>
+            <w:noProof/>
+            <w:webHidden/>
+          </w:rPr>
+          <w:fldChar w:fldCharType="begin"/>
+        </w:r>
+        <w:r>
+          <w:rPr>
+            <w:noProof/>
+            <w:webHidden/>
+          </w:rPr>
+          <w:instrText xml:space="preserve"> PAGEREF _Toc213396473 \h </w:instrText>
+        </w:r>
+        <w:r>
+          <w:rPr>
+            <w:noProof/>
+            <w:webHidden/>
+          </w:rPr>
+        </w:r>
+        <w:r>
+          <w:rPr>
+            <w:noProof/>
+            <w:webHidden/>
+          </w:rPr>
+          <w:fldChar w:fldCharType="separate"/>
+        </w:r>
+        <w:r>
+          <w:rPr>
+            <w:noProof/>
+            <w:webHidden/>
+          </w:rPr>
+          <w:t>3</w:t>
+        </w:r>
+        <w:r>
+          <w:rPr>
+            <w:noProof/>
+            <w:webHidden/>
+          </w:rPr>
+          <w:fldChar w:fldCharType="end"/>
+        </w:r>
+      </w:hyperlink>
+    </w:p>
+    <w:p>
+      <w:pPr>
+        <w:pStyle w:val="TM10"/>
+        <w:tabs>
+          <w:tab w:val="left" w:pos="400"/>
+          <w:tab w:val="right" w:leader="dot" w:pos="9060"/>
+        </w:tabs>
+        <w:rPr>
+          <w:rFonts w:eastAsiaTheme="minorEastAsia" w:cstheme="minorBidi"/>
+          <w:b w:val="0"/>
+          <w:bCs w:val="0"/>
+          <w:caps w:val="0"/>
+          <w:noProof/>
+          <w:kern w:val="2"/>
+          <w:sz w:val="24"/>
+          <w:szCs w:val="24"/>
+          <w14:ligatures w14:val="standardContextual"/>
+        </w:rPr>
+      </w:pPr>
+      <w:hyperlink w:anchor="_Toc213396474" w:history="1">
+        <w:r>
+          <w:rPr>
+            <w:rStyle w:val="Lienhypertexte"/>
+            <w:noProof/>
+          </w:rPr>
+          <w:t>5</w:t>
+        </w:r>
+        <w:r>
+          <w:rPr>
+            <w:rFonts w:eastAsiaTheme="minorEastAsia" w:cstheme="minorBidi"/>
+            <w:b w:val="0"/>
+            <w:bCs w:val="0"/>
+            <w:caps w:val="0"/>
+            <w:noProof/>
+            <w:kern w:val="2"/>
+            <w:sz w:val="24"/>
+            <w:szCs w:val="24"/>
+            <w14:ligatures w14:val="standardContextual"/>
+          </w:rPr>
+          <w:tab/>
+        </w:r>
+        <w:r>
+          <w:rPr>
+            <w:rStyle w:val="Lienhypertexte"/>
+            <w:noProof/>
+          </w:rPr>
+          <w:t>Insecure design</w:t>
+        </w:r>
+        <w:r>
+          <w:rPr>
+            <w:noProof/>
+            <w:webHidden/>
+          </w:rPr>
+          <w:tab/>
+        </w:r>
+        <w:r>
+          <w:rPr>
+            <w:noProof/>
+            <w:webHidden/>
+          </w:rPr>
+          <w:fldChar w:fldCharType="begin"/>
+        </w:r>
+        <w:r>
+          <w:rPr>
+            <w:noProof/>
+            <w:webHidden/>
+          </w:rPr>
+          <w:instrText xml:space="preserve"> PAGEREF _Toc213396474 \h </w:instrText>
+        </w:r>
+        <w:r>
+          <w:rPr>
+            <w:noProof/>
+            <w:webHidden/>
+          </w:rPr>
+        </w:r>
+        <w:r>
+          <w:rPr>
+            <w:noProof/>
+            <w:webHidden/>
+          </w:rPr>
+          <w:fldChar w:fldCharType="separate"/>
+        </w:r>
+        <w:r>
+          <w:rPr>
+            <w:noProof/>
+            <w:webHidden/>
+          </w:rPr>
+          <w:t>3</w:t>
+        </w:r>
+        <w:r>
+          <w:rPr>
+            <w:noProof/>
+            <w:webHidden/>
+          </w:rPr>
+          <w:fldChar w:fldCharType="end"/>
+        </w:r>
+      </w:hyperlink>
+    </w:p>
+    <w:p>
+      <w:pPr>
+        <w:pStyle w:val="TM2"/>
+        <w:tabs>
+          <w:tab w:val="left" w:pos="800"/>
+          <w:tab w:val="right" w:leader="dot" w:pos="9060"/>
+        </w:tabs>
+        <w:rPr>
+          <w:rFonts w:eastAsiaTheme="minorEastAsia" w:cstheme="minorBidi"/>
+          <w:smallCaps w:val="0"/>
+          <w:noProof/>
+          <w:kern w:val="2"/>
+          <w:sz w:val="24"/>
+          <w:szCs w:val="24"/>
+          <w14:ligatures w14:val="standardContextual"/>
+        </w:rPr>
+      </w:pPr>
+      <w:hyperlink w:anchor="_Toc213396475" w:history="1">
+        <w:r>
+          <w:rPr>
+            <w:rStyle w:val="Lienhypertexte"/>
+            <w:noProof/>
+          </w:rPr>
+          <w:t>5.1</w:t>
+        </w:r>
+        <w:r>
+          <w:rPr>
+            <w:rFonts w:eastAsiaTheme="minorEastAsia" w:cstheme="minorBidi"/>
+            <w:smallCaps w:val="0"/>
+            <w:noProof/>
+            <w:kern w:val="2"/>
+            <w:sz w:val="24"/>
+            <w:szCs w:val="24"/>
+            <w14:ligatures w14:val="standardContextual"/>
+          </w:rPr>
+          <w:tab/>
+        </w:r>
+        <w:r>
+          <w:rPr>
+            <w:rStyle w:val="Lienhypertexte"/>
+            <w:noProof/>
+          </w:rPr>
+          <w:t>Exemple de code / élément d’architecture lié</w:t>
+        </w:r>
+        <w:r>
+          <w:rPr>
+            <w:noProof/>
+            <w:webHidden/>
+          </w:rPr>
+          <w:tab/>
+        </w:r>
+        <w:r>
+          <w:rPr>
+            <w:noProof/>
+            <w:webHidden/>
+          </w:rPr>
+          <w:fldChar w:fldCharType="begin"/>
+        </w:r>
+        <w:r>
+          <w:rPr>
+            <w:noProof/>
+            <w:webHidden/>
+          </w:rPr>
+          <w:instrText xml:space="preserve"> PAGEREF _Toc213396475 \h </w:instrText>
+        </w:r>
+        <w:r>
+          <w:rPr>
+            <w:noProof/>
+            <w:webHidden/>
+          </w:rPr>
+        </w:r>
+        <w:r>
+          <w:rPr>
+            <w:noProof/>
+            <w:webHidden/>
+          </w:rPr>
+          <w:fldChar w:fldCharType="separate"/>
+        </w:r>
+        <w:r>
+          <w:rPr>
+            <w:noProof/>
+            <w:webHidden/>
+          </w:rPr>
+          <w:t>3</w:t>
+        </w:r>
+        <w:r>
+          <w:rPr>
+            <w:noProof/>
+            <w:webHidden/>
+          </w:rPr>
+          <w:fldChar w:fldCharType="end"/>
+        </w:r>
+      </w:hyperlink>
+    </w:p>
+    <w:p>
+      <w:pPr>
+        <w:pStyle w:val="TM2"/>
+        <w:tabs>
+          <w:tab w:val="left" w:pos="800"/>
+          <w:tab w:val="right" w:leader="dot" w:pos="9060"/>
+        </w:tabs>
+        <w:rPr>
+          <w:rFonts w:eastAsiaTheme="minorEastAsia" w:cstheme="minorBidi"/>
+          <w:smallCaps w:val="0"/>
+          <w:noProof/>
+          <w:kern w:val="2"/>
+          <w:sz w:val="24"/>
+          <w:szCs w:val="24"/>
+          <w14:ligatures w14:val="standardContextual"/>
+        </w:rPr>
+      </w:pPr>
+      <w:hyperlink w:anchor="_Toc213396476" w:history="1">
+        <w:r>
+          <w:rPr>
+            <w:rStyle w:val="Lienhypertexte"/>
+            <w:noProof/>
+          </w:rPr>
+          <w:t>5.2</w:t>
+        </w:r>
+        <w:r>
+          <w:rPr>
+            <w:rFonts w:eastAsiaTheme="minorEastAsia" w:cstheme="minorBidi"/>
+            <w:smallCaps w:val="0"/>
+            <w:noProof/>
+            <w:kern w:val="2"/>
+            <w:sz w:val="24"/>
+            <w:szCs w:val="24"/>
+            <w14:ligatures w14:val="standardContextual"/>
+          </w:rPr>
+          <w:tab/>
+        </w:r>
+        <w:r>
+          <w:rPr>
+            <w:rStyle w:val="Lienhypertexte"/>
+            <w:noProof/>
+          </w:rPr>
+          <w:t>Statut</w:t>
+        </w:r>
+        <w:r>
+          <w:rPr>
+            <w:noProof/>
+            <w:webHidden/>
+          </w:rPr>
+          <w:tab/>
+        </w:r>
+        <w:r>
+          <w:rPr>
+            <w:noProof/>
+            <w:webHidden/>
+          </w:rPr>
+          <w:fldChar w:fldCharType="begin"/>
+        </w:r>
+        <w:r>
+          <w:rPr>
+            <w:noProof/>
+            <w:webHidden/>
+          </w:rPr>
+          <w:instrText xml:space="preserve"> PAGEREF _Toc213396476 \h </w:instrText>
+        </w:r>
+        <w:r>
+          <w:rPr>
+            <w:noProof/>
+            <w:webHidden/>
+          </w:rPr>
+        </w:r>
+        <w:r>
+          <w:rPr>
+            <w:noProof/>
+            <w:webHidden/>
+          </w:rPr>
+          <w:fldChar w:fldCharType="separate"/>
+        </w:r>
+        <w:r>
+          <w:rPr>
+            <w:noProof/>
+            <w:webHidden/>
+          </w:rPr>
+          <w:t>3</w:t>
+        </w:r>
+        <w:r>
+          <w:rPr>
+            <w:noProof/>
+            <w:webHidden/>
+          </w:rPr>
+          <w:fldChar w:fldCharType="end"/>
+        </w:r>
+      </w:hyperlink>
+    </w:p>
+    <w:p>
+      <w:pPr>
+        <w:pStyle w:val="TM2"/>
+        <w:tabs>
+          <w:tab w:val="left" w:pos="800"/>
+          <w:tab w:val="right" w:leader="dot" w:pos="9060"/>
+        </w:tabs>
+        <w:rPr>
+          <w:rFonts w:eastAsiaTheme="minorEastAsia" w:cstheme="minorBidi"/>
+          <w:smallCaps w:val="0"/>
+          <w:noProof/>
+          <w:kern w:val="2"/>
+          <w:sz w:val="24"/>
+          <w:szCs w:val="24"/>
+          <w14:ligatures w14:val="standardContextual"/>
+        </w:rPr>
+      </w:pPr>
+      <w:hyperlink w:anchor="_Toc213396477" w:history="1">
+        <w:r>
+          <w:rPr>
+            <w:rStyle w:val="Lienhypertexte"/>
+            <w:noProof/>
+          </w:rPr>
+          <w:t>5.3</w:t>
+        </w:r>
+        <w:r>
+          <w:rPr>
+            <w:rFonts w:eastAsiaTheme="minorEastAsia" w:cstheme="minorBidi"/>
+            <w:smallCaps w:val="0"/>
+            <w:noProof/>
+            <w:kern w:val="2"/>
+            <w:sz w:val="24"/>
+            <w:szCs w:val="24"/>
+            <w14:ligatures w14:val="standardContextual"/>
+          </w:rPr>
+          <w:tab/>
+        </w:r>
+        <w:r>
+          <w:rPr>
+            <w:rStyle w:val="Lienhypertexte"/>
+            <w:noProof/>
+          </w:rPr>
+          <w:t>Contre-mesure</w:t>
+        </w:r>
+        <w:r>
+          <w:rPr>
+            <w:noProof/>
+            <w:webHidden/>
+          </w:rPr>
+          <w:tab/>
+        </w:r>
+        <w:r>
+          <w:rPr>
+            <w:noProof/>
+            <w:webHidden/>
+          </w:rPr>
+          <w:fldChar w:fldCharType="begin"/>
+        </w:r>
+        <w:r>
+          <w:rPr>
+            <w:noProof/>
+            <w:webHidden/>
+          </w:rPr>
+          <w:instrText xml:space="preserve"> PAGEREF _Toc213396477 \h </w:instrText>
+        </w:r>
+        <w:r>
+          <w:rPr>
+            <w:noProof/>
+            <w:webHidden/>
+          </w:rPr>
+        </w:r>
+        <w:r>
+          <w:rPr>
+            <w:noProof/>
+            <w:webHidden/>
+          </w:rPr>
+          <w:fldChar w:fldCharType="separate"/>
+        </w:r>
+        <w:r>
+          <w:rPr>
+            <w:noProof/>
+            <w:webHidden/>
+          </w:rPr>
+          <w:t>3</w:t>
+        </w:r>
+        <w:r>
+          <w:rPr>
+            <w:noProof/>
+            <w:webHidden/>
+          </w:rPr>
+          <w:fldChar w:fldCharType="end"/>
+        </w:r>
+      </w:hyperlink>
+    </w:p>
+    <w:p>
+      <w:pPr>
+        <w:pStyle w:val="TM10"/>
+        <w:tabs>
+          <w:tab w:val="left" w:pos="400"/>
+          <w:tab w:val="right" w:leader="dot" w:pos="9060"/>
+        </w:tabs>
+        <w:rPr>
+          <w:rFonts w:eastAsiaTheme="minorEastAsia" w:cstheme="minorBidi"/>
+          <w:b w:val="0"/>
+          <w:bCs w:val="0"/>
+          <w:caps w:val="0"/>
+          <w:noProof/>
+          <w:kern w:val="2"/>
+          <w:sz w:val="24"/>
+          <w:szCs w:val="24"/>
+          <w14:ligatures w14:val="standardContextual"/>
+        </w:rPr>
+      </w:pPr>
+      <w:hyperlink w:anchor="_Toc213396478" w:history="1">
+        <w:r>
+          <w:rPr>
+            <w:rStyle w:val="Lienhypertexte"/>
+            <w:noProof/>
+          </w:rPr>
+          <w:t>6</w:t>
+        </w:r>
+        <w:r>
+          <w:rPr>
+            <w:rFonts w:eastAsiaTheme="minorEastAsia" w:cstheme="minorBidi"/>
+            <w:b w:val="0"/>
+            <w:bCs w:val="0"/>
+            <w:caps w:val="0"/>
+            <w:noProof/>
+            <w:kern w:val="2"/>
+            <w:sz w:val="24"/>
+            <w:szCs w:val="24"/>
+            <w14:ligatures w14:val="standardContextual"/>
+          </w:rPr>
+          <w:tab/>
+        </w:r>
+        <w:r>
+          <w:rPr>
+            <w:rStyle w:val="Lienhypertexte"/>
+            <w:noProof/>
+          </w:rPr>
+          <w:t>Security Misconfiguration</w:t>
+        </w:r>
+        <w:r>
+          <w:rPr>
+            <w:noProof/>
+            <w:webHidden/>
+          </w:rPr>
+          <w:tab/>
+        </w:r>
+        <w:r>
+          <w:rPr>
+            <w:noProof/>
+            <w:webHidden/>
+          </w:rPr>
+          <w:fldChar w:fldCharType="begin"/>
+        </w:r>
+        <w:r>
+          <w:rPr>
+            <w:noProof/>
+            <w:webHidden/>
+          </w:rPr>
+          <w:instrText xml:space="preserve"> PAGEREF _Toc213396478 \h </w:instrText>
+        </w:r>
+        <w:r>
+          <w:rPr>
+            <w:noProof/>
+            <w:webHidden/>
+          </w:rPr>
+        </w:r>
+        <w:r>
+          <w:rPr>
+            <w:noProof/>
+            <w:webHidden/>
+          </w:rPr>
+          <w:fldChar w:fldCharType="separate"/>
+        </w:r>
+        <w:r>
+          <w:rPr>
+            <w:noProof/>
+            <w:webHidden/>
+          </w:rPr>
+          <w:t>3</w:t>
+        </w:r>
+        <w:r>
+          <w:rPr>
+            <w:noProof/>
+            <w:webHidden/>
+          </w:rPr>
+          <w:fldChar w:fldCharType="end"/>
+        </w:r>
+      </w:hyperlink>
+    </w:p>
+    <w:p>
+      <w:pPr>
+        <w:pStyle w:val="TM2"/>
+        <w:tabs>
+          <w:tab w:val="left" w:pos="800"/>
+          <w:tab w:val="right" w:leader="dot" w:pos="9060"/>
+        </w:tabs>
+        <w:rPr>
+          <w:rFonts w:eastAsiaTheme="minorEastAsia" w:cstheme="minorBidi"/>
+          <w:smallCaps w:val="0"/>
+          <w:noProof/>
+          <w:kern w:val="2"/>
+          <w:sz w:val="24"/>
+          <w:szCs w:val="24"/>
+          <w14:ligatures w14:val="standardContextual"/>
+        </w:rPr>
+      </w:pPr>
+      <w:hyperlink w:anchor="_Toc213396479" w:history="1">
+        <w:r>
+          <w:rPr>
+            <w:rStyle w:val="Lienhypertexte"/>
+            <w:noProof/>
+          </w:rPr>
+          <w:t>6.1</w:t>
+        </w:r>
+        <w:r>
+          <w:rPr>
+            <w:rFonts w:eastAsiaTheme="minorEastAsia" w:cstheme="minorBidi"/>
+            <w:smallCaps w:val="0"/>
+            <w:noProof/>
+            <w:kern w:val="2"/>
+            <w:sz w:val="24"/>
+            <w:szCs w:val="24"/>
+            <w14:ligatures w14:val="standardContextual"/>
+          </w:rPr>
+          <w:tab/>
+        </w:r>
+        <w:r>
+          <w:rPr>
+            <w:rStyle w:val="Lienhypertexte"/>
+            <w:noProof/>
+          </w:rPr>
+          <w:t>Exemple de code / élément d’architecture lié</w:t>
+        </w:r>
+        <w:r>
+          <w:rPr>
+            <w:noProof/>
+            <w:webHidden/>
+          </w:rPr>
+          <w:tab/>
+        </w:r>
+        <w:r>
+          <w:rPr>
+            <w:noProof/>
+            <w:webHidden/>
+          </w:rPr>
+          <w:fldChar w:fldCharType="begin"/>
+        </w:r>
+        <w:r>
+          <w:rPr>
+            <w:noProof/>
+            <w:webHidden/>
+          </w:rPr>
+          <w:instrText xml:space="preserve"> PAGEREF _Toc213396479 \h </w:instrText>
+        </w:r>
+        <w:r>
+          <w:rPr>
+            <w:noProof/>
+            <w:webHidden/>
+          </w:rPr>
+        </w:r>
+        <w:r>
+          <w:rPr>
+            <w:noProof/>
+            <w:webHidden/>
+          </w:rPr>
+          <w:fldChar w:fldCharType="separate"/>
+        </w:r>
+        <w:r>
+          <w:rPr>
+            <w:noProof/>
+            <w:webHidden/>
+          </w:rPr>
+          <w:t>3</w:t>
+        </w:r>
+        <w:r>
+          <w:rPr>
+            <w:noProof/>
+            <w:webHidden/>
+          </w:rPr>
+          <w:fldChar w:fldCharType="end"/>
+        </w:r>
+      </w:hyperlink>
+    </w:p>
+    <w:p>
+      <w:pPr>
+        <w:pStyle w:val="TM2"/>
+        <w:tabs>
+          <w:tab w:val="left" w:pos="800"/>
+          <w:tab w:val="right" w:leader="dot" w:pos="9060"/>
+        </w:tabs>
+        <w:rPr>
+          <w:rFonts w:eastAsiaTheme="minorEastAsia" w:cstheme="minorBidi"/>
+          <w:smallCaps w:val="0"/>
+          <w:noProof/>
+          <w:kern w:val="2"/>
+          <w:sz w:val="24"/>
+          <w:szCs w:val="24"/>
+          <w14:ligatures w14:val="standardContextual"/>
+        </w:rPr>
+      </w:pPr>
+      <w:hyperlink w:anchor="_Toc213396480" w:history="1">
+        <w:r>
+          <w:rPr>
+            <w:rStyle w:val="Lienhypertexte"/>
+            <w:noProof/>
+          </w:rPr>
+          <w:t>6.2</w:t>
+        </w:r>
+        <w:r>
+          <w:rPr>
+            <w:rFonts w:eastAsiaTheme="minorEastAsia" w:cstheme="minorBidi"/>
+            <w:smallCaps w:val="0"/>
+            <w:noProof/>
+            <w:kern w:val="2"/>
+            <w:sz w:val="24"/>
+            <w:szCs w:val="24"/>
+            <w14:ligatures w14:val="standardContextual"/>
+          </w:rPr>
+          <w:tab/>
+        </w:r>
+        <w:r>
+          <w:rPr>
+            <w:rStyle w:val="Lienhypertexte"/>
+            <w:noProof/>
+          </w:rPr>
+          <w:t>Statut</w:t>
+        </w:r>
+        <w:r>
+          <w:rPr>
+            <w:noProof/>
+            <w:webHidden/>
+          </w:rPr>
+          <w:tab/>
+        </w:r>
+        <w:r>
+          <w:rPr>
+            <w:noProof/>
+            <w:webHidden/>
+          </w:rPr>
+          <w:fldChar w:fldCharType="begin"/>
+        </w:r>
+        <w:r>
+          <w:rPr>
+            <w:noProof/>
+            <w:webHidden/>
+          </w:rPr>
+          <w:instrText xml:space="preserve"> PAGEREF _Toc213396480 \h </w:instrText>
+        </w:r>
+        <w:r>
+          <w:rPr>
+            <w:noProof/>
+            <w:webHidden/>
+          </w:rPr>
+        </w:r>
+        <w:r>
+          <w:rPr>
+            <w:noProof/>
+            <w:webHidden/>
+          </w:rPr>
+          <w:fldChar w:fldCharType="separate"/>
+        </w:r>
+        <w:r>
+          <w:rPr>
+            <w:noProof/>
+            <w:webHidden/>
+          </w:rPr>
+          <w:t>3</w:t>
+        </w:r>
+        <w:r>
+          <w:rPr>
+            <w:noProof/>
+            <w:webHidden/>
+          </w:rPr>
+          <w:fldChar w:fldCharType="end"/>
+        </w:r>
+      </w:hyperlink>
+    </w:p>
+    <w:p>
+      <w:pPr>
+        <w:pStyle w:val="TM2"/>
+        <w:tabs>
+          <w:tab w:val="left" w:pos="800"/>
+          <w:tab w:val="right" w:leader="dot" w:pos="9060"/>
+        </w:tabs>
+        <w:rPr>
+          <w:rFonts w:eastAsiaTheme="minorEastAsia" w:cstheme="minorBidi"/>
+          <w:smallCaps w:val="0"/>
+          <w:noProof/>
+          <w:kern w:val="2"/>
+          <w:sz w:val="24"/>
+          <w:szCs w:val="24"/>
+          <w14:ligatures w14:val="standardContextual"/>
+        </w:rPr>
+      </w:pPr>
+      <w:hyperlink w:anchor="_Toc213396481" w:history="1">
+        <w:r>
+          <w:rPr>
+            <w:rStyle w:val="Lienhypertexte"/>
+            <w:noProof/>
+          </w:rPr>
+          <w:t>6.3</w:t>
+        </w:r>
+        <w:r>
+          <w:rPr>
+            <w:rFonts w:eastAsiaTheme="minorEastAsia" w:cstheme="minorBidi"/>
+            <w:smallCaps w:val="0"/>
+            <w:noProof/>
+            <w:kern w:val="2"/>
+            <w:sz w:val="24"/>
+            <w:szCs w:val="24"/>
+            <w14:ligatures w14:val="standardContextual"/>
+          </w:rPr>
+          <w:tab/>
+        </w:r>
+        <w:r>
+          <w:rPr>
+            <w:rStyle w:val="Lienhypertexte"/>
+            <w:noProof/>
+          </w:rPr>
+          <w:t>Contre-mesure</w:t>
+        </w:r>
+        <w:r>
+          <w:rPr>
+            <w:noProof/>
+            <w:webHidden/>
+          </w:rPr>
+          <w:tab/>
+        </w:r>
+        <w:r>
+          <w:rPr>
+            <w:noProof/>
+            <w:webHidden/>
+          </w:rPr>
+          <w:fldChar w:fldCharType="begin"/>
+        </w:r>
+        <w:r>
+          <w:rPr>
+            <w:noProof/>
+            <w:webHidden/>
+          </w:rPr>
+          <w:instrText xml:space="preserve"> PAGEREF _Toc213396481 \h </w:instrText>
+        </w:r>
+        <w:r>
+          <w:rPr>
+            <w:noProof/>
+            <w:webHidden/>
+          </w:rPr>
+        </w:r>
+        <w:r>
+          <w:rPr>
+            <w:noProof/>
+            <w:webHidden/>
+          </w:rPr>
+          <w:fldChar w:fldCharType="separate"/>
+        </w:r>
+        <w:r>
+          <w:rPr>
+            <w:noProof/>
+            <w:webHidden/>
+          </w:rPr>
+          <w:t>3</w:t>
+        </w:r>
+        <w:r>
+          <w:rPr>
+            <w:noProof/>
+            <w:webHidden/>
+          </w:rPr>
+          <w:fldChar w:fldCharType="end"/>
+        </w:r>
+      </w:hyperlink>
+    </w:p>
+    <w:p>
+      <w:pPr>
+        <w:pStyle w:val="TM10"/>
+        <w:tabs>
+          <w:tab w:val="left" w:pos="400"/>
+          <w:tab w:val="right" w:leader="dot" w:pos="9060"/>
+        </w:tabs>
+        <w:rPr>
+          <w:rFonts w:eastAsiaTheme="minorEastAsia" w:cstheme="minorBidi"/>
+          <w:b w:val="0"/>
+          <w:bCs w:val="0"/>
+          <w:caps w:val="0"/>
+          <w:noProof/>
+          <w:kern w:val="2"/>
+          <w:sz w:val="24"/>
+          <w:szCs w:val="24"/>
+          <w14:ligatures w14:val="standardContextual"/>
+        </w:rPr>
+      </w:pPr>
+      <w:hyperlink w:anchor="_Toc213396482" w:history="1">
+        <w:r>
+          <w:rPr>
+            <w:rStyle w:val="Lienhypertexte"/>
+            <w:noProof/>
+          </w:rPr>
+          <w:t>7</w:t>
+        </w:r>
+        <w:r>
+          <w:rPr>
+            <w:rFonts w:eastAsiaTheme="minorEastAsia" w:cstheme="minorBidi"/>
+            <w:b w:val="0"/>
+            <w:bCs w:val="0"/>
+            <w:caps w:val="0"/>
+            <w:noProof/>
+            <w:kern w:val="2"/>
+            <w:sz w:val="24"/>
+            <w:szCs w:val="24"/>
+            <w14:ligatures w14:val="standardContextual"/>
+          </w:rPr>
+          <w:tab/>
+        </w:r>
+        <w:r>
+          <w:rPr>
+            <w:rStyle w:val="Lienhypertexte"/>
+            <w:noProof/>
+          </w:rPr>
+          <w:t>Vulnerable and outdated components</w:t>
+        </w:r>
+        <w:r>
+          <w:rPr>
+            <w:noProof/>
+            <w:webHidden/>
+          </w:rPr>
+          <w:tab/>
+        </w:r>
+        <w:r>
+          <w:rPr>
+            <w:noProof/>
+            <w:webHidden/>
+          </w:rPr>
+          <w:fldChar w:fldCharType="begin"/>
+        </w:r>
+        <w:r>
+          <w:rPr>
+            <w:noProof/>
+            <w:webHidden/>
+          </w:rPr>
+          <w:instrText xml:space="preserve"> PAGEREF _Toc213396482 \h </w:instrText>
+        </w:r>
+        <w:r>
+          <w:rPr>
+            <w:noProof/>
+            <w:webHidden/>
+          </w:rPr>
+        </w:r>
+        <w:r>
+          <w:rPr>
+            <w:noProof/>
+            <w:webHidden/>
+          </w:rPr>
+          <w:fldChar w:fldCharType="separate"/>
+        </w:r>
+        <w:r>
+          <w:rPr>
+            <w:noProof/>
+            <w:webHidden/>
+          </w:rPr>
+          <w:t>4</w:t>
+        </w:r>
+        <w:r>
+          <w:rPr>
+            <w:noProof/>
+            <w:webHidden/>
+          </w:rPr>
+          <w:fldChar w:fldCharType="end"/>
+        </w:r>
+      </w:hyperlink>
+    </w:p>
+    <w:p>
+      <w:pPr>
+        <w:pStyle w:val="TM2"/>
+        <w:tabs>
+          <w:tab w:val="left" w:pos="800"/>
+          <w:tab w:val="right" w:leader="dot" w:pos="9060"/>
+        </w:tabs>
+        <w:rPr>
+          <w:rFonts w:eastAsiaTheme="minorEastAsia" w:cstheme="minorBidi"/>
+          <w:smallCaps w:val="0"/>
+          <w:noProof/>
+          <w:kern w:val="2"/>
+          <w:sz w:val="24"/>
+          <w:szCs w:val="24"/>
+          <w14:ligatures w14:val="standardContextual"/>
+        </w:rPr>
+      </w:pPr>
+      <w:hyperlink w:anchor="_Toc213396483" w:history="1">
+        <w:r>
+          <w:rPr>
+            <w:rStyle w:val="Lienhypertexte"/>
+            <w:noProof/>
+          </w:rPr>
+          <w:t>7.1</w:t>
+        </w:r>
+        <w:r>
+          <w:rPr>
+            <w:rFonts w:eastAsiaTheme="minorEastAsia" w:cstheme="minorBidi"/>
+            <w:smallCaps w:val="0"/>
+            <w:noProof/>
+            <w:kern w:val="2"/>
+            <w:sz w:val="24"/>
+            <w:szCs w:val="24"/>
+            <w14:ligatures w14:val="standardContextual"/>
+          </w:rPr>
+          <w:tab/>
+        </w:r>
+        <w:r>
+          <w:rPr>
+            <w:rStyle w:val="Lienhypertexte"/>
+            <w:noProof/>
+          </w:rPr>
+          <w:t>Exemple de code / élément d’architecture lié</w:t>
+        </w:r>
+        <w:r>
+          <w:rPr>
+            <w:noProof/>
+            <w:webHidden/>
+          </w:rPr>
+          <w:tab/>
+        </w:r>
+        <w:r>
+          <w:rPr>
+            <w:noProof/>
+            <w:webHidden/>
+          </w:rPr>
+          <w:fldChar w:fldCharType="begin"/>
+        </w:r>
+        <w:r>
+          <w:rPr>
+            <w:noProof/>
+            <w:webHidden/>
+          </w:rPr>
+          <w:instrText xml:space="preserve"> PAGEREF _Toc213396483 \h </w:instrText>
+        </w:r>
+        <w:r>
+          <w:rPr>
+            <w:noProof/>
+            <w:webHidden/>
+          </w:rPr>
+        </w:r>
+        <w:r>
+          <w:rPr>
+            <w:noProof/>
+            <w:webHidden/>
+          </w:rPr>
+          <w:fldChar w:fldCharType="separate"/>
+        </w:r>
+        <w:r>
+          <w:rPr>
+            <w:noProof/>
+            <w:webHidden/>
+          </w:rPr>
+          <w:t>4</w:t>
+        </w:r>
+        <w:r>
+          <w:rPr>
+            <w:noProof/>
+            <w:webHidden/>
+          </w:rPr>
+          <w:fldChar w:fldCharType="end"/>
+        </w:r>
+      </w:hyperlink>
+    </w:p>
+    <w:p>
+      <w:pPr>
+        <w:pStyle w:val="TM2"/>
+        <w:tabs>
+          <w:tab w:val="left" w:pos="800"/>
+          <w:tab w:val="right" w:leader="dot" w:pos="9060"/>
+        </w:tabs>
+        <w:rPr>
+          <w:rFonts w:eastAsiaTheme="minorEastAsia" w:cstheme="minorBidi"/>
+          <w:smallCaps w:val="0"/>
+          <w:noProof/>
+          <w:kern w:val="2"/>
+          <w:sz w:val="24"/>
+          <w:szCs w:val="24"/>
+          <w14:ligatures w14:val="standardContextual"/>
+        </w:rPr>
+      </w:pPr>
+      <w:hyperlink w:anchor="_Toc213396484" w:history="1">
+        <w:r>
+          <w:rPr>
+            <w:rStyle w:val="Lienhypertexte"/>
+            <w:noProof/>
+          </w:rPr>
+          <w:t>7.2</w:t>
+        </w:r>
+        <w:r>
+          <w:rPr>
+            <w:rFonts w:eastAsiaTheme="minorEastAsia" w:cstheme="minorBidi"/>
+            <w:smallCaps w:val="0"/>
+            <w:noProof/>
+            <w:kern w:val="2"/>
+            <w:sz w:val="24"/>
+            <w:szCs w:val="24"/>
+            <w14:ligatures w14:val="standardContextual"/>
+          </w:rPr>
+          <w:tab/>
+        </w:r>
+        <w:r>
+          <w:rPr>
+            <w:rStyle w:val="Lienhypertexte"/>
+            <w:noProof/>
+          </w:rPr>
+          <w:t>Statut</w:t>
+        </w:r>
+        <w:r>
+          <w:rPr>
+            <w:noProof/>
+            <w:webHidden/>
+          </w:rPr>
+          <w:tab/>
+        </w:r>
+        <w:r>
+          <w:rPr>
+            <w:noProof/>
+            <w:webHidden/>
+          </w:rPr>
+          <w:fldChar w:fldCharType="begin"/>
+        </w:r>
+        <w:r>
+          <w:rPr>
+            <w:noProof/>
+            <w:webHidden/>
+          </w:rPr>
+          <w:instrText xml:space="preserve"> PAGEREF _Toc213396484 \h </w:instrText>
+        </w:r>
+        <w:r>
+          <w:rPr>
+            <w:noProof/>
+            <w:webHidden/>
+          </w:rPr>
+        </w:r>
+        <w:r>
+          <w:rPr>
+            <w:noProof/>
+            <w:webHidden/>
+          </w:rPr>
+          <w:fldChar w:fldCharType="separate"/>
+        </w:r>
+        <w:r>
+          <w:rPr>
+            <w:noProof/>
+            <w:webHidden/>
+          </w:rPr>
+          <w:t>4</w:t>
+        </w:r>
+        <w:r>
+          <w:rPr>
+            <w:noProof/>
+            <w:webHidden/>
+          </w:rPr>
+          <w:fldChar w:fldCharType="end"/>
+        </w:r>
+      </w:hyperlink>
+    </w:p>
+    <w:p>
+      <w:pPr>
+        <w:pStyle w:val="TM2"/>
+        <w:tabs>
+          <w:tab w:val="left" w:pos="800"/>
+          <w:tab w:val="right" w:leader="dot" w:pos="9060"/>
+        </w:tabs>
+        <w:rPr>
+          <w:rFonts w:eastAsiaTheme="minorEastAsia" w:cstheme="minorBidi"/>
+          <w:smallCaps w:val="0"/>
+          <w:noProof/>
+          <w:kern w:val="2"/>
+          <w:sz w:val="24"/>
+          <w:szCs w:val="24"/>
+          <w14:ligatures w14:val="standardContextual"/>
+        </w:rPr>
+      </w:pPr>
+      <w:hyperlink w:anchor="_Toc213396485" w:history="1">
+        <w:r>
+          <w:rPr>
+            <w:rStyle w:val="Lienhypertexte"/>
+            <w:noProof/>
+          </w:rPr>
+          <w:t>7.3</w:t>
+        </w:r>
+        <w:r>
+          <w:rPr>
+            <w:rFonts w:eastAsiaTheme="minorEastAsia" w:cstheme="minorBidi"/>
+            <w:smallCaps w:val="0"/>
+            <w:noProof/>
+            <w:kern w:val="2"/>
+            <w:sz w:val="24"/>
+            <w:szCs w:val="24"/>
+            <w14:ligatures w14:val="standardContextual"/>
+          </w:rPr>
+          <w:tab/>
+        </w:r>
+        <w:r>
+          <w:rPr>
+            <w:rStyle w:val="Lienhypertexte"/>
+            <w:noProof/>
+          </w:rPr>
+          <w:t>Contre-mesure</w:t>
+        </w:r>
+        <w:r>
+          <w:rPr>
+            <w:noProof/>
+            <w:webHidden/>
+          </w:rPr>
+          <w:tab/>
+        </w:r>
+        <w:r>
+          <w:rPr>
+            <w:noProof/>
+            <w:webHidden/>
+          </w:rPr>
+          <w:fldChar w:fldCharType="begin"/>
+        </w:r>
+        <w:r>
+          <w:rPr>
+            <w:noProof/>
+            <w:webHidden/>
+          </w:rPr>
+          <w:instrText xml:space="preserve"> PAGEREF _Toc213396485 \h </w:instrText>
+        </w:r>
+        <w:r>
+          <w:rPr>
+            <w:noProof/>
+            <w:webHidden/>
+          </w:rPr>
+        </w:r>
+        <w:r>
+          <w:rPr>
+            <w:noProof/>
+            <w:webHidden/>
+          </w:rPr>
+          <w:fldChar w:fldCharType="separate"/>
+        </w:r>
+        <w:r>
+          <w:rPr>
+            <w:noProof/>
+            <w:webHidden/>
+          </w:rPr>
+          <w:t>4</w:t>
+        </w:r>
+        <w:r>
+          <w:rPr>
+            <w:noProof/>
+            <w:webHidden/>
+          </w:rPr>
+          <w:fldChar w:fldCharType="end"/>
+        </w:r>
+      </w:hyperlink>
+    </w:p>
+    <w:p>
+      <w:pPr>
+        <w:pStyle w:val="TM10"/>
+        <w:tabs>
+          <w:tab w:val="left" w:pos="400"/>
+          <w:tab w:val="right" w:leader="dot" w:pos="9060"/>
+        </w:tabs>
+        <w:rPr>
+          <w:rFonts w:eastAsiaTheme="minorEastAsia" w:cstheme="minorBidi"/>
+          <w:b w:val="0"/>
+          <w:bCs w:val="0"/>
+          <w:caps w:val="0"/>
+          <w:noProof/>
+          <w:kern w:val="2"/>
+          <w:sz w:val="24"/>
+          <w:szCs w:val="24"/>
+          <w14:ligatures w14:val="standardContextual"/>
+        </w:rPr>
+      </w:pPr>
+      <w:hyperlink w:anchor="_Toc213396486" w:history="1">
+        <w:r>
+          <w:rPr>
+            <w:rStyle w:val="Lienhypertexte"/>
+            <w:noProof/>
+          </w:rPr>
+          <w:t>8</w:t>
+        </w:r>
+        <w:r>
+          <w:rPr>
+            <w:rFonts w:eastAsiaTheme="minorEastAsia" w:cstheme="minorBidi"/>
+            <w:b w:val="0"/>
+            <w:bCs w:val="0"/>
+            <w:caps w:val="0"/>
+            <w:noProof/>
+            <w:kern w:val="2"/>
+            <w:sz w:val="24"/>
+            <w:szCs w:val="24"/>
+            <w14:ligatures w14:val="standardContextual"/>
+          </w:rPr>
+          <w:tab/>
+        </w:r>
+        <w:r>
+          <w:rPr>
+            <w:rStyle w:val="Lienhypertexte"/>
+            <w:noProof/>
+          </w:rPr>
+          <w:t>Identification and Authentication Failures</w:t>
+        </w:r>
+        <w:r>
+          <w:rPr>
+            <w:noProof/>
+            <w:webHidden/>
+          </w:rPr>
+          <w:tab/>
+        </w:r>
+        <w:r>
+          <w:rPr>
+            <w:noProof/>
+            <w:webHidden/>
+          </w:rPr>
+          <w:fldChar w:fldCharType="begin"/>
+        </w:r>
+        <w:r>
+          <w:rPr>
+            <w:noProof/>
+            <w:webHidden/>
+          </w:rPr>
+          <w:instrText xml:space="preserve"> PAGEREF _Toc213396486 \h </w:instrText>
+        </w:r>
+        <w:r>
+          <w:rPr>
+            <w:noProof/>
+            <w:webHidden/>
+          </w:rPr>
+        </w:r>
+        <w:r>
+          <w:rPr>
+            <w:noProof/>
+            <w:webHidden/>
+          </w:rPr>
+          <w:fldChar w:fldCharType="separate"/>
+        </w:r>
+        <w:r>
+          <w:rPr>
+            <w:noProof/>
+            <w:webHidden/>
+          </w:rPr>
+          <w:t>4</w:t>
+        </w:r>
+        <w:r>
+          <w:rPr>
+            <w:noProof/>
+            <w:webHidden/>
+          </w:rPr>
+          <w:fldChar w:fldCharType="end"/>
+        </w:r>
+      </w:hyperlink>
+    </w:p>
+    <w:p>
+      <w:pPr>
+        <w:pStyle w:val="TM2"/>
+        <w:tabs>
+          <w:tab w:val="left" w:pos="800"/>
+          <w:tab w:val="right" w:leader="dot" w:pos="9060"/>
+        </w:tabs>
+        <w:rPr>
+          <w:rFonts w:eastAsiaTheme="minorEastAsia" w:cstheme="minorBidi"/>
+          <w:smallCaps w:val="0"/>
+          <w:noProof/>
+          <w:kern w:val="2"/>
+          <w:sz w:val="24"/>
+          <w:szCs w:val="24"/>
+          <w14:ligatures w14:val="standardContextual"/>
+        </w:rPr>
+      </w:pPr>
+      <w:hyperlink w:anchor="_Toc213396487" w:history="1">
+        <w:r>
+          <w:rPr>
+            <w:rStyle w:val="Lienhypertexte"/>
+            <w:noProof/>
+          </w:rPr>
+          <w:t>8.1</w:t>
+        </w:r>
+        <w:r>
+          <w:rPr>
+            <w:rFonts w:eastAsiaTheme="minorEastAsia" w:cstheme="minorBidi"/>
+            <w:smallCaps w:val="0"/>
+            <w:noProof/>
+            <w:kern w:val="2"/>
+            <w:sz w:val="24"/>
+            <w:szCs w:val="24"/>
+            <w14:ligatures w14:val="standardContextual"/>
+          </w:rPr>
+          <w:tab/>
+        </w:r>
+        <w:r>
+          <w:rPr>
+            <w:rStyle w:val="Lienhypertexte"/>
+            <w:noProof/>
+          </w:rPr>
+          <w:t>Exemple de code / élément d’architecture lié</w:t>
+        </w:r>
+        <w:r>
+          <w:rPr>
+            <w:noProof/>
+            <w:webHidden/>
+          </w:rPr>
+          <w:tab/>
+        </w:r>
+        <w:r>
+          <w:rPr>
+            <w:noProof/>
+            <w:webHidden/>
+          </w:rPr>
+          <w:fldChar w:fldCharType="begin"/>
+        </w:r>
+        <w:r>
+          <w:rPr>
+            <w:noProof/>
+            <w:webHidden/>
+          </w:rPr>
+          <w:instrText xml:space="preserve"> PAGEREF _Toc213396487 \h </w:instrText>
+        </w:r>
+        <w:r>
+          <w:rPr>
+            <w:noProof/>
+            <w:webHidden/>
+          </w:rPr>
+        </w:r>
+        <w:r>
+          <w:rPr>
+            <w:noProof/>
+            <w:webHidden/>
+          </w:rPr>
+          <w:fldChar w:fldCharType="separate"/>
+        </w:r>
+        <w:r>
+          <w:rPr>
+            <w:noProof/>
+            <w:webHidden/>
+          </w:rPr>
+          <w:t>4</w:t>
+        </w:r>
+        <w:r>
+          <w:rPr>
+            <w:noProof/>
+            <w:webHidden/>
+          </w:rPr>
+          <w:fldChar w:fldCharType="end"/>
+        </w:r>
+      </w:hyperlink>
+    </w:p>
+    <w:p>
+      <w:pPr>
+        <w:pStyle w:val="TM2"/>
+        <w:tabs>
+          <w:tab w:val="left" w:pos="800"/>
+          <w:tab w:val="right" w:leader="dot" w:pos="9060"/>
+        </w:tabs>
+        <w:rPr>
+          <w:rFonts w:eastAsiaTheme="minorEastAsia" w:cstheme="minorBidi"/>
+          <w:smallCaps w:val="0"/>
+          <w:noProof/>
+          <w:kern w:val="2"/>
+          <w:sz w:val="24"/>
+          <w:szCs w:val="24"/>
+          <w14:ligatures w14:val="standardContextual"/>
+        </w:rPr>
+      </w:pPr>
+      <w:hyperlink w:anchor="_Toc213396488" w:history="1">
+        <w:r>
+          <w:rPr>
+            <w:rStyle w:val="Lienhypertexte"/>
+            <w:noProof/>
+          </w:rPr>
+          <w:t>8.2</w:t>
+        </w:r>
+        <w:r>
+          <w:rPr>
+            <w:rFonts w:eastAsiaTheme="minorEastAsia" w:cstheme="minorBidi"/>
+            <w:smallCaps w:val="0"/>
+            <w:noProof/>
+            <w:kern w:val="2"/>
+            <w:sz w:val="24"/>
+            <w:szCs w:val="24"/>
+            <w14:ligatures w14:val="standardContextual"/>
+          </w:rPr>
+          <w:tab/>
+        </w:r>
+        <w:r>
+          <w:rPr>
+            <w:rStyle w:val="Lienhypertexte"/>
+            <w:noProof/>
+          </w:rPr>
+          <w:t>Statut</w:t>
+        </w:r>
+        <w:r>
+          <w:rPr>
+            <w:noProof/>
+            <w:webHidden/>
+          </w:rPr>
+          <w:tab/>
+        </w:r>
+        <w:r>
+          <w:rPr>
+            <w:noProof/>
+            <w:webHidden/>
+          </w:rPr>
+          <w:fldChar w:fldCharType="begin"/>
+        </w:r>
+        <w:r>
+          <w:rPr>
+            <w:noProof/>
+            <w:webHidden/>
+          </w:rPr>
+          <w:instrText xml:space="preserve"> PAGEREF _Toc213396488 \h </w:instrText>
+        </w:r>
+        <w:r>
+          <w:rPr>
+            <w:noProof/>
+            <w:webHidden/>
+          </w:rPr>
+        </w:r>
+        <w:r>
+          <w:rPr>
+            <w:noProof/>
+            <w:webHidden/>
+          </w:rPr>
+          <w:fldChar w:fldCharType="separate"/>
+        </w:r>
+        <w:r>
+          <w:rPr>
+            <w:noProof/>
+            <w:webHidden/>
+          </w:rPr>
+          <w:t>4</w:t>
+        </w:r>
+        <w:r>
+          <w:rPr>
+            <w:noProof/>
+            <w:webHidden/>
+          </w:rPr>
+          <w:fldChar w:fldCharType="end"/>
+        </w:r>
+      </w:hyperlink>
+    </w:p>
+    <w:p>
+      <w:pPr>
+        <w:pStyle w:val="TM2"/>
+        <w:tabs>
+          <w:tab w:val="left" w:pos="800"/>
+          <w:tab w:val="right" w:leader="dot" w:pos="9060"/>
+        </w:tabs>
+        <w:rPr>
+          <w:rFonts w:eastAsiaTheme="minorEastAsia" w:cstheme="minorBidi"/>
+          <w:smallCaps w:val="0"/>
+          <w:noProof/>
+          <w:kern w:val="2"/>
+          <w:sz w:val="24"/>
+          <w:szCs w:val="24"/>
+          <w14:ligatures w14:val="standardContextual"/>
+        </w:rPr>
+      </w:pPr>
+      <w:hyperlink w:anchor="_Toc213396489" w:history="1">
+        <w:r>
+          <w:rPr>
+            <w:rStyle w:val="Lienhypertexte"/>
+            <w:noProof/>
+          </w:rPr>
+          <w:t>8.3</w:t>
+        </w:r>
+        <w:r>
+          <w:rPr>
+            <w:rFonts w:eastAsiaTheme="minorEastAsia" w:cstheme="minorBidi"/>
+            <w:smallCaps w:val="0"/>
+            <w:noProof/>
+            <w:kern w:val="2"/>
+            <w:sz w:val="24"/>
+            <w:szCs w:val="24"/>
+            <w14:ligatures w14:val="standardContextual"/>
+          </w:rPr>
+          <w:tab/>
+        </w:r>
+        <w:r>
+          <w:rPr>
+            <w:rStyle w:val="Lienhypertexte"/>
+            <w:noProof/>
+          </w:rPr>
+          <w:t>Contre-mesure</w:t>
+        </w:r>
+        <w:r>
+          <w:rPr>
+            <w:noProof/>
+            <w:webHidden/>
+          </w:rPr>
+          <w:tab/>
+        </w:r>
+        <w:r>
+          <w:rPr>
+            <w:noProof/>
+            <w:webHidden/>
+          </w:rPr>
+          <w:fldChar w:fldCharType="begin"/>
+        </w:r>
+        <w:r>
+          <w:rPr>
+            <w:noProof/>
+            <w:webHidden/>
+          </w:rPr>
+          <w:instrText xml:space="preserve"> PAGEREF _Toc213396489 \h </w:instrText>
+        </w:r>
+        <w:r>
+          <w:rPr>
+            <w:noProof/>
+            <w:webHidden/>
+          </w:rPr>
+        </w:r>
+        <w:r>
+          <w:rPr>
+            <w:noProof/>
+            <w:webHidden/>
+          </w:rPr>
+          <w:fldChar w:fldCharType="separate"/>
+        </w:r>
+        <w:r>
+          <w:rPr>
+            <w:noProof/>
+            <w:webHidden/>
+          </w:rPr>
+          <w:t>4</w:t>
+        </w:r>
+        <w:r>
+          <w:rPr>
+            <w:noProof/>
+            <w:webHidden/>
+          </w:rPr>
+          <w:fldChar w:fldCharType="end"/>
+        </w:r>
+      </w:hyperlink>
+    </w:p>
+    <w:p>
+      <w:pPr>
+        <w:pStyle w:val="TM10"/>
+        <w:tabs>
+          <w:tab w:val="left" w:pos="400"/>
+          <w:tab w:val="right" w:leader="dot" w:pos="9060"/>
+        </w:tabs>
+        <w:rPr>
+          <w:rFonts w:eastAsiaTheme="minorEastAsia" w:cstheme="minorBidi"/>
+          <w:b w:val="0"/>
+          <w:bCs w:val="0"/>
+          <w:caps w:val="0"/>
+          <w:noProof/>
+          <w:kern w:val="2"/>
+          <w:sz w:val="24"/>
+          <w:szCs w:val="24"/>
+          <w14:ligatures w14:val="standardContextual"/>
+        </w:rPr>
+      </w:pPr>
+      <w:hyperlink w:anchor="_Toc213396490" w:history="1">
+        <w:r>
+          <w:rPr>
+            <w:rStyle w:val="Lienhypertexte"/>
+            <w:noProof/>
+          </w:rPr>
+          <w:t>9</w:t>
+        </w:r>
+        <w:r>
+          <w:rPr>
+            <w:rFonts w:eastAsiaTheme="minorEastAsia" w:cstheme="minorBidi"/>
+            <w:b w:val="0"/>
+            <w:bCs w:val="0"/>
+            <w:caps w:val="0"/>
+            <w:noProof/>
+            <w:kern w:val="2"/>
+            <w:sz w:val="24"/>
+            <w:szCs w:val="24"/>
+            <w14:ligatures w14:val="standardContextual"/>
+          </w:rPr>
+          <w:tab/>
+        </w:r>
+        <w:r>
+          <w:rPr>
+            <w:rStyle w:val="Lienhypertexte"/>
+            <w:noProof/>
+          </w:rPr>
+          <w:t>Software and Data Integrity Failures</w:t>
+        </w:r>
+        <w:r>
+          <w:rPr>
+            <w:noProof/>
+            <w:webHidden/>
+          </w:rPr>
+          <w:tab/>
+        </w:r>
+        <w:r>
+          <w:rPr>
+            <w:noProof/>
+            <w:webHidden/>
+          </w:rPr>
+          <w:fldChar w:fldCharType="begin"/>
+        </w:r>
+        <w:r>
+          <w:rPr>
+            <w:noProof/>
+            <w:webHidden/>
+          </w:rPr>
+          <w:instrText xml:space="preserve"> PAGEREF _Toc213396490 \h </w:instrText>
+        </w:r>
+        <w:r>
+          <w:rPr>
+            <w:noProof/>
+            <w:webHidden/>
+          </w:rPr>
+        </w:r>
+        <w:r>
+          <w:rPr>
+            <w:noProof/>
+            <w:webHidden/>
+          </w:rPr>
+          <w:fldChar w:fldCharType="separate"/>
+        </w:r>
+        <w:r>
+          <w:rPr>
+            <w:noProof/>
+            <w:webHidden/>
+          </w:rPr>
+          <w:t>4</w:t>
+        </w:r>
+        <w:r>
+          <w:rPr>
+            <w:noProof/>
+            <w:webHidden/>
+          </w:rPr>
+          <w:fldChar w:fldCharType="end"/>
+        </w:r>
+      </w:hyperlink>
+    </w:p>
+    <w:p>
+      <w:pPr>
+        <w:pStyle w:val="TM2"/>
+        <w:tabs>
+          <w:tab w:val="left" w:pos="800"/>
+          <w:tab w:val="right" w:leader="dot" w:pos="9060"/>
+        </w:tabs>
+        <w:rPr>
+          <w:rFonts w:eastAsiaTheme="minorEastAsia" w:cstheme="minorBidi"/>
+          <w:smallCaps w:val="0"/>
+          <w:noProof/>
+          <w:kern w:val="2"/>
+          <w:sz w:val="24"/>
+          <w:szCs w:val="24"/>
+          <w14:ligatures w14:val="standardContextual"/>
+        </w:rPr>
+      </w:pPr>
+      <w:hyperlink w:anchor="_Toc213396491" w:history="1">
+        <w:r>
+          <w:rPr>
+            <w:rStyle w:val="Lienhypertexte"/>
+            <w:noProof/>
+          </w:rPr>
+          <w:t>9.1</w:t>
+        </w:r>
+        <w:r>
+          <w:rPr>
+            <w:rFonts w:eastAsiaTheme="minorEastAsia" w:cstheme="minorBidi"/>
+            <w:smallCaps w:val="0"/>
+            <w:noProof/>
+            <w:kern w:val="2"/>
+            <w:sz w:val="24"/>
+            <w:szCs w:val="24"/>
+            <w14:ligatures w14:val="standardContextual"/>
+          </w:rPr>
+          <w:tab/>
+        </w:r>
+        <w:r>
+          <w:rPr>
+            <w:rStyle w:val="Lienhypertexte"/>
+            <w:noProof/>
+          </w:rPr>
+          <w:t>Exemple de code / élément d’architecture lié</w:t>
+        </w:r>
+        <w:r>
+          <w:rPr>
+            <w:noProof/>
+            <w:webHidden/>
+          </w:rPr>
+          <w:tab/>
+        </w:r>
+        <w:r>
+          <w:rPr>
+            <w:noProof/>
+            <w:webHidden/>
+          </w:rPr>
+          <w:fldChar w:fldCharType="begin"/>
+        </w:r>
+        <w:r>
+          <w:rPr>
+            <w:noProof/>
+            <w:webHidden/>
+          </w:rPr>
+          <w:instrText xml:space="preserve"> PAGEREF _Toc213396491 \h </w:instrText>
+        </w:r>
+        <w:r>
+          <w:rPr>
+            <w:noProof/>
+            <w:webHidden/>
+          </w:rPr>
+        </w:r>
+        <w:r>
+          <w:rPr>
+            <w:noProof/>
+            <w:webHidden/>
+          </w:rPr>
+          <w:fldChar w:fldCharType="separate"/>
+        </w:r>
+        <w:r>
+          <w:rPr>
+            <w:noProof/>
+            <w:webHidden/>
+          </w:rPr>
+          <w:t>4</w:t>
+        </w:r>
+        <w:r>
+          <w:rPr>
+            <w:noProof/>
+            <w:webHidden/>
+          </w:rPr>
+          <w:fldChar w:fldCharType="end"/>
+        </w:r>
+      </w:hyperlink>
+    </w:p>
+    <w:p>
+      <w:pPr>
+        <w:pStyle w:val="TM2"/>
+        <w:tabs>
+          <w:tab w:val="left" w:pos="800"/>
+          <w:tab w:val="right" w:leader="dot" w:pos="9060"/>
+        </w:tabs>
+        <w:rPr>
+          <w:rFonts w:eastAsiaTheme="minorEastAsia" w:cstheme="minorBidi"/>
+          <w:smallCaps w:val="0"/>
+          <w:noProof/>
+          <w:kern w:val="2"/>
+          <w:sz w:val="24"/>
+          <w:szCs w:val="24"/>
+          <w14:ligatures w14:val="standardContextual"/>
+        </w:rPr>
+      </w:pPr>
+      <w:hyperlink w:anchor="_Toc213396492" w:history="1">
+        <w:r>
+          <w:rPr>
+            <w:rStyle w:val="Lienhypertexte"/>
+            <w:noProof/>
+          </w:rPr>
+          <w:t>9.2</w:t>
+        </w:r>
+        <w:r>
+          <w:rPr>
+            <w:rFonts w:eastAsiaTheme="minorEastAsia" w:cstheme="minorBidi"/>
+            <w:smallCaps w:val="0"/>
+            <w:noProof/>
+            <w:kern w:val="2"/>
+            <w:sz w:val="24"/>
+            <w:szCs w:val="24"/>
+            <w14:ligatures w14:val="standardContextual"/>
+          </w:rPr>
+          <w:tab/>
+        </w:r>
+        <w:r>
+          <w:rPr>
+            <w:rStyle w:val="Lienhypertexte"/>
+            <w:noProof/>
+          </w:rPr>
+          <w:t>Statut</w:t>
+        </w:r>
+        <w:r>
+          <w:rPr>
+            <w:noProof/>
+            <w:webHidden/>
+          </w:rPr>
+          <w:tab/>
+        </w:r>
+        <w:r>
+          <w:rPr>
+            <w:noProof/>
+            <w:webHidden/>
+          </w:rPr>
+          <w:fldChar w:fldCharType="begin"/>
+        </w:r>
+        <w:r>
+          <w:rPr>
+            <w:noProof/>
+            <w:webHidden/>
+          </w:rPr>
+          <w:instrText xml:space="preserve"> PAGEREF _Toc213396492 \h </w:instrText>
+        </w:r>
+        <w:r>
+          <w:rPr>
+            <w:noProof/>
+            <w:webHidden/>
+          </w:rPr>
+        </w:r>
+        <w:r>
+          <w:rPr>
+            <w:noProof/>
+            <w:webHidden/>
+          </w:rPr>
+          <w:fldChar w:fldCharType="separate"/>
+        </w:r>
+        <w:r>
+          <w:rPr>
+            <w:noProof/>
+            <w:webHidden/>
+          </w:rPr>
+          <w:t>4</w:t>
+        </w:r>
+        <w:r>
+          <w:rPr>
+            <w:noProof/>
+            <w:webHidden/>
+          </w:rPr>
+          <w:fldChar w:fldCharType="end"/>
+        </w:r>
+      </w:hyperlink>
+    </w:p>
+    <w:p>
+      <w:pPr>
+        <w:pStyle w:val="TM2"/>
+        <w:tabs>
+          <w:tab w:val="left" w:pos="800"/>
+          <w:tab w:val="right" w:leader="dot" w:pos="9060"/>
+        </w:tabs>
+        <w:rPr>
+          <w:rFonts w:eastAsiaTheme="minorEastAsia" w:cstheme="minorBidi"/>
+          <w:smallCaps w:val="0"/>
+          <w:noProof/>
+          <w:kern w:val="2"/>
+          <w:sz w:val="24"/>
+          <w:szCs w:val="24"/>
+          <w14:ligatures w14:val="standardContextual"/>
+        </w:rPr>
+      </w:pPr>
+      <w:hyperlink w:anchor="_Toc213396493" w:history="1">
+        <w:r>
+          <w:rPr>
+            <w:rStyle w:val="Lienhypertexte"/>
+            <w:noProof/>
+          </w:rPr>
+          <w:t>9.3</w:t>
+        </w:r>
+        <w:r>
+          <w:rPr>
+            <w:rFonts w:eastAsiaTheme="minorEastAsia" w:cstheme="minorBidi"/>
+            <w:smallCaps w:val="0"/>
+            <w:noProof/>
+            <w:kern w:val="2"/>
+            <w:sz w:val="24"/>
+            <w:szCs w:val="24"/>
+            <w14:ligatures w14:val="standardContextual"/>
+          </w:rPr>
+          <w:tab/>
+        </w:r>
+        <w:r>
+          <w:rPr>
+            <w:rStyle w:val="Lienhypertexte"/>
+            <w:noProof/>
+          </w:rPr>
+          <w:t>Contre-mesure</w:t>
+        </w:r>
+        <w:r>
+          <w:rPr>
+            <w:noProof/>
+            <w:webHidden/>
+          </w:rPr>
+          <w:tab/>
+        </w:r>
+        <w:r>
+          <w:rPr>
+            <w:noProof/>
+            <w:webHidden/>
+          </w:rPr>
+          <w:fldChar w:fldCharType="begin"/>
+        </w:r>
+        <w:r>
+          <w:rPr>
+            <w:noProof/>
+            <w:webHidden/>
+          </w:rPr>
+          <w:instrText xml:space="preserve"> PAGEREF _Toc213396493 \h </w:instrText>
+        </w:r>
+        <w:r>
+          <w:rPr>
+            <w:noProof/>
+            <w:webHidden/>
+          </w:rPr>
+        </w:r>
+        <w:r>
+          <w:rPr>
+            <w:noProof/>
+            <w:webHidden/>
+          </w:rPr>
+          <w:fldChar w:fldCharType="separate"/>
+        </w:r>
+        <w:r>
+          <w:rPr>
+            <w:noProof/>
+            <w:webHidden/>
+          </w:rPr>
+          <w:t>4</w:t>
+        </w:r>
+        <w:r>
+          <w:rPr>
+            <w:noProof/>
+            <w:webHidden/>
+          </w:rPr>
+          <w:fldChar w:fldCharType="end"/>
+        </w:r>
+      </w:hyperlink>
+    </w:p>
+    <w:p>
+      <w:pPr>
+        <w:pStyle w:val="TM10"/>
+        <w:tabs>
+          <w:tab w:val="left" w:pos="600"/>
+          <w:tab w:val="right" w:leader="dot" w:pos="9060"/>
+        </w:tabs>
+        <w:rPr>
+          <w:rFonts w:eastAsiaTheme="minorEastAsia" w:cstheme="minorBidi"/>
+          <w:b w:val="0"/>
+          <w:bCs w:val="0"/>
+          <w:caps w:val="0"/>
+          <w:noProof/>
+          <w:kern w:val="2"/>
+          <w:sz w:val="24"/>
+          <w:szCs w:val="24"/>
+          <w14:ligatures w14:val="standardContextual"/>
+        </w:rPr>
+      </w:pPr>
+      <w:hyperlink w:anchor="_Toc213396494" w:history="1">
+        <w:r>
+          <w:rPr>
+            <w:rStyle w:val="Lienhypertexte"/>
+            <w:noProof/>
+          </w:rPr>
+          <w:t>10</w:t>
+        </w:r>
+        <w:r>
+          <w:rPr>
+            <w:rFonts w:eastAsiaTheme="minorEastAsia" w:cstheme="minorBidi"/>
+            <w:b w:val="0"/>
+            <w:bCs w:val="0"/>
+            <w:caps w:val="0"/>
+            <w:noProof/>
+            <w:kern w:val="2"/>
+            <w:sz w:val="24"/>
+            <w:szCs w:val="24"/>
+            <w14:ligatures w14:val="standardContextual"/>
+          </w:rPr>
+          <w:tab/>
+        </w:r>
+        <w:r>
+          <w:rPr>
+            <w:rStyle w:val="Lienhypertexte"/>
+            <w:noProof/>
+          </w:rPr>
+          <w:t>Server-Side Request Forgery</w:t>
+        </w:r>
+        <w:r>
+          <w:rPr>
+            <w:noProof/>
+            <w:webHidden/>
+          </w:rPr>
+          <w:tab/>
+        </w:r>
+        <w:r>
+          <w:rPr>
+            <w:noProof/>
+            <w:webHidden/>
+          </w:rPr>
+          <w:fldChar w:fldCharType="begin"/>
+        </w:r>
+        <w:r>
+          <w:rPr>
+            <w:noProof/>
+            <w:webHidden/>
+          </w:rPr>
+          <w:instrText xml:space="preserve"> PAGEREF _Toc213396494 \h </w:instrText>
+        </w:r>
+        <w:r>
+          <w:rPr>
+            <w:noProof/>
+            <w:webHidden/>
+          </w:rPr>
+        </w:r>
+        <w:r>
+          <w:rPr>
+            <w:noProof/>
+            <w:webHidden/>
+          </w:rPr>
+          <w:fldChar w:fldCharType="separate"/>
+        </w:r>
+        <w:r>
+          <w:rPr>
+            <w:noProof/>
+            <w:webHidden/>
+          </w:rPr>
+          <w:t>4</w:t>
+        </w:r>
+        <w:r>
+          <w:rPr>
+            <w:noProof/>
+            <w:webHidden/>
+          </w:rPr>
+          <w:fldChar w:fldCharType="end"/>
+        </w:r>
+      </w:hyperlink>
+    </w:p>
+    <w:p>
+      <w:pPr>
+        <w:pStyle w:val="TM2"/>
+        <w:tabs>
+          <w:tab w:val="left" w:pos="1000"/>
+          <w:tab w:val="right" w:leader="dot" w:pos="9060"/>
+        </w:tabs>
+        <w:rPr>
+          <w:rFonts w:eastAsiaTheme="minorEastAsia" w:cstheme="minorBidi"/>
+          <w:smallCaps w:val="0"/>
+          <w:noProof/>
+          <w:kern w:val="2"/>
+          <w:sz w:val="24"/>
+          <w:szCs w:val="24"/>
+          <w14:ligatures w14:val="standardContextual"/>
+        </w:rPr>
+      </w:pPr>
+      <w:hyperlink w:anchor="_Toc213396495" w:history="1">
+        <w:r>
+          <w:rPr>
+            <w:rStyle w:val="Lienhypertexte"/>
+            <w:noProof/>
+          </w:rPr>
+          <w:t>10.1</w:t>
+        </w:r>
+        <w:r>
+          <w:rPr>
+            <w:rFonts w:eastAsiaTheme="minorEastAsia" w:cstheme="minorBidi"/>
+            <w:smallCaps w:val="0"/>
+            <w:noProof/>
+            <w:kern w:val="2"/>
+            <w:sz w:val="24"/>
+            <w:szCs w:val="24"/>
+            <w14:ligatures w14:val="standardContextual"/>
+          </w:rPr>
+          <w:tab/>
+        </w:r>
+        <w:r>
+          <w:rPr>
+            <w:rStyle w:val="Lienhypertexte"/>
+            <w:noProof/>
+          </w:rPr>
+          <w:t>Exemple de code / élément d’architecture lié</w:t>
+        </w:r>
+        <w:r>
+          <w:rPr>
+            <w:noProof/>
+            <w:webHidden/>
+          </w:rPr>
+          <w:tab/>
+        </w:r>
+        <w:r>
+          <w:rPr>
+            <w:noProof/>
+            <w:webHidden/>
+          </w:rPr>
+          <w:fldChar w:fldCharType="begin"/>
+        </w:r>
+        <w:r>
+          <w:rPr>
+            <w:noProof/>
+            <w:webHidden/>
+          </w:rPr>
+          <w:instrText xml:space="preserve"> PAGEREF _Toc213396495 \h </w:instrText>
+        </w:r>
+        <w:r>
+          <w:rPr>
+            <w:noProof/>
+            <w:webHidden/>
+          </w:rPr>
+        </w:r>
+        <w:r>
+          <w:rPr>
+            <w:noProof/>
+            <w:webHidden/>
+          </w:rPr>
+          <w:fldChar w:fldCharType="separate"/>
+        </w:r>
+        <w:r>
+          <w:rPr>
+            <w:noProof/>
+            <w:webHidden/>
+          </w:rPr>
+          <w:t>4</w:t>
+        </w:r>
+        <w:r>
+          <w:rPr>
+            <w:noProof/>
+            <w:webHidden/>
+          </w:rPr>
+          <w:fldChar w:fldCharType="end"/>
+        </w:r>
+      </w:hyperlink>
+    </w:p>
+    <w:p>
+      <w:pPr>
+        <w:pStyle w:val="TM2"/>
+        <w:tabs>
+          <w:tab w:val="left" w:pos="1000"/>
+          <w:tab w:val="right" w:leader="dot" w:pos="9060"/>
+        </w:tabs>
+        <w:rPr>
+          <w:rFonts w:eastAsiaTheme="minorEastAsia" w:cstheme="minorBidi"/>
+          <w:smallCaps w:val="0"/>
+          <w:noProof/>
+          <w:kern w:val="2"/>
+          <w:sz w:val="24"/>
+          <w:szCs w:val="24"/>
+          <w14:ligatures w14:val="standardContextual"/>
+        </w:rPr>
+      </w:pPr>
+      <w:hyperlink w:anchor="_Toc213396496" w:history="1">
+        <w:r>
+          <w:rPr>
+            <w:rStyle w:val="Lienhypertexte"/>
+            <w:noProof/>
+          </w:rPr>
+          <w:t>10.2</w:t>
+        </w:r>
+        <w:r>
+          <w:rPr>
+            <w:rFonts w:eastAsiaTheme="minorEastAsia" w:cstheme="minorBidi"/>
+            <w:smallCaps w:val="0"/>
+            <w:noProof/>
+            <w:kern w:val="2"/>
+            <w:sz w:val="24"/>
+            <w:szCs w:val="24"/>
+            <w14:ligatures w14:val="standardContextual"/>
+          </w:rPr>
+          <w:tab/>
+        </w:r>
+        <w:r>
+          <w:rPr>
+            <w:rStyle w:val="Lienhypertexte"/>
+            <w:noProof/>
+          </w:rPr>
+          <w:t>Statut</w:t>
+        </w:r>
+        <w:r>
+          <w:rPr>
+            <w:noProof/>
+            <w:webHidden/>
+          </w:rPr>
+          <w:tab/>
+        </w:r>
+        <w:r>
+          <w:rPr>
+            <w:noProof/>
+            <w:webHidden/>
+          </w:rPr>
+          <w:fldChar w:fldCharType="begin"/>
+        </w:r>
+        <w:r>
+          <w:rPr>
+            <w:noProof/>
+            <w:webHidden/>
+          </w:rPr>
+          <w:instrText xml:space="preserve"> PAGEREF _Toc213396496 \h </w:instrText>
+        </w:r>
+        <w:r>
+          <w:rPr>
+            <w:noProof/>
+            <w:webHidden/>
+          </w:rPr>
+        </w:r>
+        <w:r>
+          <w:rPr>
+            <w:noProof/>
+            <w:webHidden/>
+          </w:rPr>
+          <w:fldChar w:fldCharType="separate"/>
+        </w:r>
+        <w:r>
+          <w:rPr>
+            <w:noProof/>
+            <w:webHidden/>
+          </w:rPr>
+          <w:t>4</w:t>
+        </w:r>
+        <w:r>
+          <w:rPr>
+            <w:noProof/>
+            <w:webHidden/>
+          </w:rPr>
+          <w:fldChar w:fldCharType="end"/>
+        </w:r>
+      </w:hyperlink>
+    </w:p>
+    <w:p>
+      <w:pPr>
+        <w:pStyle w:val="TM2"/>
+        <w:tabs>
+          <w:tab w:val="left" w:pos="1000"/>
+          <w:tab w:val="right" w:leader="dot" w:pos="9060"/>
+        </w:tabs>
+        <w:rPr>
+          <w:rFonts w:eastAsiaTheme="minorEastAsia" w:cstheme="minorBidi"/>
+          <w:smallCaps w:val="0"/>
+          <w:noProof/>
+          <w:kern w:val="2"/>
+          <w:sz w:val="24"/>
+          <w:szCs w:val="24"/>
+          <w14:ligatures w14:val="standardContextual"/>
+        </w:rPr>
+      </w:pPr>
+      <w:hyperlink w:anchor="_Toc213396497" w:history="1">
+        <w:r>
+          <w:rPr>
+            <w:rStyle w:val="Lienhypertexte"/>
+            <w:noProof/>
+          </w:rPr>
+          <w:t>10.3</w:t>
+        </w:r>
+        <w:r>
+          <w:rPr>
+            <w:rFonts w:eastAsiaTheme="minorEastAsia" w:cstheme="minorBidi"/>
+            <w:smallCaps w:val="0"/>
+            <w:noProof/>
+            <w:kern w:val="2"/>
+            <w:sz w:val="24"/>
+            <w:szCs w:val="24"/>
+            <w14:ligatures w14:val="standardContextual"/>
+          </w:rPr>
+          <w:tab/>
+        </w:r>
+        <w:r>
+          <w:rPr>
+            <w:rStyle w:val="Lienhypertexte"/>
+            <w:noProof/>
+          </w:rPr>
+          <w:t>Contre-mesure</w:t>
+        </w:r>
+        <w:r>
+          <w:rPr>
+            <w:noProof/>
+            <w:webHidden/>
+          </w:rPr>
+          <w:tab/>
+        </w:r>
+        <w:r>
+          <w:rPr>
+            <w:noProof/>
+            <w:webHidden/>
+          </w:rPr>
+          <w:fldChar w:fldCharType="begin"/>
+        </w:r>
+        <w:r>
+          <w:rPr>
+            <w:noProof/>
+            <w:webHidden/>
+          </w:rPr>
+          <w:instrText xml:space="preserve"> PAGEREF _Toc213396497 \h </w:instrText>
+        </w:r>
+        <w:r>
+          <w:rPr>
+            <w:noProof/>
+            <w:webHidden/>
+          </w:rPr>
+        </w:r>
+        <w:r>
+          <w:rPr>
+            <w:noProof/>
+            <w:webHidden/>
+          </w:rPr>
+          <w:fldChar w:fldCharType="separate"/>
+        </w:r>
+        <w:r>
+          <w:rPr>
+            <w:noProof/>
+            <w:webHidden/>
+          </w:rPr>
+          <w:t>4</w:t>
         </w:r>
         <w:r>
           <w:rPr>
@@ -282,7 +3808,7 @@
       <w:pPr>
         <w:pStyle w:val="Titre1"/>
       </w:pPr>
-      <w:bookmarkStart w:id="1" w:name="_Toc213320304"/>
+      <w:bookmarkStart w:id="1" w:name="_Toc213396460"/>
       <w:r>
         <w:lastRenderedPageBreak/>
         <w:t>Introduction</w:t>
@@ -302,9 +3828,11 @@
       <w:pPr>
         <w:pStyle w:val="Titre2"/>
       </w:pPr>
+      <w:bookmarkStart w:id="2" w:name="_Toc213396461"/>
       <w:r>
         <w:t>Objectif</w:t>
       </w:r>
+      <w:bookmarkEnd w:id="2"/>
     </w:p>
     <w:p>
       <w:pPr>
@@ -329,33 +3857,41 @@
       <w:pPr>
         <w:pStyle w:val="Titre1"/>
       </w:pPr>
+      <w:bookmarkStart w:id="3" w:name="_Toc213396462"/>
       <w:r>
         <w:t>Broken access control</w:t>
       </w:r>
+      <w:bookmarkEnd w:id="3"/>
     </w:p>
     <w:p>
       <w:pPr>
         <w:pStyle w:val="Titre2"/>
       </w:pPr>
+      <w:bookmarkStart w:id="4" w:name="_Toc213396463"/>
       <w:r>
         <w:t>Exemple de code / élément d’architecture lié</w:t>
       </w:r>
+      <w:bookmarkEnd w:id="4"/>
     </w:p>
     <w:p>
       <w:pPr>
         <w:pStyle w:val="Titre2"/>
       </w:pPr>
+      <w:bookmarkStart w:id="5" w:name="_Toc213396464"/>
       <w:r>
         <w:t>Statut</w:t>
       </w:r>
+      <w:bookmarkEnd w:id="5"/>
     </w:p>
     <w:p>
       <w:pPr>
         <w:pStyle w:val="Titre2"/>
       </w:pPr>
+      <w:bookmarkStart w:id="6" w:name="_Toc213396465"/>
       <w:r>
         <w:t>Contre-mesure</w:t>
       </w:r>
+      <w:bookmarkEnd w:id="6"/>
     </w:p>
     <w:p>
       <w:pPr>
@@ -366,33 +3902,160 @@
       <w:pPr>
         <w:pStyle w:val="Titre1"/>
       </w:pPr>
+      <w:bookmarkStart w:id="7" w:name="_Toc213396466"/>
       <w:r>
         <w:t>Cryptographic Failures</w:t>
       </w:r>
+      <w:bookmarkEnd w:id="7"/>
     </w:p>
     <w:p>
       <w:pPr>
         <w:pStyle w:val="Titre2"/>
       </w:pPr>
+      <w:bookmarkStart w:id="8" w:name="_Toc213396467"/>
+      <w:r>
+        <w:drawing>
+          <wp:anchor distT="0" distB="0" distL="114300" distR="114300" simplePos="0" relativeHeight="251659264" behindDoc="0" locked="0" layoutInCell="1" allowOverlap="1" wp14:anchorId="69F0D484" wp14:editId="32A6A28F">
+            <wp:simplePos x="0" y="0"/>
+            <wp:positionH relativeFrom="column">
+              <wp:posOffset>754792</wp:posOffset>
+            </wp:positionH>
+            <wp:positionV relativeFrom="paragraph">
+              <wp:posOffset>296133</wp:posOffset>
+            </wp:positionV>
+            <wp:extent cx="3473450" cy="947420"/>
+            <wp:effectExtent l="0" t="0" r="0" b="5080"/>
+            <wp:wrapTopAndBottom/>
+            <wp:docPr id="1057377" name="Image 1"/>
+            <wp:cNvGraphicFramePr>
+              <a:graphicFrameLocks xmlns:a="http://schemas.openxmlformats.org/drawingml/2006/main" noChangeAspect="1"/>
+            </wp:cNvGraphicFramePr>
+            <a:graphic xmlns:a="http://schemas.openxmlformats.org/drawingml/2006/main">
+              <a:graphicData uri="http://schemas.openxmlformats.org/drawingml/2006/picture">
+                <pic:pic xmlns:pic="http://schemas.openxmlformats.org/drawingml/2006/picture">
+                  <pic:nvPicPr>
+                    <pic:cNvPr id="1057377" name=""/>
+                    <pic:cNvPicPr/>
+                  </pic:nvPicPr>
+                  <pic:blipFill>
+                    <a:blip r:embed="rId11" cstate="print">
+                      <a:extLst>
+                        <a:ext uri="{28A0092B-C50C-407E-A947-70E740481C1C}">
+                          <a14:useLocalDpi xmlns:a14="http://schemas.microsoft.com/office/drawing/2010/main" val="0"/>
+                        </a:ext>
+                      </a:extLst>
+                    </a:blip>
+                    <a:stretch>
+                      <a:fillRect/>
+                    </a:stretch>
+                  </pic:blipFill>
+                  <pic:spPr>
+                    <a:xfrm>
+                      <a:off x="0" y="0"/>
+                      <a:ext cx="3473450" cy="947420"/>
+                    </a:xfrm>
+                    <a:prstGeom prst="rect">
+                      <a:avLst/>
+                    </a:prstGeom>
+                  </pic:spPr>
+                </pic:pic>
+              </a:graphicData>
+            </a:graphic>
+            <wp14:sizeRelH relativeFrom="margin">
+              <wp14:pctWidth>0</wp14:pctWidth>
+            </wp14:sizeRelH>
+            <wp14:sizeRelV relativeFrom="margin">
+              <wp14:pctHeight>0</wp14:pctHeight>
+            </wp14:sizeRelV>
+          </wp:anchor>
+        </w:drawing>
+      </w:r>
       <w:r>
         <w:t>Exemple de code / élément d’architecture lié</w:t>
       </w:r>
+      <w:bookmarkEnd w:id="8"/>
     </w:p>
     <w:p>
       <w:pPr>
         <w:pStyle w:val="Titre2"/>
       </w:pPr>
+      <w:bookmarkStart w:id="9" w:name="_Toc213396468"/>
+      <w:r>
+        <w:drawing>
+          <wp:anchor distT="0" distB="0" distL="114300" distR="114300" simplePos="0" relativeHeight="251658240" behindDoc="0" locked="0" layoutInCell="1" allowOverlap="1" wp14:anchorId="45CA4855" wp14:editId="051C8854">
+            <wp:simplePos x="0" y="0"/>
+            <wp:positionH relativeFrom="column">
+              <wp:posOffset>641762</wp:posOffset>
+            </wp:positionH>
+            <wp:positionV relativeFrom="paragraph">
+              <wp:posOffset>1407515</wp:posOffset>
+            </wp:positionV>
+            <wp:extent cx="1864360" cy="901065"/>
+            <wp:effectExtent l="0" t="0" r="2540" b="0"/>
+            <wp:wrapTopAndBottom/>
+            <wp:docPr id="1628775857" name="Image 1"/>
+            <wp:cNvGraphicFramePr>
+              <a:graphicFrameLocks xmlns:a="http://schemas.openxmlformats.org/drawingml/2006/main" noChangeAspect="1"/>
+            </wp:cNvGraphicFramePr>
+            <a:graphic xmlns:a="http://schemas.openxmlformats.org/drawingml/2006/main">
+              <a:graphicData uri="http://schemas.openxmlformats.org/drawingml/2006/picture">
+                <pic:pic xmlns:pic="http://schemas.openxmlformats.org/drawingml/2006/picture">
+                  <pic:nvPicPr>
+                    <pic:cNvPr id="1628775857" name=""/>
+                    <pic:cNvPicPr/>
+                  </pic:nvPicPr>
+                  <pic:blipFill>
+                    <a:blip r:embed="rId12" cstate="print">
+                      <a:extLst>
+                        <a:ext uri="{28A0092B-C50C-407E-A947-70E740481C1C}">
+                          <a14:useLocalDpi xmlns:a14="http://schemas.microsoft.com/office/drawing/2010/main" val="0"/>
+                        </a:ext>
+                      </a:extLst>
+                    </a:blip>
+                    <a:stretch>
+                      <a:fillRect/>
+                    </a:stretch>
+                  </pic:blipFill>
+                  <pic:spPr>
+                    <a:xfrm>
+                      <a:off x="0" y="0"/>
+                      <a:ext cx="1864360" cy="901065"/>
+                    </a:xfrm>
+                    <a:prstGeom prst="rect">
+                      <a:avLst/>
+                    </a:prstGeom>
+                  </pic:spPr>
+                </pic:pic>
+              </a:graphicData>
+            </a:graphic>
+            <wp14:sizeRelH relativeFrom="margin">
+              <wp14:pctWidth>0</wp14:pctWidth>
+            </wp14:sizeRelH>
+            <wp14:sizeRelV relativeFrom="margin">
+              <wp14:pctHeight>0</wp14:pctHeight>
+            </wp14:sizeRelV>
+          </wp:anchor>
+        </w:drawing>
+      </w:r>
       <w:r>
         <w:t>Statut</w:t>
       </w:r>
+      <w:bookmarkEnd w:id="9"/>
+    </w:p>
+    <w:p>
+      <w:pPr>
+        <w:pStyle w:val="Retraitcorpsdetexte"/>
+      </w:pPr>
     </w:p>
     <w:p>
       <w:pPr>
         <w:pStyle w:val="Titre2"/>
       </w:pPr>
+      <w:bookmarkStart w:id="10" w:name="_Toc213396469"/>
       <w:r>
         <w:t>Contre-mesure</w:t>
       </w:r>
+      <w:bookmarkEnd w:id="10"/>
     </w:p>
     <w:p>
       <w:pPr>
@@ -403,33 +4066,51 @@
       <w:pPr>
         <w:pStyle w:val="Titre1"/>
       </w:pPr>
+      <w:bookmarkStart w:id="11" w:name="_Toc213396470"/>
       <w:r>
         <w:t>Injection</w:t>
       </w:r>
+      <w:bookmarkEnd w:id="11"/>
     </w:p>
     <w:p>
       <w:pPr>
         <w:pStyle w:val="Titre2"/>
       </w:pPr>
+      <w:bookmarkStart w:id="12" w:name="_Toc213396471"/>
       <w:r>
         <w:t>Exemple de code / élément d’architecture lié</w:t>
       </w:r>
+      <w:bookmarkEnd w:id="12"/>
+    </w:p>
+    <w:p>
+      <w:pPr>
+        <w:pStyle w:val="Retraitcorpsdetexte"/>
+      </w:pPr>
     </w:p>
     <w:p>
       <w:pPr>
         <w:pStyle w:val="Titre2"/>
       </w:pPr>
+      <w:bookmarkStart w:id="13" w:name="_Toc213396472"/>
       <w:r>
         <w:t>Statut</w:t>
       </w:r>
+      <w:bookmarkEnd w:id="13"/>
+    </w:p>
+    <w:p>
+      <w:pPr>
+        <w:pStyle w:val="Retraitcorpsdetexte"/>
+      </w:pPr>
     </w:p>
     <w:p>
       <w:pPr>
         <w:pStyle w:val="Titre2"/>
       </w:pPr>
+      <w:bookmarkStart w:id="14" w:name="_Toc213396473"/>
       <w:r>
         <w:t>Contre-mesure</w:t>
       </w:r>
+      <w:bookmarkEnd w:id="14"/>
     </w:p>
     <w:p>
       <w:pPr>
@@ -440,33 +4121,42 @@
       <w:pPr>
         <w:pStyle w:val="Titre1"/>
       </w:pPr>
+      <w:bookmarkStart w:id="15" w:name="_Toc213396474"/>
       <w:r>
+        <w:lastRenderedPageBreak/>
         <w:t>Insecure design</w:t>
       </w:r>
+      <w:bookmarkEnd w:id="15"/>
     </w:p>
     <w:p>
       <w:pPr>
         <w:pStyle w:val="Titre2"/>
       </w:pPr>
+      <w:bookmarkStart w:id="16" w:name="_Toc213396475"/>
       <w:r>
         <w:t>Exemple de code / élément d’architecture lié</w:t>
       </w:r>
+      <w:bookmarkEnd w:id="16"/>
     </w:p>
     <w:p>
       <w:pPr>
         <w:pStyle w:val="Titre2"/>
       </w:pPr>
+      <w:bookmarkStart w:id="17" w:name="_Toc213396476"/>
       <w:r>
         <w:t>Statut</w:t>
       </w:r>
+      <w:bookmarkEnd w:id="17"/>
     </w:p>
     <w:p>
       <w:pPr>
         <w:pStyle w:val="Titre2"/>
       </w:pPr>
+      <w:bookmarkStart w:id="18" w:name="_Toc213396477"/>
       <w:r>
         <w:t>Contre-mesure</w:t>
       </w:r>
+      <w:bookmarkEnd w:id="18"/>
     </w:p>
     <w:p>
       <w:pPr>
@@ -477,33 +4167,41 @@
       <w:pPr>
         <w:pStyle w:val="Titre1"/>
       </w:pPr>
+      <w:bookmarkStart w:id="19" w:name="_Toc213396478"/>
       <w:r>
         <w:t>Security Misconfiguration</w:t>
       </w:r>
+      <w:bookmarkEnd w:id="19"/>
     </w:p>
     <w:p>
       <w:pPr>
         <w:pStyle w:val="Titre2"/>
       </w:pPr>
+      <w:bookmarkStart w:id="20" w:name="_Toc213396479"/>
       <w:r>
         <w:t>Exemple de code / élément d’architecture lié</w:t>
       </w:r>
+      <w:bookmarkEnd w:id="20"/>
     </w:p>
     <w:p>
       <w:pPr>
         <w:pStyle w:val="Titre2"/>
       </w:pPr>
+      <w:bookmarkStart w:id="21" w:name="_Toc213396480"/>
       <w:r>
         <w:t>Statut</w:t>
       </w:r>
+      <w:bookmarkEnd w:id="21"/>
     </w:p>
     <w:p>
       <w:pPr>
         <w:pStyle w:val="Titre2"/>
       </w:pPr>
+      <w:bookmarkStart w:id="22" w:name="_Toc213396481"/>
       <w:r>
         <w:t>Contre-mesure</w:t>
       </w:r>
+      <w:bookmarkEnd w:id="22"/>
     </w:p>
     <w:p>
       <w:pPr>
@@ -514,34 +4212,41 @@
       <w:pPr>
         <w:pStyle w:val="Titre1"/>
       </w:pPr>
+      <w:bookmarkStart w:id="23" w:name="_Toc213396482"/>
       <w:r>
-        <w:lastRenderedPageBreak/>
         <w:t>Vulnerable and outdated components</w:t>
       </w:r>
+      <w:bookmarkEnd w:id="23"/>
     </w:p>
     <w:p>
       <w:pPr>
         <w:pStyle w:val="Titre2"/>
       </w:pPr>
+      <w:bookmarkStart w:id="24" w:name="_Toc213396483"/>
       <w:r>
         <w:t>Exemple de code / élément d’architecture lié</w:t>
       </w:r>
+      <w:bookmarkEnd w:id="24"/>
     </w:p>
     <w:p>
       <w:pPr>
         <w:pStyle w:val="Titre2"/>
       </w:pPr>
+      <w:bookmarkStart w:id="25" w:name="_Toc213396484"/>
       <w:r>
         <w:t>Statut</w:t>
       </w:r>
+      <w:bookmarkEnd w:id="25"/>
     </w:p>
     <w:p>
       <w:pPr>
         <w:pStyle w:val="Titre2"/>
       </w:pPr>
+      <w:bookmarkStart w:id="26" w:name="_Toc213396485"/>
       <w:r>
         <w:t>Contre-mesure</w:t>
       </w:r>
+      <w:bookmarkEnd w:id="26"/>
     </w:p>
     <w:p>
       <w:pPr>
@@ -552,33 +4257,41 @@
       <w:pPr>
         <w:pStyle w:val="Titre1"/>
       </w:pPr>
+      <w:bookmarkStart w:id="27" w:name="_Toc213396486"/>
       <w:r>
         <w:t>Identification and Authentication Failures</w:t>
       </w:r>
+      <w:bookmarkEnd w:id="27"/>
     </w:p>
     <w:p>
       <w:pPr>
         <w:pStyle w:val="Titre2"/>
       </w:pPr>
+      <w:bookmarkStart w:id="28" w:name="_Toc213396487"/>
       <w:r>
         <w:t>Exemple de code / élément d’architecture lié</w:t>
       </w:r>
+      <w:bookmarkEnd w:id="28"/>
     </w:p>
     <w:p>
       <w:pPr>
         <w:pStyle w:val="Titre2"/>
       </w:pPr>
+      <w:bookmarkStart w:id="29" w:name="_Toc213396488"/>
       <w:r>
         <w:t>Statut</w:t>
       </w:r>
+      <w:bookmarkEnd w:id="29"/>
     </w:p>
     <w:p>
       <w:pPr>
         <w:pStyle w:val="Titre2"/>
       </w:pPr>
+      <w:bookmarkStart w:id="30" w:name="_Toc213396489"/>
       <w:r>
         <w:t>Contre-mesure</w:t>
       </w:r>
+      <w:bookmarkEnd w:id="30"/>
     </w:p>
     <w:p>
       <w:pPr>
@@ -589,33 +4302,41 @@
       <w:pPr>
         <w:pStyle w:val="Titre1"/>
       </w:pPr>
+      <w:bookmarkStart w:id="31" w:name="_Toc213396490"/>
       <w:r>
         <w:t>Software and Data Integrity Failures</w:t>
       </w:r>
+      <w:bookmarkEnd w:id="31"/>
     </w:p>
     <w:p>
       <w:pPr>
         <w:pStyle w:val="Titre2"/>
       </w:pPr>
+      <w:bookmarkStart w:id="32" w:name="_Toc213396491"/>
       <w:r>
         <w:t>Exemple de code / élément d’architecture lié</w:t>
       </w:r>
+      <w:bookmarkEnd w:id="32"/>
     </w:p>
     <w:p>
       <w:pPr>
         <w:pStyle w:val="Titre2"/>
       </w:pPr>
+      <w:bookmarkStart w:id="33" w:name="_Toc213396492"/>
       <w:r>
         <w:t>Statut</w:t>
       </w:r>
+      <w:bookmarkEnd w:id="33"/>
     </w:p>
     <w:p>
       <w:pPr>
         <w:pStyle w:val="Titre2"/>
       </w:pPr>
+      <w:bookmarkStart w:id="34" w:name="_Toc213396493"/>
       <w:r>
         <w:t>Contre-mesure</w:t>
       </w:r>
+      <w:bookmarkEnd w:id="34"/>
     </w:p>
     <w:p>
       <w:pPr>
@@ -626,33 +4347,42 @@
       <w:pPr>
         <w:pStyle w:val="Titre1"/>
       </w:pPr>
+      <w:bookmarkStart w:id="35" w:name="_Toc213396494"/>
       <w:r>
+        <w:lastRenderedPageBreak/>
         <w:t>Server-Side Request Forgery</w:t>
       </w:r>
+      <w:bookmarkEnd w:id="35"/>
     </w:p>
     <w:p>
       <w:pPr>
         <w:pStyle w:val="Titre2"/>
       </w:pPr>
+      <w:bookmarkStart w:id="36" w:name="_Toc213396495"/>
       <w:r>
         <w:t>Exemple de code / élément d’architecture lié</w:t>
       </w:r>
+      <w:bookmarkEnd w:id="36"/>
     </w:p>
     <w:p>
       <w:pPr>
         <w:pStyle w:val="Titre2"/>
       </w:pPr>
+      <w:bookmarkStart w:id="37" w:name="_Toc213396496"/>
       <w:r>
         <w:t>Statut</w:t>
       </w:r>
+      <w:bookmarkEnd w:id="37"/>
     </w:p>
     <w:p>
       <w:pPr>
         <w:pStyle w:val="Titre2"/>
       </w:pPr>
+      <w:bookmarkStart w:id="38" w:name="_Toc213396497"/>
       <w:r>
         <w:t>Contre-mesure</w:t>
       </w:r>
+      <w:bookmarkEnd w:id="38"/>
     </w:p>
     <w:p>
       <w:pPr>
@@ -660,8 +4390,8 @@
       </w:pPr>
     </w:p>
     <w:sectPr>
-      <w:headerReference w:type="default" r:id="rId11"/>
-      <w:footerReference w:type="default" r:id="rId12"/>
+      <w:headerReference w:type="default" r:id="rId13"/>
+      <w:footerReference w:type="default" r:id="rId14"/>
       <w:pgSz w:w="11906" w:h="16838" w:code="9"/>
       <w:pgMar w:top="1418" w:right="1418" w:bottom="1418" w:left="1418" w:header="709" w:footer="709" w:gutter="0"/>
       <w:cols w:space="708"/>
@@ -1147,7 +4877,7 @@
               <w:noProof/>
               <w:szCs w:val="16"/>
             </w:rPr>
-            <w:t>06.11.2025 11:17</w:t>
+            <w:t>06.11.2025 11:27</w:t>
           </w:r>
           <w:r>
             <w:rPr>
@@ -1368,7 +5098,7 @@
         <v:path o:extrusionok="f" gradientshapeok="t" o:connecttype="rect"/>
         <o:lock v:ext="edit" aspectratio="t"/>
       </v:shapetype>
-      <v:shape id="_x0000_i1087" type="#_x0000_t75" style="width:11.55pt;height:11.55pt" o:bullet="t">
+      <v:shape id="_x0000_i1030" type="#_x0000_t75" style="width:11.7pt;height:11.7pt" o:bullet="t">
         <v:imagedata r:id="rId1" o:title="BD10263_"/>
       </v:shape>
     </w:pict>
@@ -4143,6 +7873,7 @@
   <w:style w:type="character" w:default="1" w:styleId="Policepardfaut">
     <w:name w:val="Default Paragraph Font"/>
     <w:uiPriority w:val="1"/>
+    <w:semiHidden/>
     <w:unhideWhenUsed/>
   </w:style>
   <w:style w:type="table" w:default="1" w:styleId="TableauNormal">
@@ -5078,29 +8809,26 @@
 </file>
 
 <file path=customXml/item1.xml><?xml version="1.0" encoding="utf-8"?>
-<b:Sources xmlns:b="http://schemas.openxmlformats.org/officeDocument/2006/bibliography" xmlns="http://schemas.openxmlformats.org/officeDocument/2006/bibliography" SelectedStyle="\APASixthEditionOfficeOnline.xsl" StyleName="APA" Version="6">
-  <b:Source>
-    <b:Tag>Espace_réservé1</b:Tag>
-    <b:SourceType>InternetSite</b:SourceType>
-    <b:Guid>{ADB4924E-1854-4B0D-9267-C80B677493CA}</b:Guid>
-    <b:Title>How to LOAD DATA setting default value NULL if column field is empty</b:Title>
-    <b:InternetSiteTitle>Stackoverflow</b:InternetSiteTitle>
-    <b:URL>https://stackoverflow.com/questions/58412117/how-to-load-data-setting-default-value-null-if-column-field-is-empty</b:URL>
-    <b:RefOrder>1</b:RefOrder>
-  </b:Source>
-  <b:Source>
-    <b:Tag>Eff</b:Tag>
-    <b:SourceType>InternetSite</b:SourceType>
-    <b:Guid>{F98D2991-5B0C-450A-8515-DE6B1431568F}</b:Guid>
-    <b:Title>Effectuer une sauvegarde différentielle ou incrémentielle</b:Title>
-    <b:InternetSiteTitle>dev.mysql.com</b:InternetSiteTitle>
-    <b:URL>https://dev.mysql.com/doc/mysql-enterprise-backup/8.0/en/mysqlbackup.incremental.html</b:URL>
-    <b:RefOrder>2</b:RefOrder>
-  </b:Source>
-</b:Sources>
+<p:properties xmlns:p="http://schemas.microsoft.com/office/2006/metadata/properties" xmlns:xsi="http://www.w3.org/2001/XMLSchema-instance" xmlns:pc="http://schemas.microsoft.com/office/infopath/2007/PartnerControls">
+  <documentManagement>
+    <lcf76f155ced4ddcb4097134ff3c332f xmlns="b5cf4370-ac38-4b9e-9836-ef6f5df64f24">
+      <Terms xmlns="http://schemas.microsoft.com/office/infopath/2007/PartnerControls"/>
+    </lcf76f155ced4ddcb4097134ff3c332f>
+    <TaxCatchAll xmlns="eefa3612-053e-497a-ae76-8a76877f5e22" xsi:nil="true"/>
+  </documentManagement>
+</p:properties>
 </file>
 
 <file path=customXml/item2.xml><?xml version="1.0" encoding="utf-8"?>
+<?mso-contentType ?>
+<FormTemplates xmlns="http://schemas.microsoft.com/sharepoint/v3/contenttype/forms">
+  <Display>DocumentLibraryForm</Display>
+  <Edit>DocumentLibraryForm</Edit>
+  <New>DocumentLibraryForm</New>
+</FormTemplates>
+</file>
+
+<file path=customXml/item3.xml><?xml version="1.0" encoding="utf-8"?>
 <ct:contentTypeSchema xmlns:ct="http://schemas.microsoft.com/office/2006/metadata/contentType" xmlns:ma="http://schemas.microsoft.com/office/2006/metadata/properties/metaAttributes" ct:_="" ma:_="" ma:contentTypeName="Document" ma:contentTypeID="0x01010080C9F2488912074FB587B9AD9ADAE5BB" ma:contentTypeVersion="13" ma:contentTypeDescription="Crée un document." ma:contentTypeScope="" ma:versionID="98cb6024266d177b928872b226e6993e">
   <xsd:schema xmlns:xsd="http://www.w3.org/2001/XMLSchema" xmlns:xs="http://www.w3.org/2001/XMLSchema" xmlns:p="http://schemas.microsoft.com/office/2006/metadata/properties" xmlns:ns2="b5cf4370-ac38-4b9e-9836-ef6f5df64f24" xmlns:ns3="eefa3612-053e-497a-ae76-8a76877f5e22" targetNamespace="http://schemas.microsoft.com/office/2006/metadata/properties" ma:root="true" ma:fieldsID="005441ce51d7a2dcada4efd17c7a03e9" ns2:_="" ns3:_="">
     <xsd:import namespace="b5cf4370-ac38-4b9e-9836-ef6f5df64f24"/>
@@ -5307,35 +9035,49 @@
 </ct:contentTypeSchema>
 </file>
 
-<file path=customXml/item3.xml><?xml version="1.0" encoding="utf-8"?>
-<?mso-contentType ?>
-<FormTemplates xmlns="http://schemas.microsoft.com/sharepoint/v3/contenttype/forms">
-  <Display>DocumentLibraryForm</Display>
-  <Edit>DocumentLibraryForm</Edit>
-  <New>DocumentLibraryForm</New>
-</FormTemplates>
-</file>
-
 <file path=customXml/item4.xml><?xml version="1.0" encoding="utf-8"?>
-<p:properties xmlns:p="http://schemas.microsoft.com/office/2006/metadata/properties" xmlns:xsi="http://www.w3.org/2001/XMLSchema-instance" xmlns:pc="http://schemas.microsoft.com/office/infopath/2007/PartnerControls">
-  <documentManagement>
-    <lcf76f155ced4ddcb4097134ff3c332f xmlns="b5cf4370-ac38-4b9e-9836-ef6f5df64f24">
-      <Terms xmlns="http://schemas.microsoft.com/office/infopath/2007/PartnerControls"/>
-    </lcf76f155ced4ddcb4097134ff3c332f>
-    <TaxCatchAll xmlns="eefa3612-053e-497a-ae76-8a76877f5e22" xsi:nil="true"/>
-  </documentManagement>
-</p:properties>
+<b:Sources xmlns:b="http://schemas.openxmlformats.org/officeDocument/2006/bibliography" xmlns="http://schemas.openxmlformats.org/officeDocument/2006/bibliography" SelectedStyle="\APASixthEditionOfficeOnline.xsl" StyleName="APA" Version="6">
+  <b:Source>
+    <b:Tag>Espace_réservé1</b:Tag>
+    <b:SourceType>InternetSite</b:SourceType>
+    <b:Guid>{ADB4924E-1854-4B0D-9267-C80B677493CA}</b:Guid>
+    <b:Title>How to LOAD DATA setting default value NULL if column field is empty</b:Title>
+    <b:InternetSiteTitle>Stackoverflow</b:InternetSiteTitle>
+    <b:URL>https://stackoverflow.com/questions/58412117/how-to-load-data-setting-default-value-null-if-column-field-is-empty</b:URL>
+    <b:RefOrder>1</b:RefOrder>
+  </b:Source>
+  <b:Source>
+    <b:Tag>Eff</b:Tag>
+    <b:SourceType>InternetSite</b:SourceType>
+    <b:Guid>{F98D2991-5B0C-450A-8515-DE6B1431568F}</b:Guid>
+    <b:Title>Effectuer une sauvegarde différentielle ou incrémentielle</b:Title>
+    <b:InternetSiteTitle>dev.mysql.com</b:InternetSiteTitle>
+    <b:URL>https://dev.mysql.com/doc/mysql-enterprise-backup/8.0/en/mysqlbackup.incremental.html</b:URL>
+    <b:RefOrder>2</b:RefOrder>
+  </b:Source>
+</b:Sources>
 </file>
 
 <file path=customXml/itemProps1.xml><?xml version="1.0" encoding="utf-8"?>
-<ds:datastoreItem xmlns:ds="http://schemas.openxmlformats.org/officeDocument/2006/customXml" ds:itemID="{A507DE50-9571-420A-B97A-D696E6EB7C50}">
+<ds:datastoreItem xmlns:ds="http://schemas.openxmlformats.org/officeDocument/2006/customXml" ds:itemID="{4181FC95-92B5-446F-AE57-E4A44C8C450C}">
   <ds:schemaRefs>
-    <ds:schemaRef ds:uri="http://schemas.openxmlformats.org/officeDocument/2006/bibliography"/>
+    <ds:schemaRef ds:uri="http://schemas.microsoft.com/office/2006/metadata/properties"/>
+    <ds:schemaRef ds:uri="http://schemas.microsoft.com/office/infopath/2007/PartnerControls"/>
+    <ds:schemaRef ds:uri="b5cf4370-ac38-4b9e-9836-ef6f5df64f24"/>
+    <ds:schemaRef ds:uri="eefa3612-053e-497a-ae76-8a76877f5e22"/>
   </ds:schemaRefs>
 </ds:datastoreItem>
 </file>
 
 <file path=customXml/itemProps2.xml><?xml version="1.0" encoding="utf-8"?>
+<ds:datastoreItem xmlns:ds="http://schemas.openxmlformats.org/officeDocument/2006/customXml" ds:itemID="{DF8E7934-3F3A-4F32-A7D4-1B248DBE707D}">
+  <ds:schemaRefs>
+    <ds:schemaRef ds:uri="http://schemas.microsoft.com/sharepoint/v3/contenttype/forms"/>
+  </ds:schemaRefs>
+</ds:datastoreItem>
+</file>
+
+<file path=customXml/itemProps3.xml><?xml version="1.0" encoding="utf-8"?>
 <ds:datastoreItem xmlns:ds="http://schemas.openxmlformats.org/officeDocument/2006/customXml" ds:itemID="{FDA51230-EF27-4A68-A446-37F9E544E2A2}">
   <ds:schemaRefs>
     <ds:schemaRef ds:uri="http://schemas.microsoft.com/office/2006/metadata/contentType"/>
@@ -5354,21 +9096,10 @@
 </ds:datastoreItem>
 </file>
 
-<file path=customXml/itemProps3.xml><?xml version="1.0" encoding="utf-8"?>
-<ds:datastoreItem xmlns:ds="http://schemas.openxmlformats.org/officeDocument/2006/customXml" ds:itemID="{DF8E7934-3F3A-4F32-A7D4-1B248DBE707D}">
+<file path=customXml/itemProps4.xml><?xml version="1.0" encoding="utf-8"?>
+<ds:datastoreItem xmlns:ds="http://schemas.openxmlformats.org/officeDocument/2006/customXml" ds:itemID="{A507DE50-9571-420A-B97A-D696E6EB7C50}">
   <ds:schemaRefs>
-    <ds:schemaRef ds:uri="http://schemas.microsoft.com/sharepoint/v3/contenttype/forms"/>
-  </ds:schemaRefs>
-</ds:datastoreItem>
-</file>
-
-<file path=customXml/itemProps4.xml><?xml version="1.0" encoding="utf-8"?>
-<ds:datastoreItem xmlns:ds="http://schemas.openxmlformats.org/officeDocument/2006/customXml" ds:itemID="{4181FC95-92B5-446F-AE57-E4A44C8C450C}">
-  <ds:schemaRefs>
-    <ds:schemaRef ds:uri="http://schemas.microsoft.com/office/2006/metadata/properties"/>
-    <ds:schemaRef ds:uri="http://schemas.microsoft.com/office/infopath/2007/PartnerControls"/>
-    <ds:schemaRef ds:uri="b5cf4370-ac38-4b9e-9836-ef6f5df64f24"/>
-    <ds:schemaRef ds:uri="eefa3612-053e-497a-ae76-8a76877f5e22"/>
+    <ds:schemaRef ds:uri="http://schemas.openxmlformats.org/officeDocument/2006/bibliography"/>
   </ds:schemaRefs>
 </ds:datastoreItem>
 </file>
</xml_diff>

<commit_message>
doc(word): chapitre broken access control
</commit_message>
<xml_diff>
--- a/rapport et JDT/Christopher_Ristic_Rapport.docx
+++ b/rapport et JDT/Christopher_Ristic_Rapport.docx
@@ -10,11 +10,9 @@
         </w:pBdr>
         <w:spacing w:line="259" w:lineRule="auto"/>
       </w:pPr>
-      <w:proofErr w:type="spellStart"/>
       <w:r>
         <w:t>P_App_Audit</w:t>
       </w:r>
-      <w:proofErr w:type="spellEnd"/>
     </w:p>
     <w:p>
       <w:pPr>
@@ -149,7 +147,7 @@
         </w:rPr>
         <w:fldChar w:fldCharType="separate"/>
       </w:r>
-      <w:hyperlink w:anchor="_Toc213924668" w:history="1">
+      <w:hyperlink w:anchor="_Toc213926639" w:history="1">
         <w:r>
           <w:rPr>
             <w:rStyle w:val="Lienhypertexte"/>
@@ -197,7 +195,7 @@
             <w:noProof/>
             <w:webHidden/>
           </w:rPr>
-          <w:instrText xml:space="preserve"> PAGEREF _Toc213924668 \h </w:instrText>
+          <w:instrText xml:space="preserve"> PAGEREF _Toc213926639 \h </w:instrText>
         </w:r>
         <w:r>
           <w:rPr>
@@ -245,7 +243,7 @@
           <w14:ligatures w14:val="standardContextual"/>
         </w:rPr>
       </w:pPr>
-      <w:hyperlink w:anchor="_Toc213924669" w:history="1">
+      <w:hyperlink w:anchor="_Toc213926640" w:history="1">
         <w:r>
           <w:rPr>
             <w:rStyle w:val="Lienhypertexte"/>
@@ -291,7 +289,7 @@
             <w:noProof/>
             <w:webHidden/>
           </w:rPr>
-          <w:instrText xml:space="preserve"> PAGEREF _Toc213924669 \h </w:instrText>
+          <w:instrText xml:space="preserve"> PAGEREF _Toc213926640 \h </w:instrText>
         </w:r>
         <w:r>
           <w:rPr>
@@ -341,7 +339,7 @@
           <w14:ligatures w14:val="standardContextual"/>
         </w:rPr>
       </w:pPr>
-      <w:hyperlink w:anchor="_Toc213924670" w:history="1">
+      <w:hyperlink w:anchor="_Toc213926641" w:history="1">
         <w:r>
           <w:rPr>
             <w:rStyle w:val="Lienhypertexte"/>
@@ -389,7 +387,7 @@
             <w:noProof/>
             <w:webHidden/>
           </w:rPr>
-          <w:instrText xml:space="preserve"> PAGEREF _Toc213924670 \h </w:instrText>
+          <w:instrText xml:space="preserve"> PAGEREF _Toc213926641 \h </w:instrText>
         </w:r>
         <w:r>
           <w:rPr>
@@ -439,7 +437,7 @@
           <w14:ligatures w14:val="standardContextual"/>
         </w:rPr>
       </w:pPr>
-      <w:hyperlink w:anchor="_Toc213924671" w:history="1">
+      <w:hyperlink w:anchor="_Toc213926642" w:history="1">
         <w:r>
           <w:rPr>
             <w:rStyle w:val="Lienhypertexte"/>
@@ -487,7 +485,7 @@
             <w:noProof/>
             <w:webHidden/>
           </w:rPr>
-          <w:instrText xml:space="preserve"> PAGEREF _Toc213924671 \h </w:instrText>
+          <w:instrText xml:space="preserve"> PAGEREF _Toc213926642 \h </w:instrText>
         </w:r>
         <w:r>
           <w:rPr>
@@ -535,7 +533,7 @@
           <w14:ligatures w14:val="standardContextual"/>
         </w:rPr>
       </w:pPr>
-      <w:hyperlink w:anchor="_Toc213924672" w:history="1">
+      <w:hyperlink w:anchor="_Toc213926643" w:history="1">
         <w:r>
           <w:rPr>
             <w:rStyle w:val="Lienhypertexte"/>
@@ -581,7 +579,7 @@
             <w:noProof/>
             <w:webHidden/>
           </w:rPr>
-          <w:instrText xml:space="preserve"> PAGEREF _Toc213924672 \h </w:instrText>
+          <w:instrText xml:space="preserve"> PAGEREF _Toc213926643 \h </w:instrText>
         </w:r>
         <w:r>
           <w:rPr>
@@ -629,7 +627,7 @@
           <w14:ligatures w14:val="standardContextual"/>
         </w:rPr>
       </w:pPr>
-      <w:hyperlink w:anchor="_Toc213924673" w:history="1">
+      <w:hyperlink w:anchor="_Toc213926644" w:history="1">
         <w:r>
           <w:rPr>
             <w:rStyle w:val="Lienhypertexte"/>
@@ -675,7 +673,7 @@
             <w:noProof/>
             <w:webHidden/>
           </w:rPr>
-          <w:instrText xml:space="preserve"> PAGEREF _Toc213924673 \h </w:instrText>
+          <w:instrText xml:space="preserve"> PAGEREF _Toc213926644 \h </w:instrText>
         </w:r>
         <w:r>
           <w:rPr>
@@ -723,7 +721,7 @@
           <w14:ligatures w14:val="standardContextual"/>
         </w:rPr>
       </w:pPr>
-      <w:hyperlink w:anchor="_Toc213924674" w:history="1">
+      <w:hyperlink w:anchor="_Toc213926645" w:history="1">
         <w:r>
           <w:rPr>
             <w:rStyle w:val="Lienhypertexte"/>
@@ -769,7 +767,7 @@
             <w:noProof/>
             <w:webHidden/>
           </w:rPr>
-          <w:instrText xml:space="preserve"> PAGEREF _Toc213924674 \h </w:instrText>
+          <w:instrText xml:space="preserve"> PAGEREF _Toc213926645 \h </w:instrText>
         </w:r>
         <w:r>
           <w:rPr>
@@ -819,7 +817,7 @@
           <w14:ligatures w14:val="standardContextual"/>
         </w:rPr>
       </w:pPr>
-      <w:hyperlink w:anchor="_Toc213924675" w:history="1">
+      <w:hyperlink w:anchor="_Toc213926646" w:history="1">
         <w:r>
           <w:rPr>
             <w:rStyle w:val="Lienhypertexte"/>
@@ -867,7 +865,7 @@
             <w:noProof/>
             <w:webHidden/>
           </w:rPr>
-          <w:instrText xml:space="preserve"> PAGEREF _Toc213924675 \h </w:instrText>
+          <w:instrText xml:space="preserve"> PAGEREF _Toc213926646 \h </w:instrText>
         </w:r>
         <w:r>
           <w:rPr>
@@ -915,7 +913,7 @@
           <w14:ligatures w14:val="standardContextual"/>
         </w:rPr>
       </w:pPr>
-      <w:hyperlink w:anchor="_Toc213924676" w:history="1">
+      <w:hyperlink w:anchor="_Toc213926647" w:history="1">
         <w:r>
           <w:rPr>
             <w:rStyle w:val="Lienhypertexte"/>
@@ -961,7 +959,7 @@
             <w:noProof/>
             <w:webHidden/>
           </w:rPr>
-          <w:instrText xml:space="preserve"> PAGEREF _Toc213924676 \h </w:instrText>
+          <w:instrText xml:space="preserve"> PAGEREF _Toc213926647 \h </w:instrText>
         </w:r>
         <w:r>
           <w:rPr>
@@ -1010,7 +1008,7 @@
           <w14:ligatures w14:val="standardContextual"/>
         </w:rPr>
       </w:pPr>
-      <w:hyperlink w:anchor="_Toc213924677" w:history="1">
+      <w:hyperlink w:anchor="_Toc213926648" w:history="1">
         <w:r>
           <w:rPr>
             <w:rStyle w:val="Lienhypertexte"/>
@@ -1057,7 +1055,7 @@
             <w:noProof/>
             <w:webHidden/>
           </w:rPr>
-          <w:instrText xml:space="preserve"> PAGEREF _Toc213924677 \h </w:instrText>
+          <w:instrText xml:space="preserve"> PAGEREF _Toc213926648 \h </w:instrText>
         </w:r>
         <w:r>
           <w:rPr>
@@ -1106,7 +1104,7 @@
           <w14:ligatures w14:val="standardContextual"/>
         </w:rPr>
       </w:pPr>
-      <w:hyperlink w:anchor="_Toc213924678" w:history="1">
+      <w:hyperlink w:anchor="_Toc213926649" w:history="1">
         <w:r>
           <w:rPr>
             <w:rStyle w:val="Lienhypertexte"/>
@@ -1153,7 +1151,7 @@
             <w:noProof/>
             <w:webHidden/>
           </w:rPr>
-          <w:instrText xml:space="preserve"> PAGEREF _Toc213924678 \h </w:instrText>
+          <w:instrText xml:space="preserve"> PAGEREF _Toc213926649 \h </w:instrText>
         </w:r>
         <w:r>
           <w:rPr>
@@ -1202,7 +1200,7 @@
           <w14:ligatures w14:val="standardContextual"/>
         </w:rPr>
       </w:pPr>
-      <w:hyperlink w:anchor="_Toc213924679" w:history="1">
+      <w:hyperlink w:anchor="_Toc213926650" w:history="1">
         <w:r>
           <w:rPr>
             <w:rStyle w:val="Lienhypertexte"/>
@@ -1249,7 +1247,7 @@
             <w:noProof/>
             <w:webHidden/>
           </w:rPr>
-          <w:instrText xml:space="preserve"> PAGEREF _Toc213924679 \h </w:instrText>
+          <w:instrText xml:space="preserve"> PAGEREF _Toc213926650 \h </w:instrText>
         </w:r>
         <w:r>
           <w:rPr>
@@ -1297,7 +1295,7 @@
           <w14:ligatures w14:val="standardContextual"/>
         </w:rPr>
       </w:pPr>
-      <w:hyperlink w:anchor="_Toc213924680" w:history="1">
+      <w:hyperlink w:anchor="_Toc213926651" w:history="1">
         <w:r>
           <w:rPr>
             <w:rStyle w:val="Lienhypertexte"/>
@@ -1343,7 +1341,7 @@
             <w:noProof/>
             <w:webHidden/>
           </w:rPr>
-          <w:instrText xml:space="preserve"> PAGEREF _Toc213924680 \h </w:instrText>
+          <w:instrText xml:space="preserve"> PAGEREF _Toc213926651 \h </w:instrText>
         </w:r>
         <w:r>
           <w:rPr>
@@ -1392,7 +1390,7 @@
           <w14:ligatures w14:val="standardContextual"/>
         </w:rPr>
       </w:pPr>
-      <w:hyperlink w:anchor="_Toc213924681" w:history="1">
+      <w:hyperlink w:anchor="_Toc213926652" w:history="1">
         <w:r>
           <w:rPr>
             <w:rStyle w:val="Lienhypertexte"/>
@@ -1439,7 +1437,7 @@
             <w:noProof/>
             <w:webHidden/>
           </w:rPr>
-          <w:instrText xml:space="preserve"> PAGEREF _Toc213924681 \h </w:instrText>
+          <w:instrText xml:space="preserve"> PAGEREF _Toc213926652 \h </w:instrText>
         </w:r>
         <w:r>
           <w:rPr>
@@ -1488,7 +1486,7 @@
           <w14:ligatures w14:val="standardContextual"/>
         </w:rPr>
       </w:pPr>
-      <w:hyperlink w:anchor="_Toc213924682" w:history="1">
+      <w:hyperlink w:anchor="_Toc213926653" w:history="1">
         <w:r>
           <w:rPr>
             <w:rStyle w:val="Lienhypertexte"/>
@@ -1535,7 +1533,7 @@
             <w:noProof/>
             <w:webHidden/>
           </w:rPr>
-          <w:instrText xml:space="preserve"> PAGEREF _Toc213924682 \h </w:instrText>
+          <w:instrText xml:space="preserve"> PAGEREF _Toc213926653 \h </w:instrText>
         </w:r>
         <w:r>
           <w:rPr>
@@ -1584,7 +1582,7 @@
           <w14:ligatures w14:val="standardContextual"/>
         </w:rPr>
       </w:pPr>
-      <w:hyperlink w:anchor="_Toc213924683" w:history="1">
+      <w:hyperlink w:anchor="_Toc213926654" w:history="1">
         <w:r>
           <w:rPr>
             <w:rStyle w:val="Lienhypertexte"/>
@@ -1631,7 +1629,7 @@
             <w:noProof/>
             <w:webHidden/>
           </w:rPr>
-          <w:instrText xml:space="preserve"> PAGEREF _Toc213924683 \h </w:instrText>
+          <w:instrText xml:space="preserve"> PAGEREF _Toc213926654 \h </w:instrText>
         </w:r>
         <w:r>
           <w:rPr>
@@ -1679,7 +1677,7 @@
           <w14:ligatures w14:val="standardContextual"/>
         </w:rPr>
       </w:pPr>
-      <w:hyperlink w:anchor="_Toc213924684" w:history="1">
+      <w:hyperlink w:anchor="_Toc213926655" w:history="1">
         <w:r>
           <w:rPr>
             <w:rStyle w:val="Lienhypertexte"/>
@@ -1725,7 +1723,7 @@
             <w:noProof/>
             <w:webHidden/>
           </w:rPr>
-          <w:instrText xml:space="preserve"> PAGEREF _Toc213924684 \h </w:instrText>
+          <w:instrText xml:space="preserve"> PAGEREF _Toc213926655 \h </w:instrText>
         </w:r>
         <w:r>
           <w:rPr>
@@ -1775,7 +1773,7 @@
           <w14:ligatures w14:val="standardContextual"/>
         </w:rPr>
       </w:pPr>
-      <w:hyperlink w:anchor="_Toc213924685" w:history="1">
+      <w:hyperlink w:anchor="_Toc213926656" w:history="1">
         <w:r>
           <w:rPr>
             <w:rStyle w:val="Lienhypertexte"/>
@@ -1823,7 +1821,7 @@
             <w:noProof/>
             <w:webHidden/>
           </w:rPr>
-          <w:instrText xml:space="preserve"> PAGEREF _Toc213924685 \h </w:instrText>
+          <w:instrText xml:space="preserve"> PAGEREF _Toc213926656 \h </w:instrText>
         </w:r>
         <w:r>
           <w:rPr>
@@ -1871,7 +1869,7 @@
           <w14:ligatures w14:val="standardContextual"/>
         </w:rPr>
       </w:pPr>
-      <w:hyperlink w:anchor="_Toc213924686" w:history="1">
+      <w:hyperlink w:anchor="_Toc213926657" w:history="1">
         <w:r>
           <w:rPr>
             <w:rStyle w:val="Lienhypertexte"/>
@@ -1896,20 +1894,13 @@
             <w:rStyle w:val="Lienhypertexte"/>
             <w:noProof/>
           </w:rPr>
-          <w:t>Cas</w:t>
+          <w:t xml:space="preserve">Cas </w:t>
         </w:r>
         <w:r>
           <w:rPr>
             <w:rStyle w:val="Lienhypertexte"/>
             <w:noProof/>
           </w:rPr>
-          <w:t xml:space="preserve"> </w:t>
-        </w:r>
-        <w:r>
-          <w:rPr>
-            <w:rStyle w:val="Lienhypertexte"/>
-            <w:noProof/>
-          </w:rPr>
           <w:t>1</w:t>
         </w:r>
         <w:r>
@@ -1931,7 +1922,7 @@
             <w:noProof/>
             <w:webHidden/>
           </w:rPr>
-          <w:instrText xml:space="preserve"> PAGEREF _Toc213924686 \h </w:instrText>
+          <w:instrText xml:space="preserve"> PAGEREF _Toc213926657 \h </w:instrText>
         </w:r>
         <w:r>
           <w:rPr>
@@ -1980,7 +1971,7 @@
           <w14:ligatures w14:val="standardContextual"/>
         </w:rPr>
       </w:pPr>
-      <w:hyperlink w:anchor="_Toc213924687" w:history="1">
+      <w:hyperlink w:anchor="_Toc213926658" w:history="1">
         <w:r>
           <w:rPr>
             <w:rStyle w:val="Lienhypertexte"/>
@@ -2027,7 +2018,7 @@
             <w:noProof/>
             <w:webHidden/>
           </w:rPr>
-          <w:instrText xml:space="preserve"> PAGEREF _Toc213924687 \h </w:instrText>
+          <w:instrText xml:space="preserve"> PAGEREF _Toc213926658 \h </w:instrText>
         </w:r>
         <w:r>
           <w:rPr>
@@ -2076,7 +2067,7 @@
           <w14:ligatures w14:val="standardContextual"/>
         </w:rPr>
       </w:pPr>
-      <w:hyperlink w:anchor="_Toc213924688" w:history="1">
+      <w:hyperlink w:anchor="_Toc213926659" w:history="1">
         <w:r>
           <w:rPr>
             <w:rStyle w:val="Lienhypertexte"/>
@@ -2123,7 +2114,7 @@
             <w:noProof/>
             <w:webHidden/>
           </w:rPr>
-          <w:instrText xml:space="preserve"> PAGEREF _Toc213924688 \h </w:instrText>
+          <w:instrText xml:space="preserve"> PAGEREF _Toc213926659 \h </w:instrText>
         </w:r>
         <w:r>
           <w:rPr>
@@ -2172,7 +2163,7 @@
           <w14:ligatures w14:val="standardContextual"/>
         </w:rPr>
       </w:pPr>
-      <w:hyperlink w:anchor="_Toc213924689" w:history="1">
+      <w:hyperlink w:anchor="_Toc213926660" w:history="1">
         <w:r>
           <w:rPr>
             <w:rStyle w:val="Lienhypertexte"/>
@@ -2219,7 +2210,101 @@
             <w:noProof/>
             <w:webHidden/>
           </w:rPr>
-          <w:instrText xml:space="preserve"> PAGEREF _Toc213924689 \h </w:instrText>
+          <w:instrText xml:space="preserve"> PAGEREF _Toc213926660 \h </w:instrText>
+        </w:r>
+        <w:r>
+          <w:rPr>
+            <w:noProof/>
+            <w:webHidden/>
+          </w:rPr>
+        </w:r>
+        <w:r>
+          <w:rPr>
+            <w:noProof/>
+            <w:webHidden/>
+          </w:rPr>
+          <w:fldChar w:fldCharType="separate"/>
+        </w:r>
+        <w:r>
+          <w:rPr>
+            <w:noProof/>
+            <w:webHidden/>
+          </w:rPr>
+          <w:t>6</w:t>
+        </w:r>
+        <w:r>
+          <w:rPr>
+            <w:noProof/>
+            <w:webHidden/>
+          </w:rPr>
+          <w:fldChar w:fldCharType="end"/>
+        </w:r>
+      </w:hyperlink>
+    </w:p>
+    <w:p>
+      <w:pPr>
+        <w:pStyle w:val="TM2"/>
+        <w:tabs>
+          <w:tab w:val="left" w:pos="800"/>
+          <w:tab w:val="right" w:leader="dot" w:pos="9060"/>
+        </w:tabs>
+        <w:rPr>
+          <w:rFonts w:eastAsiaTheme="minorEastAsia" w:cstheme="minorBidi"/>
+          <w:smallCaps w:val="0"/>
+          <w:noProof/>
+          <w:kern w:val="2"/>
+          <w:sz w:val="24"/>
+          <w:szCs w:val="24"/>
+          <w14:ligatures w14:val="standardContextual"/>
+        </w:rPr>
+      </w:pPr>
+      <w:hyperlink w:anchor="_Toc213926661" w:history="1">
+        <w:r>
+          <w:rPr>
+            <w:rStyle w:val="Lienhypertexte"/>
+            <w:noProof/>
+          </w:rPr>
+          <w:t>5.2</w:t>
+        </w:r>
+        <w:r>
+          <w:rPr>
+            <w:rFonts w:eastAsiaTheme="minorEastAsia" w:cstheme="minorBidi"/>
+            <w:smallCaps w:val="0"/>
+            <w:noProof/>
+            <w:kern w:val="2"/>
+            <w:sz w:val="24"/>
+            <w:szCs w:val="24"/>
+            <w14:ligatures w14:val="standardContextual"/>
+          </w:rPr>
+          <w:tab/>
+        </w:r>
+        <w:r>
+          <w:rPr>
+            <w:rStyle w:val="Lienhypertexte"/>
+            <w:noProof/>
+          </w:rPr>
+          <w:t>Synthèse</w:t>
+        </w:r>
+        <w:r>
+          <w:rPr>
+            <w:noProof/>
+            <w:webHidden/>
+          </w:rPr>
+          <w:tab/>
+        </w:r>
+        <w:r>
+          <w:rPr>
+            <w:noProof/>
+            <w:webHidden/>
+          </w:rPr>
+          <w:fldChar w:fldCharType="begin"/>
+        </w:r>
+        <w:r>
+          <w:rPr>
+            <w:noProof/>
+            <w:webHidden/>
+          </w:rPr>
+          <w:instrText xml:space="preserve"> PAGEREF _Toc213926661 \h </w:instrText>
         </w:r>
         <w:r>
           <w:rPr>
@@ -2269,7 +2354,7 @@
           <w14:ligatures w14:val="standardContextual"/>
         </w:rPr>
       </w:pPr>
-      <w:hyperlink w:anchor="_Toc213924690" w:history="1">
+      <w:hyperlink w:anchor="_Toc213926662" w:history="1">
         <w:r>
           <w:rPr>
             <w:rStyle w:val="Lienhypertexte"/>
@@ -2317,7 +2402,7 @@
             <w:noProof/>
             <w:webHidden/>
           </w:rPr>
-          <w:instrText xml:space="preserve"> PAGEREF _Toc213924690 \h </w:instrText>
+          <w:instrText xml:space="preserve"> PAGEREF _Toc213926662 \h </w:instrText>
         </w:r>
         <w:r>
           <w:rPr>
@@ -2365,7 +2450,7 @@
           <w14:ligatures w14:val="standardContextual"/>
         </w:rPr>
       </w:pPr>
-      <w:hyperlink w:anchor="_Toc213924691" w:history="1">
+      <w:hyperlink w:anchor="_Toc213926663" w:history="1">
         <w:r>
           <w:rPr>
             <w:rStyle w:val="Lienhypertexte"/>
@@ -2411,7 +2496,7 @@
             <w:noProof/>
             <w:webHidden/>
           </w:rPr>
-          <w:instrText xml:space="preserve"> PAGEREF _Toc213924691 \h </w:instrText>
+          <w:instrText xml:space="preserve"> PAGEREF _Toc213926663 \h </w:instrText>
         </w:r>
         <w:r>
           <w:rPr>
@@ -2459,7 +2544,7 @@
           <w14:ligatures w14:val="standardContextual"/>
         </w:rPr>
       </w:pPr>
-      <w:hyperlink w:anchor="_Toc213924692" w:history="1">
+      <w:hyperlink w:anchor="_Toc213926664" w:history="1">
         <w:r>
           <w:rPr>
             <w:rStyle w:val="Lienhypertexte"/>
@@ -2505,7 +2590,7 @@
             <w:noProof/>
             <w:webHidden/>
           </w:rPr>
-          <w:instrText xml:space="preserve"> PAGEREF _Toc213924692 \h </w:instrText>
+          <w:instrText xml:space="preserve"> PAGEREF _Toc213926664 \h </w:instrText>
         </w:r>
         <w:r>
           <w:rPr>
@@ -2553,7 +2638,7 @@
           <w14:ligatures w14:val="standardContextual"/>
         </w:rPr>
       </w:pPr>
-      <w:hyperlink w:anchor="_Toc213924693" w:history="1">
+      <w:hyperlink w:anchor="_Toc213926665" w:history="1">
         <w:r>
           <w:rPr>
             <w:rStyle w:val="Lienhypertexte"/>
@@ -2599,7 +2684,7 @@
             <w:noProof/>
             <w:webHidden/>
           </w:rPr>
-          <w:instrText xml:space="preserve"> PAGEREF _Toc213924693 \h </w:instrText>
+          <w:instrText xml:space="preserve"> PAGEREF _Toc213926665 \h </w:instrText>
         </w:r>
         <w:r>
           <w:rPr>
@@ -2649,7 +2734,7 @@
           <w14:ligatures w14:val="standardContextual"/>
         </w:rPr>
       </w:pPr>
-      <w:hyperlink w:anchor="_Toc213924694" w:history="1">
+      <w:hyperlink w:anchor="_Toc213926666" w:history="1">
         <w:r>
           <w:rPr>
             <w:rStyle w:val="Lienhypertexte"/>
@@ -2697,7 +2782,7 @@
             <w:noProof/>
             <w:webHidden/>
           </w:rPr>
-          <w:instrText xml:space="preserve"> PAGEREF _Toc213924694 \h </w:instrText>
+          <w:instrText xml:space="preserve"> PAGEREF _Toc213926666 \h </w:instrText>
         </w:r>
         <w:r>
           <w:rPr>
@@ -2745,7 +2830,7 @@
           <w14:ligatures w14:val="standardContextual"/>
         </w:rPr>
       </w:pPr>
-      <w:hyperlink w:anchor="_Toc213924695" w:history="1">
+      <w:hyperlink w:anchor="_Toc213926667" w:history="1">
         <w:r>
           <w:rPr>
             <w:rStyle w:val="Lienhypertexte"/>
@@ -2791,7 +2876,7 @@
             <w:noProof/>
             <w:webHidden/>
           </w:rPr>
-          <w:instrText xml:space="preserve"> PAGEREF _Toc213924695 \h </w:instrText>
+          <w:instrText xml:space="preserve"> PAGEREF _Toc213926667 \h </w:instrText>
         </w:r>
         <w:r>
           <w:rPr>
@@ -2839,7 +2924,7 @@
           <w14:ligatures w14:val="standardContextual"/>
         </w:rPr>
       </w:pPr>
-      <w:hyperlink w:anchor="_Toc213924696" w:history="1">
+      <w:hyperlink w:anchor="_Toc213926668" w:history="1">
         <w:r>
           <w:rPr>
             <w:rStyle w:val="Lienhypertexte"/>
@@ -2885,7 +2970,7 @@
             <w:noProof/>
             <w:webHidden/>
           </w:rPr>
-          <w:instrText xml:space="preserve"> PAGEREF _Toc213924696 \h </w:instrText>
+          <w:instrText xml:space="preserve"> PAGEREF _Toc213926668 \h </w:instrText>
         </w:r>
         <w:r>
           <w:rPr>
@@ -2933,7 +3018,7 @@
           <w14:ligatures w14:val="standardContextual"/>
         </w:rPr>
       </w:pPr>
-      <w:hyperlink w:anchor="_Toc213924697" w:history="1">
+      <w:hyperlink w:anchor="_Toc213926669" w:history="1">
         <w:r>
           <w:rPr>
             <w:rStyle w:val="Lienhypertexte"/>
@@ -2979,7 +3064,7 @@
             <w:noProof/>
             <w:webHidden/>
           </w:rPr>
-          <w:instrText xml:space="preserve"> PAGEREF _Toc213924697 \h </w:instrText>
+          <w:instrText xml:space="preserve"> PAGEREF _Toc213926669 \h </w:instrText>
         </w:r>
         <w:r>
           <w:rPr>
@@ -3029,7 +3114,7 @@
           <w14:ligatures w14:val="standardContextual"/>
         </w:rPr>
       </w:pPr>
-      <w:hyperlink w:anchor="_Toc213924698" w:history="1">
+      <w:hyperlink w:anchor="_Toc213926670" w:history="1">
         <w:r>
           <w:rPr>
             <w:rStyle w:val="Lienhypertexte"/>
@@ -3077,7 +3162,7 @@
             <w:noProof/>
             <w:webHidden/>
           </w:rPr>
-          <w:instrText xml:space="preserve"> PAGEREF _Toc213924698 \h </w:instrText>
+          <w:instrText xml:space="preserve"> PAGEREF _Toc213926670 \h </w:instrText>
         </w:r>
         <w:r>
           <w:rPr>
@@ -3125,7 +3210,7 @@
           <w14:ligatures w14:val="standardContextual"/>
         </w:rPr>
       </w:pPr>
-      <w:hyperlink w:anchor="_Toc213924699" w:history="1">
+      <w:hyperlink w:anchor="_Toc213926671" w:history="1">
         <w:r>
           <w:rPr>
             <w:rStyle w:val="Lienhypertexte"/>
@@ -3171,7 +3256,7 @@
             <w:noProof/>
             <w:webHidden/>
           </w:rPr>
-          <w:instrText xml:space="preserve"> PAGEREF _Toc213924699 \h </w:instrText>
+          <w:instrText xml:space="preserve"> PAGEREF _Toc213926671 \h </w:instrText>
         </w:r>
         <w:r>
           <w:rPr>
@@ -3219,7 +3304,7 @@
           <w14:ligatures w14:val="standardContextual"/>
         </w:rPr>
       </w:pPr>
-      <w:hyperlink w:anchor="_Toc213924700" w:history="1">
+      <w:hyperlink w:anchor="_Toc213926672" w:history="1">
         <w:r>
           <w:rPr>
             <w:rStyle w:val="Lienhypertexte"/>
@@ -3265,7 +3350,7 @@
             <w:noProof/>
             <w:webHidden/>
           </w:rPr>
-          <w:instrText xml:space="preserve"> PAGEREF _Toc213924700 \h </w:instrText>
+          <w:instrText xml:space="preserve"> PAGEREF _Toc213926672 \h </w:instrText>
         </w:r>
         <w:r>
           <w:rPr>
@@ -3313,7 +3398,7 @@
           <w14:ligatures w14:val="standardContextual"/>
         </w:rPr>
       </w:pPr>
-      <w:hyperlink w:anchor="_Toc213924701" w:history="1">
+      <w:hyperlink w:anchor="_Toc213926673" w:history="1">
         <w:r>
           <w:rPr>
             <w:rStyle w:val="Lienhypertexte"/>
@@ -3359,7 +3444,7 @@
             <w:noProof/>
             <w:webHidden/>
           </w:rPr>
-          <w:instrText xml:space="preserve"> PAGEREF _Toc213924701 \h </w:instrText>
+          <w:instrText xml:space="preserve"> PAGEREF _Toc213926673 \h </w:instrText>
         </w:r>
         <w:r>
           <w:rPr>
@@ -3409,7 +3494,7 @@
           <w14:ligatures w14:val="standardContextual"/>
         </w:rPr>
       </w:pPr>
-      <w:hyperlink w:anchor="_Toc213924702" w:history="1">
+      <w:hyperlink w:anchor="_Toc213926674" w:history="1">
         <w:r>
           <w:rPr>
             <w:rStyle w:val="Lienhypertexte"/>
@@ -3457,7 +3542,7 @@
             <w:noProof/>
             <w:webHidden/>
           </w:rPr>
-          <w:instrText xml:space="preserve"> PAGEREF _Toc213924702 \h </w:instrText>
+          <w:instrText xml:space="preserve"> PAGEREF _Toc213926674 \h </w:instrText>
         </w:r>
         <w:r>
           <w:rPr>
@@ -3505,7 +3590,7 @@
           <w14:ligatures w14:val="standardContextual"/>
         </w:rPr>
       </w:pPr>
-      <w:hyperlink w:anchor="_Toc213924703" w:history="1">
+      <w:hyperlink w:anchor="_Toc213926675" w:history="1">
         <w:r>
           <w:rPr>
             <w:rStyle w:val="Lienhypertexte"/>
@@ -3551,7 +3636,7 @@
             <w:noProof/>
             <w:webHidden/>
           </w:rPr>
-          <w:instrText xml:space="preserve"> PAGEREF _Toc213924703 \h </w:instrText>
+          <w:instrText xml:space="preserve"> PAGEREF _Toc213926675 \h </w:instrText>
         </w:r>
         <w:r>
           <w:rPr>
@@ -3599,7 +3684,7 @@
           <w14:ligatures w14:val="standardContextual"/>
         </w:rPr>
       </w:pPr>
-      <w:hyperlink w:anchor="_Toc213924704" w:history="1">
+      <w:hyperlink w:anchor="_Toc213926676" w:history="1">
         <w:r>
           <w:rPr>
             <w:rStyle w:val="Lienhypertexte"/>
@@ -3645,7 +3730,7 @@
             <w:noProof/>
             <w:webHidden/>
           </w:rPr>
-          <w:instrText xml:space="preserve"> PAGEREF _Toc213924704 \h </w:instrText>
+          <w:instrText xml:space="preserve"> PAGEREF _Toc213926676 \h </w:instrText>
         </w:r>
         <w:r>
           <w:rPr>
@@ -3693,7 +3778,7 @@
           <w14:ligatures w14:val="standardContextual"/>
         </w:rPr>
       </w:pPr>
-      <w:hyperlink w:anchor="_Toc213924705" w:history="1">
+      <w:hyperlink w:anchor="_Toc213926677" w:history="1">
         <w:r>
           <w:rPr>
             <w:rStyle w:val="Lienhypertexte"/>
@@ -3739,7 +3824,7 @@
             <w:noProof/>
             <w:webHidden/>
           </w:rPr>
-          <w:instrText xml:space="preserve"> PAGEREF _Toc213924705 \h </w:instrText>
+          <w:instrText xml:space="preserve"> PAGEREF _Toc213926677 \h </w:instrText>
         </w:r>
         <w:r>
           <w:rPr>
@@ -3789,7 +3874,7 @@
           <w14:ligatures w14:val="standardContextual"/>
         </w:rPr>
       </w:pPr>
-      <w:hyperlink w:anchor="_Toc213924706" w:history="1">
+      <w:hyperlink w:anchor="_Toc213926678" w:history="1">
         <w:r>
           <w:rPr>
             <w:rStyle w:val="Lienhypertexte"/>
@@ -3837,7 +3922,7 @@
             <w:noProof/>
             <w:webHidden/>
           </w:rPr>
-          <w:instrText xml:space="preserve"> PAGEREF _Toc213924706 \h </w:instrText>
+          <w:instrText xml:space="preserve"> PAGEREF _Toc213926678 \h </w:instrText>
         </w:r>
         <w:r>
           <w:rPr>
@@ -3885,7 +3970,7 @@
           <w14:ligatures w14:val="standardContextual"/>
         </w:rPr>
       </w:pPr>
-      <w:hyperlink w:anchor="_Toc213924707" w:history="1">
+      <w:hyperlink w:anchor="_Toc213926679" w:history="1">
         <w:r>
           <w:rPr>
             <w:rStyle w:val="Lienhypertexte"/>
@@ -3931,7 +4016,7 @@
             <w:noProof/>
             <w:webHidden/>
           </w:rPr>
-          <w:instrText xml:space="preserve"> PAGEREF _Toc213924707 \h </w:instrText>
+          <w:instrText xml:space="preserve"> PAGEREF _Toc213926679 \h </w:instrText>
         </w:r>
         <w:r>
           <w:rPr>
@@ -3979,7 +4064,7 @@
           <w14:ligatures w14:val="standardContextual"/>
         </w:rPr>
       </w:pPr>
-      <w:hyperlink w:anchor="_Toc213924708" w:history="1">
+      <w:hyperlink w:anchor="_Toc213926680" w:history="1">
         <w:r>
           <w:rPr>
             <w:rStyle w:val="Lienhypertexte"/>
@@ -4025,7 +4110,7 @@
             <w:noProof/>
             <w:webHidden/>
           </w:rPr>
-          <w:instrText xml:space="preserve"> PAGEREF _Toc213924708 \h </w:instrText>
+          <w:instrText xml:space="preserve"> PAGEREF _Toc213926680 \h </w:instrText>
         </w:r>
         <w:r>
           <w:rPr>
@@ -4073,7 +4158,7 @@
           <w14:ligatures w14:val="standardContextual"/>
         </w:rPr>
       </w:pPr>
-      <w:hyperlink w:anchor="_Toc213924709" w:history="1">
+      <w:hyperlink w:anchor="_Toc213926681" w:history="1">
         <w:r>
           <w:rPr>
             <w:rStyle w:val="Lienhypertexte"/>
@@ -4119,7 +4204,7 @@
             <w:noProof/>
             <w:webHidden/>
           </w:rPr>
-          <w:instrText xml:space="preserve"> PAGEREF _Toc213924709 \h </w:instrText>
+          <w:instrText xml:space="preserve"> PAGEREF _Toc213926681 \h </w:instrText>
         </w:r>
         <w:r>
           <w:rPr>
@@ -4169,7 +4254,7 @@
           <w14:ligatures w14:val="standardContextual"/>
         </w:rPr>
       </w:pPr>
-      <w:hyperlink w:anchor="_Toc213924710" w:history="1">
+      <w:hyperlink w:anchor="_Toc213926682" w:history="1">
         <w:r>
           <w:rPr>
             <w:rStyle w:val="Lienhypertexte"/>
@@ -4217,7 +4302,7 @@
             <w:noProof/>
             <w:webHidden/>
           </w:rPr>
-          <w:instrText xml:space="preserve"> PAGEREF _Toc213924710 \h </w:instrText>
+          <w:instrText xml:space="preserve"> PAGEREF _Toc213926682 \h </w:instrText>
         </w:r>
         <w:r>
           <w:rPr>
@@ -4265,7 +4350,7 @@
           <w14:ligatures w14:val="standardContextual"/>
         </w:rPr>
       </w:pPr>
-      <w:hyperlink w:anchor="_Toc213924711" w:history="1">
+      <w:hyperlink w:anchor="_Toc213926683" w:history="1">
         <w:r>
           <w:rPr>
             <w:rStyle w:val="Lienhypertexte"/>
@@ -4311,7 +4396,7 @@
             <w:noProof/>
             <w:webHidden/>
           </w:rPr>
-          <w:instrText xml:space="preserve"> PAGEREF _Toc213924711 \h </w:instrText>
+          <w:instrText xml:space="preserve"> PAGEREF _Toc213926683 \h </w:instrText>
         </w:r>
         <w:r>
           <w:rPr>
@@ -4359,7 +4444,7 @@
           <w14:ligatures w14:val="standardContextual"/>
         </w:rPr>
       </w:pPr>
-      <w:hyperlink w:anchor="_Toc213924712" w:history="1">
+      <w:hyperlink w:anchor="_Toc213926684" w:history="1">
         <w:r>
           <w:rPr>
             <w:rStyle w:val="Lienhypertexte"/>
@@ -4405,7 +4490,7 @@
             <w:noProof/>
             <w:webHidden/>
           </w:rPr>
-          <w:instrText xml:space="preserve"> PAGEREF _Toc213924712 \h </w:instrText>
+          <w:instrText xml:space="preserve"> PAGEREF _Toc213926684 \h </w:instrText>
         </w:r>
         <w:r>
           <w:rPr>
@@ -4453,7 +4538,7 @@
           <w14:ligatures w14:val="standardContextual"/>
         </w:rPr>
       </w:pPr>
-      <w:hyperlink w:anchor="_Toc213924713" w:history="1">
+      <w:hyperlink w:anchor="_Toc213926685" w:history="1">
         <w:r>
           <w:rPr>
             <w:rStyle w:val="Lienhypertexte"/>
@@ -4499,7 +4584,7 @@
             <w:noProof/>
             <w:webHidden/>
           </w:rPr>
-          <w:instrText xml:space="preserve"> PAGEREF _Toc213924713 \h </w:instrText>
+          <w:instrText xml:space="preserve"> PAGEREF _Toc213926685 \h </w:instrText>
         </w:r>
         <w:r>
           <w:rPr>
@@ -4584,7 +4669,7 @@
       <w:pPr>
         <w:pStyle w:val="Titre1"/>
       </w:pPr>
-      <w:bookmarkStart w:id="1" w:name="_Toc213924668"/>
+      <w:bookmarkStart w:id="1" w:name="_Toc213926639"/>
       <w:r>
         <w:lastRenderedPageBreak/>
         <w:t>Introduction</w:t>
@@ -4604,7 +4689,7 @@
       <w:pPr>
         <w:pStyle w:val="Titre2"/>
       </w:pPr>
-      <w:bookmarkStart w:id="2" w:name="_Toc213924669"/>
+      <w:bookmarkStart w:id="2" w:name="_Toc213926640"/>
       <w:r>
         <w:t>Objectif</w:t>
       </w:r>
@@ -4633,7 +4718,7 @@
       <w:pPr>
         <w:pStyle w:val="Titre1"/>
       </w:pPr>
-      <w:bookmarkStart w:id="3" w:name="_Toc213924670"/>
+      <w:bookmarkStart w:id="3" w:name="_Toc213926641"/>
       <w:r>
         <w:t>Environnement local</w:t>
       </w:r>
@@ -4647,39 +4732,10 @@
         <w:t>Comme on travaille en local</w:t>
       </w:r>
       <w:r>
-        <w:t xml:space="preserve"> (mode </w:t>
-      </w:r>
-      <w:proofErr w:type="spellStart"/>
-      <w:r>
-        <w:t>debug</w:t>
-      </w:r>
-      <w:proofErr w:type="spellEnd"/>
-      <w:r>
-        <w:t>)</w:t>
-      </w:r>
-      <w:r>
-        <w:t xml:space="preserve">, dans le </w:t>
-      </w:r>
-      <w:proofErr w:type="gramStart"/>
-      <w:r>
-        <w:t>fichier .</w:t>
-      </w:r>
-      <w:proofErr w:type="spellStart"/>
-      <w:r>
-        <w:t>env</w:t>
-      </w:r>
-      <w:proofErr w:type="spellEnd"/>
-      <w:proofErr w:type="gramEnd"/>
-      <w:r>
-        <w:t xml:space="preserve"> on a un fake </w:t>
-      </w:r>
-      <w:proofErr w:type="spellStart"/>
-      <w:r>
-        <w:t>authenticator</w:t>
-      </w:r>
-      <w:proofErr w:type="spellEnd"/>
-      <w:r>
-        <w:t xml:space="preserve"> comme mot de passe global pour tous les comptes</w:t>
+        <w:t xml:space="preserve"> (mode debug)</w:t>
+      </w:r>
+      <w:r>
+        <w:t>, dans le fichier .env on a un fake authenticator comme mot de passe global pour tous les comptes</w:t>
       </w:r>
       <w:r>
         <w:t xml:space="preserve"> qui facilite les accès au comptes. Mais </w:t>
@@ -4703,7 +4759,7 @@
       <w:pPr>
         <w:pStyle w:val="Titre1"/>
       </w:pPr>
-      <w:bookmarkStart w:id="4" w:name="_Toc213924671"/>
+      <w:bookmarkStart w:id="4" w:name="_Toc213926642"/>
       <w:r>
         <w:t>Broken access control</w:t>
       </w:r>
@@ -4713,7 +4769,15 @@
       <w:pPr>
         <w:pStyle w:val="Titre2"/>
       </w:pPr>
-      <w:bookmarkStart w:id="5" w:name="_Toc213924672"/>
+      <w:r>
+        <w:t>Cas 1</w:t>
+      </w:r>
+    </w:p>
+    <w:p>
+      <w:pPr>
+        <w:pStyle w:val="Titre3"/>
+      </w:pPr>
+      <w:bookmarkStart w:id="5" w:name="_Toc213926643"/>
       <w:r>
         <w:t>Exemple de code / élément d’architecture lié</w:t>
       </w:r>
@@ -4721,44 +4785,127 @@
     </w:p>
     <w:p>
       <w:pPr>
+        <w:pStyle w:val="Titre3"/>
+        <w:numPr>
+          <w:ilvl w:val="0"/>
+          <w:numId w:val="0"/>
+        </w:numPr>
+        <w:ind w:left="1814"/>
+      </w:pPr>
+      <w:bookmarkStart w:id="6" w:name="_Toc213926644"/>
+    </w:p>
+    <w:p>
+      <w:pPr>
+        <w:pStyle w:val="Titre3"/>
+      </w:pPr>
+      <w:r>
+        <w:t>Statut</w:t>
+      </w:r>
+      <w:bookmarkEnd w:id="6"/>
+    </w:p>
+    <w:p>
+      <w:pPr>
+        <w:pStyle w:val="Retraitcorpsdetexte3"/>
+      </w:pPr>
+      <w:r>
+        <w:t>En tant qu’user</w:t>
+      </w:r>
+      <w:r>
+        <w:t>,</w:t>
+      </w:r>
+      <w:r>
+        <w:t xml:space="preserve"> je ne suis pas autorisé à accéder à une évaluation de contrat.</w:t>
+      </w:r>
+    </w:p>
+    <w:p>
+      <w:pPr>
+        <w:pStyle w:val="Retraitcorpsdetexte3"/>
+      </w:pPr>
+      <w:r>
+        <w:rPr>
+          <w:noProof/>
+        </w:rPr>
+        <w:drawing>
+          <wp:inline distT="0" distB="0" distL="0" distR="0" wp14:anchorId="4896815F" wp14:editId="1F674FF1">
+            <wp:extent cx="2456597" cy="266313"/>
+            <wp:effectExtent l="0" t="0" r="1270" b="635"/>
+            <wp:docPr id="469778404" name="Image 3"/>
+            <wp:cNvGraphicFramePr>
+              <a:graphicFrameLocks xmlns:a="http://schemas.openxmlformats.org/drawingml/2006/main" noChangeAspect="1"/>
+            </wp:cNvGraphicFramePr>
+            <a:graphic xmlns:a="http://schemas.openxmlformats.org/drawingml/2006/main">
+              <a:graphicData uri="http://schemas.openxmlformats.org/drawingml/2006/picture">
+                <pic:pic xmlns:pic="http://schemas.openxmlformats.org/drawingml/2006/picture">
+                  <pic:nvPicPr>
+                    <pic:cNvPr id="469778404" name="Image 469778404"/>
+                    <pic:cNvPicPr/>
+                  </pic:nvPicPr>
+                  <pic:blipFill>
+                    <a:blip r:embed="rId11">
+                      <a:extLst>
+                        <a:ext uri="{28A0092B-C50C-407E-A947-70E740481C1C}">
+                          <a14:useLocalDpi xmlns:a14="http://schemas.microsoft.com/office/drawing/2010/main" val="0"/>
+                        </a:ext>
+                      </a:extLst>
+                    </a:blip>
+                    <a:stretch>
+                      <a:fillRect/>
+                    </a:stretch>
+                  </pic:blipFill>
+                  <pic:spPr>
+                    <a:xfrm>
+                      <a:off x="0" y="0"/>
+                      <a:ext cx="2490907" cy="270032"/>
+                    </a:xfrm>
+                    <a:prstGeom prst="rect">
+                      <a:avLst/>
+                    </a:prstGeom>
+                  </pic:spPr>
+                </pic:pic>
+              </a:graphicData>
+            </a:graphic>
+          </wp:inline>
+        </w:drawing>
+      </w:r>
+    </w:p>
+    <w:p>
+      <w:pPr>
+        <w:pStyle w:val="Retraitcorpsdetexte3"/>
+      </w:pPr>
+    </w:p>
+    <w:p>
+      <w:pPr>
+        <w:pStyle w:val="Titre3"/>
+      </w:pPr>
+      <w:bookmarkStart w:id="7" w:name="_Toc213926645"/>
+      <w:r>
+        <w:t>Contre-mesure</w:t>
+      </w:r>
+      <w:bookmarkEnd w:id="7"/>
+    </w:p>
+    <w:p>
+      <w:pPr>
+        <w:pStyle w:val="Retraitcorpsdetexte3"/>
+      </w:pPr>
+      <w:r>
+        <w:t>Aucune contre-mesure nécessaire.</w:t>
+      </w:r>
+    </w:p>
+    <w:p>
+      <w:pPr>
+        <w:pStyle w:val="Titre1"/>
+      </w:pPr>
+      <w:bookmarkStart w:id="8" w:name="_Toc213926646"/>
+      <w:r>
+        <w:t>Cryptographic Failures</w:t>
+      </w:r>
+      <w:bookmarkEnd w:id="8"/>
+    </w:p>
+    <w:p>
+      <w:pPr>
         <w:pStyle w:val="Titre2"/>
       </w:pPr>
-      <w:bookmarkStart w:id="6" w:name="_Toc213924673"/>
-      <w:r>
-        <w:t>Statut</w:t>
-      </w:r>
-      <w:bookmarkEnd w:id="6"/>
-    </w:p>
-    <w:p>
-      <w:pPr>
-        <w:pStyle w:val="Titre2"/>
-      </w:pPr>
-      <w:bookmarkStart w:id="7" w:name="_Toc213924674"/>
-      <w:r>
-        <w:t>Contre-mesure</w:t>
-      </w:r>
-      <w:bookmarkEnd w:id="7"/>
-    </w:p>
-    <w:p>
-      <w:pPr>
-        <w:pStyle w:val="Corpsdetexte"/>
-      </w:pPr>
-    </w:p>
-    <w:p>
-      <w:pPr>
-        <w:pStyle w:val="Titre1"/>
-      </w:pPr>
-      <w:bookmarkStart w:id="8" w:name="_Toc213924675"/>
-      <w:r>
-        <w:t>Cryptographic Failures</w:t>
-      </w:r>
-      <w:bookmarkEnd w:id="8"/>
-    </w:p>
-    <w:p>
-      <w:pPr>
-        <w:pStyle w:val="Titre2"/>
-      </w:pPr>
-      <w:bookmarkStart w:id="9" w:name="_Toc213924676"/>
+      <w:bookmarkStart w:id="9" w:name="_Toc213926647"/>
       <w:r>
         <w:t>Cas 1</w:t>
       </w:r>
@@ -4768,7 +4915,7 @@
       <w:pPr>
         <w:pStyle w:val="Titre3"/>
       </w:pPr>
-      <w:bookmarkStart w:id="10" w:name="_Toc213924677"/>
+      <w:bookmarkStart w:id="10" w:name="_Toc213926648"/>
       <w:r>
         <w:t>Exemple de code / élément d’architecture lié</w:t>
       </w:r>
@@ -4806,7 +4953,7 @@
                     <pic:cNvPicPr/>
                   </pic:nvPicPr>
                   <pic:blipFill>
-                    <a:blip r:embed="rId11" cstate="print">
+                    <a:blip r:embed="rId12" cstate="print">
                       <a:extLst>
                         <a:ext uri="{28A0092B-C50C-407E-A947-70E740481C1C}">
                           <a14:useLocalDpi xmlns:a14="http://schemas.microsoft.com/office/drawing/2010/main" val="0"/>
@@ -4845,23 +4992,16 @@
         <w:t>de chiffrement</w:t>
       </w:r>
       <w:r>
-        <w:t xml:space="preserve"> dans le </w:t>
-      </w:r>
-      <w:proofErr w:type="gramStart"/>
-      <w:r>
-        <w:t>fichier .</w:t>
-      </w:r>
-      <w:proofErr w:type="gramEnd"/>
-      <w:r>
-        <w:t>env. Une exception est levée dans le cas contraire.</w:t>
+        <w:t xml:space="preserve"> dans le fichier .env. Une exception est levée dans le cas contraire.</w:t>
       </w:r>
     </w:p>
     <w:p>
       <w:pPr>
         <w:pStyle w:val="Titre3"/>
       </w:pPr>
-      <w:bookmarkStart w:id="11" w:name="_Toc213924678"/>
-      <w:r>
+      <w:bookmarkStart w:id="11" w:name="_Toc213926649"/>
+      <w:r>
+        <w:lastRenderedPageBreak/>
         <w:t>Statut</w:t>
       </w:r>
       <w:bookmarkEnd w:id="11"/>
@@ -4875,7 +5015,7 @@
           <w:noProof/>
         </w:rPr>
         <w:drawing>
-          <wp:anchor distT="107950" distB="180340" distL="114300" distR="114300" simplePos="0" relativeHeight="251658240" behindDoc="0" locked="0" layoutInCell="1" allowOverlap="1" wp14:anchorId="45CA4855" wp14:editId="6EC49830">
+          <wp:anchor distT="107950" distB="180340" distL="114300" distR="114300" simplePos="0" relativeHeight="251658240" behindDoc="0" locked="0" layoutInCell="1" allowOverlap="1" wp14:anchorId="45CA4855" wp14:editId="66F6014E">
             <wp:simplePos x="0" y="0"/>
             <wp:positionH relativeFrom="margin">
               <wp:align>center</wp:align>
@@ -4898,7 +5038,7 @@
                     <pic:cNvPicPr/>
                   </pic:nvPicPr>
                   <pic:blipFill>
-                    <a:blip r:embed="rId12" cstate="print">
+                    <a:blip r:embed="rId13" cstate="print">
                       <a:extLst>
                         <a:ext uri="{28A0092B-C50C-407E-A947-70E740481C1C}">
                           <a14:useLocalDpi xmlns:a14="http://schemas.microsoft.com/office/drawing/2010/main" val="0"/>
@@ -4954,7 +5094,7 @@
       <w:pPr>
         <w:pStyle w:val="Titre3"/>
       </w:pPr>
-      <w:bookmarkStart w:id="12" w:name="_Toc213924679"/>
+      <w:bookmarkStart w:id="12" w:name="_Toc213926650"/>
       <w:r>
         <w:t>Contre-mesure</w:t>
       </w:r>
@@ -4978,7 +5118,7 @@
       <w:pPr>
         <w:pStyle w:val="Titre2"/>
       </w:pPr>
-      <w:bookmarkStart w:id="13" w:name="_Toc213924680"/>
+      <w:bookmarkStart w:id="13" w:name="_Toc213926651"/>
       <w:r>
         <w:t>Cas 2</w:t>
       </w:r>
@@ -4988,7 +5128,7 @@
       <w:pPr>
         <w:pStyle w:val="Titre3"/>
       </w:pPr>
-      <w:bookmarkStart w:id="14" w:name="_Toc213924681"/>
+      <w:bookmarkStart w:id="14" w:name="_Toc213926652"/>
       <w:r>
         <w:t>Exemple de code / élément d’architecture lié</w:t>
       </w:r>
@@ -5028,7 +5168,7 @@
                     </pic:cNvPicPr>
                   </pic:nvPicPr>
                   <pic:blipFill>
-                    <a:blip r:embed="rId13">
+                    <a:blip r:embed="rId14">
                       <a:extLst>
                         <a:ext uri="{28A0092B-C50C-407E-A947-70E740481C1C}">
                           <a14:useLocalDpi xmlns:a14="http://schemas.microsoft.com/office/drawing/2010/main" val="0"/>
@@ -5082,7 +5222,7 @@
       <w:pPr>
         <w:pStyle w:val="Titre3"/>
       </w:pPr>
-      <w:bookmarkStart w:id="15" w:name="_Toc213924682"/>
+      <w:bookmarkStart w:id="15" w:name="_Toc213926653"/>
       <w:r>
         <w:t>Statut</w:t>
       </w:r>
@@ -5120,7 +5260,7 @@
                     <pic:cNvPicPr/>
                   </pic:nvPicPr>
                   <pic:blipFill>
-                    <a:blip r:embed="rId14">
+                    <a:blip r:embed="rId15">
                       <a:extLst>
                         <a:ext uri="{28A0092B-C50C-407E-A947-70E740481C1C}">
                           <a14:useLocalDpi xmlns:a14="http://schemas.microsoft.com/office/drawing/2010/main" val="0"/>
@@ -5160,7 +5300,7 @@
       <w:pPr>
         <w:pStyle w:val="Titre3"/>
       </w:pPr>
-      <w:bookmarkStart w:id="16" w:name="_Toc213924683"/>
+      <w:bookmarkStart w:id="16" w:name="_Toc213926654"/>
       <w:r>
         <w:t>Contre-mesure</w:t>
       </w:r>
@@ -5184,7 +5324,7 @@
       <w:pPr>
         <w:pStyle w:val="Titre2"/>
       </w:pPr>
-      <w:bookmarkStart w:id="17" w:name="_Toc213924684"/>
+      <w:bookmarkStart w:id="17" w:name="_Toc213926655"/>
       <w:r>
         <w:t>Synthèse</w:t>
       </w:r>
@@ -5202,8 +5342,9 @@
       <w:pPr>
         <w:pStyle w:val="Titre1"/>
       </w:pPr>
-      <w:bookmarkStart w:id="18" w:name="_Toc213924685"/>
-      <w:r>
+      <w:bookmarkStart w:id="18" w:name="_Toc213926656"/>
+      <w:r>
+        <w:lastRenderedPageBreak/>
         <w:t>Injection</w:t>
       </w:r>
       <w:bookmarkEnd w:id="18"/>
@@ -5212,7 +5353,7 @@
       <w:pPr>
         <w:pStyle w:val="Titre2"/>
       </w:pPr>
-      <w:bookmarkStart w:id="19" w:name="_Toc213924686"/>
+      <w:bookmarkStart w:id="19" w:name="_Toc213926657"/>
       <w:r>
         <w:t>Cas 1</w:t>
       </w:r>
@@ -5222,7 +5363,7 @@
       <w:pPr>
         <w:pStyle w:val="Titre3"/>
       </w:pPr>
-      <w:bookmarkStart w:id="20" w:name="_Toc213924687"/>
+      <w:bookmarkStart w:id="20" w:name="_Toc213926658"/>
       <w:r>
         <w:t>Exemple de code / élément d’architecture lié</w:t>
       </w:r>
@@ -5233,15 +5374,7 @@
         <w:pStyle w:val="Retraitcorpsdetexte"/>
       </w:pPr>
       <w:r>
-        <w:t xml:space="preserve">Dans le fichier </w:t>
-      </w:r>
-      <w:proofErr w:type="spellStart"/>
-      <w:r>
-        <w:t>LoginRequest.php</w:t>
-      </w:r>
-      <w:proofErr w:type="spellEnd"/>
-      <w:r>
-        <w:t xml:space="preserve"> on a une </w:t>
+        <w:t xml:space="preserve">Dans le fichier LoginRequest.php on a une </w:t>
       </w:r>
       <w:r>
         <w:t>validation</w:t>
@@ -5272,21 +5405,7 @@
         <w:rPr>
           <w:lang w:val="en-US"/>
         </w:rPr>
-        <w:t xml:space="preserve">public function </w:t>
-      </w:r>
-      <w:proofErr w:type="gramStart"/>
-      <w:r>
-        <w:rPr>
-          <w:lang w:val="en-US"/>
-        </w:rPr>
-        <w:t>rules(</w:t>
-      </w:r>
-      <w:proofErr w:type="gramEnd"/>
-      <w:r>
-        <w:rPr>
-          <w:lang w:val="en-US"/>
-        </w:rPr>
-        <w:t>): array</w:t>
+        <w:t>public function rules(): array</w:t>
       </w:r>
     </w:p>
     <w:p>
@@ -5334,35 +5453,7 @@
         <w:rPr>
           <w:lang w:val="en-US"/>
         </w:rPr>
-        <w:t xml:space="preserve">            'username' =&gt; ['required', 'string', 'email', '</w:t>
-      </w:r>
-      <w:proofErr w:type="spellStart"/>
-      <w:r>
-        <w:rPr>
-          <w:lang w:val="en-US"/>
-        </w:rPr>
-        <w:t>ends_</w:t>
-      </w:r>
-      <w:proofErr w:type="gramStart"/>
-      <w:r>
-        <w:rPr>
-          <w:lang w:val="en-US"/>
-        </w:rPr>
-        <w:t>with</w:t>
-      </w:r>
-      <w:proofErr w:type="spellEnd"/>
-      <w:r>
-        <w:rPr>
-          <w:lang w:val="en-US"/>
-        </w:rPr>
-        <w:t>:@</w:t>
-      </w:r>
-      <w:proofErr w:type="gramEnd"/>
-      <w:r>
-        <w:rPr>
-          <w:lang w:val="en-US"/>
-        </w:rPr>
-        <w:t>eduvaud.ch'],</w:t>
+        <w:t xml:space="preserve">            'username' =&gt; ['required', 'string', 'email', 'ends_with:@eduvaud.ch'],</w:t>
       </w:r>
     </w:p>
     <w:p>
@@ -5443,7 +5534,7 @@
                     <pic:cNvPicPr/>
                   </pic:nvPicPr>
                   <pic:blipFill>
-                    <a:blip r:embed="rId15">
+                    <a:blip r:embed="rId16">
                       <a:extLst>
                         <a:ext uri="{28A0092B-C50C-407E-A947-70E740481C1C}">
                           <a14:useLocalDpi xmlns:a14="http://schemas.microsoft.com/office/drawing/2010/main" val="0"/>
@@ -5469,39 +5560,8 @@
           </wp:anchor>
         </w:drawing>
       </w:r>
-      <w:proofErr w:type="spellStart"/>
-      <w:proofErr w:type="gramStart"/>
-      <w:r>
-        <w:t>Auth</w:t>
-      </w:r>
-      <w:proofErr w:type="spellEnd"/>
-      <w:r>
-        <w:t>::</w:t>
-      </w:r>
-      <w:proofErr w:type="spellStart"/>
-      <w:proofErr w:type="gramEnd"/>
-      <w:r>
-        <w:t>attempt</w:t>
-      </w:r>
-      <w:proofErr w:type="spellEnd"/>
-      <w:r>
-        <w:t xml:space="preserve"> utilise </w:t>
-      </w:r>
-      <w:proofErr w:type="spellStart"/>
-      <w:r>
-        <w:t>Query</w:t>
-      </w:r>
-      <w:proofErr w:type="spellEnd"/>
-      <w:r>
-        <w:t xml:space="preserve"> </w:t>
-      </w:r>
-      <w:proofErr w:type="spellStart"/>
-      <w:r>
-        <w:t>builder</w:t>
-      </w:r>
-      <w:proofErr w:type="spellEnd"/>
-      <w:r>
-        <w:t>, même si on tente un</w:t>
+      <w:r>
+        <w:t>Auth::attempt utilise Query builder, même si on tente un</w:t>
       </w:r>
       <w:r>
         <w:t>e injection, la base ne l’exécutera pas comme SQL.</w:t>
@@ -5516,7 +5576,7 @@
       <w:pPr>
         <w:pStyle w:val="Titre3"/>
       </w:pPr>
-      <w:bookmarkStart w:id="21" w:name="_Toc213924688"/>
+      <w:bookmarkStart w:id="21" w:name="_Toc213926659"/>
       <w:r>
         <w:t>Statut</w:t>
       </w:r>
@@ -5554,7 +5614,7 @@
                     <pic:cNvPicPr/>
                   </pic:nvPicPr>
                   <pic:blipFill>
-                    <a:blip r:embed="rId16">
+                    <a:blip r:embed="rId17">
                       <a:extLst>
                         <a:ext uri="{28A0092B-C50C-407E-A947-70E740481C1C}">
                           <a14:useLocalDpi xmlns:a14="http://schemas.microsoft.com/office/drawing/2010/main" val="0"/>
@@ -5587,15 +5647,7 @@
         </w:drawing>
       </w:r>
       <w:r>
-        <w:t xml:space="preserve">On a une erreur car l’identifiant n’est pas dans la base de </w:t>
-      </w:r>
-      <w:proofErr w:type="gramStart"/>
-      <w:r>
-        <w:t>donnée</w:t>
-      </w:r>
-      <w:proofErr w:type="gramEnd"/>
-      <w:r>
-        <w:t>, et il y a une sécurité dans l’entrée pour le nom d’utilisateur.</w:t>
+        <w:t>On a une erreur car l’identifiant n’est pas dans la base de donnée, et il y a une sécurité dans l’entrée pour le nom d’utilisateur.</w:t>
       </w:r>
     </w:p>
     <w:p>
@@ -5607,7 +5659,7 @@
       <w:pPr>
         <w:pStyle w:val="Titre3"/>
       </w:pPr>
-      <w:bookmarkStart w:id="22" w:name="_Toc213924689"/>
+      <w:bookmarkStart w:id="22" w:name="_Toc213926660"/>
       <w:r>
         <w:t>Contre-mesure</w:t>
       </w:r>
@@ -5625,49 +5677,51 @@
       <w:pPr>
         <w:pStyle w:val="Titre2"/>
       </w:pPr>
+      <w:bookmarkStart w:id="23" w:name="_Toc213926661"/>
       <w:r>
         <w:t>Synthèse</w:t>
       </w:r>
+      <w:bookmarkEnd w:id="23"/>
     </w:p>
     <w:p>
       <w:pPr>
         <w:pStyle w:val="Titre1"/>
       </w:pPr>
-      <w:bookmarkStart w:id="23" w:name="_Toc213924690"/>
+      <w:bookmarkStart w:id="24" w:name="_Toc213926662"/>
       <w:r>
         <w:t>Insecure design</w:t>
       </w:r>
-      <w:bookmarkEnd w:id="23"/>
+      <w:bookmarkEnd w:id="24"/>
     </w:p>
     <w:p>
       <w:pPr>
         <w:pStyle w:val="Titre2"/>
       </w:pPr>
-      <w:bookmarkStart w:id="24" w:name="_Toc213924691"/>
+      <w:bookmarkStart w:id="25" w:name="_Toc213926663"/>
       <w:r>
         <w:t>Exemple de code / élément d’architecture lié</w:t>
       </w:r>
-      <w:bookmarkEnd w:id="24"/>
+      <w:bookmarkEnd w:id="25"/>
     </w:p>
     <w:p>
       <w:pPr>
         <w:pStyle w:val="Titre2"/>
       </w:pPr>
-      <w:bookmarkStart w:id="25" w:name="_Toc213924692"/>
+      <w:bookmarkStart w:id="26" w:name="_Toc213926664"/>
       <w:r>
         <w:t>Statut</w:t>
       </w:r>
-      <w:bookmarkEnd w:id="25"/>
+      <w:bookmarkEnd w:id="26"/>
     </w:p>
     <w:p>
       <w:pPr>
         <w:pStyle w:val="Titre2"/>
       </w:pPr>
-      <w:bookmarkStart w:id="26" w:name="_Toc213924693"/>
+      <w:bookmarkStart w:id="27" w:name="_Toc213926665"/>
       <w:r>
         <w:t>Contre-mesure</w:t>
       </w:r>
-      <w:bookmarkEnd w:id="26"/>
+      <w:bookmarkEnd w:id="27"/>
     </w:p>
     <w:p>
       <w:pPr>
@@ -5678,41 +5732,42 @@
       <w:pPr>
         <w:pStyle w:val="Titre1"/>
       </w:pPr>
-      <w:bookmarkStart w:id="27" w:name="_Toc213924694"/>
-      <w:r>
+      <w:bookmarkStart w:id="28" w:name="_Toc213926666"/>
+      <w:r>
+        <w:lastRenderedPageBreak/>
         <w:t>Security Misconfiguration</w:t>
       </w:r>
-      <w:bookmarkEnd w:id="27"/>
+      <w:bookmarkEnd w:id="28"/>
     </w:p>
     <w:p>
       <w:pPr>
         <w:pStyle w:val="Titre2"/>
       </w:pPr>
-      <w:bookmarkStart w:id="28" w:name="_Toc213924695"/>
+      <w:bookmarkStart w:id="29" w:name="_Toc213926667"/>
       <w:r>
         <w:t>Exemple de code / élément d’architecture lié</w:t>
       </w:r>
-      <w:bookmarkEnd w:id="28"/>
+      <w:bookmarkEnd w:id="29"/>
     </w:p>
     <w:p>
       <w:pPr>
         <w:pStyle w:val="Titre2"/>
       </w:pPr>
-      <w:bookmarkStart w:id="29" w:name="_Toc213924696"/>
+      <w:bookmarkStart w:id="30" w:name="_Toc213926668"/>
       <w:r>
         <w:t>Statut</w:t>
       </w:r>
-      <w:bookmarkEnd w:id="29"/>
+      <w:bookmarkEnd w:id="30"/>
     </w:p>
     <w:p>
       <w:pPr>
         <w:pStyle w:val="Titre2"/>
       </w:pPr>
-      <w:bookmarkStart w:id="30" w:name="_Toc213924697"/>
+      <w:bookmarkStart w:id="31" w:name="_Toc213926669"/>
       <w:r>
         <w:t>Contre-mesure</w:t>
       </w:r>
-      <w:bookmarkEnd w:id="30"/>
+      <w:bookmarkEnd w:id="31"/>
     </w:p>
     <w:p>
       <w:pPr>
@@ -5723,42 +5778,41 @@
       <w:pPr>
         <w:pStyle w:val="Titre1"/>
       </w:pPr>
-      <w:bookmarkStart w:id="31" w:name="_Toc213924698"/>
-      <w:r>
-        <w:lastRenderedPageBreak/>
+      <w:bookmarkStart w:id="32" w:name="_Toc213926670"/>
+      <w:r>
         <w:t>Vulnerable and outdated components</w:t>
       </w:r>
-      <w:bookmarkEnd w:id="31"/>
+      <w:bookmarkEnd w:id="32"/>
     </w:p>
     <w:p>
       <w:pPr>
         <w:pStyle w:val="Titre2"/>
       </w:pPr>
-      <w:bookmarkStart w:id="32" w:name="_Toc213924699"/>
+      <w:bookmarkStart w:id="33" w:name="_Toc213926671"/>
       <w:r>
         <w:t>Exemple de code / élément d’architecture lié</w:t>
       </w:r>
-      <w:bookmarkEnd w:id="32"/>
+      <w:bookmarkEnd w:id="33"/>
     </w:p>
     <w:p>
       <w:pPr>
         <w:pStyle w:val="Titre2"/>
       </w:pPr>
-      <w:bookmarkStart w:id="33" w:name="_Toc213924700"/>
+      <w:bookmarkStart w:id="34" w:name="_Toc213926672"/>
       <w:r>
         <w:t>Statut</w:t>
       </w:r>
-      <w:bookmarkEnd w:id="33"/>
+      <w:bookmarkEnd w:id="34"/>
     </w:p>
     <w:p>
       <w:pPr>
         <w:pStyle w:val="Titre2"/>
       </w:pPr>
-      <w:bookmarkStart w:id="34" w:name="_Toc213924701"/>
+      <w:bookmarkStart w:id="35" w:name="_Toc213926673"/>
       <w:r>
         <w:t>Contre-mesure</w:t>
       </w:r>
-      <w:bookmarkEnd w:id="34"/>
+      <w:bookmarkEnd w:id="35"/>
     </w:p>
     <w:p>
       <w:pPr>
@@ -5769,41 +5823,41 @@
       <w:pPr>
         <w:pStyle w:val="Titre1"/>
       </w:pPr>
-      <w:bookmarkStart w:id="35" w:name="_Toc213924702"/>
+      <w:bookmarkStart w:id="36" w:name="_Toc213926674"/>
       <w:r>
         <w:t>Identification and Authentication Failures</w:t>
       </w:r>
-      <w:bookmarkEnd w:id="35"/>
+      <w:bookmarkEnd w:id="36"/>
     </w:p>
     <w:p>
       <w:pPr>
         <w:pStyle w:val="Titre2"/>
       </w:pPr>
-      <w:bookmarkStart w:id="36" w:name="_Toc213924703"/>
+      <w:bookmarkStart w:id="37" w:name="_Toc213926675"/>
       <w:r>
         <w:t>Exemple de code / élément d’architecture lié</w:t>
       </w:r>
-      <w:bookmarkEnd w:id="36"/>
+      <w:bookmarkEnd w:id="37"/>
     </w:p>
     <w:p>
       <w:pPr>
         <w:pStyle w:val="Titre2"/>
       </w:pPr>
-      <w:bookmarkStart w:id="37" w:name="_Toc213924704"/>
+      <w:bookmarkStart w:id="38" w:name="_Toc213926676"/>
       <w:r>
         <w:t>Statut</w:t>
       </w:r>
-      <w:bookmarkEnd w:id="37"/>
+      <w:bookmarkEnd w:id="38"/>
     </w:p>
     <w:p>
       <w:pPr>
         <w:pStyle w:val="Titre2"/>
       </w:pPr>
-      <w:bookmarkStart w:id="38" w:name="_Toc213924705"/>
+      <w:bookmarkStart w:id="39" w:name="_Toc213926677"/>
       <w:r>
         <w:t>Contre-mesure</w:t>
       </w:r>
-      <w:bookmarkEnd w:id="38"/>
+      <w:bookmarkEnd w:id="39"/>
     </w:p>
     <w:p>
       <w:pPr>
@@ -5814,41 +5868,41 @@
       <w:pPr>
         <w:pStyle w:val="Titre1"/>
       </w:pPr>
-      <w:bookmarkStart w:id="39" w:name="_Toc213924706"/>
+      <w:bookmarkStart w:id="40" w:name="_Toc213926678"/>
       <w:r>
         <w:t>Software and Data Integrity Failures</w:t>
       </w:r>
-      <w:bookmarkEnd w:id="39"/>
+      <w:bookmarkEnd w:id="40"/>
     </w:p>
     <w:p>
       <w:pPr>
         <w:pStyle w:val="Titre2"/>
       </w:pPr>
-      <w:bookmarkStart w:id="40" w:name="_Toc213924707"/>
+      <w:bookmarkStart w:id="41" w:name="_Toc213926679"/>
       <w:r>
         <w:t>Exemple de code / élément d’architecture lié</w:t>
       </w:r>
-      <w:bookmarkEnd w:id="40"/>
+      <w:bookmarkEnd w:id="41"/>
     </w:p>
     <w:p>
       <w:pPr>
         <w:pStyle w:val="Titre2"/>
       </w:pPr>
-      <w:bookmarkStart w:id="41" w:name="_Toc213924708"/>
+      <w:bookmarkStart w:id="42" w:name="_Toc213926680"/>
       <w:r>
         <w:t>Statut</w:t>
       </w:r>
-      <w:bookmarkEnd w:id="41"/>
+      <w:bookmarkEnd w:id="42"/>
     </w:p>
     <w:p>
       <w:pPr>
         <w:pStyle w:val="Titre2"/>
       </w:pPr>
-      <w:bookmarkStart w:id="42" w:name="_Toc213924709"/>
+      <w:bookmarkStart w:id="43" w:name="_Toc213926681"/>
       <w:r>
         <w:t>Contre-mesure</w:t>
       </w:r>
-      <w:bookmarkEnd w:id="42"/>
+      <w:bookmarkEnd w:id="43"/>
     </w:p>
     <w:p>
       <w:pPr>
@@ -5859,41 +5913,41 @@
       <w:pPr>
         <w:pStyle w:val="Titre1"/>
       </w:pPr>
-      <w:bookmarkStart w:id="43" w:name="_Toc213924710"/>
+      <w:bookmarkStart w:id="44" w:name="_Toc213926682"/>
       <w:r>
         <w:t>Server-Side Request Forgery</w:t>
       </w:r>
-      <w:bookmarkEnd w:id="43"/>
+      <w:bookmarkEnd w:id="44"/>
     </w:p>
     <w:p>
       <w:pPr>
         <w:pStyle w:val="Titre2"/>
       </w:pPr>
-      <w:bookmarkStart w:id="44" w:name="_Toc213924711"/>
+      <w:bookmarkStart w:id="45" w:name="_Toc213926683"/>
       <w:r>
         <w:t>Exemple de code / élément d’architecture lié</w:t>
       </w:r>
-      <w:bookmarkEnd w:id="44"/>
+      <w:bookmarkEnd w:id="45"/>
     </w:p>
     <w:p>
       <w:pPr>
         <w:pStyle w:val="Titre2"/>
       </w:pPr>
-      <w:bookmarkStart w:id="45" w:name="_Toc213924712"/>
+      <w:bookmarkStart w:id="46" w:name="_Toc213926684"/>
       <w:r>
         <w:t>Statut</w:t>
       </w:r>
-      <w:bookmarkEnd w:id="45"/>
+      <w:bookmarkEnd w:id="46"/>
     </w:p>
     <w:p>
       <w:pPr>
         <w:pStyle w:val="Titre2"/>
       </w:pPr>
-      <w:bookmarkStart w:id="46" w:name="_Toc213924713"/>
+      <w:bookmarkStart w:id="47" w:name="_Toc213926685"/>
       <w:r>
         <w:t>Contre-mesure</w:t>
       </w:r>
-      <w:bookmarkEnd w:id="46"/>
+      <w:bookmarkEnd w:id="47"/>
     </w:p>
     <w:p>
       <w:pPr>
@@ -5901,8 +5955,8 @@
       </w:pPr>
     </w:p>
     <w:sectPr>
-      <w:headerReference w:type="default" r:id="rId17"/>
-      <w:footerReference w:type="default" r:id="rId18"/>
+      <w:headerReference w:type="default" r:id="rId18"/>
+      <w:footerReference w:type="default" r:id="rId19"/>
       <w:pgSz w:w="11906" w:h="16838" w:code="9"/>
       <w:pgMar w:top="1418" w:right="1418" w:bottom="1418" w:left="1418" w:header="709" w:footer="709" w:gutter="0"/>
       <w:cols w:space="708"/>
@@ -6388,7 +6442,7 @@
               <w:noProof/>
               <w:szCs w:val="16"/>
             </w:rPr>
-            <w:t>13.11.2025 11:10</w:t>
+            <w:t>13.11.2025 11:16</w:t>
           </w:r>
           <w:r>
             <w:rPr>
@@ -10320,15 +10374,6 @@
 </file>
 
 <file path=customXml/item1.xml><?xml version="1.0" encoding="utf-8"?>
-<?mso-contentType ?>
-<FormTemplates xmlns="http://schemas.microsoft.com/sharepoint/v3/contenttype/forms">
-  <Display>DocumentLibraryForm</Display>
-  <Edit>DocumentLibraryForm</Edit>
-  <New>DocumentLibraryForm</New>
-</FormTemplates>
-</file>
-
-<file path=customXml/item2.xml><?xml version="1.0" encoding="utf-8"?>
 <p:properties xmlns:p="http://schemas.microsoft.com/office/2006/metadata/properties" xmlns:xsi="http://www.w3.org/2001/XMLSchema-instance" xmlns:pc="http://schemas.microsoft.com/office/infopath/2007/PartnerControls">
   <documentManagement>
     <lcf76f155ced4ddcb4097134ff3c332f xmlns="b5cf4370-ac38-4b9e-9836-ef6f5df64f24">
@@ -10339,30 +10384,16 @@
 </p:properties>
 </file>
 
-<file path=customXml/item3.xml><?xml version="1.0" encoding="utf-8"?>
-<b:Sources xmlns:b="http://schemas.openxmlformats.org/officeDocument/2006/bibliography" xmlns="http://schemas.openxmlformats.org/officeDocument/2006/bibliography" SelectedStyle="\APASixthEditionOfficeOnline.xsl" StyleName="APA" Version="6">
-  <b:Source>
-    <b:Tag>Espace_réservé1</b:Tag>
-    <b:SourceType>InternetSite</b:SourceType>
-    <b:Guid>{ADB4924E-1854-4B0D-9267-C80B677493CA}</b:Guid>
-    <b:Title>How to LOAD DATA setting default value NULL if column field is empty</b:Title>
-    <b:InternetSiteTitle>Stackoverflow</b:InternetSiteTitle>
-    <b:URL>https://stackoverflow.com/questions/58412117/how-to-load-data-setting-default-value-null-if-column-field-is-empty</b:URL>
-    <b:RefOrder>1</b:RefOrder>
-  </b:Source>
-  <b:Source>
-    <b:Tag>Eff</b:Tag>
-    <b:SourceType>InternetSite</b:SourceType>
-    <b:Guid>{F98D2991-5B0C-450A-8515-DE6B1431568F}</b:Guid>
-    <b:Title>Effectuer une sauvegarde différentielle ou incrémentielle</b:Title>
-    <b:InternetSiteTitle>dev.mysql.com</b:InternetSiteTitle>
-    <b:URL>https://dev.mysql.com/doc/mysql-enterprise-backup/8.0/en/mysqlbackup.incremental.html</b:URL>
-    <b:RefOrder>2</b:RefOrder>
-  </b:Source>
-</b:Sources>
+<file path=customXml/item2.xml><?xml version="1.0" encoding="utf-8"?>
+<?mso-contentType ?>
+<FormTemplates xmlns="http://schemas.microsoft.com/sharepoint/v3/contenttype/forms">
+  <Display>DocumentLibraryForm</Display>
+  <Edit>DocumentLibraryForm</Edit>
+  <New>DocumentLibraryForm</New>
+</FormTemplates>
 </file>
 
-<file path=customXml/item4.xml><?xml version="1.0" encoding="utf-8"?>
+<file path=customXml/item3.xml><?xml version="1.0" encoding="utf-8"?>
 <ct:contentTypeSchema xmlns:ct="http://schemas.microsoft.com/office/2006/metadata/contentType" xmlns:ma="http://schemas.microsoft.com/office/2006/metadata/properties/metaAttributes" ct:_="" ma:_="" ma:contentTypeName="Document" ma:contentTypeID="0x01010080C9F2488912074FB587B9AD9ADAE5BB" ma:contentTypeVersion="13" ma:contentTypeDescription="Crée un document." ma:contentTypeScope="" ma:versionID="98cb6024266d177b928872b226e6993e">
   <xsd:schema xmlns:xsd="http://www.w3.org/2001/XMLSchema" xmlns:xs="http://www.w3.org/2001/XMLSchema" xmlns:p="http://schemas.microsoft.com/office/2006/metadata/properties" xmlns:ns2="b5cf4370-ac38-4b9e-9836-ef6f5df64f24" xmlns:ns3="eefa3612-053e-497a-ae76-8a76877f5e22" targetNamespace="http://schemas.microsoft.com/office/2006/metadata/properties" ma:root="true" ma:fieldsID="005441ce51d7a2dcada4efd17c7a03e9" ns2:_="" ns3:_="">
     <xsd:import namespace="b5cf4370-ac38-4b9e-9836-ef6f5df64f24"/>
@@ -10569,15 +10600,30 @@
 </ct:contentTypeSchema>
 </file>
 
-<file path=customXml/itemProps1.xml><?xml version="1.0" encoding="utf-8"?>
-<ds:datastoreItem xmlns:ds="http://schemas.openxmlformats.org/officeDocument/2006/customXml" ds:itemID="{DF8E7934-3F3A-4F32-A7D4-1B248DBE707D}">
-  <ds:schemaRefs>
-    <ds:schemaRef ds:uri="http://schemas.microsoft.com/sharepoint/v3/contenttype/forms"/>
-  </ds:schemaRefs>
-</ds:datastoreItem>
+<file path=customXml/item4.xml><?xml version="1.0" encoding="utf-8"?>
+<b:Sources xmlns:b="http://schemas.openxmlformats.org/officeDocument/2006/bibliography" xmlns="http://schemas.openxmlformats.org/officeDocument/2006/bibliography" SelectedStyle="\APASixthEditionOfficeOnline.xsl" StyleName="APA" Version="6">
+  <b:Source>
+    <b:Tag>Espace_réservé1</b:Tag>
+    <b:SourceType>InternetSite</b:SourceType>
+    <b:Guid>{ADB4924E-1854-4B0D-9267-C80B677493CA}</b:Guid>
+    <b:Title>How to LOAD DATA setting default value NULL if column field is empty</b:Title>
+    <b:InternetSiteTitle>Stackoverflow</b:InternetSiteTitle>
+    <b:URL>https://stackoverflow.com/questions/58412117/how-to-load-data-setting-default-value-null-if-column-field-is-empty</b:URL>
+    <b:RefOrder>1</b:RefOrder>
+  </b:Source>
+  <b:Source>
+    <b:Tag>Eff</b:Tag>
+    <b:SourceType>InternetSite</b:SourceType>
+    <b:Guid>{F98D2991-5B0C-450A-8515-DE6B1431568F}</b:Guid>
+    <b:Title>Effectuer une sauvegarde différentielle ou incrémentielle</b:Title>
+    <b:InternetSiteTitle>dev.mysql.com</b:InternetSiteTitle>
+    <b:URL>https://dev.mysql.com/doc/mysql-enterprise-backup/8.0/en/mysqlbackup.incremental.html</b:URL>
+    <b:RefOrder>2</b:RefOrder>
+  </b:Source>
+</b:Sources>
 </file>
 
-<file path=customXml/itemProps2.xml><?xml version="1.0" encoding="utf-8"?>
+<file path=customXml/itemProps1.xml><?xml version="1.0" encoding="utf-8"?>
 <ds:datastoreItem xmlns:ds="http://schemas.openxmlformats.org/officeDocument/2006/customXml" ds:itemID="{4181FC95-92B5-446F-AE57-E4A44C8C450C}">
   <ds:schemaRefs>
     <ds:schemaRef ds:uri="http://schemas.microsoft.com/office/2006/metadata/properties"/>
@@ -10588,15 +10634,15 @@
 </ds:datastoreItem>
 </file>
 
-<file path=customXml/itemProps3.xml><?xml version="1.0" encoding="utf-8"?>
-<ds:datastoreItem xmlns:ds="http://schemas.openxmlformats.org/officeDocument/2006/customXml" ds:itemID="{A507DE50-9571-420A-B97A-D696E6EB7C50}">
+<file path=customXml/itemProps2.xml><?xml version="1.0" encoding="utf-8"?>
+<ds:datastoreItem xmlns:ds="http://schemas.openxmlformats.org/officeDocument/2006/customXml" ds:itemID="{DF8E7934-3F3A-4F32-A7D4-1B248DBE707D}">
   <ds:schemaRefs>
-    <ds:schemaRef ds:uri="http://schemas.openxmlformats.org/officeDocument/2006/bibliography"/>
+    <ds:schemaRef ds:uri="http://schemas.microsoft.com/sharepoint/v3/contenttype/forms"/>
   </ds:schemaRefs>
 </ds:datastoreItem>
 </file>
 
-<file path=customXml/itemProps4.xml><?xml version="1.0" encoding="utf-8"?>
+<file path=customXml/itemProps3.xml><?xml version="1.0" encoding="utf-8"?>
 <ds:datastoreItem xmlns:ds="http://schemas.openxmlformats.org/officeDocument/2006/customXml" ds:itemID="{FDA51230-EF27-4A68-A446-37F9E544E2A2}">
   <ds:schemaRefs>
     <ds:schemaRef ds:uri="http://schemas.microsoft.com/office/2006/metadata/contentType"/>
@@ -10613,4 +10659,12 @@
     <ds:schemaRef ds:uri="http://schemas.microsoft.com/internal/obd"/>
   </ds:schemaRefs>
 </ds:datastoreItem>
+</file>
+
+<file path=customXml/itemProps4.xml><?xml version="1.0" encoding="utf-8"?>
+<ds:datastoreItem xmlns:ds="http://schemas.openxmlformats.org/officeDocument/2006/customXml" ds:itemID="{A507DE50-9571-420A-B97A-D696E6EB7C50}">
+  <ds:schemaRefs>
+    <ds:schemaRef ds:uri="http://schemas.openxmlformats.org/officeDocument/2006/bibliography"/>
+  </ds:schemaRefs>
+</ds:datastoreItem>
 </file>
</xml_diff>

<commit_message>
doc(word): chapitre BAC cas 1
</commit_message>
<xml_diff>
--- a/rapport et JDT/Christopher_Ristic_Rapport.docx
+++ b/rapport et JDT/Christopher_Ristic_Rapport.docx
@@ -10,9 +10,11 @@
         </w:pBdr>
         <w:spacing w:line="259" w:lineRule="auto"/>
       </w:pPr>
+      <w:proofErr w:type="spellStart"/>
       <w:r>
         <w:t>P_App_Audit</w:t>
       </w:r>
+      <w:proofErr w:type="spellEnd"/>
     </w:p>
     <w:p>
       <w:pPr>
@@ -1894,14 +1896,7 @@
             <w:rStyle w:val="Lienhypertexte"/>
             <w:noProof/>
           </w:rPr>
-          <w:t xml:space="preserve">Cas </w:t>
-        </w:r>
-        <w:r>
-          <w:rPr>
-            <w:rStyle w:val="Lienhypertexte"/>
-            <w:noProof/>
-          </w:rPr>
-          <w:t>1</w:t>
+          <w:t>Cas 1</w:t>
         </w:r>
         <w:r>
           <w:rPr>
@@ -4732,10 +4727,39 @@
         <w:t>Comme on travaille en local</w:t>
       </w:r>
       <w:r>
-        <w:t xml:space="preserve"> (mode debug)</w:t>
-      </w:r>
-      <w:r>
-        <w:t>, dans le fichier .env on a un fake authenticator comme mot de passe global pour tous les comptes</w:t>
+        <w:t xml:space="preserve"> (mode </w:t>
+      </w:r>
+      <w:proofErr w:type="spellStart"/>
+      <w:r>
+        <w:t>debug</w:t>
+      </w:r>
+      <w:proofErr w:type="spellEnd"/>
+      <w:r>
+        <w:t>)</w:t>
+      </w:r>
+      <w:r>
+        <w:t xml:space="preserve">, dans le </w:t>
+      </w:r>
+      <w:proofErr w:type="gramStart"/>
+      <w:r>
+        <w:t>fichier .</w:t>
+      </w:r>
+      <w:proofErr w:type="spellStart"/>
+      <w:r>
+        <w:t>env</w:t>
+      </w:r>
+      <w:proofErr w:type="spellEnd"/>
+      <w:proofErr w:type="gramEnd"/>
+      <w:r>
+        <w:t xml:space="preserve"> on a un fake </w:t>
+      </w:r>
+      <w:proofErr w:type="spellStart"/>
+      <w:r>
+        <w:t>authenticator</w:t>
+      </w:r>
+      <w:proofErr w:type="spellEnd"/>
+      <w:r>
+        <w:t xml:space="preserve"> comme mot de passe global pour tous les comptes</w:t>
       </w:r>
       <w:r>
         <w:t xml:space="preserve"> qui facilite les accès au comptes. Mais </w:t>
@@ -4785,13 +4809,181 @@
     </w:p>
     <w:p>
       <w:pPr>
-        <w:pStyle w:val="Titre3"/>
-        <w:numPr>
-          <w:ilvl w:val="0"/>
-          <w:numId w:val="0"/>
-        </w:numPr>
-        <w:ind w:left="1814"/>
-      </w:pPr>
+        <w:pStyle w:val="Retraitcorpsdetexte3"/>
+      </w:pPr>
+      <w:r>
+        <w:t xml:space="preserve">Dans le fichier </w:t>
+      </w:r>
+      <w:proofErr w:type="spellStart"/>
+      <w:r>
+        <w:t>ContractController.p</w:t>
+      </w:r>
+      <w:r>
+        <w:t>hp</w:t>
+      </w:r>
+      <w:proofErr w:type="spellEnd"/>
+      <w:r>
+        <w:t xml:space="preserve"> on trouve la fonction qui gère l’accès à l’évaluation d’un contrat.</w:t>
+      </w:r>
+    </w:p>
+    <w:p>
+      <w:pPr>
+        <w:pStyle w:val="Retraitcorpsdetexte3"/>
+        <w:spacing w:after="0"/>
+        <w:rPr>
+          <w:color w:val="1F497D" w:themeColor="text2"/>
+          <w:lang w:val="en-US"/>
+        </w:rPr>
+      </w:pPr>
+      <w:r>
+        <w:rPr>
+          <w:color w:val="1F497D" w:themeColor="text2"/>
+          <w:lang w:val="en-US"/>
+        </w:rPr>
+        <w:t xml:space="preserve">public function </w:t>
+      </w:r>
+      <w:proofErr w:type="gramStart"/>
+      <w:r>
+        <w:rPr>
+          <w:color w:val="1F497D" w:themeColor="text2"/>
+          <w:lang w:val="en-US"/>
+        </w:rPr>
+        <w:t>evaluate(</w:t>
+      </w:r>
+      <w:proofErr w:type="gramEnd"/>
+      <w:r>
+        <w:rPr>
+          <w:color w:val="1F497D" w:themeColor="text2"/>
+          <w:lang w:val="en-US"/>
+        </w:rPr>
+        <w:t>string $ids)</w:t>
+      </w:r>
+    </w:p>
+    <w:p>
+      <w:pPr>
+        <w:pStyle w:val="Retraitcorpsdetexte3"/>
+        <w:spacing w:after="0"/>
+        <w:rPr>
+          <w:color w:val="1F497D" w:themeColor="text2"/>
+          <w:lang w:val="en-US"/>
+        </w:rPr>
+      </w:pPr>
+      <w:r>
+        <w:rPr>
+          <w:color w:val="1F497D" w:themeColor="text2"/>
+          <w:lang w:val="en-US"/>
+        </w:rPr>
+        <w:t xml:space="preserve">    {</w:t>
+      </w:r>
+    </w:p>
+    <w:p>
+      <w:pPr>
+        <w:pStyle w:val="Retraitcorpsdetexte3"/>
+        <w:spacing w:after="0"/>
+        <w:rPr>
+          <w:color w:val="1F497D" w:themeColor="text2"/>
+          <w:lang w:val="en-US"/>
+        </w:rPr>
+      </w:pPr>
+      <w:r>
+        <w:rPr>
+          <w:color w:val="1F497D" w:themeColor="text2"/>
+          <w:lang w:val="en-US"/>
+        </w:rPr>
+        <w:t xml:space="preserve">        $this-&gt;authorize('</w:t>
+      </w:r>
+      <w:proofErr w:type="spellStart"/>
+      <w:proofErr w:type="gramStart"/>
+      <w:r>
+        <w:rPr>
+          <w:color w:val="1F497D" w:themeColor="text2"/>
+          <w:lang w:val="en-US"/>
+        </w:rPr>
+        <w:t>contracts.evaluate</w:t>
+      </w:r>
+      <w:proofErr w:type="spellEnd"/>
+      <w:proofErr w:type="gramEnd"/>
+      <w:r>
+        <w:rPr>
+          <w:color w:val="1F497D" w:themeColor="text2"/>
+          <w:lang w:val="en-US"/>
+        </w:rPr>
+        <w:t>');</w:t>
+      </w:r>
+    </w:p>
+    <w:p>
+      <w:pPr>
+        <w:pStyle w:val="Retraitcorpsdetexte3"/>
+        <w:spacing w:after="0"/>
+        <w:rPr>
+          <w:color w:val="1F497D" w:themeColor="text2"/>
+          <w:lang w:val="en-US"/>
+        </w:rPr>
+      </w:pPr>
+    </w:p>
+    <w:p>
+      <w:pPr>
+        <w:pStyle w:val="Retraitcorpsdetexte3"/>
+        <w:spacing w:after="0"/>
+        <w:rPr>
+          <w:color w:val="1F497D" w:themeColor="text2"/>
+          <w:lang w:val="en-US"/>
+        </w:rPr>
+      </w:pPr>
+      <w:r>
+        <w:rPr>
+          <w:color w:val="1F497D" w:themeColor="text2"/>
+          <w:lang w:val="en-US"/>
+        </w:rPr>
+        <w:t xml:space="preserve">        return $this-&gt;</w:t>
+      </w:r>
+      <w:proofErr w:type="spellStart"/>
+      <w:proofErr w:type="gramStart"/>
+      <w:r>
+        <w:rPr>
+          <w:color w:val="1F497D" w:themeColor="text2"/>
+          <w:lang w:val="en-US"/>
+        </w:rPr>
+        <w:t>getBulkView</w:t>
+      </w:r>
+      <w:proofErr w:type="spellEnd"/>
+      <w:r>
+        <w:rPr>
+          <w:color w:val="1F497D" w:themeColor="text2"/>
+          <w:lang w:val="en-US"/>
+        </w:rPr>
+        <w:t>(</w:t>
+      </w:r>
+      <w:proofErr w:type="gramEnd"/>
+      <w:r>
+        <w:rPr>
+          <w:color w:val="1F497D" w:themeColor="text2"/>
+          <w:lang w:val="en-US"/>
+        </w:rPr>
+        <w:t>$ids, view('contracts-evaluate'));</w:t>
+      </w:r>
+    </w:p>
+    <w:p>
+      <w:pPr>
+        <w:pStyle w:val="Retraitcorpsdetexte3"/>
+        <w:spacing w:after="0"/>
+        <w:rPr>
+          <w:color w:val="1F497D" w:themeColor="text2"/>
+        </w:rPr>
+      </w:pPr>
+      <w:r>
+        <w:rPr>
+          <w:color w:val="1F497D" w:themeColor="text2"/>
+          <w:lang w:val="en-US"/>
+        </w:rPr>
+        <w:t xml:space="preserve">    </w:t>
+      </w:r>
+      <w:r>
+        <w:rPr>
+          <w:color w:val="1F497D" w:themeColor="text2"/>
+        </w:rPr>
+        <w:t>}</w:t>
+      </w:r>
       <w:bookmarkStart w:id="6" w:name="_Toc213926644"/>
     </w:p>
     <w:p>
@@ -4897,6 +5089,7 @@
       </w:pPr>
       <w:bookmarkStart w:id="8" w:name="_Toc213926646"/>
       <w:r>
+        <w:lastRenderedPageBreak/>
         <w:t>Cryptographic Failures</w:t>
       </w:r>
       <w:bookmarkEnd w:id="8"/>
@@ -4992,7 +5185,15 @@
         <w:t>de chiffrement</w:t>
       </w:r>
       <w:r>
-        <w:t xml:space="preserve"> dans le fichier .env. Une exception est levée dans le cas contraire.</w:t>
+        <w:t xml:space="preserve"> dans le </w:t>
+      </w:r>
+      <w:proofErr w:type="gramStart"/>
+      <w:r>
+        <w:t>fichier .</w:t>
+      </w:r>
+      <w:proofErr w:type="gramEnd"/>
+      <w:r>
+        <w:t>env. Une exception est levée dans le cas contraire.</w:t>
       </w:r>
     </w:p>
     <w:p>
@@ -5001,7 +5202,6 @@
       </w:pPr>
       <w:bookmarkStart w:id="11" w:name="_Toc213926649"/>
       <w:r>
-        <w:lastRenderedPageBreak/>
         <w:t>Statut</w:t>
       </w:r>
       <w:bookmarkEnd w:id="11"/>
@@ -5015,7 +5215,7 @@
           <w:noProof/>
         </w:rPr>
         <w:drawing>
-          <wp:anchor distT="107950" distB="180340" distL="114300" distR="114300" simplePos="0" relativeHeight="251658240" behindDoc="0" locked="0" layoutInCell="1" allowOverlap="1" wp14:anchorId="45CA4855" wp14:editId="66F6014E">
+          <wp:anchor distT="107950" distB="180340" distL="114300" distR="114300" simplePos="0" relativeHeight="251658240" behindDoc="0" locked="0" layoutInCell="1" allowOverlap="1" wp14:anchorId="45CA4855" wp14:editId="46F3A67B">
             <wp:simplePos x="0" y="0"/>
             <wp:positionH relativeFrom="margin">
               <wp:align>center</wp:align>
@@ -5224,6 +5424,7 @@
       </w:pPr>
       <w:bookmarkStart w:id="15" w:name="_Toc213926653"/>
       <w:r>
+        <w:lastRenderedPageBreak/>
         <w:t>Statut</w:t>
       </w:r>
       <w:bookmarkEnd w:id="15"/>
@@ -5344,7 +5545,6 @@
       </w:pPr>
       <w:bookmarkStart w:id="18" w:name="_Toc213926656"/>
       <w:r>
-        <w:lastRenderedPageBreak/>
         <w:t>Injection</w:t>
       </w:r>
       <w:bookmarkEnd w:id="18"/>
@@ -5374,7 +5574,15 @@
         <w:pStyle w:val="Retraitcorpsdetexte"/>
       </w:pPr>
       <w:r>
-        <w:t xml:space="preserve">Dans le fichier LoginRequest.php on a une </w:t>
+        <w:t xml:space="preserve">Dans le fichier </w:t>
+      </w:r>
+      <w:proofErr w:type="spellStart"/>
+      <w:r>
+        <w:t>LoginRequest.php</w:t>
+      </w:r>
+      <w:proofErr w:type="spellEnd"/>
+      <w:r>
+        <w:t xml:space="preserve"> on a une </w:t>
       </w:r>
       <w:r>
         <w:t>validation</w:t>
@@ -5405,7 +5613,21 @@
         <w:rPr>
           <w:lang w:val="en-US"/>
         </w:rPr>
-        <w:t>public function rules(): array</w:t>
+        <w:t xml:space="preserve">public function </w:t>
+      </w:r>
+      <w:proofErr w:type="gramStart"/>
+      <w:r>
+        <w:rPr>
+          <w:lang w:val="en-US"/>
+        </w:rPr>
+        <w:t>rules(</w:t>
+      </w:r>
+      <w:proofErr w:type="gramEnd"/>
+      <w:r>
+        <w:rPr>
+          <w:lang w:val="en-US"/>
+        </w:rPr>
+        <w:t>): array</w:t>
       </w:r>
     </w:p>
     <w:p>
@@ -5453,7 +5675,35 @@
         <w:rPr>
           <w:lang w:val="en-US"/>
         </w:rPr>
-        <w:t xml:space="preserve">            'username' =&gt; ['required', 'string', 'email', 'ends_with:@eduvaud.ch'],</w:t>
+        <w:t xml:space="preserve">            'username' =&gt; ['required', 'string', 'email', '</w:t>
+      </w:r>
+      <w:proofErr w:type="spellStart"/>
+      <w:r>
+        <w:rPr>
+          <w:lang w:val="en-US"/>
+        </w:rPr>
+        <w:t>ends_</w:t>
+      </w:r>
+      <w:proofErr w:type="gramStart"/>
+      <w:r>
+        <w:rPr>
+          <w:lang w:val="en-US"/>
+        </w:rPr>
+        <w:t>with</w:t>
+      </w:r>
+      <w:proofErr w:type="spellEnd"/>
+      <w:r>
+        <w:rPr>
+          <w:lang w:val="en-US"/>
+        </w:rPr>
+        <w:t>:@</w:t>
+      </w:r>
+      <w:proofErr w:type="gramEnd"/>
+      <w:r>
+        <w:rPr>
+          <w:lang w:val="en-US"/>
+        </w:rPr>
+        <w:t>eduvaud.ch'],</w:t>
       </w:r>
     </w:p>
     <w:p>
@@ -5560,8 +5810,39 @@
           </wp:anchor>
         </w:drawing>
       </w:r>
-      <w:r>
-        <w:t>Auth::attempt utilise Query builder, même si on tente un</w:t>
+      <w:proofErr w:type="spellStart"/>
+      <w:proofErr w:type="gramStart"/>
+      <w:r>
+        <w:t>Auth</w:t>
+      </w:r>
+      <w:proofErr w:type="spellEnd"/>
+      <w:r>
+        <w:t>::</w:t>
+      </w:r>
+      <w:proofErr w:type="spellStart"/>
+      <w:proofErr w:type="gramEnd"/>
+      <w:r>
+        <w:t>attempt</w:t>
+      </w:r>
+      <w:proofErr w:type="spellEnd"/>
+      <w:r>
+        <w:t xml:space="preserve"> utilise </w:t>
+      </w:r>
+      <w:proofErr w:type="spellStart"/>
+      <w:r>
+        <w:t>Query</w:t>
+      </w:r>
+      <w:proofErr w:type="spellEnd"/>
+      <w:r>
+        <w:t xml:space="preserve"> </w:t>
+      </w:r>
+      <w:proofErr w:type="spellStart"/>
+      <w:r>
+        <w:t>builder</w:t>
+      </w:r>
+      <w:proofErr w:type="spellEnd"/>
+      <w:r>
+        <w:t>, même si on tente un</w:t>
       </w:r>
       <w:r>
         <w:t>e injection, la base ne l’exécutera pas comme SQL.</w:t>
@@ -5578,6 +5859,7 @@
       </w:pPr>
       <w:bookmarkStart w:id="21" w:name="_Toc213926659"/>
       <w:r>
+        <w:lastRenderedPageBreak/>
         <w:t>Statut</w:t>
       </w:r>
       <w:bookmarkEnd w:id="21"/>
@@ -5647,7 +5929,15 @@
         </w:drawing>
       </w:r>
       <w:r>
-        <w:t>On a une erreur car l’identifiant n’est pas dans la base de donnée, et il y a une sécurité dans l’entrée pour le nom d’utilisateur.</w:t>
+        <w:t xml:space="preserve">On a une erreur car l’identifiant n’est pas dans la base de </w:t>
+      </w:r>
+      <w:proofErr w:type="gramStart"/>
+      <w:r>
+        <w:t>donnée</w:t>
+      </w:r>
+      <w:proofErr w:type="gramEnd"/>
+      <w:r>
+        <w:t>, et il y a une sécurité dans l’entrée pour le nom d’utilisateur.</w:t>
       </w:r>
     </w:p>
     <w:p>
@@ -5734,97 +6024,97 @@
       </w:pPr>
       <w:bookmarkStart w:id="28" w:name="_Toc213926666"/>
       <w:r>
+        <w:t>Security Misconfiguration</w:t>
+      </w:r>
+      <w:bookmarkEnd w:id="28"/>
+    </w:p>
+    <w:p>
+      <w:pPr>
+        <w:pStyle w:val="Titre2"/>
+      </w:pPr>
+      <w:bookmarkStart w:id="29" w:name="_Toc213926667"/>
+      <w:r>
+        <w:t>Exemple de code / élément d’architecture lié</w:t>
+      </w:r>
+      <w:bookmarkEnd w:id="29"/>
+    </w:p>
+    <w:p>
+      <w:pPr>
+        <w:pStyle w:val="Titre2"/>
+      </w:pPr>
+      <w:bookmarkStart w:id="30" w:name="_Toc213926668"/>
+      <w:r>
+        <w:t>Statut</w:t>
+      </w:r>
+      <w:bookmarkEnd w:id="30"/>
+    </w:p>
+    <w:p>
+      <w:pPr>
+        <w:pStyle w:val="Titre2"/>
+      </w:pPr>
+      <w:bookmarkStart w:id="31" w:name="_Toc213926669"/>
+      <w:r>
+        <w:t>Contre-mesure</w:t>
+      </w:r>
+      <w:bookmarkEnd w:id="31"/>
+    </w:p>
+    <w:p>
+      <w:pPr>
+        <w:pStyle w:val="Corpsdetexte"/>
+      </w:pPr>
+    </w:p>
+    <w:p>
+      <w:pPr>
+        <w:pStyle w:val="Titre1"/>
+      </w:pPr>
+      <w:bookmarkStart w:id="32" w:name="_Toc213926670"/>
+      <w:r>
+        <w:t>Vulnerable and outdated components</w:t>
+      </w:r>
+      <w:bookmarkEnd w:id="32"/>
+    </w:p>
+    <w:p>
+      <w:pPr>
+        <w:pStyle w:val="Titre2"/>
+      </w:pPr>
+      <w:bookmarkStart w:id="33" w:name="_Toc213926671"/>
+      <w:r>
+        <w:t>Exemple de code / élément d’architecture lié</w:t>
+      </w:r>
+      <w:bookmarkEnd w:id="33"/>
+    </w:p>
+    <w:p>
+      <w:pPr>
+        <w:pStyle w:val="Titre2"/>
+      </w:pPr>
+      <w:bookmarkStart w:id="34" w:name="_Toc213926672"/>
+      <w:r>
+        <w:t>Statut</w:t>
+      </w:r>
+      <w:bookmarkEnd w:id="34"/>
+    </w:p>
+    <w:p>
+      <w:pPr>
+        <w:pStyle w:val="Titre2"/>
+      </w:pPr>
+      <w:bookmarkStart w:id="35" w:name="_Toc213926673"/>
+      <w:r>
+        <w:t>Contre-mesure</w:t>
+      </w:r>
+      <w:bookmarkEnd w:id="35"/>
+    </w:p>
+    <w:p>
+      <w:pPr>
+        <w:pStyle w:val="Corpsdetexte"/>
+      </w:pPr>
+    </w:p>
+    <w:p>
+      <w:pPr>
+        <w:pStyle w:val="Titre1"/>
+      </w:pPr>
+      <w:bookmarkStart w:id="36" w:name="_Toc213926674"/>
+      <w:r>
         <w:lastRenderedPageBreak/>
-        <w:t>Security Misconfiguration</w:t>
-      </w:r>
-      <w:bookmarkEnd w:id="28"/>
-    </w:p>
-    <w:p>
-      <w:pPr>
-        <w:pStyle w:val="Titre2"/>
-      </w:pPr>
-      <w:bookmarkStart w:id="29" w:name="_Toc213926667"/>
-      <w:r>
-        <w:t>Exemple de code / élément d’architecture lié</w:t>
-      </w:r>
-      <w:bookmarkEnd w:id="29"/>
-    </w:p>
-    <w:p>
-      <w:pPr>
-        <w:pStyle w:val="Titre2"/>
-      </w:pPr>
-      <w:bookmarkStart w:id="30" w:name="_Toc213926668"/>
-      <w:r>
-        <w:t>Statut</w:t>
-      </w:r>
-      <w:bookmarkEnd w:id="30"/>
-    </w:p>
-    <w:p>
-      <w:pPr>
-        <w:pStyle w:val="Titre2"/>
-      </w:pPr>
-      <w:bookmarkStart w:id="31" w:name="_Toc213926669"/>
-      <w:r>
-        <w:t>Contre-mesure</w:t>
-      </w:r>
-      <w:bookmarkEnd w:id="31"/>
-    </w:p>
-    <w:p>
-      <w:pPr>
-        <w:pStyle w:val="Corpsdetexte"/>
-      </w:pPr>
-    </w:p>
-    <w:p>
-      <w:pPr>
-        <w:pStyle w:val="Titre1"/>
-      </w:pPr>
-      <w:bookmarkStart w:id="32" w:name="_Toc213926670"/>
-      <w:r>
-        <w:t>Vulnerable and outdated components</w:t>
-      </w:r>
-      <w:bookmarkEnd w:id="32"/>
-    </w:p>
-    <w:p>
-      <w:pPr>
-        <w:pStyle w:val="Titre2"/>
-      </w:pPr>
-      <w:bookmarkStart w:id="33" w:name="_Toc213926671"/>
-      <w:r>
-        <w:t>Exemple de code / élément d’architecture lié</w:t>
-      </w:r>
-      <w:bookmarkEnd w:id="33"/>
-    </w:p>
-    <w:p>
-      <w:pPr>
-        <w:pStyle w:val="Titre2"/>
-      </w:pPr>
-      <w:bookmarkStart w:id="34" w:name="_Toc213926672"/>
-      <w:r>
-        <w:t>Statut</w:t>
-      </w:r>
-      <w:bookmarkEnd w:id="34"/>
-    </w:p>
-    <w:p>
-      <w:pPr>
-        <w:pStyle w:val="Titre2"/>
-      </w:pPr>
-      <w:bookmarkStart w:id="35" w:name="_Toc213926673"/>
-      <w:r>
-        <w:t>Contre-mesure</w:t>
-      </w:r>
-      <w:bookmarkEnd w:id="35"/>
-    </w:p>
-    <w:p>
-      <w:pPr>
-        <w:pStyle w:val="Corpsdetexte"/>
-      </w:pPr>
-    </w:p>
-    <w:p>
-      <w:pPr>
-        <w:pStyle w:val="Titre1"/>
-      </w:pPr>
-      <w:bookmarkStart w:id="36" w:name="_Toc213926674"/>
-      <w:r>
         <w:t>Identification and Authentication Failures</w:t>
       </w:r>
       <w:bookmarkEnd w:id="36"/>
@@ -6442,7 +6732,7 @@
               <w:noProof/>
               <w:szCs w:val="16"/>
             </w:rPr>
-            <w:t>13.11.2025 11:16</w:t>
+            <w:t>13.11.2025 12:12</w:t>
           </w:r>
           <w:r>
             <w:rPr>
@@ -6663,7 +6953,7 @@
         <v:path o:extrusionok="f" gradientshapeok="t" o:connecttype="rect"/>
         <o:lock v:ext="edit" aspectratio="t"/>
       </v:shapetype>
-      <v:shape id="_x0000_i1035" type="#_x0000_t75" style="width:11.3pt;height:11.3pt" o:bullet="t">
+      <v:shape id="_x0000_i1040" type="#_x0000_t75" style="width:11.3pt;height:11.3pt" o:bullet="t">
         <v:imagedata r:id="rId1" o:title="BD10263_"/>
       </v:shape>
     </w:pict>
@@ -9438,7 +9728,6 @@
   <w:style w:type="character" w:default="1" w:styleId="Policepardfaut">
     <w:name w:val="Default Paragraph Font"/>
     <w:uiPriority w:val="1"/>
-    <w:semiHidden/>
     <w:unhideWhenUsed/>
   </w:style>
   <w:style w:type="table" w:default="1" w:styleId="TableauNormal">
@@ -10374,6 +10663,15 @@
 </file>
 
 <file path=customXml/item1.xml><?xml version="1.0" encoding="utf-8"?>
+<?mso-contentType ?>
+<FormTemplates xmlns="http://schemas.microsoft.com/sharepoint/v3/contenttype/forms">
+  <Display>DocumentLibraryForm</Display>
+  <Edit>DocumentLibraryForm</Edit>
+  <New>DocumentLibraryForm</New>
+</FormTemplates>
+</file>
+
+<file path=customXml/item2.xml><?xml version="1.0" encoding="utf-8"?>
 <p:properties xmlns:p="http://schemas.microsoft.com/office/2006/metadata/properties" xmlns:xsi="http://www.w3.org/2001/XMLSchema-instance" xmlns:pc="http://schemas.microsoft.com/office/infopath/2007/PartnerControls">
   <documentManagement>
     <lcf76f155ced4ddcb4097134ff3c332f xmlns="b5cf4370-ac38-4b9e-9836-ef6f5df64f24">
@@ -10384,16 +10682,30 @@
 </p:properties>
 </file>
 
-<file path=customXml/item2.xml><?xml version="1.0" encoding="utf-8"?>
-<?mso-contentType ?>
-<FormTemplates xmlns="http://schemas.microsoft.com/sharepoint/v3/contenttype/forms">
-  <Display>DocumentLibraryForm</Display>
-  <Edit>DocumentLibraryForm</Edit>
-  <New>DocumentLibraryForm</New>
-</FormTemplates>
+<file path=customXml/item3.xml><?xml version="1.0" encoding="utf-8"?>
+<b:Sources xmlns:b="http://schemas.openxmlformats.org/officeDocument/2006/bibliography" xmlns="http://schemas.openxmlformats.org/officeDocument/2006/bibliography" SelectedStyle="\APASixthEditionOfficeOnline.xsl" StyleName="APA" Version="6">
+  <b:Source>
+    <b:Tag>Espace_réservé1</b:Tag>
+    <b:SourceType>InternetSite</b:SourceType>
+    <b:Guid>{ADB4924E-1854-4B0D-9267-C80B677493CA}</b:Guid>
+    <b:Title>How to LOAD DATA setting default value NULL if column field is empty</b:Title>
+    <b:InternetSiteTitle>Stackoverflow</b:InternetSiteTitle>
+    <b:URL>https://stackoverflow.com/questions/58412117/how-to-load-data-setting-default-value-null-if-column-field-is-empty</b:URL>
+    <b:RefOrder>1</b:RefOrder>
+  </b:Source>
+  <b:Source>
+    <b:Tag>Eff</b:Tag>
+    <b:SourceType>InternetSite</b:SourceType>
+    <b:Guid>{F98D2991-5B0C-450A-8515-DE6B1431568F}</b:Guid>
+    <b:Title>Effectuer une sauvegarde différentielle ou incrémentielle</b:Title>
+    <b:InternetSiteTitle>dev.mysql.com</b:InternetSiteTitle>
+    <b:URL>https://dev.mysql.com/doc/mysql-enterprise-backup/8.0/en/mysqlbackup.incremental.html</b:URL>
+    <b:RefOrder>2</b:RefOrder>
+  </b:Source>
+</b:Sources>
 </file>
 
-<file path=customXml/item3.xml><?xml version="1.0" encoding="utf-8"?>
+<file path=customXml/item4.xml><?xml version="1.0" encoding="utf-8"?>
 <ct:contentTypeSchema xmlns:ct="http://schemas.microsoft.com/office/2006/metadata/contentType" xmlns:ma="http://schemas.microsoft.com/office/2006/metadata/properties/metaAttributes" ct:_="" ma:_="" ma:contentTypeName="Document" ma:contentTypeID="0x01010080C9F2488912074FB587B9AD9ADAE5BB" ma:contentTypeVersion="13" ma:contentTypeDescription="Crée un document." ma:contentTypeScope="" ma:versionID="98cb6024266d177b928872b226e6993e">
   <xsd:schema xmlns:xsd="http://www.w3.org/2001/XMLSchema" xmlns:xs="http://www.w3.org/2001/XMLSchema" xmlns:p="http://schemas.microsoft.com/office/2006/metadata/properties" xmlns:ns2="b5cf4370-ac38-4b9e-9836-ef6f5df64f24" xmlns:ns3="eefa3612-053e-497a-ae76-8a76877f5e22" targetNamespace="http://schemas.microsoft.com/office/2006/metadata/properties" ma:root="true" ma:fieldsID="005441ce51d7a2dcada4efd17c7a03e9" ns2:_="" ns3:_="">
     <xsd:import namespace="b5cf4370-ac38-4b9e-9836-ef6f5df64f24"/>
@@ -10600,30 +10912,15 @@
 </ct:contentTypeSchema>
 </file>
 
-<file path=customXml/item4.xml><?xml version="1.0" encoding="utf-8"?>
-<b:Sources xmlns:b="http://schemas.openxmlformats.org/officeDocument/2006/bibliography" xmlns="http://schemas.openxmlformats.org/officeDocument/2006/bibliography" SelectedStyle="\APASixthEditionOfficeOnline.xsl" StyleName="APA" Version="6">
-  <b:Source>
-    <b:Tag>Espace_réservé1</b:Tag>
-    <b:SourceType>InternetSite</b:SourceType>
-    <b:Guid>{ADB4924E-1854-4B0D-9267-C80B677493CA}</b:Guid>
-    <b:Title>How to LOAD DATA setting default value NULL if column field is empty</b:Title>
-    <b:InternetSiteTitle>Stackoverflow</b:InternetSiteTitle>
-    <b:URL>https://stackoverflow.com/questions/58412117/how-to-load-data-setting-default-value-null-if-column-field-is-empty</b:URL>
-    <b:RefOrder>1</b:RefOrder>
-  </b:Source>
-  <b:Source>
-    <b:Tag>Eff</b:Tag>
-    <b:SourceType>InternetSite</b:SourceType>
-    <b:Guid>{F98D2991-5B0C-450A-8515-DE6B1431568F}</b:Guid>
-    <b:Title>Effectuer une sauvegarde différentielle ou incrémentielle</b:Title>
-    <b:InternetSiteTitle>dev.mysql.com</b:InternetSiteTitle>
-    <b:URL>https://dev.mysql.com/doc/mysql-enterprise-backup/8.0/en/mysqlbackup.incremental.html</b:URL>
-    <b:RefOrder>2</b:RefOrder>
-  </b:Source>
-</b:Sources>
+<file path=customXml/itemProps1.xml><?xml version="1.0" encoding="utf-8"?>
+<ds:datastoreItem xmlns:ds="http://schemas.openxmlformats.org/officeDocument/2006/customXml" ds:itemID="{DF8E7934-3F3A-4F32-A7D4-1B248DBE707D}">
+  <ds:schemaRefs>
+    <ds:schemaRef ds:uri="http://schemas.microsoft.com/sharepoint/v3/contenttype/forms"/>
+  </ds:schemaRefs>
+</ds:datastoreItem>
 </file>
 
-<file path=customXml/itemProps1.xml><?xml version="1.0" encoding="utf-8"?>
+<file path=customXml/itemProps2.xml><?xml version="1.0" encoding="utf-8"?>
 <ds:datastoreItem xmlns:ds="http://schemas.openxmlformats.org/officeDocument/2006/customXml" ds:itemID="{4181FC95-92B5-446F-AE57-E4A44C8C450C}">
   <ds:schemaRefs>
     <ds:schemaRef ds:uri="http://schemas.microsoft.com/office/2006/metadata/properties"/>
@@ -10634,15 +10931,15 @@
 </ds:datastoreItem>
 </file>
 
-<file path=customXml/itemProps2.xml><?xml version="1.0" encoding="utf-8"?>
-<ds:datastoreItem xmlns:ds="http://schemas.openxmlformats.org/officeDocument/2006/customXml" ds:itemID="{DF8E7934-3F3A-4F32-A7D4-1B248DBE707D}">
+<file path=customXml/itemProps3.xml><?xml version="1.0" encoding="utf-8"?>
+<ds:datastoreItem xmlns:ds="http://schemas.openxmlformats.org/officeDocument/2006/customXml" ds:itemID="{A507DE50-9571-420A-B97A-D696E6EB7C50}">
   <ds:schemaRefs>
-    <ds:schemaRef ds:uri="http://schemas.microsoft.com/sharepoint/v3/contenttype/forms"/>
+    <ds:schemaRef ds:uri="http://schemas.openxmlformats.org/officeDocument/2006/bibliography"/>
   </ds:schemaRefs>
 </ds:datastoreItem>
 </file>
 
-<file path=customXml/itemProps3.xml><?xml version="1.0" encoding="utf-8"?>
+<file path=customXml/itemProps4.xml><?xml version="1.0" encoding="utf-8"?>
 <ds:datastoreItem xmlns:ds="http://schemas.openxmlformats.org/officeDocument/2006/customXml" ds:itemID="{FDA51230-EF27-4A68-A446-37F9E544E2A2}">
   <ds:schemaRefs>
     <ds:schemaRef ds:uri="http://schemas.microsoft.com/office/2006/metadata/contentType"/>
@@ -10659,12 +10956,4 @@
     <ds:schemaRef ds:uri="http://schemas.microsoft.com/internal/obd"/>
   </ds:schemaRefs>
 </ds:datastoreItem>
-</file>
-
-<file path=customXml/itemProps4.xml><?xml version="1.0" encoding="utf-8"?>
-<ds:datastoreItem xmlns:ds="http://schemas.openxmlformats.org/officeDocument/2006/customXml" ds:itemID="{A507DE50-9571-420A-B97A-D696E6EB7C50}">
-  <ds:schemaRefs>
-    <ds:schemaRef ds:uri="http://schemas.openxmlformats.org/officeDocument/2006/bibliography"/>
-  </ds:schemaRefs>
-</ds:datastoreItem>
 </file>
</xml_diff>

<commit_message>
doc(rapport): Chapitre 6 et 7
</commit_message>
<xml_diff>
--- a/rapport et JDT/Christopher_Ristic_Rapport.docx
+++ b/rapport et JDT/Christopher_Ristic_Rapport.docx
@@ -10,11 +10,9 @@
         </w:pBdr>
         <w:spacing w:line="259" w:lineRule="auto"/>
       </w:pPr>
-      <w:proofErr w:type="spellStart"/>
       <w:r>
         <w:t>P_App_Audit</w:t>
       </w:r>
-      <w:proofErr w:type="spellEnd"/>
     </w:p>
     <w:p>
       <w:pPr>
@@ -149,7 +147,7 @@
         </w:rPr>
         <w:fldChar w:fldCharType="separate"/>
       </w:r>
-      <w:hyperlink w:anchor="_Toc213926639" w:history="1">
+      <w:hyperlink w:anchor="_Toc214282730" w:history="1">
         <w:r>
           <w:rPr>
             <w:rStyle w:val="Lienhypertexte"/>
@@ -197,7 +195,7 @@
             <w:noProof/>
             <w:webHidden/>
           </w:rPr>
-          <w:instrText xml:space="preserve"> PAGEREF _Toc213926639 \h </w:instrText>
+          <w:instrText xml:space="preserve"> PAGEREF _Toc214282730 \h </w:instrText>
         </w:r>
         <w:r>
           <w:rPr>
@@ -245,7 +243,7 @@
           <w14:ligatures w14:val="standardContextual"/>
         </w:rPr>
       </w:pPr>
-      <w:hyperlink w:anchor="_Toc213926640" w:history="1">
+      <w:hyperlink w:anchor="_Toc214282731" w:history="1">
         <w:r>
           <w:rPr>
             <w:rStyle w:val="Lienhypertexte"/>
@@ -291,7 +289,7 @@
             <w:noProof/>
             <w:webHidden/>
           </w:rPr>
-          <w:instrText xml:space="preserve"> PAGEREF _Toc213926640 \h </w:instrText>
+          <w:instrText xml:space="preserve"> PAGEREF _Toc214282731 \h </w:instrText>
         </w:r>
         <w:r>
           <w:rPr>
@@ -341,7 +339,7 @@
           <w14:ligatures w14:val="standardContextual"/>
         </w:rPr>
       </w:pPr>
-      <w:hyperlink w:anchor="_Toc213926641" w:history="1">
+      <w:hyperlink w:anchor="_Toc214282732" w:history="1">
         <w:r>
           <w:rPr>
             <w:rStyle w:val="Lienhypertexte"/>
@@ -389,7 +387,7 @@
             <w:noProof/>
             <w:webHidden/>
           </w:rPr>
-          <w:instrText xml:space="preserve"> PAGEREF _Toc213926641 \h </w:instrText>
+          <w:instrText xml:space="preserve"> PAGEREF _Toc214282732 \h </w:instrText>
         </w:r>
         <w:r>
           <w:rPr>
@@ -439,7 +437,7 @@
           <w14:ligatures w14:val="standardContextual"/>
         </w:rPr>
       </w:pPr>
-      <w:hyperlink w:anchor="_Toc213926642" w:history="1">
+      <w:hyperlink w:anchor="_Toc214282733" w:history="1">
         <w:r>
           <w:rPr>
             <w:rStyle w:val="Lienhypertexte"/>
@@ -487,7 +485,7 @@
             <w:noProof/>
             <w:webHidden/>
           </w:rPr>
-          <w:instrText xml:space="preserve"> PAGEREF _Toc213926642 \h </w:instrText>
+          <w:instrText xml:space="preserve"> PAGEREF _Toc214282733 \h </w:instrText>
         </w:r>
         <w:r>
           <w:rPr>
@@ -535,7 +533,7 @@
           <w14:ligatures w14:val="standardContextual"/>
         </w:rPr>
       </w:pPr>
-      <w:hyperlink w:anchor="_Toc213926643" w:history="1">
+      <w:hyperlink w:anchor="_Toc214282734" w:history="1">
         <w:r>
           <w:rPr>
             <w:rStyle w:val="Lienhypertexte"/>
@@ -560,7 +558,7 @@
             <w:rStyle w:val="Lienhypertexte"/>
             <w:noProof/>
           </w:rPr>
-          <w:t>Exemple de code / élément d’architecture lié</w:t>
+          <w:t>Cas 1</w:t>
         </w:r>
         <w:r>
           <w:rPr>
@@ -581,7 +579,7 @@
             <w:noProof/>
             <w:webHidden/>
           </w:rPr>
-          <w:instrText xml:space="preserve"> PAGEREF _Toc213926643 \h </w:instrText>
+          <w:instrText xml:space="preserve"> PAGEREF _Toc214282734 \h </w:instrText>
         </w:r>
         <w:r>
           <w:rPr>
@@ -614,14 +612,15 @@
     </w:p>
     <w:p>
       <w:pPr>
-        <w:pStyle w:val="TM2"/>
+        <w:pStyle w:val="TM3"/>
         <w:tabs>
-          <w:tab w:val="left" w:pos="800"/>
+          <w:tab w:val="left" w:pos="1200"/>
           <w:tab w:val="right" w:leader="dot" w:pos="9060"/>
         </w:tabs>
         <w:rPr>
           <w:rFonts w:eastAsiaTheme="minorEastAsia" w:cstheme="minorBidi"/>
-          <w:smallCaps w:val="0"/>
+          <w:i w:val="0"/>
+          <w:iCs w:val="0"/>
           <w:noProof/>
           <w:kern w:val="2"/>
           <w:sz w:val="24"/>
@@ -629,18 +628,19 @@
           <w14:ligatures w14:val="standardContextual"/>
         </w:rPr>
       </w:pPr>
-      <w:hyperlink w:anchor="_Toc213926644" w:history="1">
+      <w:hyperlink w:anchor="_Toc214282735" w:history="1">
         <w:r>
           <w:rPr>
             <w:rStyle w:val="Lienhypertexte"/>
             <w:noProof/>
           </w:rPr>
-          <w:t>3.2</w:t>
+          <w:t>3.1.1</w:t>
         </w:r>
         <w:r>
           <w:rPr>
             <w:rFonts w:eastAsiaTheme="minorEastAsia" w:cstheme="minorBidi"/>
-            <w:smallCaps w:val="0"/>
+            <w:i w:val="0"/>
+            <w:iCs w:val="0"/>
             <w:noProof/>
             <w:kern w:val="2"/>
             <w:sz w:val="24"/>
@@ -654,7 +654,7 @@
             <w:rStyle w:val="Lienhypertexte"/>
             <w:noProof/>
           </w:rPr>
-          <w:t>Statut</w:t>
+          <w:t>Exemple de code / élément d’architecture lié</w:t>
         </w:r>
         <w:r>
           <w:rPr>
@@ -675,7 +675,7 @@
             <w:noProof/>
             <w:webHidden/>
           </w:rPr>
-          <w:instrText xml:space="preserve"> PAGEREF _Toc213926644 \h </w:instrText>
+          <w:instrText xml:space="preserve"> PAGEREF _Toc214282735 \h </w:instrText>
         </w:r>
         <w:r>
           <w:rPr>
@@ -708,14 +708,15 @@
     </w:p>
     <w:p>
       <w:pPr>
-        <w:pStyle w:val="TM2"/>
+        <w:pStyle w:val="TM3"/>
         <w:tabs>
-          <w:tab w:val="left" w:pos="800"/>
+          <w:tab w:val="left" w:pos="1200"/>
           <w:tab w:val="right" w:leader="dot" w:pos="9060"/>
         </w:tabs>
         <w:rPr>
           <w:rFonts w:eastAsiaTheme="minorEastAsia" w:cstheme="minorBidi"/>
-          <w:smallCaps w:val="0"/>
+          <w:i w:val="0"/>
+          <w:iCs w:val="0"/>
           <w:noProof/>
           <w:kern w:val="2"/>
           <w:sz w:val="24"/>
@@ -723,18 +724,19 @@
           <w14:ligatures w14:val="standardContextual"/>
         </w:rPr>
       </w:pPr>
-      <w:hyperlink w:anchor="_Toc213926645" w:history="1">
+      <w:hyperlink w:anchor="_Toc214282736" w:history="1">
         <w:r>
           <w:rPr>
             <w:rStyle w:val="Lienhypertexte"/>
             <w:noProof/>
           </w:rPr>
-          <w:t>3.3</w:t>
+          <w:t>3.1.2</w:t>
         </w:r>
         <w:r>
           <w:rPr>
             <w:rFonts w:eastAsiaTheme="minorEastAsia" w:cstheme="minorBidi"/>
-            <w:smallCaps w:val="0"/>
+            <w:i w:val="0"/>
+            <w:iCs w:val="0"/>
             <w:noProof/>
             <w:kern w:val="2"/>
             <w:sz w:val="24"/>
@@ -748,6 +750,102 @@
             <w:rStyle w:val="Lienhypertexte"/>
             <w:noProof/>
           </w:rPr>
+          <w:t>Statut</w:t>
+        </w:r>
+        <w:r>
+          <w:rPr>
+            <w:noProof/>
+            <w:webHidden/>
+          </w:rPr>
+          <w:tab/>
+        </w:r>
+        <w:r>
+          <w:rPr>
+            <w:noProof/>
+            <w:webHidden/>
+          </w:rPr>
+          <w:fldChar w:fldCharType="begin"/>
+        </w:r>
+        <w:r>
+          <w:rPr>
+            <w:noProof/>
+            <w:webHidden/>
+          </w:rPr>
+          <w:instrText xml:space="preserve"> PAGEREF _Toc214282736 \h </w:instrText>
+        </w:r>
+        <w:r>
+          <w:rPr>
+            <w:noProof/>
+            <w:webHidden/>
+          </w:rPr>
+        </w:r>
+        <w:r>
+          <w:rPr>
+            <w:noProof/>
+            <w:webHidden/>
+          </w:rPr>
+          <w:fldChar w:fldCharType="separate"/>
+        </w:r>
+        <w:r>
+          <w:rPr>
+            <w:noProof/>
+            <w:webHidden/>
+          </w:rPr>
+          <w:t>4</w:t>
+        </w:r>
+        <w:r>
+          <w:rPr>
+            <w:noProof/>
+            <w:webHidden/>
+          </w:rPr>
+          <w:fldChar w:fldCharType="end"/>
+        </w:r>
+      </w:hyperlink>
+    </w:p>
+    <w:p>
+      <w:pPr>
+        <w:pStyle w:val="TM3"/>
+        <w:tabs>
+          <w:tab w:val="left" w:pos="1200"/>
+          <w:tab w:val="right" w:leader="dot" w:pos="9060"/>
+        </w:tabs>
+        <w:rPr>
+          <w:rFonts w:eastAsiaTheme="minorEastAsia" w:cstheme="minorBidi"/>
+          <w:i w:val="0"/>
+          <w:iCs w:val="0"/>
+          <w:noProof/>
+          <w:kern w:val="2"/>
+          <w:sz w:val="24"/>
+          <w:szCs w:val="24"/>
+          <w14:ligatures w14:val="standardContextual"/>
+        </w:rPr>
+      </w:pPr>
+      <w:hyperlink w:anchor="_Toc214282737" w:history="1">
+        <w:r>
+          <w:rPr>
+            <w:rStyle w:val="Lienhypertexte"/>
+            <w:noProof/>
+          </w:rPr>
+          <w:t>3.1.3</w:t>
+        </w:r>
+        <w:r>
+          <w:rPr>
+            <w:rFonts w:eastAsiaTheme="minorEastAsia" w:cstheme="minorBidi"/>
+            <w:i w:val="0"/>
+            <w:iCs w:val="0"/>
+            <w:noProof/>
+            <w:kern w:val="2"/>
+            <w:sz w:val="24"/>
+            <w:szCs w:val="24"/>
+            <w14:ligatures w14:val="standardContextual"/>
+          </w:rPr>
+          <w:tab/>
+        </w:r>
+        <w:r>
+          <w:rPr>
+            <w:rStyle w:val="Lienhypertexte"/>
+            <w:noProof/>
+          </w:rPr>
           <w:t>Contre-mesure</w:t>
         </w:r>
         <w:r>
@@ -769,7 +867,7 @@
             <w:noProof/>
             <w:webHidden/>
           </w:rPr>
-          <w:instrText xml:space="preserve"> PAGEREF _Toc213926645 \h </w:instrText>
+          <w:instrText xml:space="preserve"> PAGEREF _Toc214282737 \h </w:instrText>
         </w:r>
         <w:r>
           <w:rPr>
@@ -819,7 +917,7 @@
           <w14:ligatures w14:val="standardContextual"/>
         </w:rPr>
       </w:pPr>
-      <w:hyperlink w:anchor="_Toc213926646" w:history="1">
+      <w:hyperlink w:anchor="_Toc214282738" w:history="1">
         <w:r>
           <w:rPr>
             <w:rStyle w:val="Lienhypertexte"/>
@@ -867,7 +965,7 @@
             <w:noProof/>
             <w:webHidden/>
           </w:rPr>
-          <w:instrText xml:space="preserve"> PAGEREF _Toc213926646 \h </w:instrText>
+          <w:instrText xml:space="preserve"> PAGEREF _Toc214282738 \h </w:instrText>
         </w:r>
         <w:r>
           <w:rPr>
@@ -887,7 +985,7 @@
             <w:noProof/>
             <w:webHidden/>
           </w:rPr>
-          <w:t>4</w:t>
+          <w:t>5</w:t>
         </w:r>
         <w:r>
           <w:rPr>
@@ -915,7 +1013,7 @@
           <w14:ligatures w14:val="standardContextual"/>
         </w:rPr>
       </w:pPr>
-      <w:hyperlink w:anchor="_Toc213926647" w:history="1">
+      <w:hyperlink w:anchor="_Toc214282739" w:history="1">
         <w:r>
           <w:rPr>
             <w:rStyle w:val="Lienhypertexte"/>
@@ -961,7 +1059,7 @@
             <w:noProof/>
             <w:webHidden/>
           </w:rPr>
-          <w:instrText xml:space="preserve"> PAGEREF _Toc213926647 \h </w:instrText>
+          <w:instrText xml:space="preserve"> PAGEREF _Toc214282739 \h </w:instrText>
         </w:r>
         <w:r>
           <w:rPr>
@@ -981,7 +1079,7 @@
             <w:noProof/>
             <w:webHidden/>
           </w:rPr>
-          <w:t>4</w:t>
+          <w:t>5</w:t>
         </w:r>
         <w:r>
           <w:rPr>
@@ -1010,7 +1108,7 @@
           <w14:ligatures w14:val="standardContextual"/>
         </w:rPr>
       </w:pPr>
-      <w:hyperlink w:anchor="_Toc213926648" w:history="1">
+      <w:hyperlink w:anchor="_Toc214282740" w:history="1">
         <w:r>
           <w:rPr>
             <w:rStyle w:val="Lienhypertexte"/>
@@ -1057,7 +1155,7 @@
             <w:noProof/>
             <w:webHidden/>
           </w:rPr>
-          <w:instrText xml:space="preserve"> PAGEREF _Toc213926648 \h </w:instrText>
+          <w:instrText xml:space="preserve"> PAGEREF _Toc214282740 \h </w:instrText>
         </w:r>
         <w:r>
           <w:rPr>
@@ -1077,7 +1175,7 @@
             <w:noProof/>
             <w:webHidden/>
           </w:rPr>
-          <w:t>4</w:t>
+          <w:t>5</w:t>
         </w:r>
         <w:r>
           <w:rPr>
@@ -1106,7 +1204,7 @@
           <w14:ligatures w14:val="standardContextual"/>
         </w:rPr>
       </w:pPr>
-      <w:hyperlink w:anchor="_Toc213926649" w:history="1">
+      <w:hyperlink w:anchor="_Toc214282741" w:history="1">
         <w:r>
           <w:rPr>
             <w:rStyle w:val="Lienhypertexte"/>
@@ -1153,7 +1251,7 @@
             <w:noProof/>
             <w:webHidden/>
           </w:rPr>
-          <w:instrText xml:space="preserve"> PAGEREF _Toc213926649 \h </w:instrText>
+          <w:instrText xml:space="preserve"> PAGEREF _Toc214282741 \h </w:instrText>
         </w:r>
         <w:r>
           <w:rPr>
@@ -1173,7 +1271,7 @@
             <w:noProof/>
             <w:webHidden/>
           </w:rPr>
-          <w:t>4</w:t>
+          <w:t>5</w:t>
         </w:r>
         <w:r>
           <w:rPr>
@@ -1202,7 +1300,7 @@
           <w14:ligatures w14:val="standardContextual"/>
         </w:rPr>
       </w:pPr>
-      <w:hyperlink w:anchor="_Toc213926650" w:history="1">
+      <w:hyperlink w:anchor="_Toc214282742" w:history="1">
         <w:r>
           <w:rPr>
             <w:rStyle w:val="Lienhypertexte"/>
@@ -1249,7 +1347,7 @@
             <w:noProof/>
             <w:webHidden/>
           </w:rPr>
-          <w:instrText xml:space="preserve"> PAGEREF _Toc213926650 \h </w:instrText>
+          <w:instrText xml:space="preserve"> PAGEREF _Toc214282742 \h </w:instrText>
         </w:r>
         <w:r>
           <w:rPr>
@@ -1297,7 +1395,7 @@
           <w14:ligatures w14:val="standardContextual"/>
         </w:rPr>
       </w:pPr>
-      <w:hyperlink w:anchor="_Toc213926651" w:history="1">
+      <w:hyperlink w:anchor="_Toc214282743" w:history="1">
         <w:r>
           <w:rPr>
             <w:rStyle w:val="Lienhypertexte"/>
@@ -1343,7 +1441,7 @@
             <w:noProof/>
             <w:webHidden/>
           </w:rPr>
-          <w:instrText xml:space="preserve"> PAGEREF _Toc213926651 \h </w:instrText>
+          <w:instrText xml:space="preserve"> PAGEREF _Toc214282743 \h </w:instrText>
         </w:r>
         <w:r>
           <w:rPr>
@@ -1392,7 +1490,7 @@
           <w14:ligatures w14:val="standardContextual"/>
         </w:rPr>
       </w:pPr>
-      <w:hyperlink w:anchor="_Toc213926652" w:history="1">
+      <w:hyperlink w:anchor="_Toc214282744" w:history="1">
         <w:r>
           <w:rPr>
             <w:rStyle w:val="Lienhypertexte"/>
@@ -1439,7 +1537,7 @@
             <w:noProof/>
             <w:webHidden/>
           </w:rPr>
-          <w:instrText xml:space="preserve"> PAGEREF _Toc213926652 \h </w:instrText>
+          <w:instrText xml:space="preserve"> PAGEREF _Toc214282744 \h </w:instrText>
         </w:r>
         <w:r>
           <w:rPr>
@@ -1488,7 +1586,7 @@
           <w14:ligatures w14:val="standardContextual"/>
         </w:rPr>
       </w:pPr>
-      <w:hyperlink w:anchor="_Toc213926653" w:history="1">
+      <w:hyperlink w:anchor="_Toc214282745" w:history="1">
         <w:r>
           <w:rPr>
             <w:rStyle w:val="Lienhypertexte"/>
@@ -1535,7 +1633,7 @@
             <w:noProof/>
             <w:webHidden/>
           </w:rPr>
-          <w:instrText xml:space="preserve"> PAGEREF _Toc213926653 \h </w:instrText>
+          <w:instrText xml:space="preserve"> PAGEREF _Toc214282745 \h </w:instrText>
         </w:r>
         <w:r>
           <w:rPr>
@@ -1555,7 +1653,7 @@
             <w:noProof/>
             <w:webHidden/>
           </w:rPr>
-          <w:t>5</w:t>
+          <w:t>6</w:t>
         </w:r>
         <w:r>
           <w:rPr>
@@ -1584,7 +1682,7 @@
           <w14:ligatures w14:val="standardContextual"/>
         </w:rPr>
       </w:pPr>
-      <w:hyperlink w:anchor="_Toc213926654" w:history="1">
+      <w:hyperlink w:anchor="_Toc214282746" w:history="1">
         <w:r>
           <w:rPr>
             <w:rStyle w:val="Lienhypertexte"/>
@@ -1631,7 +1729,7 @@
             <w:noProof/>
             <w:webHidden/>
           </w:rPr>
-          <w:instrText xml:space="preserve"> PAGEREF _Toc213926654 \h </w:instrText>
+          <w:instrText xml:space="preserve"> PAGEREF _Toc214282746 \h </w:instrText>
         </w:r>
         <w:r>
           <w:rPr>
@@ -1651,7 +1749,7 @@
             <w:noProof/>
             <w:webHidden/>
           </w:rPr>
-          <w:t>5</w:t>
+          <w:t>6</w:t>
         </w:r>
         <w:r>
           <w:rPr>
@@ -1679,7 +1777,7 @@
           <w14:ligatures w14:val="standardContextual"/>
         </w:rPr>
       </w:pPr>
-      <w:hyperlink w:anchor="_Toc213926655" w:history="1">
+      <w:hyperlink w:anchor="_Toc214282747" w:history="1">
         <w:r>
           <w:rPr>
             <w:rStyle w:val="Lienhypertexte"/>
@@ -1725,7 +1823,7 @@
             <w:noProof/>
             <w:webHidden/>
           </w:rPr>
-          <w:instrText xml:space="preserve"> PAGEREF _Toc213926655 \h </w:instrText>
+          <w:instrText xml:space="preserve"> PAGEREF _Toc214282747 \h </w:instrText>
         </w:r>
         <w:r>
           <w:rPr>
@@ -1745,7 +1843,7 @@
             <w:noProof/>
             <w:webHidden/>
           </w:rPr>
-          <w:t>5</w:t>
+          <w:t>6</w:t>
         </w:r>
         <w:r>
           <w:rPr>
@@ -1775,7 +1873,7 @@
           <w14:ligatures w14:val="standardContextual"/>
         </w:rPr>
       </w:pPr>
-      <w:hyperlink w:anchor="_Toc213926656" w:history="1">
+      <w:hyperlink w:anchor="_Toc214282748" w:history="1">
         <w:r>
           <w:rPr>
             <w:rStyle w:val="Lienhypertexte"/>
@@ -1823,7 +1921,7 @@
             <w:noProof/>
             <w:webHidden/>
           </w:rPr>
-          <w:instrText xml:space="preserve"> PAGEREF _Toc213926656 \h </w:instrText>
+          <w:instrText xml:space="preserve"> PAGEREF _Toc214282748 \h </w:instrText>
         </w:r>
         <w:r>
           <w:rPr>
@@ -1843,7 +1941,7 @@
             <w:noProof/>
             <w:webHidden/>
           </w:rPr>
-          <w:t>5</w:t>
+          <w:t>6</w:t>
         </w:r>
         <w:r>
           <w:rPr>
@@ -1871,7 +1969,7 @@
           <w14:ligatures w14:val="standardContextual"/>
         </w:rPr>
       </w:pPr>
-      <w:hyperlink w:anchor="_Toc213926657" w:history="1">
+      <w:hyperlink w:anchor="_Toc214282749" w:history="1">
         <w:r>
           <w:rPr>
             <w:rStyle w:val="Lienhypertexte"/>
@@ -1917,7 +2015,7 @@
             <w:noProof/>
             <w:webHidden/>
           </w:rPr>
-          <w:instrText xml:space="preserve"> PAGEREF _Toc213926657 \h </w:instrText>
+          <w:instrText xml:space="preserve"> PAGEREF _Toc214282749 \h </w:instrText>
         </w:r>
         <w:r>
           <w:rPr>
@@ -1937,7 +2035,7 @@
             <w:noProof/>
             <w:webHidden/>
           </w:rPr>
-          <w:t>5</w:t>
+          <w:t>6</w:t>
         </w:r>
         <w:r>
           <w:rPr>
@@ -1966,7 +2064,7 @@
           <w14:ligatures w14:val="standardContextual"/>
         </w:rPr>
       </w:pPr>
-      <w:hyperlink w:anchor="_Toc213926658" w:history="1">
+      <w:hyperlink w:anchor="_Toc214282750" w:history="1">
         <w:r>
           <w:rPr>
             <w:rStyle w:val="Lienhypertexte"/>
@@ -2013,7 +2111,7 @@
             <w:noProof/>
             <w:webHidden/>
           </w:rPr>
-          <w:instrText xml:space="preserve"> PAGEREF _Toc213926658 \h </w:instrText>
+          <w:instrText xml:space="preserve"> PAGEREF _Toc214282750 \h </w:instrText>
         </w:r>
         <w:r>
           <w:rPr>
@@ -2033,7 +2131,7 @@
             <w:noProof/>
             <w:webHidden/>
           </w:rPr>
-          <w:t>5</w:t>
+          <w:t>6</w:t>
         </w:r>
         <w:r>
           <w:rPr>
@@ -2062,7 +2160,7 @@
           <w14:ligatures w14:val="standardContextual"/>
         </w:rPr>
       </w:pPr>
-      <w:hyperlink w:anchor="_Toc213926659" w:history="1">
+      <w:hyperlink w:anchor="_Toc214282751" w:history="1">
         <w:r>
           <w:rPr>
             <w:rStyle w:val="Lienhypertexte"/>
@@ -2109,7 +2207,7 @@
             <w:noProof/>
             <w:webHidden/>
           </w:rPr>
-          <w:instrText xml:space="preserve"> PAGEREF _Toc213926659 \h </w:instrText>
+          <w:instrText xml:space="preserve"> PAGEREF _Toc214282751 \h </w:instrText>
         </w:r>
         <w:r>
           <w:rPr>
@@ -2129,7 +2227,7 @@
             <w:noProof/>
             <w:webHidden/>
           </w:rPr>
-          <w:t>6</w:t>
+          <w:t>7</w:t>
         </w:r>
         <w:r>
           <w:rPr>
@@ -2158,7 +2256,7 @@
           <w14:ligatures w14:val="standardContextual"/>
         </w:rPr>
       </w:pPr>
-      <w:hyperlink w:anchor="_Toc213926660" w:history="1">
+      <w:hyperlink w:anchor="_Toc214282752" w:history="1">
         <w:r>
           <w:rPr>
             <w:rStyle w:val="Lienhypertexte"/>
@@ -2205,7 +2303,7 @@
             <w:noProof/>
             <w:webHidden/>
           </w:rPr>
-          <w:instrText xml:space="preserve"> PAGEREF _Toc213926660 \h </w:instrText>
+          <w:instrText xml:space="preserve"> PAGEREF _Toc214282752 \h </w:instrText>
         </w:r>
         <w:r>
           <w:rPr>
@@ -2225,101 +2323,7 @@
             <w:noProof/>
             <w:webHidden/>
           </w:rPr>
-          <w:t>6</w:t>
-        </w:r>
-        <w:r>
-          <w:rPr>
-            <w:noProof/>
-            <w:webHidden/>
-          </w:rPr>
-          <w:fldChar w:fldCharType="end"/>
-        </w:r>
-      </w:hyperlink>
-    </w:p>
-    <w:p>
-      <w:pPr>
-        <w:pStyle w:val="TM2"/>
-        <w:tabs>
-          <w:tab w:val="left" w:pos="800"/>
-          <w:tab w:val="right" w:leader="dot" w:pos="9060"/>
-        </w:tabs>
-        <w:rPr>
-          <w:rFonts w:eastAsiaTheme="minorEastAsia" w:cstheme="minorBidi"/>
-          <w:smallCaps w:val="0"/>
-          <w:noProof/>
-          <w:kern w:val="2"/>
-          <w:sz w:val="24"/>
-          <w:szCs w:val="24"/>
-          <w14:ligatures w14:val="standardContextual"/>
-        </w:rPr>
-      </w:pPr>
-      <w:hyperlink w:anchor="_Toc213926661" w:history="1">
-        <w:r>
-          <w:rPr>
-            <w:rStyle w:val="Lienhypertexte"/>
-            <w:noProof/>
-          </w:rPr>
-          <w:t>5.2</w:t>
-        </w:r>
-        <w:r>
-          <w:rPr>
-            <w:rFonts w:eastAsiaTheme="minorEastAsia" w:cstheme="minorBidi"/>
-            <w:smallCaps w:val="0"/>
-            <w:noProof/>
-            <w:kern w:val="2"/>
-            <w:sz w:val="24"/>
-            <w:szCs w:val="24"/>
-            <w14:ligatures w14:val="standardContextual"/>
-          </w:rPr>
-          <w:tab/>
-        </w:r>
-        <w:r>
-          <w:rPr>
-            <w:rStyle w:val="Lienhypertexte"/>
-            <w:noProof/>
-          </w:rPr>
-          <w:t>Synthèse</w:t>
-        </w:r>
-        <w:r>
-          <w:rPr>
-            <w:noProof/>
-            <w:webHidden/>
-          </w:rPr>
-          <w:tab/>
-        </w:r>
-        <w:r>
-          <w:rPr>
-            <w:noProof/>
-            <w:webHidden/>
-          </w:rPr>
-          <w:fldChar w:fldCharType="begin"/>
-        </w:r>
-        <w:r>
-          <w:rPr>
-            <w:noProof/>
-            <w:webHidden/>
-          </w:rPr>
-          <w:instrText xml:space="preserve"> PAGEREF _Toc213926661 \h </w:instrText>
-        </w:r>
-        <w:r>
-          <w:rPr>
-            <w:noProof/>
-            <w:webHidden/>
-          </w:rPr>
-        </w:r>
-        <w:r>
-          <w:rPr>
-            <w:noProof/>
-            <w:webHidden/>
-          </w:rPr>
-          <w:fldChar w:fldCharType="separate"/>
-        </w:r>
-        <w:r>
-          <w:rPr>
-            <w:noProof/>
-            <w:webHidden/>
-          </w:rPr>
-          <w:t>6</w:t>
+          <w:t>7</w:t>
         </w:r>
         <w:r>
           <w:rPr>
@@ -2349,7 +2353,7 @@
           <w14:ligatures w14:val="standardContextual"/>
         </w:rPr>
       </w:pPr>
-      <w:hyperlink w:anchor="_Toc213926662" w:history="1">
+      <w:hyperlink w:anchor="_Toc214282753" w:history="1">
         <w:r>
           <w:rPr>
             <w:rStyle w:val="Lienhypertexte"/>
@@ -2376,7 +2380,21 @@
             <w:rStyle w:val="Lienhypertexte"/>
             <w:noProof/>
           </w:rPr>
-          <w:t>Insecure design</w:t>
+          <w:t>Insecur</w:t>
+        </w:r>
+        <w:r>
+          <w:rPr>
+            <w:rStyle w:val="Lienhypertexte"/>
+            <w:noProof/>
+          </w:rPr>
+          <w:t>e</w:t>
+        </w:r>
+        <w:r>
+          <w:rPr>
+            <w:rStyle w:val="Lienhypertexte"/>
+            <w:noProof/>
+          </w:rPr>
+          <w:t xml:space="preserve"> design</w:t>
         </w:r>
         <w:r>
           <w:rPr>
@@ -2397,7 +2415,7 @@
             <w:noProof/>
             <w:webHidden/>
           </w:rPr>
-          <w:instrText xml:space="preserve"> PAGEREF _Toc213926662 \h </w:instrText>
+          <w:instrText xml:space="preserve"> PAGEREF _Toc214282753 \h </w:instrText>
         </w:r>
         <w:r>
           <w:rPr>
@@ -2417,7 +2435,7 @@
             <w:noProof/>
             <w:webHidden/>
           </w:rPr>
-          <w:t>6</w:t>
+          <w:t>7</w:t>
         </w:r>
         <w:r>
           <w:rPr>
@@ -2445,7 +2463,7 @@
           <w14:ligatures w14:val="standardContextual"/>
         </w:rPr>
       </w:pPr>
-      <w:hyperlink w:anchor="_Toc213926663" w:history="1">
+      <w:hyperlink w:anchor="_Toc214282754" w:history="1">
         <w:r>
           <w:rPr>
             <w:rStyle w:val="Lienhypertexte"/>
@@ -2470,7 +2488,7 @@
             <w:rStyle w:val="Lienhypertexte"/>
             <w:noProof/>
           </w:rPr>
-          <w:t>Exemple de code / élément d’architecture lié</w:t>
+          <w:t>Cas 1</w:t>
         </w:r>
         <w:r>
           <w:rPr>
@@ -2491,7 +2509,7 @@
             <w:noProof/>
             <w:webHidden/>
           </w:rPr>
-          <w:instrText xml:space="preserve"> PAGEREF _Toc213926663 \h </w:instrText>
+          <w:instrText xml:space="preserve"> PAGEREF _Toc214282754 \h </w:instrText>
         </w:r>
         <w:r>
           <w:rPr>
@@ -2511,7 +2529,7 @@
             <w:noProof/>
             <w:webHidden/>
           </w:rPr>
-          <w:t>6</w:t>
+          <w:t>7</w:t>
         </w:r>
         <w:r>
           <w:rPr>
@@ -2524,14 +2542,15 @@
     </w:p>
     <w:p>
       <w:pPr>
-        <w:pStyle w:val="TM2"/>
+        <w:pStyle w:val="TM3"/>
         <w:tabs>
-          <w:tab w:val="left" w:pos="800"/>
+          <w:tab w:val="left" w:pos="1200"/>
           <w:tab w:val="right" w:leader="dot" w:pos="9060"/>
         </w:tabs>
         <w:rPr>
           <w:rFonts w:eastAsiaTheme="minorEastAsia" w:cstheme="minorBidi"/>
-          <w:smallCaps w:val="0"/>
+          <w:i w:val="0"/>
+          <w:iCs w:val="0"/>
           <w:noProof/>
           <w:kern w:val="2"/>
           <w:sz w:val="24"/>
@@ -2539,18 +2558,19 @@
           <w14:ligatures w14:val="standardContextual"/>
         </w:rPr>
       </w:pPr>
-      <w:hyperlink w:anchor="_Toc213926664" w:history="1">
+      <w:hyperlink w:anchor="_Toc214282755" w:history="1">
         <w:r>
           <w:rPr>
             <w:rStyle w:val="Lienhypertexte"/>
             <w:noProof/>
           </w:rPr>
-          <w:t>6.2</w:t>
+          <w:t>6.1.1</w:t>
         </w:r>
         <w:r>
           <w:rPr>
             <w:rFonts w:eastAsiaTheme="minorEastAsia" w:cstheme="minorBidi"/>
-            <w:smallCaps w:val="0"/>
+            <w:i w:val="0"/>
+            <w:iCs w:val="0"/>
             <w:noProof/>
             <w:kern w:val="2"/>
             <w:sz w:val="24"/>
@@ -2564,7 +2584,7 @@
             <w:rStyle w:val="Lienhypertexte"/>
             <w:noProof/>
           </w:rPr>
-          <w:t>Statut</w:t>
+          <w:t>Status</w:t>
         </w:r>
         <w:r>
           <w:rPr>
@@ -2585,7 +2605,7 @@
             <w:noProof/>
             <w:webHidden/>
           </w:rPr>
-          <w:instrText xml:space="preserve"> PAGEREF _Toc213926664 \h </w:instrText>
+          <w:instrText xml:space="preserve"> PAGEREF _Toc214282755 \h </w:instrText>
         </w:r>
         <w:r>
           <w:rPr>
@@ -2605,7 +2625,7 @@
             <w:noProof/>
             <w:webHidden/>
           </w:rPr>
-          <w:t>6</w:t>
+          <w:t>7</w:t>
         </w:r>
         <w:r>
           <w:rPr>
@@ -2618,14 +2638,15 @@
     </w:p>
     <w:p>
       <w:pPr>
-        <w:pStyle w:val="TM2"/>
+        <w:pStyle w:val="TM3"/>
         <w:tabs>
-          <w:tab w:val="left" w:pos="800"/>
+          <w:tab w:val="left" w:pos="1200"/>
           <w:tab w:val="right" w:leader="dot" w:pos="9060"/>
         </w:tabs>
         <w:rPr>
           <w:rFonts w:eastAsiaTheme="minorEastAsia" w:cstheme="minorBidi"/>
-          <w:smallCaps w:val="0"/>
+          <w:i w:val="0"/>
+          <w:iCs w:val="0"/>
           <w:noProof/>
           <w:kern w:val="2"/>
           <w:sz w:val="24"/>
@@ -2633,18 +2654,19 @@
           <w14:ligatures w14:val="standardContextual"/>
         </w:rPr>
       </w:pPr>
-      <w:hyperlink w:anchor="_Toc213926665" w:history="1">
+      <w:hyperlink w:anchor="_Toc214282756" w:history="1">
         <w:r>
           <w:rPr>
             <w:rStyle w:val="Lienhypertexte"/>
             <w:noProof/>
           </w:rPr>
-          <w:t>6.3</w:t>
+          <w:t>6.1.2</w:t>
         </w:r>
         <w:r>
           <w:rPr>
             <w:rFonts w:eastAsiaTheme="minorEastAsia" w:cstheme="minorBidi"/>
-            <w:smallCaps w:val="0"/>
+            <w:i w:val="0"/>
+            <w:iCs w:val="0"/>
             <w:noProof/>
             <w:kern w:val="2"/>
             <w:sz w:val="24"/>
@@ -2679,7 +2701,7 @@
             <w:noProof/>
             <w:webHidden/>
           </w:rPr>
-          <w:instrText xml:space="preserve"> PAGEREF _Toc213926665 \h </w:instrText>
+          <w:instrText xml:space="preserve"> PAGEREF _Toc214282756 \h </w:instrText>
         </w:r>
         <w:r>
           <w:rPr>
@@ -2699,7 +2721,7 @@
             <w:noProof/>
             <w:webHidden/>
           </w:rPr>
-          <w:t>6</w:t>
+          <w:t>7</w:t>
         </w:r>
         <w:r>
           <w:rPr>
@@ -2729,7 +2751,7 @@
           <w14:ligatures w14:val="standardContextual"/>
         </w:rPr>
       </w:pPr>
-      <w:hyperlink w:anchor="_Toc213926666" w:history="1">
+      <w:hyperlink w:anchor="_Toc214282757" w:history="1">
         <w:r>
           <w:rPr>
             <w:rStyle w:val="Lienhypertexte"/>
@@ -2777,7 +2799,7 @@
             <w:noProof/>
             <w:webHidden/>
           </w:rPr>
-          <w:instrText xml:space="preserve"> PAGEREF _Toc213926666 \h </w:instrText>
+          <w:instrText xml:space="preserve"> PAGEREF _Toc214282757 \h </w:instrText>
         </w:r>
         <w:r>
           <w:rPr>
@@ -2797,7 +2819,7 @@
             <w:noProof/>
             <w:webHidden/>
           </w:rPr>
-          <w:t>6</w:t>
+          <w:t>7</w:t>
         </w:r>
         <w:r>
           <w:rPr>
@@ -2825,7 +2847,7 @@
           <w14:ligatures w14:val="standardContextual"/>
         </w:rPr>
       </w:pPr>
-      <w:hyperlink w:anchor="_Toc213926667" w:history="1">
+      <w:hyperlink w:anchor="_Toc214282758" w:history="1">
         <w:r>
           <w:rPr>
             <w:rStyle w:val="Lienhypertexte"/>
@@ -2871,7 +2893,7 @@
             <w:noProof/>
             <w:webHidden/>
           </w:rPr>
-          <w:instrText xml:space="preserve"> PAGEREF _Toc213926667 \h </w:instrText>
+          <w:instrText xml:space="preserve"> PAGEREF _Toc214282758 \h </w:instrText>
         </w:r>
         <w:r>
           <w:rPr>
@@ -2891,7 +2913,7 @@
             <w:noProof/>
             <w:webHidden/>
           </w:rPr>
-          <w:t>6</w:t>
+          <w:t>7</w:t>
         </w:r>
         <w:r>
           <w:rPr>
@@ -2919,7 +2941,7 @@
           <w14:ligatures w14:val="standardContextual"/>
         </w:rPr>
       </w:pPr>
-      <w:hyperlink w:anchor="_Toc213926668" w:history="1">
+      <w:hyperlink w:anchor="_Toc214282759" w:history="1">
         <w:r>
           <w:rPr>
             <w:rStyle w:val="Lienhypertexte"/>
@@ -2965,7 +2987,7 @@
             <w:noProof/>
             <w:webHidden/>
           </w:rPr>
-          <w:instrText xml:space="preserve"> PAGEREF _Toc213926668 \h </w:instrText>
+          <w:instrText xml:space="preserve"> PAGEREF _Toc214282759 \h </w:instrText>
         </w:r>
         <w:r>
           <w:rPr>
@@ -2985,7 +3007,7 @@
             <w:noProof/>
             <w:webHidden/>
           </w:rPr>
-          <w:t>6</w:t>
+          <w:t>7</w:t>
         </w:r>
         <w:r>
           <w:rPr>
@@ -3013,7 +3035,7 @@
           <w14:ligatures w14:val="standardContextual"/>
         </w:rPr>
       </w:pPr>
-      <w:hyperlink w:anchor="_Toc213926669" w:history="1">
+      <w:hyperlink w:anchor="_Toc214282760" w:history="1">
         <w:r>
           <w:rPr>
             <w:rStyle w:val="Lienhypertexte"/>
@@ -3059,7 +3081,7 @@
             <w:noProof/>
             <w:webHidden/>
           </w:rPr>
-          <w:instrText xml:space="preserve"> PAGEREF _Toc213926669 \h </w:instrText>
+          <w:instrText xml:space="preserve"> PAGEREF _Toc214282760 \h </w:instrText>
         </w:r>
         <w:r>
           <w:rPr>
@@ -3079,7 +3101,7 @@
             <w:noProof/>
             <w:webHidden/>
           </w:rPr>
-          <w:t>6</w:t>
+          <w:t>7</w:t>
         </w:r>
         <w:r>
           <w:rPr>
@@ -3109,7 +3131,7 @@
           <w14:ligatures w14:val="standardContextual"/>
         </w:rPr>
       </w:pPr>
-      <w:hyperlink w:anchor="_Toc213926670" w:history="1">
+      <w:hyperlink w:anchor="_Toc214282761" w:history="1">
         <w:r>
           <w:rPr>
             <w:rStyle w:val="Lienhypertexte"/>
@@ -3157,7 +3179,7 @@
             <w:noProof/>
             <w:webHidden/>
           </w:rPr>
-          <w:instrText xml:space="preserve"> PAGEREF _Toc213926670 \h </w:instrText>
+          <w:instrText xml:space="preserve"> PAGEREF _Toc214282761 \h </w:instrText>
         </w:r>
         <w:r>
           <w:rPr>
@@ -3205,7 +3227,7 @@
           <w14:ligatures w14:val="standardContextual"/>
         </w:rPr>
       </w:pPr>
-      <w:hyperlink w:anchor="_Toc213926671" w:history="1">
+      <w:hyperlink w:anchor="_Toc214282762" w:history="1">
         <w:r>
           <w:rPr>
             <w:rStyle w:val="Lienhypertexte"/>
@@ -3251,7 +3273,7 @@
             <w:noProof/>
             <w:webHidden/>
           </w:rPr>
-          <w:instrText xml:space="preserve"> PAGEREF _Toc213926671 \h </w:instrText>
+          <w:instrText xml:space="preserve"> PAGEREF _Toc214282762 \h </w:instrText>
         </w:r>
         <w:r>
           <w:rPr>
@@ -3299,7 +3321,7 @@
           <w14:ligatures w14:val="standardContextual"/>
         </w:rPr>
       </w:pPr>
-      <w:hyperlink w:anchor="_Toc213926672" w:history="1">
+      <w:hyperlink w:anchor="_Toc214282763" w:history="1">
         <w:r>
           <w:rPr>
             <w:rStyle w:val="Lienhypertexte"/>
@@ -3345,7 +3367,7 @@
             <w:noProof/>
             <w:webHidden/>
           </w:rPr>
-          <w:instrText xml:space="preserve"> PAGEREF _Toc213926672 \h </w:instrText>
+          <w:instrText xml:space="preserve"> PAGEREF _Toc214282763 \h </w:instrText>
         </w:r>
         <w:r>
           <w:rPr>
@@ -3393,7 +3415,7 @@
           <w14:ligatures w14:val="standardContextual"/>
         </w:rPr>
       </w:pPr>
-      <w:hyperlink w:anchor="_Toc213926673" w:history="1">
+      <w:hyperlink w:anchor="_Toc214282764" w:history="1">
         <w:r>
           <w:rPr>
             <w:rStyle w:val="Lienhypertexte"/>
@@ -3439,7 +3461,7 @@
             <w:noProof/>
             <w:webHidden/>
           </w:rPr>
-          <w:instrText xml:space="preserve"> PAGEREF _Toc213926673 \h </w:instrText>
+          <w:instrText xml:space="preserve"> PAGEREF _Toc214282764 \h </w:instrText>
         </w:r>
         <w:r>
           <w:rPr>
@@ -3489,7 +3511,7 @@
           <w14:ligatures w14:val="standardContextual"/>
         </w:rPr>
       </w:pPr>
-      <w:hyperlink w:anchor="_Toc213926674" w:history="1">
+      <w:hyperlink w:anchor="_Toc214282765" w:history="1">
         <w:r>
           <w:rPr>
             <w:rStyle w:val="Lienhypertexte"/>
@@ -3537,7 +3559,7 @@
             <w:noProof/>
             <w:webHidden/>
           </w:rPr>
-          <w:instrText xml:space="preserve"> PAGEREF _Toc213926674 \h </w:instrText>
+          <w:instrText xml:space="preserve"> PAGEREF _Toc214282765 \h </w:instrText>
         </w:r>
         <w:r>
           <w:rPr>
@@ -3557,7 +3579,7 @@
             <w:noProof/>
             <w:webHidden/>
           </w:rPr>
-          <w:t>7</w:t>
+          <w:t>8</w:t>
         </w:r>
         <w:r>
           <w:rPr>
@@ -3585,7 +3607,7 @@
           <w14:ligatures w14:val="standardContextual"/>
         </w:rPr>
       </w:pPr>
-      <w:hyperlink w:anchor="_Toc213926675" w:history="1">
+      <w:hyperlink w:anchor="_Toc214282766" w:history="1">
         <w:r>
           <w:rPr>
             <w:rStyle w:val="Lienhypertexte"/>
@@ -3631,7 +3653,7 @@
             <w:noProof/>
             <w:webHidden/>
           </w:rPr>
-          <w:instrText xml:space="preserve"> PAGEREF _Toc213926675 \h </w:instrText>
+          <w:instrText xml:space="preserve"> PAGEREF _Toc214282766 \h </w:instrText>
         </w:r>
         <w:r>
           <w:rPr>
@@ -3651,7 +3673,7 @@
             <w:noProof/>
             <w:webHidden/>
           </w:rPr>
-          <w:t>7</w:t>
+          <w:t>8</w:t>
         </w:r>
         <w:r>
           <w:rPr>
@@ -3679,7 +3701,7 @@
           <w14:ligatures w14:val="standardContextual"/>
         </w:rPr>
       </w:pPr>
-      <w:hyperlink w:anchor="_Toc213926676" w:history="1">
+      <w:hyperlink w:anchor="_Toc214282767" w:history="1">
         <w:r>
           <w:rPr>
             <w:rStyle w:val="Lienhypertexte"/>
@@ -3725,7 +3747,7 @@
             <w:noProof/>
             <w:webHidden/>
           </w:rPr>
-          <w:instrText xml:space="preserve"> PAGEREF _Toc213926676 \h </w:instrText>
+          <w:instrText xml:space="preserve"> PAGEREF _Toc214282767 \h </w:instrText>
         </w:r>
         <w:r>
           <w:rPr>
@@ -3745,7 +3767,7 @@
             <w:noProof/>
             <w:webHidden/>
           </w:rPr>
-          <w:t>7</w:t>
+          <w:t>8</w:t>
         </w:r>
         <w:r>
           <w:rPr>
@@ -3773,7 +3795,7 @@
           <w14:ligatures w14:val="standardContextual"/>
         </w:rPr>
       </w:pPr>
-      <w:hyperlink w:anchor="_Toc213926677" w:history="1">
+      <w:hyperlink w:anchor="_Toc214282768" w:history="1">
         <w:r>
           <w:rPr>
             <w:rStyle w:val="Lienhypertexte"/>
@@ -3819,7 +3841,7 @@
             <w:noProof/>
             <w:webHidden/>
           </w:rPr>
-          <w:instrText xml:space="preserve"> PAGEREF _Toc213926677 \h </w:instrText>
+          <w:instrText xml:space="preserve"> PAGEREF _Toc214282768 \h </w:instrText>
         </w:r>
         <w:r>
           <w:rPr>
@@ -3839,7 +3861,7 @@
             <w:noProof/>
             <w:webHidden/>
           </w:rPr>
-          <w:t>7</w:t>
+          <w:t>8</w:t>
         </w:r>
         <w:r>
           <w:rPr>
@@ -3869,7 +3891,7 @@
           <w14:ligatures w14:val="standardContextual"/>
         </w:rPr>
       </w:pPr>
-      <w:hyperlink w:anchor="_Toc213926678" w:history="1">
+      <w:hyperlink w:anchor="_Toc214282769" w:history="1">
         <w:r>
           <w:rPr>
             <w:rStyle w:val="Lienhypertexte"/>
@@ -3917,7 +3939,7 @@
             <w:noProof/>
             <w:webHidden/>
           </w:rPr>
-          <w:instrText xml:space="preserve"> PAGEREF _Toc213926678 \h </w:instrText>
+          <w:instrText xml:space="preserve"> PAGEREF _Toc214282769 \h </w:instrText>
         </w:r>
         <w:r>
           <w:rPr>
@@ -3937,7 +3959,7 @@
             <w:noProof/>
             <w:webHidden/>
           </w:rPr>
-          <w:t>7</w:t>
+          <w:t>8</w:t>
         </w:r>
         <w:r>
           <w:rPr>
@@ -3965,7 +3987,7 @@
           <w14:ligatures w14:val="standardContextual"/>
         </w:rPr>
       </w:pPr>
-      <w:hyperlink w:anchor="_Toc213926679" w:history="1">
+      <w:hyperlink w:anchor="_Toc214282770" w:history="1">
         <w:r>
           <w:rPr>
             <w:rStyle w:val="Lienhypertexte"/>
@@ -4011,7 +4033,7 @@
             <w:noProof/>
             <w:webHidden/>
           </w:rPr>
-          <w:instrText xml:space="preserve"> PAGEREF _Toc213926679 \h </w:instrText>
+          <w:instrText xml:space="preserve"> PAGEREF _Toc214282770 \h </w:instrText>
         </w:r>
         <w:r>
           <w:rPr>
@@ -4031,7 +4053,7 @@
             <w:noProof/>
             <w:webHidden/>
           </w:rPr>
-          <w:t>7</w:t>
+          <w:t>8</w:t>
         </w:r>
         <w:r>
           <w:rPr>
@@ -4059,7 +4081,7 @@
           <w14:ligatures w14:val="standardContextual"/>
         </w:rPr>
       </w:pPr>
-      <w:hyperlink w:anchor="_Toc213926680" w:history="1">
+      <w:hyperlink w:anchor="_Toc214282771" w:history="1">
         <w:r>
           <w:rPr>
             <w:rStyle w:val="Lienhypertexte"/>
@@ -4105,7 +4127,7 @@
             <w:noProof/>
             <w:webHidden/>
           </w:rPr>
-          <w:instrText xml:space="preserve"> PAGEREF _Toc213926680 \h </w:instrText>
+          <w:instrText xml:space="preserve"> PAGEREF _Toc214282771 \h </w:instrText>
         </w:r>
         <w:r>
           <w:rPr>
@@ -4125,7 +4147,7 @@
             <w:noProof/>
             <w:webHidden/>
           </w:rPr>
-          <w:t>7</w:t>
+          <w:t>8</w:t>
         </w:r>
         <w:r>
           <w:rPr>
@@ -4153,7 +4175,7 @@
           <w14:ligatures w14:val="standardContextual"/>
         </w:rPr>
       </w:pPr>
-      <w:hyperlink w:anchor="_Toc213926681" w:history="1">
+      <w:hyperlink w:anchor="_Toc214282772" w:history="1">
         <w:r>
           <w:rPr>
             <w:rStyle w:val="Lienhypertexte"/>
@@ -4199,7 +4221,7 @@
             <w:noProof/>
             <w:webHidden/>
           </w:rPr>
-          <w:instrText xml:space="preserve"> PAGEREF _Toc213926681 \h </w:instrText>
+          <w:instrText xml:space="preserve"> PAGEREF _Toc214282772 \h </w:instrText>
         </w:r>
         <w:r>
           <w:rPr>
@@ -4219,7 +4241,7 @@
             <w:noProof/>
             <w:webHidden/>
           </w:rPr>
-          <w:t>7</w:t>
+          <w:t>8</w:t>
         </w:r>
         <w:r>
           <w:rPr>
@@ -4249,7 +4271,7 @@
           <w14:ligatures w14:val="standardContextual"/>
         </w:rPr>
       </w:pPr>
-      <w:hyperlink w:anchor="_Toc213926682" w:history="1">
+      <w:hyperlink w:anchor="_Toc214282773" w:history="1">
         <w:r>
           <w:rPr>
             <w:rStyle w:val="Lienhypertexte"/>
@@ -4297,7 +4319,7 @@
             <w:noProof/>
             <w:webHidden/>
           </w:rPr>
-          <w:instrText xml:space="preserve"> PAGEREF _Toc213926682 \h </w:instrText>
+          <w:instrText xml:space="preserve"> PAGEREF _Toc214282773 \h </w:instrText>
         </w:r>
         <w:r>
           <w:rPr>
@@ -4317,7 +4339,7 @@
             <w:noProof/>
             <w:webHidden/>
           </w:rPr>
-          <w:t>7</w:t>
+          <w:t>8</w:t>
         </w:r>
         <w:r>
           <w:rPr>
@@ -4345,7 +4367,7 @@
           <w14:ligatures w14:val="standardContextual"/>
         </w:rPr>
       </w:pPr>
-      <w:hyperlink w:anchor="_Toc213926683" w:history="1">
+      <w:hyperlink w:anchor="_Toc214282774" w:history="1">
         <w:r>
           <w:rPr>
             <w:rStyle w:val="Lienhypertexte"/>
@@ -4391,7 +4413,7 @@
             <w:noProof/>
             <w:webHidden/>
           </w:rPr>
-          <w:instrText xml:space="preserve"> PAGEREF _Toc213926683 \h </w:instrText>
+          <w:instrText xml:space="preserve"> PAGEREF _Toc214282774 \h </w:instrText>
         </w:r>
         <w:r>
           <w:rPr>
@@ -4411,7 +4433,7 @@
             <w:noProof/>
             <w:webHidden/>
           </w:rPr>
-          <w:t>7</w:t>
+          <w:t>8</w:t>
         </w:r>
         <w:r>
           <w:rPr>
@@ -4439,7 +4461,7 @@
           <w14:ligatures w14:val="standardContextual"/>
         </w:rPr>
       </w:pPr>
-      <w:hyperlink w:anchor="_Toc213926684" w:history="1">
+      <w:hyperlink w:anchor="_Toc214282775" w:history="1">
         <w:r>
           <w:rPr>
             <w:rStyle w:val="Lienhypertexte"/>
@@ -4485,7 +4507,7 @@
             <w:noProof/>
             <w:webHidden/>
           </w:rPr>
-          <w:instrText xml:space="preserve"> PAGEREF _Toc213926684 \h </w:instrText>
+          <w:instrText xml:space="preserve"> PAGEREF _Toc214282775 \h </w:instrText>
         </w:r>
         <w:r>
           <w:rPr>
@@ -4505,7 +4527,7 @@
             <w:noProof/>
             <w:webHidden/>
           </w:rPr>
-          <w:t>7</w:t>
+          <w:t>8</w:t>
         </w:r>
         <w:r>
           <w:rPr>
@@ -4533,7 +4555,7 @@
           <w14:ligatures w14:val="standardContextual"/>
         </w:rPr>
       </w:pPr>
-      <w:hyperlink w:anchor="_Toc213926685" w:history="1">
+      <w:hyperlink w:anchor="_Toc214282776" w:history="1">
         <w:r>
           <w:rPr>
             <w:rStyle w:val="Lienhypertexte"/>
@@ -4579,7 +4601,7 @@
             <w:noProof/>
             <w:webHidden/>
           </w:rPr>
-          <w:instrText xml:space="preserve"> PAGEREF _Toc213926685 \h </w:instrText>
+          <w:instrText xml:space="preserve"> PAGEREF _Toc214282776 \h </w:instrText>
         </w:r>
         <w:r>
           <w:rPr>
@@ -4599,7 +4621,84 @@
             <w:noProof/>
             <w:webHidden/>
           </w:rPr>
-          <w:t>7</w:t>
+          <w:t>8</w:t>
+        </w:r>
+        <w:r>
+          <w:rPr>
+            <w:noProof/>
+            <w:webHidden/>
+          </w:rPr>
+          <w:fldChar w:fldCharType="end"/>
+        </w:r>
+      </w:hyperlink>
+    </w:p>
+    <w:p>
+      <w:pPr>
+        <w:pStyle w:val="TM10"/>
+        <w:tabs>
+          <w:tab w:val="right" w:leader="dot" w:pos="9060"/>
+        </w:tabs>
+        <w:rPr>
+          <w:rFonts w:eastAsiaTheme="minorEastAsia" w:cstheme="minorBidi"/>
+          <w:b w:val="0"/>
+          <w:bCs w:val="0"/>
+          <w:caps w:val="0"/>
+          <w:noProof/>
+          <w:kern w:val="2"/>
+          <w:sz w:val="24"/>
+          <w:szCs w:val="24"/>
+          <w14:ligatures w14:val="standardContextual"/>
+        </w:rPr>
+      </w:pPr>
+      <w:hyperlink w:anchor="_Toc214282777" w:history="1">
+        <w:r>
+          <w:rPr>
+            <w:rStyle w:val="Lienhypertexte"/>
+            <w:noProof/>
+            <w:lang w:val="fr-FR"/>
+          </w:rPr>
+          <w:t>Bibliographie</w:t>
+        </w:r>
+        <w:r>
+          <w:rPr>
+            <w:noProof/>
+            <w:webHidden/>
+          </w:rPr>
+          <w:tab/>
+        </w:r>
+        <w:r>
+          <w:rPr>
+            <w:noProof/>
+            <w:webHidden/>
+          </w:rPr>
+          <w:fldChar w:fldCharType="begin"/>
+        </w:r>
+        <w:r>
+          <w:rPr>
+            <w:noProof/>
+            <w:webHidden/>
+          </w:rPr>
+          <w:instrText xml:space="preserve"> PAGEREF _Toc214282777 \h </w:instrText>
+        </w:r>
+        <w:r>
+          <w:rPr>
+            <w:noProof/>
+            <w:webHidden/>
+          </w:rPr>
+        </w:r>
+        <w:r>
+          <w:rPr>
+            <w:noProof/>
+            <w:webHidden/>
+          </w:rPr>
+          <w:fldChar w:fldCharType="separate"/>
+        </w:r>
+        <w:r>
+          <w:rPr>
+            <w:noProof/>
+            <w:webHidden/>
+          </w:rPr>
+          <w:t>8</w:t>
         </w:r>
         <w:r>
           <w:rPr>
@@ -4664,7 +4763,7 @@
       <w:pPr>
         <w:pStyle w:val="Titre1"/>
       </w:pPr>
-      <w:bookmarkStart w:id="1" w:name="_Toc213926639"/>
+      <w:bookmarkStart w:id="1" w:name="_Toc214282730"/>
       <w:r>
         <w:lastRenderedPageBreak/>
         <w:t>Introduction</w:t>
@@ -4684,7 +4783,7 @@
       <w:pPr>
         <w:pStyle w:val="Titre2"/>
       </w:pPr>
-      <w:bookmarkStart w:id="2" w:name="_Toc213926640"/>
+      <w:bookmarkStart w:id="2" w:name="_Toc214282731"/>
       <w:r>
         <w:t>Objectif</w:t>
       </w:r>
@@ -4713,7 +4812,7 @@
       <w:pPr>
         <w:pStyle w:val="Titre1"/>
       </w:pPr>
-      <w:bookmarkStart w:id="3" w:name="_Toc213926641"/>
+      <w:bookmarkStart w:id="3" w:name="_Toc214282732"/>
       <w:r>
         <w:t>Environnement local</w:t>
       </w:r>
@@ -4727,39 +4826,10 @@
         <w:t>Comme on travaille en local</w:t>
       </w:r>
       <w:r>
-        <w:t xml:space="preserve"> (mode </w:t>
-      </w:r>
-      <w:proofErr w:type="spellStart"/>
-      <w:r>
-        <w:t>debug</w:t>
-      </w:r>
-      <w:proofErr w:type="spellEnd"/>
-      <w:r>
-        <w:t>)</w:t>
-      </w:r>
-      <w:r>
-        <w:t xml:space="preserve">, dans le </w:t>
-      </w:r>
-      <w:proofErr w:type="gramStart"/>
-      <w:r>
-        <w:t>fichier .</w:t>
-      </w:r>
-      <w:proofErr w:type="spellStart"/>
-      <w:r>
-        <w:t>env</w:t>
-      </w:r>
-      <w:proofErr w:type="spellEnd"/>
-      <w:proofErr w:type="gramEnd"/>
-      <w:r>
-        <w:t xml:space="preserve"> on a un fake </w:t>
-      </w:r>
-      <w:proofErr w:type="spellStart"/>
-      <w:r>
-        <w:t>authenticator</w:t>
-      </w:r>
-      <w:proofErr w:type="spellEnd"/>
-      <w:r>
-        <w:t xml:space="preserve"> comme mot de passe global pour tous les comptes</w:t>
+        <w:t xml:space="preserve"> (mode debug)</w:t>
+      </w:r>
+      <w:r>
+        <w:t>, dans le fichier .env on a un fake authenticator comme mot de passe global pour tous les comptes</w:t>
       </w:r>
       <w:r>
         <w:t xml:space="preserve"> qui facilite les accès au comptes. Mais </w:t>
@@ -4783,7 +4853,7 @@
       <w:pPr>
         <w:pStyle w:val="Titre1"/>
       </w:pPr>
-      <w:bookmarkStart w:id="4" w:name="_Toc213926642"/>
+      <w:bookmarkStart w:id="4" w:name="_Toc214282733"/>
       <w:r>
         <w:t>Broken access control</w:t>
       </w:r>
@@ -4793,37 +4863,31 @@
       <w:pPr>
         <w:pStyle w:val="Titre2"/>
       </w:pPr>
+      <w:bookmarkStart w:id="5" w:name="_Toc214282734"/>
       <w:r>
         <w:t>Cas 1</w:t>
       </w:r>
+      <w:bookmarkEnd w:id="5"/>
     </w:p>
     <w:p>
       <w:pPr>
         <w:pStyle w:val="Titre3"/>
       </w:pPr>
-      <w:bookmarkStart w:id="5" w:name="_Toc213926643"/>
+      <w:bookmarkStart w:id="6" w:name="_Toc214282735"/>
       <w:r>
         <w:t>Exemple de code / élément d’architecture lié</w:t>
       </w:r>
-      <w:bookmarkEnd w:id="5"/>
+      <w:bookmarkEnd w:id="6"/>
     </w:p>
     <w:p>
       <w:pPr>
         <w:pStyle w:val="Retraitcorpsdetexte3"/>
       </w:pPr>
       <w:r>
-        <w:t xml:space="preserve">Dans le fichier </w:t>
-      </w:r>
-      <w:proofErr w:type="spellStart"/>
-      <w:r>
-        <w:t>ContractController.p</w:t>
-      </w:r>
-      <w:r>
-        <w:t>hp</w:t>
-      </w:r>
-      <w:proofErr w:type="spellEnd"/>
-      <w:r>
-        <w:t xml:space="preserve"> on trouve la fonction qui gère l’accès à l’évaluation d’un contrat.</w:t>
+        <w:t>Dans le fichier ContractController.p</w:t>
+      </w:r>
+      <w:r>
+        <w:t>hp on trouve la fonction qui gère l’accès à l’évaluation d’un contrat.</w:t>
       </w:r>
     </w:p>
     <w:p>
@@ -4840,23 +4904,7 @@
           <w:color w:val="1F497D" w:themeColor="text2"/>
           <w:lang w:val="en-US"/>
         </w:rPr>
-        <w:t xml:space="preserve">public function </w:t>
-      </w:r>
-      <w:proofErr w:type="gramStart"/>
-      <w:r>
-        <w:rPr>
-          <w:color w:val="1F497D" w:themeColor="text2"/>
-          <w:lang w:val="en-US"/>
-        </w:rPr>
-        <w:t>evaluate(</w:t>
-      </w:r>
-      <w:proofErr w:type="gramEnd"/>
-      <w:r>
-        <w:rPr>
-          <w:color w:val="1F497D" w:themeColor="text2"/>
-          <w:lang w:val="en-US"/>
-        </w:rPr>
-        <w:t>string $ids)</w:t>
+        <w:t>public function evaluate(string $ids)</w:t>
       </w:r>
     </w:p>
     <w:p>
@@ -4890,25 +4938,7 @@
           <w:color w:val="1F497D" w:themeColor="text2"/>
           <w:lang w:val="en-US"/>
         </w:rPr>
-        <w:t xml:space="preserve">        $this-&gt;authorize('</w:t>
-      </w:r>
-      <w:proofErr w:type="spellStart"/>
-      <w:proofErr w:type="gramStart"/>
-      <w:r>
-        <w:rPr>
-          <w:color w:val="1F497D" w:themeColor="text2"/>
-          <w:lang w:val="en-US"/>
-        </w:rPr>
-        <w:t>contracts.evaluate</w:t>
-      </w:r>
-      <w:proofErr w:type="spellEnd"/>
-      <w:proofErr w:type="gramEnd"/>
-      <w:r>
-        <w:rPr>
-          <w:color w:val="1F497D" w:themeColor="text2"/>
-          <w:lang w:val="en-US"/>
-        </w:rPr>
-        <w:t>');</w:t>
+        <w:t xml:space="preserve">        $this-&gt;authorize('contracts.evaluate');</w:t>
       </w:r>
     </w:p>
     <w:p>
@@ -4935,32 +4965,7 @@
           <w:color w:val="1F497D" w:themeColor="text2"/>
           <w:lang w:val="en-US"/>
         </w:rPr>
-        <w:t xml:space="preserve">        return $this-&gt;</w:t>
-      </w:r>
-      <w:proofErr w:type="spellStart"/>
-      <w:proofErr w:type="gramStart"/>
-      <w:r>
-        <w:rPr>
-          <w:color w:val="1F497D" w:themeColor="text2"/>
-          <w:lang w:val="en-US"/>
-        </w:rPr>
-        <w:t>getBulkView</w:t>
-      </w:r>
-      <w:proofErr w:type="spellEnd"/>
-      <w:r>
-        <w:rPr>
-          <w:color w:val="1F497D" w:themeColor="text2"/>
-          <w:lang w:val="en-US"/>
-        </w:rPr>
-        <w:t>(</w:t>
-      </w:r>
-      <w:proofErr w:type="gramEnd"/>
-      <w:r>
-        <w:rPr>
-          <w:color w:val="1F497D" w:themeColor="text2"/>
-          <w:lang w:val="en-US"/>
-        </w:rPr>
-        <w:t>$ids, view('contracts-evaluate'));</w:t>
+        <w:t xml:space="preserve">        return $this-&gt;getBulkView($ids, view('contracts-evaluate'));</w:t>
       </w:r>
     </w:p>
     <w:p>
@@ -4984,16 +4989,16 @@
         </w:rPr>
         <w:t>}</w:t>
       </w:r>
-      <w:bookmarkStart w:id="6" w:name="_Toc213926644"/>
     </w:p>
     <w:p>
       <w:pPr>
         <w:pStyle w:val="Titre3"/>
       </w:pPr>
+      <w:bookmarkStart w:id="7" w:name="_Toc214282736"/>
       <w:r>
         <w:t>Statut</w:t>
       </w:r>
-      <w:bookmarkEnd w:id="6"/>
+      <w:bookmarkEnd w:id="7"/>
     </w:p>
     <w:p>
       <w:pPr>
@@ -5069,11 +5074,11 @@
       <w:pPr>
         <w:pStyle w:val="Titre3"/>
       </w:pPr>
-      <w:bookmarkStart w:id="7" w:name="_Toc213926645"/>
+      <w:bookmarkStart w:id="8" w:name="_Toc214282737"/>
       <w:r>
         <w:t>Contre-mesure</w:t>
       </w:r>
-      <w:bookmarkEnd w:id="7"/>
+      <w:bookmarkEnd w:id="8"/>
     </w:p>
     <w:p>
       <w:pPr>
@@ -5087,32 +5092,32 @@
       <w:pPr>
         <w:pStyle w:val="Titre1"/>
       </w:pPr>
-      <w:bookmarkStart w:id="8" w:name="_Toc213926646"/>
+      <w:bookmarkStart w:id="9" w:name="_Toc214282738"/>
       <w:r>
         <w:lastRenderedPageBreak/>
         <w:t>Cryptographic Failures</w:t>
       </w:r>
-      <w:bookmarkEnd w:id="8"/>
+      <w:bookmarkEnd w:id="9"/>
     </w:p>
     <w:p>
       <w:pPr>
         <w:pStyle w:val="Titre2"/>
       </w:pPr>
-      <w:bookmarkStart w:id="9" w:name="_Toc213926647"/>
+      <w:bookmarkStart w:id="10" w:name="_Toc214282739"/>
       <w:r>
         <w:t>Cas 1</w:t>
       </w:r>
-      <w:bookmarkEnd w:id="9"/>
+      <w:bookmarkEnd w:id="10"/>
     </w:p>
     <w:p>
       <w:pPr>
         <w:pStyle w:val="Titre3"/>
       </w:pPr>
-      <w:bookmarkStart w:id="10" w:name="_Toc213926648"/>
+      <w:bookmarkStart w:id="11" w:name="_Toc214282740"/>
       <w:r>
         <w:t>Exemple de code / élément d’architecture lié</w:t>
       </w:r>
-      <w:bookmarkEnd w:id="10"/>
+      <w:bookmarkEnd w:id="11"/>
     </w:p>
     <w:p>
       <w:pPr>
@@ -5185,26 +5190,18 @@
         <w:t>de chiffrement</w:t>
       </w:r>
       <w:r>
-        <w:t xml:space="preserve"> dans le </w:t>
-      </w:r>
-      <w:proofErr w:type="gramStart"/>
-      <w:r>
-        <w:t>fichier .</w:t>
-      </w:r>
-      <w:proofErr w:type="gramEnd"/>
-      <w:r>
-        <w:t>env. Une exception est levée dans le cas contraire.</w:t>
+        <w:t xml:space="preserve"> dans le fichier .env. Une exception est levée dans le cas contraire.</w:t>
       </w:r>
     </w:p>
     <w:p>
       <w:pPr>
         <w:pStyle w:val="Titre3"/>
       </w:pPr>
-      <w:bookmarkStart w:id="11" w:name="_Toc213926649"/>
+      <w:bookmarkStart w:id="12" w:name="_Toc214282741"/>
       <w:r>
         <w:t>Statut</w:t>
       </w:r>
-      <w:bookmarkEnd w:id="11"/>
+      <w:bookmarkEnd w:id="12"/>
     </w:p>
     <w:p>
       <w:pPr>
@@ -5215,7 +5212,7 @@
           <w:noProof/>
         </w:rPr>
         <w:drawing>
-          <wp:anchor distT="107950" distB="180340" distL="114300" distR="114300" simplePos="0" relativeHeight="251658240" behindDoc="0" locked="0" layoutInCell="1" allowOverlap="1" wp14:anchorId="45CA4855" wp14:editId="46F3A67B">
+          <wp:anchor distT="107950" distB="180340" distL="114300" distR="114300" simplePos="0" relativeHeight="251658240" behindDoc="0" locked="0" layoutInCell="1" allowOverlap="1" wp14:anchorId="45CA4855" wp14:editId="70B8B951">
             <wp:simplePos x="0" y="0"/>
             <wp:positionH relativeFrom="margin">
               <wp:align>center</wp:align>
@@ -5294,11 +5291,11 @@
       <w:pPr>
         <w:pStyle w:val="Titre3"/>
       </w:pPr>
-      <w:bookmarkStart w:id="12" w:name="_Toc213926650"/>
+      <w:bookmarkStart w:id="13" w:name="_Toc214282742"/>
       <w:r>
         <w:t>Contre-mesure</w:t>
       </w:r>
-      <w:bookmarkEnd w:id="12"/>
+      <w:bookmarkEnd w:id="13"/>
     </w:p>
     <w:p>
       <w:pPr>
@@ -5318,21 +5315,21 @@
       <w:pPr>
         <w:pStyle w:val="Titre2"/>
       </w:pPr>
-      <w:bookmarkStart w:id="13" w:name="_Toc213926651"/>
+      <w:bookmarkStart w:id="14" w:name="_Toc214282743"/>
       <w:r>
         <w:t>Cas 2</w:t>
       </w:r>
-      <w:bookmarkEnd w:id="13"/>
+      <w:bookmarkEnd w:id="14"/>
     </w:p>
     <w:p>
       <w:pPr>
         <w:pStyle w:val="Titre3"/>
       </w:pPr>
-      <w:bookmarkStart w:id="14" w:name="_Toc213926652"/>
+      <w:bookmarkStart w:id="15" w:name="_Toc214282744"/>
       <w:r>
         <w:t>Exemple de code / élément d’architecture lié</w:t>
       </w:r>
-      <w:bookmarkEnd w:id="14"/>
+      <w:bookmarkEnd w:id="15"/>
     </w:p>
     <w:p>
       <w:pPr>
@@ -5422,12 +5419,12 @@
       <w:pPr>
         <w:pStyle w:val="Titre3"/>
       </w:pPr>
-      <w:bookmarkStart w:id="15" w:name="_Toc213926653"/>
+      <w:bookmarkStart w:id="16" w:name="_Toc214282745"/>
       <w:r>
         <w:lastRenderedPageBreak/>
         <w:t>Statut</w:t>
       </w:r>
-      <w:bookmarkEnd w:id="15"/>
+      <w:bookmarkEnd w:id="16"/>
     </w:p>
     <w:p>
       <w:pPr>
@@ -5501,11 +5498,11 @@
       <w:pPr>
         <w:pStyle w:val="Titre3"/>
       </w:pPr>
-      <w:bookmarkStart w:id="16" w:name="_Toc213926654"/>
+      <w:bookmarkStart w:id="17" w:name="_Toc214282746"/>
       <w:r>
         <w:t>Contre-mesure</w:t>
       </w:r>
-      <w:bookmarkEnd w:id="16"/>
+      <w:bookmarkEnd w:id="17"/>
     </w:p>
     <w:p>
       <w:pPr>
@@ -5525,11 +5522,11 @@
       <w:pPr>
         <w:pStyle w:val="Titre2"/>
       </w:pPr>
-      <w:bookmarkStart w:id="17" w:name="_Toc213926655"/>
+      <w:bookmarkStart w:id="18" w:name="_Toc214282747"/>
       <w:r>
         <w:t>Synthèse</w:t>
       </w:r>
-      <w:bookmarkEnd w:id="17"/>
+      <w:bookmarkEnd w:id="18"/>
     </w:p>
     <w:p>
       <w:pPr>
@@ -5543,46 +5540,38 @@
       <w:pPr>
         <w:pStyle w:val="Titre1"/>
       </w:pPr>
-      <w:bookmarkStart w:id="18" w:name="_Toc213926656"/>
+      <w:bookmarkStart w:id="19" w:name="_Toc214282748"/>
       <w:r>
         <w:t>Injection</w:t>
       </w:r>
-      <w:bookmarkEnd w:id="18"/>
+      <w:bookmarkEnd w:id="19"/>
     </w:p>
     <w:p>
       <w:pPr>
         <w:pStyle w:val="Titre2"/>
       </w:pPr>
-      <w:bookmarkStart w:id="19" w:name="_Toc213926657"/>
+      <w:bookmarkStart w:id="20" w:name="_Toc214282749"/>
       <w:r>
         <w:t>Cas 1</w:t>
       </w:r>
-      <w:bookmarkEnd w:id="19"/>
+      <w:bookmarkEnd w:id="20"/>
     </w:p>
     <w:p>
       <w:pPr>
         <w:pStyle w:val="Titre3"/>
       </w:pPr>
-      <w:bookmarkStart w:id="20" w:name="_Toc213926658"/>
+      <w:bookmarkStart w:id="21" w:name="_Toc214282750"/>
       <w:r>
         <w:t>Exemple de code / élément d’architecture lié</w:t>
       </w:r>
-      <w:bookmarkEnd w:id="20"/>
+      <w:bookmarkEnd w:id="21"/>
     </w:p>
     <w:p>
       <w:pPr>
         <w:pStyle w:val="Retraitcorpsdetexte"/>
       </w:pPr>
       <w:r>
-        <w:t xml:space="preserve">Dans le fichier </w:t>
-      </w:r>
-      <w:proofErr w:type="spellStart"/>
-      <w:r>
-        <w:t>LoginRequest.php</w:t>
-      </w:r>
-      <w:proofErr w:type="spellEnd"/>
-      <w:r>
-        <w:t xml:space="preserve"> on a une </w:t>
+        <w:t xml:space="preserve">Dans le fichier LoginRequest.php on a une </w:t>
       </w:r>
       <w:r>
         <w:t>validation</w:t>
@@ -5613,21 +5602,7 @@
         <w:rPr>
           <w:lang w:val="en-US"/>
         </w:rPr>
-        <w:t xml:space="preserve">public function </w:t>
-      </w:r>
-      <w:proofErr w:type="gramStart"/>
-      <w:r>
-        <w:rPr>
-          <w:lang w:val="en-US"/>
-        </w:rPr>
-        <w:t>rules(</w:t>
-      </w:r>
-      <w:proofErr w:type="gramEnd"/>
-      <w:r>
-        <w:rPr>
-          <w:lang w:val="en-US"/>
-        </w:rPr>
-        <w:t>): array</w:t>
+        <w:t>public function rules(): array</w:t>
       </w:r>
     </w:p>
     <w:p>
@@ -5675,35 +5650,7 @@
         <w:rPr>
           <w:lang w:val="en-US"/>
         </w:rPr>
-        <w:t xml:space="preserve">            'username' =&gt; ['required', 'string', 'email', '</w:t>
-      </w:r>
-      <w:proofErr w:type="spellStart"/>
-      <w:r>
-        <w:rPr>
-          <w:lang w:val="en-US"/>
-        </w:rPr>
-        <w:t>ends_</w:t>
-      </w:r>
-      <w:proofErr w:type="gramStart"/>
-      <w:r>
-        <w:rPr>
-          <w:lang w:val="en-US"/>
-        </w:rPr>
-        <w:t>with</w:t>
-      </w:r>
-      <w:proofErr w:type="spellEnd"/>
-      <w:r>
-        <w:rPr>
-          <w:lang w:val="en-US"/>
-        </w:rPr>
-        <w:t>:@</w:t>
-      </w:r>
-      <w:proofErr w:type="gramEnd"/>
-      <w:r>
-        <w:rPr>
-          <w:lang w:val="en-US"/>
-        </w:rPr>
-        <w:t>eduvaud.ch'],</w:t>
+        <w:t xml:space="preserve">            'username' =&gt; ['required', 'string', 'email', 'ends_with:@eduvaud.ch'],</w:t>
       </w:r>
     </w:p>
     <w:p>
@@ -5810,39 +5757,8 @@
           </wp:anchor>
         </w:drawing>
       </w:r>
-      <w:proofErr w:type="spellStart"/>
-      <w:proofErr w:type="gramStart"/>
-      <w:r>
-        <w:t>Auth</w:t>
-      </w:r>
-      <w:proofErr w:type="spellEnd"/>
-      <w:r>
-        <w:t>::</w:t>
-      </w:r>
-      <w:proofErr w:type="spellStart"/>
-      <w:proofErr w:type="gramEnd"/>
-      <w:r>
-        <w:t>attempt</w:t>
-      </w:r>
-      <w:proofErr w:type="spellEnd"/>
-      <w:r>
-        <w:t xml:space="preserve"> utilise </w:t>
-      </w:r>
-      <w:proofErr w:type="spellStart"/>
-      <w:r>
-        <w:t>Query</w:t>
-      </w:r>
-      <w:proofErr w:type="spellEnd"/>
-      <w:r>
-        <w:t xml:space="preserve"> </w:t>
-      </w:r>
-      <w:proofErr w:type="spellStart"/>
-      <w:r>
-        <w:t>builder</w:t>
-      </w:r>
-      <w:proofErr w:type="spellEnd"/>
-      <w:r>
-        <w:t>, même si on tente un</w:t>
+      <w:r>
+        <w:t>Auth::attempt utilise Query builder, même si on tente un</w:t>
       </w:r>
       <w:r>
         <w:t>e injection, la base ne l’exécutera pas comme SQL.</w:t>
@@ -5857,12 +5773,12 @@
       <w:pPr>
         <w:pStyle w:val="Titre3"/>
       </w:pPr>
-      <w:bookmarkStart w:id="21" w:name="_Toc213926659"/>
+      <w:bookmarkStart w:id="22" w:name="_Toc214282751"/>
       <w:r>
         <w:lastRenderedPageBreak/>
         <w:t>Statut</w:t>
       </w:r>
-      <w:bookmarkEnd w:id="21"/>
+      <w:bookmarkEnd w:id="22"/>
     </w:p>
     <w:p>
       <w:pPr>
@@ -5929,15 +5845,7 @@
         </w:drawing>
       </w:r>
       <w:r>
-        <w:t xml:space="preserve">On a une erreur car l’identifiant n’est pas dans la base de </w:t>
-      </w:r>
-      <w:proofErr w:type="gramStart"/>
-      <w:r>
-        <w:t>donnée</w:t>
-      </w:r>
-      <w:proofErr w:type="gramEnd"/>
-      <w:r>
-        <w:t>, et il y a une sécurité dans l’entrée pour le nom d’utilisateur.</w:t>
+        <w:t>On a une erreur car l’identifiant n’est pas dans la base de donnée, et il y a une sécurité dans l’entrée pour le nom d’utilisateur.</w:t>
       </w:r>
     </w:p>
     <w:p>
@@ -5949,11 +5857,11 @@
       <w:pPr>
         <w:pStyle w:val="Titre3"/>
       </w:pPr>
-      <w:bookmarkStart w:id="22" w:name="_Toc213926660"/>
+      <w:bookmarkStart w:id="23" w:name="_Toc214282752"/>
       <w:r>
         <w:t>Contre-mesure</w:t>
       </w:r>
-      <w:bookmarkEnd w:id="22"/>
+      <w:bookmarkEnd w:id="23"/>
     </w:p>
     <w:p>
       <w:pPr>
@@ -5965,53 +5873,205 @@
     </w:p>
     <w:p>
       <w:pPr>
+        <w:pStyle w:val="Titre1"/>
+      </w:pPr>
+      <w:bookmarkStart w:id="24" w:name="_Toc214282753"/>
+      <w:r>
+        <w:t>Insecure design</w:t>
+      </w:r>
+      <w:bookmarkEnd w:id="24"/>
+    </w:p>
+    <w:p>
+      <w:pPr>
         <w:pStyle w:val="Titre2"/>
       </w:pPr>
-      <w:bookmarkStart w:id="23" w:name="_Toc213926661"/>
-      <w:r>
-        <w:t>Synthèse</w:t>
-      </w:r>
-      <w:bookmarkEnd w:id="23"/>
+      <w:bookmarkStart w:id="25" w:name="_Toc214282754"/>
+      <w:r>
+        <w:t>Cas 1</w:t>
+      </w:r>
+      <w:bookmarkEnd w:id="25"/>
+    </w:p>
+    <w:p>
+      <w:pPr>
+        <w:pStyle w:val="Titre3"/>
+      </w:pPr>
+      <w:bookmarkStart w:id="26" w:name="_Toc214282755"/>
+      <w:r>
+        <w:t>Status</w:t>
+      </w:r>
+      <w:bookmarkEnd w:id="26"/>
+    </w:p>
+    <w:p>
+      <w:pPr>
+        <w:pStyle w:val="Retraitcorpsdetexte3"/>
+      </w:pPr>
+      <w:r>
+        <w:t>L’application est hébergée chez Metanet AG, un prestataire suisse.</w:t>
+      </w:r>
+    </w:p>
+    <w:p>
+      <w:pPr>
+        <w:pStyle w:val="Retraitcorpsdetexte3"/>
+      </w:pPr>
+      <w:r>
+        <w:t>L’hébergement étant situé en Suisse, les données ne sortent pas du territoire, ce qui est conforme aux exigences de localisation et de transfert de la LPD.</w:t>
+      </w:r>
+    </w:p>
+    <w:p>
+      <w:pPr>
+        <w:pStyle w:val="Retraitcorpsdetexte3"/>
+      </w:pPr>
+      <w:r>
+        <w:t>Metanet AG est un c</w:t>
+      </w:r>
+      <w:r>
+        <w:t>entre de données certifié selon la norme ISO 2700</w:t>
+      </w:r>
+      <w:r>
+        <w:t>1.</w:t>
+      </w:r>
+    </w:p>
+    <w:p>
+      <w:pPr>
+        <w:pStyle w:val="Titre3"/>
+      </w:pPr>
+      <w:bookmarkStart w:id="27" w:name="_Toc214282756"/>
+      <w:r>
+        <w:t>Contre-mesure</w:t>
+      </w:r>
+      <w:bookmarkEnd w:id="27"/>
+    </w:p>
+    <w:p>
+      <w:pPr>
+        <w:pStyle w:val="Retraitcorpsdetexte3"/>
+      </w:pPr>
+      <w:r>
+        <w:t>Aucune contre-mesure nécessaire.</w:t>
+      </w:r>
     </w:p>
     <w:p>
       <w:pPr>
         <w:pStyle w:val="Titre1"/>
       </w:pPr>
-      <w:bookmarkStart w:id="24" w:name="_Toc213926662"/>
-      <w:r>
-        <w:t>Insecure design</w:t>
-      </w:r>
-      <w:bookmarkEnd w:id="24"/>
+      <w:bookmarkStart w:id="28" w:name="_Toc214282757"/>
+      <w:r>
+        <w:t>Security Misconfiguration</w:t>
+      </w:r>
+      <w:bookmarkEnd w:id="28"/>
     </w:p>
     <w:p>
       <w:pPr>
         <w:pStyle w:val="Titre2"/>
       </w:pPr>
-      <w:bookmarkStart w:id="25" w:name="_Toc213926663"/>
+      <w:r>
+        <w:t>Cas 1</w:t>
+      </w:r>
+    </w:p>
+    <w:p>
+      <w:pPr>
+        <w:pStyle w:val="Titre3"/>
+      </w:pPr>
+      <w:bookmarkStart w:id="29" w:name="_Toc214282758"/>
       <w:r>
         <w:t>Exemple de code / élément d’architecture lié</w:t>
       </w:r>
-      <w:bookmarkEnd w:id="25"/>
+      <w:bookmarkEnd w:id="29"/>
+    </w:p>
+    <w:p>
+      <w:pPr>
+        <w:pStyle w:val="Retraitcorpsdetexte3"/>
+      </w:pPr>
+      <w:r>
+        <w:t>Tentative d’accès sur une page qui crash</w:t>
+      </w:r>
+    </w:p>
+    <w:p>
+      <w:pPr>
+        <w:pStyle w:val="Retraitcorpsdetexte3"/>
+      </w:pPr>
+      <w:r>
+        <w:t>http://localhost/</w:t>
+      </w:r>
+      <w:r>
+        <w:t>pageinexitante</w:t>
+      </w:r>
+    </w:p>
+    <w:p>
+      <w:pPr>
+        <w:pStyle w:val="Titre3"/>
+      </w:pPr>
+      <w:bookmarkStart w:id="30" w:name="_Toc214282759"/>
+      <w:r>
+        <w:t>Statut</w:t>
+      </w:r>
+      <w:bookmarkEnd w:id="30"/>
+    </w:p>
+    <w:p>
+      <w:pPr>
+        <w:pStyle w:val="Retraitcorpsdetexte3"/>
+      </w:pPr>
+      <w:r>
+        <w:t>Error 404</w:t>
+      </w:r>
+    </w:p>
+    <w:p>
+      <w:pPr>
+        <w:pStyle w:val="Titre3"/>
+      </w:pPr>
+      <w:bookmarkStart w:id="31" w:name="_Toc214282760"/>
+      <w:r>
+        <w:t>Contre-mesure</w:t>
+      </w:r>
+      <w:bookmarkEnd w:id="31"/>
+    </w:p>
+    <w:p>
+      <w:pPr>
+        <w:pStyle w:val="Retraitcorpsdetexte3"/>
+      </w:pPr>
+      <w:r>
+        <w:t>Aucune contre-mesure nécessaire.</w:t>
+      </w:r>
+    </w:p>
+    <w:p>
+      <w:pPr>
+        <w:pStyle w:val="Titre1"/>
+      </w:pPr>
+      <w:bookmarkStart w:id="32" w:name="_Toc214282761"/>
+      <w:r>
+        <w:lastRenderedPageBreak/>
+        <w:t>Vulnerable and outdated components</w:t>
+      </w:r>
+      <w:bookmarkEnd w:id="32"/>
     </w:p>
     <w:p>
       <w:pPr>
         <w:pStyle w:val="Titre2"/>
       </w:pPr>
-      <w:bookmarkStart w:id="26" w:name="_Toc213926664"/>
+      <w:bookmarkStart w:id="33" w:name="_Toc214282762"/>
+      <w:r>
+        <w:t>Exemple de code / élément d’architecture lié</w:t>
+      </w:r>
+      <w:bookmarkEnd w:id="33"/>
+    </w:p>
+    <w:p>
+      <w:pPr>
+        <w:pStyle w:val="Titre2"/>
+      </w:pPr>
+      <w:bookmarkStart w:id="34" w:name="_Toc214282763"/>
       <w:r>
         <w:t>Statut</w:t>
       </w:r>
-      <w:bookmarkEnd w:id="26"/>
+      <w:bookmarkEnd w:id="34"/>
     </w:p>
     <w:p>
       <w:pPr>
         <w:pStyle w:val="Titre2"/>
       </w:pPr>
-      <w:bookmarkStart w:id="27" w:name="_Toc213926665"/>
+      <w:bookmarkStart w:id="35" w:name="_Toc214282764"/>
       <w:r>
         <w:t>Contre-mesure</w:t>
       </w:r>
-      <w:bookmarkEnd w:id="27"/>
+      <w:bookmarkEnd w:id="35"/>
     </w:p>
     <w:p>
       <w:pPr>
@@ -6022,41 +6082,41 @@
       <w:pPr>
         <w:pStyle w:val="Titre1"/>
       </w:pPr>
-      <w:bookmarkStart w:id="28" w:name="_Toc213926666"/>
-      <w:r>
-        <w:t>Security Misconfiguration</w:t>
-      </w:r>
-      <w:bookmarkEnd w:id="28"/>
+      <w:bookmarkStart w:id="36" w:name="_Toc214282765"/>
+      <w:r>
+        <w:t>Identification and Authentication Failures</w:t>
+      </w:r>
+      <w:bookmarkEnd w:id="36"/>
     </w:p>
     <w:p>
       <w:pPr>
         <w:pStyle w:val="Titre2"/>
       </w:pPr>
-      <w:bookmarkStart w:id="29" w:name="_Toc213926667"/>
+      <w:bookmarkStart w:id="37" w:name="_Toc214282766"/>
       <w:r>
         <w:t>Exemple de code / élément d’architecture lié</w:t>
       </w:r>
-      <w:bookmarkEnd w:id="29"/>
+      <w:bookmarkEnd w:id="37"/>
     </w:p>
     <w:p>
       <w:pPr>
         <w:pStyle w:val="Titre2"/>
       </w:pPr>
-      <w:bookmarkStart w:id="30" w:name="_Toc213926668"/>
+      <w:bookmarkStart w:id="38" w:name="_Toc214282767"/>
       <w:r>
         <w:t>Statut</w:t>
       </w:r>
-      <w:bookmarkEnd w:id="30"/>
+      <w:bookmarkEnd w:id="38"/>
     </w:p>
     <w:p>
       <w:pPr>
         <w:pStyle w:val="Titre2"/>
       </w:pPr>
-      <w:bookmarkStart w:id="31" w:name="_Toc213926669"/>
+      <w:bookmarkStart w:id="39" w:name="_Toc214282768"/>
       <w:r>
         <w:t>Contre-mesure</w:t>
       </w:r>
-      <w:bookmarkEnd w:id="31"/>
+      <w:bookmarkEnd w:id="39"/>
     </w:p>
     <w:p>
       <w:pPr>
@@ -6067,41 +6127,41 @@
       <w:pPr>
         <w:pStyle w:val="Titre1"/>
       </w:pPr>
-      <w:bookmarkStart w:id="32" w:name="_Toc213926670"/>
-      <w:r>
-        <w:t>Vulnerable and outdated components</w:t>
-      </w:r>
-      <w:bookmarkEnd w:id="32"/>
+      <w:bookmarkStart w:id="40" w:name="_Toc214282769"/>
+      <w:r>
+        <w:t>Software and Data Integrity Failures</w:t>
+      </w:r>
+      <w:bookmarkEnd w:id="40"/>
     </w:p>
     <w:p>
       <w:pPr>
         <w:pStyle w:val="Titre2"/>
       </w:pPr>
-      <w:bookmarkStart w:id="33" w:name="_Toc213926671"/>
+      <w:bookmarkStart w:id="41" w:name="_Toc214282770"/>
       <w:r>
         <w:t>Exemple de code / élément d’architecture lié</w:t>
       </w:r>
-      <w:bookmarkEnd w:id="33"/>
+      <w:bookmarkEnd w:id="41"/>
     </w:p>
     <w:p>
       <w:pPr>
         <w:pStyle w:val="Titre2"/>
       </w:pPr>
-      <w:bookmarkStart w:id="34" w:name="_Toc213926672"/>
+      <w:bookmarkStart w:id="42" w:name="_Toc214282771"/>
       <w:r>
         <w:t>Statut</w:t>
       </w:r>
-      <w:bookmarkEnd w:id="34"/>
+      <w:bookmarkEnd w:id="42"/>
     </w:p>
     <w:p>
       <w:pPr>
         <w:pStyle w:val="Titre2"/>
       </w:pPr>
-      <w:bookmarkStart w:id="35" w:name="_Toc213926673"/>
+      <w:bookmarkStart w:id="43" w:name="_Toc214282772"/>
       <w:r>
         <w:t>Contre-mesure</w:t>
       </w:r>
-      <w:bookmarkEnd w:id="35"/>
+      <w:bookmarkEnd w:id="43"/>
     </w:p>
     <w:p>
       <w:pPr>
@@ -6112,42 +6172,41 @@
       <w:pPr>
         <w:pStyle w:val="Titre1"/>
       </w:pPr>
-      <w:bookmarkStart w:id="36" w:name="_Toc213926674"/>
-      <w:r>
-        <w:lastRenderedPageBreak/>
-        <w:t>Identification and Authentication Failures</w:t>
-      </w:r>
-      <w:bookmarkEnd w:id="36"/>
+      <w:bookmarkStart w:id="44" w:name="_Toc214282773"/>
+      <w:r>
+        <w:t>Server-Side Request Forgery</w:t>
+      </w:r>
+      <w:bookmarkEnd w:id="44"/>
     </w:p>
     <w:p>
       <w:pPr>
         <w:pStyle w:val="Titre2"/>
       </w:pPr>
-      <w:bookmarkStart w:id="37" w:name="_Toc213926675"/>
+      <w:bookmarkStart w:id="45" w:name="_Toc214282774"/>
       <w:r>
         <w:t>Exemple de code / élément d’architecture lié</w:t>
       </w:r>
-      <w:bookmarkEnd w:id="37"/>
+      <w:bookmarkEnd w:id="45"/>
     </w:p>
     <w:p>
       <w:pPr>
         <w:pStyle w:val="Titre2"/>
       </w:pPr>
-      <w:bookmarkStart w:id="38" w:name="_Toc213926676"/>
+      <w:bookmarkStart w:id="46" w:name="_Toc214282775"/>
       <w:r>
         <w:t>Statut</w:t>
       </w:r>
-      <w:bookmarkEnd w:id="38"/>
+      <w:bookmarkEnd w:id="46"/>
     </w:p>
     <w:p>
       <w:pPr>
         <w:pStyle w:val="Titre2"/>
       </w:pPr>
-      <w:bookmarkStart w:id="39" w:name="_Toc213926677"/>
+      <w:bookmarkStart w:id="47" w:name="_Toc214282776"/>
       <w:r>
         <w:t>Contre-mesure</w:t>
       </w:r>
-      <w:bookmarkEnd w:id="39"/>
+      <w:bookmarkEnd w:id="47"/>
     </w:p>
     <w:p>
       <w:pPr>
@@ -6156,89 +6215,117 @@
     </w:p>
     <w:p>
       <w:pPr>
-        <w:pStyle w:val="Titre1"/>
-      </w:pPr>
-      <w:bookmarkStart w:id="40" w:name="_Toc213926678"/>
-      <w:r>
-        <w:t>Software and Data Integrity Failures</w:t>
-      </w:r>
-      <w:bookmarkEnd w:id="40"/>
-    </w:p>
-    <w:p>
-      <w:pPr>
-        <w:pStyle w:val="Titre2"/>
-      </w:pPr>
-      <w:bookmarkStart w:id="41" w:name="_Toc213926679"/>
-      <w:r>
-        <w:t>Exemple de code / élément d’architecture lié</w:t>
-      </w:r>
-      <w:bookmarkEnd w:id="41"/>
-    </w:p>
-    <w:p>
-      <w:pPr>
-        <w:pStyle w:val="Titre2"/>
-      </w:pPr>
-      <w:bookmarkStart w:id="42" w:name="_Toc213926680"/>
-      <w:r>
-        <w:t>Statut</w:t>
-      </w:r>
-      <w:bookmarkEnd w:id="42"/>
-    </w:p>
-    <w:p>
-      <w:pPr>
-        <w:pStyle w:val="Titre2"/>
-      </w:pPr>
-      <w:bookmarkStart w:id="43" w:name="_Toc213926681"/>
-      <w:r>
-        <w:t>Contre-mesure</w:t>
-      </w:r>
-      <w:bookmarkEnd w:id="43"/>
-    </w:p>
-    <w:p>
-      <w:pPr>
         <w:pStyle w:val="Corpsdetexte"/>
       </w:pPr>
     </w:p>
-    <w:p>
-      <w:pPr>
-        <w:pStyle w:val="Titre1"/>
-      </w:pPr>
-      <w:bookmarkStart w:id="44" w:name="_Toc213926682"/>
-      <w:r>
-        <w:t>Server-Side Request Forgery</w:t>
-      </w:r>
-      <w:bookmarkEnd w:id="44"/>
-    </w:p>
-    <w:p>
-      <w:pPr>
-        <w:pStyle w:val="Titre2"/>
-      </w:pPr>
-      <w:bookmarkStart w:id="45" w:name="_Toc213926683"/>
-      <w:r>
-        <w:t>Exemple de code / élément d’architecture lié</w:t>
-      </w:r>
-      <w:bookmarkEnd w:id="45"/>
-    </w:p>
-    <w:p>
-      <w:pPr>
-        <w:pStyle w:val="Titre2"/>
-      </w:pPr>
-      <w:bookmarkStart w:id="46" w:name="_Toc213926684"/>
-      <w:r>
-        <w:t>Statut</w:t>
-      </w:r>
-      <w:bookmarkEnd w:id="46"/>
-    </w:p>
-    <w:p>
-      <w:pPr>
-        <w:pStyle w:val="Titre2"/>
-      </w:pPr>
-      <w:bookmarkStart w:id="47" w:name="_Toc213926685"/>
-      <w:r>
-        <w:t>Contre-mesure</w:t>
-      </w:r>
-      <w:bookmarkEnd w:id="47"/>
-    </w:p>
+    <w:bookmarkStart w:id="48" w:name="_Toc214282777" w:displacedByCustomXml="next"/>
+    <w:sdt>
+      <w:sdtPr>
+        <w:rPr>
+          <w:lang w:val="fr-FR"/>
+        </w:rPr>
+        <w:id w:val="-1293898995"/>
+        <w:docPartObj>
+          <w:docPartGallery w:val="Bibliographies"/>
+          <w:docPartUnique/>
+        </w:docPartObj>
+      </w:sdtPr>
+      <w:sdtEndPr>
+        <w:rPr>
+          <w:rFonts w:asciiTheme="minorHAnsi" w:hAnsiTheme="minorHAnsi" w:cs="Times New Roman"/>
+          <w:b w:val="0"/>
+          <w:bCs w:val="0"/>
+          <w:caps w:val="0"/>
+          <w:kern w:val="0"/>
+          <w:sz w:val="20"/>
+          <w:szCs w:val="20"/>
+          <w:lang w:val="fr-CH"/>
+        </w:rPr>
+      </w:sdtEndPr>
+      <w:sdtContent>
+        <w:p>
+          <w:pPr>
+            <w:pStyle w:val="Titre1"/>
+            <w:numPr>
+              <w:ilvl w:val="0"/>
+              <w:numId w:val="0"/>
+            </w:numPr>
+            <w:ind w:left="567" w:hanging="567"/>
+          </w:pPr>
+          <w:r>
+            <w:rPr>
+              <w:lang w:val="fr-FR"/>
+            </w:rPr>
+            <w:t>Bibliographie</w:t>
+          </w:r>
+          <w:bookmarkEnd w:id="48"/>
+        </w:p>
+        <w:sdt>
+          <w:sdtPr>
+            <w:id w:val="111145805"/>
+            <w:bibliography/>
+          </w:sdtPr>
+          <w:sdtContent>
+            <w:p>
+              <w:pPr>
+                <w:pStyle w:val="Bibliographie"/>
+                <w:ind w:left="720" w:hanging="720"/>
+                <w:rPr>
+                  <w:noProof/>
+                  <w:sz w:val="24"/>
+                  <w:szCs w:val="24"/>
+                  <w:lang w:val="en-US"/>
+                </w:rPr>
+              </w:pPr>
+              <w:r>
+                <w:fldChar w:fldCharType="begin"/>
+              </w:r>
+              <w:r>
+                <w:rPr>
+                  <w:lang w:val="en-US"/>
+                </w:rPr>
+                <w:instrText>BIBLIOGRAPHY</w:instrText>
+              </w:r>
+              <w:r>
+                <w:fldChar w:fldCharType="separate"/>
+              </w:r>
+              <w:r>
+                <w:rPr>
+                  <w:noProof/>
+                  <w:lang w:val="en-US"/>
+                </w:rPr>
+                <w:t xml:space="preserve">Meucci, M., &amp; Muller, A. (2014). </w:t>
+              </w:r>
+              <w:r>
+                <w:rPr>
+                  <w:i/>
+                  <w:iCs/>
+                  <w:noProof/>
+                  <w:lang w:val="en-US"/>
+                </w:rPr>
+                <w:t>OWASP Testing Guide v4.</w:t>
+              </w:r>
+              <w:r>
+                <w:rPr>
+                  <w:noProof/>
+                  <w:lang w:val="en-US"/>
+                </w:rPr>
+                <w:t xml:space="preserve"> </w:t>
+              </w:r>
+            </w:p>
+            <w:p>
+              <w:r>
+                <w:rPr>
+                  <w:b/>
+                  <w:bCs/>
+                </w:rPr>
+                <w:fldChar w:fldCharType="end"/>
+              </w:r>
+            </w:p>
+          </w:sdtContent>
+        </w:sdt>
+      </w:sdtContent>
+    </w:sdt>
     <w:p>
       <w:pPr>
         <w:pStyle w:val="Corpsdetexte"/>
@@ -6732,7 +6819,7 @@
               <w:noProof/>
               <w:szCs w:val="16"/>
             </w:rPr>
-            <w:t>13.11.2025 12:12</w:t>
+            <w:t>17.11.2025 12:53</w:t>
           </w:r>
           <w:r>
             <w:rPr>
@@ -6953,7 +7040,7 @@
         <v:path o:extrusionok="f" gradientshapeok="t" o:connecttype="rect"/>
         <o:lock v:ext="edit" aspectratio="t"/>
       </v:shapetype>
-      <v:shape id="_x0000_i1040" type="#_x0000_t75" style="width:11.3pt;height:11.3pt" o:bullet="t">
+      <v:shape id="_x0000_i1070" type="#_x0000_t75" style="width:11.3pt;height:11.3pt" o:bullet="t">
         <v:imagedata r:id="rId1" o:title="BD10263_"/>
       </v:shape>
     </w:pict>
@@ -9154,7 +9241,7 @@
   </w:docDefaults>
   <w:latentStyles w:defLockedState="0" w:defUIPriority="0" w:defSemiHidden="0" w:defUnhideWhenUsed="0" w:defQFormat="0" w:count="376">
     <w:lsdException w:name="Normal" w:qFormat="1"/>
-    <w:lsdException w:name="heading 1" w:qFormat="1"/>
+    <w:lsdException w:name="heading 1" w:uiPriority="9" w:qFormat="1"/>
     <w:lsdException w:name="heading 2" w:qFormat="1"/>
     <w:lsdException w:name="heading 3" w:qFormat="1"/>
     <w:lsdException w:name="heading 4" w:qFormat="1"/>
@@ -9532,7 +9619,9 @@
     <w:name w:val="heading 1"/>
     <w:basedOn w:val="Normal"/>
     <w:next w:val="Corpsdetexte"/>
+    <w:link w:val="Titre1Car"/>
     <w:autoRedefine/>
+    <w:uiPriority w:val="9"/>
     <w:qFormat/>
     <w:rsid w:val="009A294C"/>
     <w:pPr>
@@ -10373,6 +10462,22 @@
     <w:semiHidden/>
     <w:rsid w:val="005D22A8"/>
   </w:style>
+  <w:style w:type="character" w:customStyle="1" w:styleId="Titre1Car">
+    <w:name w:val="Titre 1 Car"/>
+    <w:basedOn w:val="Policepardfaut"/>
+    <w:link w:val="Titre1"/>
+    <w:uiPriority w:val="9"/>
+    <w:rsid w:val="005E4959"/>
+    <w:rPr>
+      <w:rFonts w:asciiTheme="majorHAnsi" w:hAnsiTheme="majorHAnsi" w:cs="Arial"/>
+      <w:b/>
+      <w:bCs/>
+      <w:caps/>
+      <w:kern w:val="32"/>
+      <w:sz w:val="32"/>
+      <w:szCs w:val="32"/>
+    </w:rPr>
+  </w:style>
 </w:styles>
 </file>
 
@@ -10663,15 +10768,6 @@
 </file>
 
 <file path=customXml/item1.xml><?xml version="1.0" encoding="utf-8"?>
-<?mso-contentType ?>
-<FormTemplates xmlns="http://schemas.microsoft.com/sharepoint/v3/contenttype/forms">
-  <Display>DocumentLibraryForm</Display>
-  <Edit>DocumentLibraryForm</Edit>
-  <New>DocumentLibraryForm</New>
-</FormTemplates>
-</file>
-
-<file path=customXml/item2.xml><?xml version="1.0" encoding="utf-8"?>
 <p:properties xmlns:p="http://schemas.microsoft.com/office/2006/metadata/properties" xmlns:xsi="http://www.w3.org/2001/XMLSchema-instance" xmlns:pc="http://schemas.microsoft.com/office/infopath/2007/PartnerControls">
   <documentManagement>
     <lcf76f155ced4ddcb4097134ff3c332f xmlns="b5cf4370-ac38-4b9e-9836-ef6f5df64f24">
@@ -10682,30 +10778,16 @@
 </p:properties>
 </file>
 
-<file path=customXml/item3.xml><?xml version="1.0" encoding="utf-8"?>
-<b:Sources xmlns:b="http://schemas.openxmlformats.org/officeDocument/2006/bibliography" xmlns="http://schemas.openxmlformats.org/officeDocument/2006/bibliography" SelectedStyle="\APASixthEditionOfficeOnline.xsl" StyleName="APA" Version="6">
-  <b:Source>
-    <b:Tag>Espace_réservé1</b:Tag>
-    <b:SourceType>InternetSite</b:SourceType>
-    <b:Guid>{ADB4924E-1854-4B0D-9267-C80B677493CA}</b:Guid>
-    <b:Title>How to LOAD DATA setting default value NULL if column field is empty</b:Title>
-    <b:InternetSiteTitle>Stackoverflow</b:InternetSiteTitle>
-    <b:URL>https://stackoverflow.com/questions/58412117/how-to-load-data-setting-default-value-null-if-column-field-is-empty</b:URL>
-    <b:RefOrder>1</b:RefOrder>
-  </b:Source>
-  <b:Source>
-    <b:Tag>Eff</b:Tag>
-    <b:SourceType>InternetSite</b:SourceType>
-    <b:Guid>{F98D2991-5B0C-450A-8515-DE6B1431568F}</b:Guid>
-    <b:Title>Effectuer une sauvegarde différentielle ou incrémentielle</b:Title>
-    <b:InternetSiteTitle>dev.mysql.com</b:InternetSiteTitle>
-    <b:URL>https://dev.mysql.com/doc/mysql-enterprise-backup/8.0/en/mysqlbackup.incremental.html</b:URL>
-    <b:RefOrder>2</b:RefOrder>
-  </b:Source>
-</b:Sources>
+<file path=customXml/item2.xml><?xml version="1.0" encoding="utf-8"?>
+<?mso-contentType ?>
+<FormTemplates xmlns="http://schemas.microsoft.com/sharepoint/v3/contenttype/forms">
+  <Display>DocumentLibraryForm</Display>
+  <Edit>DocumentLibraryForm</Edit>
+  <New>DocumentLibraryForm</New>
+</FormTemplates>
 </file>
 
-<file path=customXml/item4.xml><?xml version="1.0" encoding="utf-8"?>
+<file path=customXml/item3.xml><?xml version="1.0" encoding="utf-8"?>
 <ct:contentTypeSchema xmlns:ct="http://schemas.microsoft.com/office/2006/metadata/contentType" xmlns:ma="http://schemas.microsoft.com/office/2006/metadata/properties/metaAttributes" ct:_="" ma:_="" ma:contentTypeName="Document" ma:contentTypeID="0x01010080C9F2488912074FB587B9AD9ADAE5BB" ma:contentTypeVersion="13" ma:contentTypeDescription="Crée un document." ma:contentTypeScope="" ma:versionID="98cb6024266d177b928872b226e6993e">
   <xsd:schema xmlns:xsd="http://www.w3.org/2001/XMLSchema" xmlns:xs="http://www.w3.org/2001/XMLSchema" xmlns:p="http://schemas.microsoft.com/office/2006/metadata/properties" xmlns:ns2="b5cf4370-ac38-4b9e-9836-ef6f5df64f24" xmlns:ns3="eefa3612-053e-497a-ae76-8a76877f5e22" targetNamespace="http://schemas.microsoft.com/office/2006/metadata/properties" ma:root="true" ma:fieldsID="005441ce51d7a2dcada4efd17c7a03e9" ns2:_="" ns3:_="">
     <xsd:import namespace="b5cf4370-ac38-4b9e-9836-ef6f5df64f24"/>
@@ -10912,15 +10994,34 @@
 </ct:contentTypeSchema>
 </file>
 
-<file path=customXml/itemProps1.xml><?xml version="1.0" encoding="utf-8"?>
-<ds:datastoreItem xmlns:ds="http://schemas.openxmlformats.org/officeDocument/2006/customXml" ds:itemID="{DF8E7934-3F3A-4F32-A7D4-1B248DBE707D}">
-  <ds:schemaRefs>
-    <ds:schemaRef ds:uri="http://schemas.microsoft.com/sharepoint/v3/contenttype/forms"/>
-  </ds:schemaRefs>
-</ds:datastoreItem>
+<file path=customXml/item4.xml><?xml version="1.0" encoding="utf-8"?>
+<b:Sources xmlns:b="http://schemas.openxmlformats.org/officeDocument/2006/bibliography" xmlns="http://schemas.openxmlformats.org/officeDocument/2006/bibliography" SelectedStyle="\APASixthEditionOfficeOnline.xsl" StyleName="APA" Version="6">
+  <b:Source>
+    <b:Tag>Meu14</b:Tag>
+    <b:SourceType>Book</b:SourceType>
+    <b:Guid>{5BF06120-89A3-4A78-B0CA-E80F9B60B368}</b:Guid>
+    <b:Author>
+      <b:Author>
+        <b:NameList>
+          <b:Person>
+            <b:Last>Meucci</b:Last>
+            <b:First>Matteo </b:First>
+          </b:Person>
+          <b:Person>
+            <b:Last>Muller</b:Last>
+            <b:First>Andrew </b:First>
+          </b:Person>
+        </b:NameList>
+      </b:Author>
+    </b:Author>
+    <b:Title>OWASP Testing Guide v4</b:Title>
+    <b:Year>2014</b:Year>
+    <b:RefOrder>1</b:RefOrder>
+  </b:Source>
+</b:Sources>
 </file>
 
-<file path=customXml/itemProps2.xml><?xml version="1.0" encoding="utf-8"?>
+<file path=customXml/itemProps1.xml><?xml version="1.0" encoding="utf-8"?>
 <ds:datastoreItem xmlns:ds="http://schemas.openxmlformats.org/officeDocument/2006/customXml" ds:itemID="{4181FC95-92B5-446F-AE57-E4A44C8C450C}">
   <ds:schemaRefs>
     <ds:schemaRef ds:uri="http://schemas.microsoft.com/office/2006/metadata/properties"/>
@@ -10931,15 +11032,15 @@
 </ds:datastoreItem>
 </file>
 
-<file path=customXml/itemProps3.xml><?xml version="1.0" encoding="utf-8"?>
-<ds:datastoreItem xmlns:ds="http://schemas.openxmlformats.org/officeDocument/2006/customXml" ds:itemID="{A507DE50-9571-420A-B97A-D696E6EB7C50}">
+<file path=customXml/itemProps2.xml><?xml version="1.0" encoding="utf-8"?>
+<ds:datastoreItem xmlns:ds="http://schemas.openxmlformats.org/officeDocument/2006/customXml" ds:itemID="{DF8E7934-3F3A-4F32-A7D4-1B248DBE707D}">
   <ds:schemaRefs>
-    <ds:schemaRef ds:uri="http://schemas.openxmlformats.org/officeDocument/2006/bibliography"/>
+    <ds:schemaRef ds:uri="http://schemas.microsoft.com/sharepoint/v3/contenttype/forms"/>
   </ds:schemaRefs>
 </ds:datastoreItem>
 </file>
 
-<file path=customXml/itemProps4.xml><?xml version="1.0" encoding="utf-8"?>
+<file path=customXml/itemProps3.xml><?xml version="1.0" encoding="utf-8"?>
 <ds:datastoreItem xmlns:ds="http://schemas.openxmlformats.org/officeDocument/2006/customXml" ds:itemID="{FDA51230-EF27-4A68-A446-37F9E544E2A2}">
   <ds:schemaRefs>
     <ds:schemaRef ds:uri="http://schemas.microsoft.com/office/2006/metadata/contentType"/>
@@ -10956,4 +11057,12 @@
     <ds:schemaRef ds:uri="http://schemas.microsoft.com/internal/obd"/>
   </ds:schemaRefs>
 </ds:datastoreItem>
+</file>
+
+<file path=customXml/itemProps4.xml><?xml version="1.0" encoding="utf-8"?>
+<ds:datastoreItem xmlns:ds="http://schemas.openxmlformats.org/officeDocument/2006/customXml" ds:itemID="{708BE675-FEC2-469A-ACAC-76ED162EB276}">
+  <ds:schemaRefs>
+    <ds:schemaRef ds:uri="http://schemas.openxmlformats.org/officeDocument/2006/bibliography"/>
+  </ds:schemaRefs>
+</ds:datastoreItem>
 </file>
</xml_diff>

<commit_message>
doc(word): chapitre misconfig cas 2
</commit_message>
<xml_diff>
--- a/rapport et JDT/Christopher_Ristic_Rapport.docx
+++ b/rapport et JDT/Christopher_Ristic_Rapport.docx
@@ -10,9 +10,11 @@
         </w:pBdr>
         <w:spacing w:line="259" w:lineRule="auto"/>
       </w:pPr>
+      <w:proofErr w:type="spellStart"/>
       <w:r>
         <w:t>P_App_Audit</w:t>
       </w:r>
+      <w:proofErr w:type="spellEnd"/>
     </w:p>
     <w:p>
       <w:pPr>
@@ -147,7 +149,7 @@
         </w:rPr>
         <w:fldChar w:fldCharType="separate"/>
       </w:r>
-      <w:hyperlink w:anchor="_Toc214282730" w:history="1">
+      <w:hyperlink w:anchor="_Toc214524828" w:history="1">
         <w:r>
           <w:rPr>
             <w:rStyle w:val="Lienhypertexte"/>
@@ -195,7 +197,7 @@
             <w:noProof/>
             <w:webHidden/>
           </w:rPr>
-          <w:instrText xml:space="preserve"> PAGEREF _Toc214282730 \h </w:instrText>
+          <w:instrText xml:space="preserve"> PAGEREF _Toc214524828 \h </w:instrText>
         </w:r>
         <w:r>
           <w:rPr>
@@ -243,7 +245,7 @@
           <w14:ligatures w14:val="standardContextual"/>
         </w:rPr>
       </w:pPr>
-      <w:hyperlink w:anchor="_Toc214282731" w:history="1">
+      <w:hyperlink w:anchor="_Toc214524829" w:history="1">
         <w:r>
           <w:rPr>
             <w:rStyle w:val="Lienhypertexte"/>
@@ -289,7 +291,7 @@
             <w:noProof/>
             <w:webHidden/>
           </w:rPr>
-          <w:instrText xml:space="preserve"> PAGEREF _Toc214282731 \h </w:instrText>
+          <w:instrText xml:space="preserve"> PAGEREF _Toc214524829 \h </w:instrText>
         </w:r>
         <w:r>
           <w:rPr>
@@ -339,7 +341,7 @@
           <w14:ligatures w14:val="standardContextual"/>
         </w:rPr>
       </w:pPr>
-      <w:hyperlink w:anchor="_Toc214282732" w:history="1">
+      <w:hyperlink w:anchor="_Toc214524830" w:history="1">
         <w:r>
           <w:rPr>
             <w:rStyle w:val="Lienhypertexte"/>
@@ -387,7 +389,7 @@
             <w:noProof/>
             <w:webHidden/>
           </w:rPr>
-          <w:instrText xml:space="preserve"> PAGEREF _Toc214282732 \h </w:instrText>
+          <w:instrText xml:space="preserve"> PAGEREF _Toc214524830 \h </w:instrText>
         </w:r>
         <w:r>
           <w:rPr>
@@ -437,7 +439,7 @@
           <w14:ligatures w14:val="standardContextual"/>
         </w:rPr>
       </w:pPr>
-      <w:hyperlink w:anchor="_Toc214282733" w:history="1">
+      <w:hyperlink w:anchor="_Toc214524831" w:history="1">
         <w:r>
           <w:rPr>
             <w:rStyle w:val="Lienhypertexte"/>
@@ -485,7 +487,7 @@
             <w:noProof/>
             <w:webHidden/>
           </w:rPr>
-          <w:instrText xml:space="preserve"> PAGEREF _Toc214282733 \h </w:instrText>
+          <w:instrText xml:space="preserve"> PAGEREF _Toc214524831 \h </w:instrText>
         </w:r>
         <w:r>
           <w:rPr>
@@ -533,7 +535,7 @@
           <w14:ligatures w14:val="standardContextual"/>
         </w:rPr>
       </w:pPr>
-      <w:hyperlink w:anchor="_Toc214282734" w:history="1">
+      <w:hyperlink w:anchor="_Toc214524832" w:history="1">
         <w:r>
           <w:rPr>
             <w:rStyle w:val="Lienhypertexte"/>
@@ -579,7 +581,7 @@
             <w:noProof/>
             <w:webHidden/>
           </w:rPr>
-          <w:instrText xml:space="preserve"> PAGEREF _Toc214282734 \h </w:instrText>
+          <w:instrText xml:space="preserve"> PAGEREF _Toc214524832 \h </w:instrText>
         </w:r>
         <w:r>
           <w:rPr>
@@ -628,7 +630,7 @@
           <w14:ligatures w14:val="standardContextual"/>
         </w:rPr>
       </w:pPr>
-      <w:hyperlink w:anchor="_Toc214282735" w:history="1">
+      <w:hyperlink w:anchor="_Toc214524833" w:history="1">
         <w:r>
           <w:rPr>
             <w:rStyle w:val="Lienhypertexte"/>
@@ -675,7 +677,7 @@
             <w:noProof/>
             <w:webHidden/>
           </w:rPr>
-          <w:instrText xml:space="preserve"> PAGEREF _Toc214282735 \h </w:instrText>
+          <w:instrText xml:space="preserve"> PAGEREF _Toc214524833 \h </w:instrText>
         </w:r>
         <w:r>
           <w:rPr>
@@ -724,7 +726,7 @@
           <w14:ligatures w14:val="standardContextual"/>
         </w:rPr>
       </w:pPr>
-      <w:hyperlink w:anchor="_Toc214282736" w:history="1">
+      <w:hyperlink w:anchor="_Toc214524834" w:history="1">
         <w:r>
           <w:rPr>
             <w:rStyle w:val="Lienhypertexte"/>
@@ -771,7 +773,7 @@
             <w:noProof/>
             <w:webHidden/>
           </w:rPr>
-          <w:instrText xml:space="preserve"> PAGEREF _Toc214282736 \h </w:instrText>
+          <w:instrText xml:space="preserve"> PAGEREF _Toc214524834 \h </w:instrText>
         </w:r>
         <w:r>
           <w:rPr>
@@ -820,7 +822,7 @@
           <w14:ligatures w14:val="standardContextual"/>
         </w:rPr>
       </w:pPr>
-      <w:hyperlink w:anchor="_Toc214282737" w:history="1">
+      <w:hyperlink w:anchor="_Toc214524835" w:history="1">
         <w:r>
           <w:rPr>
             <w:rStyle w:val="Lienhypertexte"/>
@@ -867,7 +869,7 @@
             <w:noProof/>
             <w:webHidden/>
           </w:rPr>
-          <w:instrText xml:space="preserve"> PAGEREF _Toc214282737 \h </w:instrText>
+          <w:instrText xml:space="preserve"> PAGEREF _Toc214524835 \h </w:instrText>
         </w:r>
         <w:r>
           <w:rPr>
@@ -917,7 +919,7 @@
           <w14:ligatures w14:val="standardContextual"/>
         </w:rPr>
       </w:pPr>
-      <w:hyperlink w:anchor="_Toc214282738" w:history="1">
+      <w:hyperlink w:anchor="_Toc214524836" w:history="1">
         <w:r>
           <w:rPr>
             <w:rStyle w:val="Lienhypertexte"/>
@@ -965,7 +967,7 @@
             <w:noProof/>
             <w:webHidden/>
           </w:rPr>
-          <w:instrText xml:space="preserve"> PAGEREF _Toc214282738 \h </w:instrText>
+          <w:instrText xml:space="preserve"> PAGEREF _Toc214524836 \h </w:instrText>
         </w:r>
         <w:r>
           <w:rPr>
@@ -1013,7 +1015,7 @@
           <w14:ligatures w14:val="standardContextual"/>
         </w:rPr>
       </w:pPr>
-      <w:hyperlink w:anchor="_Toc214282739" w:history="1">
+      <w:hyperlink w:anchor="_Toc214524837" w:history="1">
         <w:r>
           <w:rPr>
             <w:rStyle w:val="Lienhypertexte"/>
@@ -1059,7 +1061,7 @@
             <w:noProof/>
             <w:webHidden/>
           </w:rPr>
-          <w:instrText xml:space="preserve"> PAGEREF _Toc214282739 \h </w:instrText>
+          <w:instrText xml:space="preserve"> PAGEREF _Toc214524837 \h </w:instrText>
         </w:r>
         <w:r>
           <w:rPr>
@@ -1108,7 +1110,7 @@
           <w14:ligatures w14:val="standardContextual"/>
         </w:rPr>
       </w:pPr>
-      <w:hyperlink w:anchor="_Toc214282740" w:history="1">
+      <w:hyperlink w:anchor="_Toc214524838" w:history="1">
         <w:r>
           <w:rPr>
             <w:rStyle w:val="Lienhypertexte"/>
@@ -1155,7 +1157,7 @@
             <w:noProof/>
             <w:webHidden/>
           </w:rPr>
-          <w:instrText xml:space="preserve"> PAGEREF _Toc214282740 \h </w:instrText>
+          <w:instrText xml:space="preserve"> PAGEREF _Toc214524838 \h </w:instrText>
         </w:r>
         <w:r>
           <w:rPr>
@@ -1204,7 +1206,7 @@
           <w14:ligatures w14:val="standardContextual"/>
         </w:rPr>
       </w:pPr>
-      <w:hyperlink w:anchor="_Toc214282741" w:history="1">
+      <w:hyperlink w:anchor="_Toc214524839" w:history="1">
         <w:r>
           <w:rPr>
             <w:rStyle w:val="Lienhypertexte"/>
@@ -1251,7 +1253,7 @@
             <w:noProof/>
             <w:webHidden/>
           </w:rPr>
-          <w:instrText xml:space="preserve"> PAGEREF _Toc214282741 \h </w:instrText>
+          <w:instrText xml:space="preserve"> PAGEREF _Toc214524839 \h </w:instrText>
         </w:r>
         <w:r>
           <w:rPr>
@@ -1300,7 +1302,7 @@
           <w14:ligatures w14:val="standardContextual"/>
         </w:rPr>
       </w:pPr>
-      <w:hyperlink w:anchor="_Toc214282742" w:history="1">
+      <w:hyperlink w:anchor="_Toc214524840" w:history="1">
         <w:r>
           <w:rPr>
             <w:rStyle w:val="Lienhypertexte"/>
@@ -1347,7 +1349,7 @@
             <w:noProof/>
             <w:webHidden/>
           </w:rPr>
-          <w:instrText xml:space="preserve"> PAGEREF _Toc214282742 \h </w:instrText>
+          <w:instrText xml:space="preserve"> PAGEREF _Toc214524840 \h </w:instrText>
         </w:r>
         <w:r>
           <w:rPr>
@@ -1395,7 +1397,7 @@
           <w14:ligatures w14:val="standardContextual"/>
         </w:rPr>
       </w:pPr>
-      <w:hyperlink w:anchor="_Toc214282743" w:history="1">
+      <w:hyperlink w:anchor="_Toc214524841" w:history="1">
         <w:r>
           <w:rPr>
             <w:rStyle w:val="Lienhypertexte"/>
@@ -1441,7 +1443,7 @@
             <w:noProof/>
             <w:webHidden/>
           </w:rPr>
-          <w:instrText xml:space="preserve"> PAGEREF _Toc214282743 \h </w:instrText>
+          <w:instrText xml:space="preserve"> PAGEREF _Toc214524841 \h </w:instrText>
         </w:r>
         <w:r>
           <w:rPr>
@@ -1490,7 +1492,7 @@
           <w14:ligatures w14:val="standardContextual"/>
         </w:rPr>
       </w:pPr>
-      <w:hyperlink w:anchor="_Toc214282744" w:history="1">
+      <w:hyperlink w:anchor="_Toc214524842" w:history="1">
         <w:r>
           <w:rPr>
             <w:rStyle w:val="Lienhypertexte"/>
@@ -1537,7 +1539,7 @@
             <w:noProof/>
             <w:webHidden/>
           </w:rPr>
-          <w:instrText xml:space="preserve"> PAGEREF _Toc214282744 \h </w:instrText>
+          <w:instrText xml:space="preserve"> PAGEREF _Toc214524842 \h </w:instrText>
         </w:r>
         <w:r>
           <w:rPr>
@@ -1586,7 +1588,7 @@
           <w14:ligatures w14:val="standardContextual"/>
         </w:rPr>
       </w:pPr>
-      <w:hyperlink w:anchor="_Toc214282745" w:history="1">
+      <w:hyperlink w:anchor="_Toc214524843" w:history="1">
         <w:r>
           <w:rPr>
             <w:rStyle w:val="Lienhypertexte"/>
@@ -1633,7 +1635,7 @@
             <w:noProof/>
             <w:webHidden/>
           </w:rPr>
-          <w:instrText xml:space="preserve"> PAGEREF _Toc214282745 \h </w:instrText>
+          <w:instrText xml:space="preserve"> PAGEREF _Toc214524843 \h </w:instrText>
         </w:r>
         <w:r>
           <w:rPr>
@@ -1682,7 +1684,7 @@
           <w14:ligatures w14:val="standardContextual"/>
         </w:rPr>
       </w:pPr>
-      <w:hyperlink w:anchor="_Toc214282746" w:history="1">
+      <w:hyperlink w:anchor="_Toc214524844" w:history="1">
         <w:r>
           <w:rPr>
             <w:rStyle w:val="Lienhypertexte"/>
@@ -1729,7 +1731,7 @@
             <w:noProof/>
             <w:webHidden/>
           </w:rPr>
-          <w:instrText xml:space="preserve"> PAGEREF _Toc214282746 \h </w:instrText>
+          <w:instrText xml:space="preserve"> PAGEREF _Toc214524844 \h </w:instrText>
         </w:r>
         <w:r>
           <w:rPr>
@@ -1777,7 +1779,7 @@
           <w14:ligatures w14:val="standardContextual"/>
         </w:rPr>
       </w:pPr>
-      <w:hyperlink w:anchor="_Toc214282747" w:history="1">
+      <w:hyperlink w:anchor="_Toc214524845" w:history="1">
         <w:r>
           <w:rPr>
             <w:rStyle w:val="Lienhypertexte"/>
@@ -1823,7 +1825,7 @@
             <w:noProof/>
             <w:webHidden/>
           </w:rPr>
-          <w:instrText xml:space="preserve"> PAGEREF _Toc214282747 \h </w:instrText>
+          <w:instrText xml:space="preserve"> PAGEREF _Toc214524845 \h </w:instrText>
         </w:r>
         <w:r>
           <w:rPr>
@@ -1873,7 +1875,7 @@
           <w14:ligatures w14:val="standardContextual"/>
         </w:rPr>
       </w:pPr>
-      <w:hyperlink w:anchor="_Toc214282748" w:history="1">
+      <w:hyperlink w:anchor="_Toc214524846" w:history="1">
         <w:r>
           <w:rPr>
             <w:rStyle w:val="Lienhypertexte"/>
@@ -1921,7 +1923,7 @@
             <w:noProof/>
             <w:webHidden/>
           </w:rPr>
-          <w:instrText xml:space="preserve"> PAGEREF _Toc214282748 \h </w:instrText>
+          <w:instrText xml:space="preserve"> PAGEREF _Toc214524846 \h </w:instrText>
         </w:r>
         <w:r>
           <w:rPr>
@@ -1969,7 +1971,7 @@
           <w14:ligatures w14:val="standardContextual"/>
         </w:rPr>
       </w:pPr>
-      <w:hyperlink w:anchor="_Toc214282749" w:history="1">
+      <w:hyperlink w:anchor="_Toc214524847" w:history="1">
         <w:r>
           <w:rPr>
             <w:rStyle w:val="Lienhypertexte"/>
@@ -2015,7 +2017,7 @@
             <w:noProof/>
             <w:webHidden/>
           </w:rPr>
-          <w:instrText xml:space="preserve"> PAGEREF _Toc214282749 \h </w:instrText>
+          <w:instrText xml:space="preserve"> PAGEREF _Toc214524847 \h </w:instrText>
         </w:r>
         <w:r>
           <w:rPr>
@@ -2064,7 +2066,7 @@
           <w14:ligatures w14:val="standardContextual"/>
         </w:rPr>
       </w:pPr>
-      <w:hyperlink w:anchor="_Toc214282750" w:history="1">
+      <w:hyperlink w:anchor="_Toc214524848" w:history="1">
         <w:r>
           <w:rPr>
             <w:rStyle w:val="Lienhypertexte"/>
@@ -2111,7 +2113,7 @@
             <w:noProof/>
             <w:webHidden/>
           </w:rPr>
-          <w:instrText xml:space="preserve"> PAGEREF _Toc214282750 \h </w:instrText>
+          <w:instrText xml:space="preserve"> PAGEREF _Toc214524848 \h </w:instrText>
         </w:r>
         <w:r>
           <w:rPr>
@@ -2160,7 +2162,7 @@
           <w14:ligatures w14:val="standardContextual"/>
         </w:rPr>
       </w:pPr>
-      <w:hyperlink w:anchor="_Toc214282751" w:history="1">
+      <w:hyperlink w:anchor="_Toc214524849" w:history="1">
         <w:r>
           <w:rPr>
             <w:rStyle w:val="Lienhypertexte"/>
@@ -2207,7 +2209,7 @@
             <w:noProof/>
             <w:webHidden/>
           </w:rPr>
-          <w:instrText xml:space="preserve"> PAGEREF _Toc214282751 \h </w:instrText>
+          <w:instrText xml:space="preserve"> PAGEREF _Toc214524849 \h </w:instrText>
         </w:r>
         <w:r>
           <w:rPr>
@@ -2256,7 +2258,7 @@
           <w14:ligatures w14:val="standardContextual"/>
         </w:rPr>
       </w:pPr>
-      <w:hyperlink w:anchor="_Toc214282752" w:history="1">
+      <w:hyperlink w:anchor="_Toc214524850" w:history="1">
         <w:r>
           <w:rPr>
             <w:rStyle w:val="Lienhypertexte"/>
@@ -2303,7 +2305,7 @@
             <w:noProof/>
             <w:webHidden/>
           </w:rPr>
-          <w:instrText xml:space="preserve"> PAGEREF _Toc214282752 \h </w:instrText>
+          <w:instrText xml:space="preserve"> PAGEREF _Toc214524850 \h </w:instrText>
         </w:r>
         <w:r>
           <w:rPr>
@@ -2353,7 +2355,7 @@
           <w14:ligatures w14:val="standardContextual"/>
         </w:rPr>
       </w:pPr>
-      <w:hyperlink w:anchor="_Toc214282753" w:history="1">
+      <w:hyperlink w:anchor="_Toc214524851" w:history="1">
         <w:r>
           <w:rPr>
             <w:rStyle w:val="Lienhypertexte"/>
@@ -2380,21 +2382,7 @@
             <w:rStyle w:val="Lienhypertexte"/>
             <w:noProof/>
           </w:rPr>
-          <w:t>Insecur</w:t>
-        </w:r>
-        <w:r>
-          <w:rPr>
-            <w:rStyle w:val="Lienhypertexte"/>
-            <w:noProof/>
-          </w:rPr>
-          <w:t>e</w:t>
-        </w:r>
-        <w:r>
-          <w:rPr>
-            <w:rStyle w:val="Lienhypertexte"/>
-            <w:noProof/>
-          </w:rPr>
-          <w:t xml:space="preserve"> design</w:t>
+          <w:t>Insecure design</w:t>
         </w:r>
         <w:r>
           <w:rPr>
@@ -2415,7 +2403,7 @@
             <w:noProof/>
             <w:webHidden/>
           </w:rPr>
-          <w:instrText xml:space="preserve"> PAGEREF _Toc214282753 \h </w:instrText>
+          <w:instrText xml:space="preserve"> PAGEREF _Toc214524851 \h </w:instrText>
         </w:r>
         <w:r>
           <w:rPr>
@@ -2463,7 +2451,7 @@
           <w14:ligatures w14:val="standardContextual"/>
         </w:rPr>
       </w:pPr>
-      <w:hyperlink w:anchor="_Toc214282754" w:history="1">
+      <w:hyperlink w:anchor="_Toc214524852" w:history="1">
         <w:r>
           <w:rPr>
             <w:rStyle w:val="Lienhypertexte"/>
@@ -2509,7 +2497,7 @@
             <w:noProof/>
             <w:webHidden/>
           </w:rPr>
-          <w:instrText xml:space="preserve"> PAGEREF _Toc214282754 \h </w:instrText>
+          <w:instrText xml:space="preserve"> PAGEREF _Toc214524852 \h </w:instrText>
         </w:r>
         <w:r>
           <w:rPr>
@@ -2558,7 +2546,7 @@
           <w14:ligatures w14:val="standardContextual"/>
         </w:rPr>
       </w:pPr>
-      <w:hyperlink w:anchor="_Toc214282755" w:history="1">
+      <w:hyperlink w:anchor="_Toc214524853" w:history="1">
         <w:r>
           <w:rPr>
             <w:rStyle w:val="Lienhypertexte"/>
@@ -2605,7 +2593,7 @@
             <w:noProof/>
             <w:webHidden/>
           </w:rPr>
-          <w:instrText xml:space="preserve"> PAGEREF _Toc214282755 \h </w:instrText>
+          <w:instrText xml:space="preserve"> PAGEREF _Toc214524853 \h </w:instrText>
         </w:r>
         <w:r>
           <w:rPr>
@@ -2654,7 +2642,7 @@
           <w14:ligatures w14:val="standardContextual"/>
         </w:rPr>
       </w:pPr>
-      <w:hyperlink w:anchor="_Toc214282756" w:history="1">
+      <w:hyperlink w:anchor="_Toc214524854" w:history="1">
         <w:r>
           <w:rPr>
             <w:rStyle w:val="Lienhypertexte"/>
@@ -2701,7 +2689,7 @@
             <w:noProof/>
             <w:webHidden/>
           </w:rPr>
-          <w:instrText xml:space="preserve"> PAGEREF _Toc214282756 \h </w:instrText>
+          <w:instrText xml:space="preserve"> PAGEREF _Toc214524854 \h </w:instrText>
         </w:r>
         <w:r>
           <w:rPr>
@@ -2751,7 +2739,7 @@
           <w14:ligatures w14:val="standardContextual"/>
         </w:rPr>
       </w:pPr>
-      <w:hyperlink w:anchor="_Toc214282757" w:history="1">
+      <w:hyperlink w:anchor="_Toc214524855" w:history="1">
         <w:r>
           <w:rPr>
             <w:rStyle w:val="Lienhypertexte"/>
@@ -2799,7 +2787,7 @@
             <w:noProof/>
             <w:webHidden/>
           </w:rPr>
-          <w:instrText xml:space="preserve"> PAGEREF _Toc214282757 \h </w:instrText>
+          <w:instrText xml:space="preserve"> PAGEREF _Toc214524855 \h </w:instrText>
         </w:r>
         <w:r>
           <w:rPr>
@@ -2847,7 +2835,7 @@
           <w14:ligatures w14:val="standardContextual"/>
         </w:rPr>
       </w:pPr>
-      <w:hyperlink w:anchor="_Toc214282758" w:history="1">
+      <w:hyperlink w:anchor="_Toc214524856" w:history="1">
         <w:r>
           <w:rPr>
             <w:rStyle w:val="Lienhypertexte"/>
@@ -2872,7 +2860,7 @@
             <w:rStyle w:val="Lienhypertexte"/>
             <w:noProof/>
           </w:rPr>
-          <w:t>Exemple de code / élément d’architecture lié</w:t>
+          <w:t>Cas 1</w:t>
         </w:r>
         <w:r>
           <w:rPr>
@@ -2893,7 +2881,7 @@
             <w:noProof/>
             <w:webHidden/>
           </w:rPr>
-          <w:instrText xml:space="preserve"> PAGEREF _Toc214282758 \h </w:instrText>
+          <w:instrText xml:space="preserve"> PAGEREF _Toc214524856 \h </w:instrText>
         </w:r>
         <w:r>
           <w:rPr>
@@ -2926,14 +2914,15 @@
     </w:p>
     <w:p>
       <w:pPr>
-        <w:pStyle w:val="TM2"/>
+        <w:pStyle w:val="TM3"/>
         <w:tabs>
-          <w:tab w:val="left" w:pos="800"/>
+          <w:tab w:val="left" w:pos="1200"/>
           <w:tab w:val="right" w:leader="dot" w:pos="9060"/>
         </w:tabs>
         <w:rPr>
           <w:rFonts w:eastAsiaTheme="minorEastAsia" w:cstheme="minorBidi"/>
-          <w:smallCaps w:val="0"/>
+          <w:i w:val="0"/>
+          <w:iCs w:val="0"/>
           <w:noProof/>
           <w:kern w:val="2"/>
           <w:sz w:val="24"/>
@@ -2941,18 +2930,19 @@
           <w14:ligatures w14:val="standardContextual"/>
         </w:rPr>
       </w:pPr>
-      <w:hyperlink w:anchor="_Toc214282759" w:history="1">
+      <w:hyperlink w:anchor="_Toc214524857" w:history="1">
         <w:r>
           <w:rPr>
             <w:rStyle w:val="Lienhypertexte"/>
             <w:noProof/>
           </w:rPr>
-          <w:t>7.2</w:t>
+          <w:t>7.1.1</w:t>
         </w:r>
         <w:r>
           <w:rPr>
             <w:rFonts w:eastAsiaTheme="minorEastAsia" w:cstheme="minorBidi"/>
-            <w:smallCaps w:val="0"/>
+            <w:i w:val="0"/>
+            <w:iCs w:val="0"/>
             <w:noProof/>
             <w:kern w:val="2"/>
             <w:sz w:val="24"/>
@@ -2966,7 +2956,7 @@
             <w:rStyle w:val="Lienhypertexte"/>
             <w:noProof/>
           </w:rPr>
-          <w:t>Statut</w:t>
+          <w:t>Exemple de code / élément d’architecture lié</w:t>
         </w:r>
         <w:r>
           <w:rPr>
@@ -2987,7 +2977,7 @@
             <w:noProof/>
             <w:webHidden/>
           </w:rPr>
-          <w:instrText xml:space="preserve"> PAGEREF _Toc214282759 \h </w:instrText>
+          <w:instrText xml:space="preserve"> PAGEREF _Toc214524857 \h </w:instrText>
         </w:r>
         <w:r>
           <w:rPr>
@@ -3020,14 +3010,15 @@
     </w:p>
     <w:p>
       <w:pPr>
-        <w:pStyle w:val="TM2"/>
+        <w:pStyle w:val="TM3"/>
         <w:tabs>
-          <w:tab w:val="left" w:pos="800"/>
+          <w:tab w:val="left" w:pos="1200"/>
           <w:tab w:val="right" w:leader="dot" w:pos="9060"/>
         </w:tabs>
         <w:rPr>
           <w:rFonts w:eastAsiaTheme="minorEastAsia" w:cstheme="minorBidi"/>
-          <w:smallCaps w:val="0"/>
+          <w:i w:val="0"/>
+          <w:iCs w:val="0"/>
           <w:noProof/>
           <w:kern w:val="2"/>
           <w:sz w:val="24"/>
@@ -3035,18 +3026,19 @@
           <w14:ligatures w14:val="standardContextual"/>
         </w:rPr>
       </w:pPr>
-      <w:hyperlink w:anchor="_Toc214282760" w:history="1">
+      <w:hyperlink w:anchor="_Toc214524858" w:history="1">
         <w:r>
           <w:rPr>
             <w:rStyle w:val="Lienhypertexte"/>
             <w:noProof/>
           </w:rPr>
-          <w:t>7.3</w:t>
+          <w:t>7.1.2</w:t>
         </w:r>
         <w:r>
           <w:rPr>
             <w:rFonts w:eastAsiaTheme="minorEastAsia" w:cstheme="minorBidi"/>
-            <w:smallCaps w:val="0"/>
+            <w:i w:val="0"/>
+            <w:iCs w:val="0"/>
             <w:noProof/>
             <w:kern w:val="2"/>
             <w:sz w:val="24"/>
@@ -3060,6 +3052,102 @@
             <w:rStyle w:val="Lienhypertexte"/>
             <w:noProof/>
           </w:rPr>
+          <w:t>Statut</w:t>
+        </w:r>
+        <w:r>
+          <w:rPr>
+            <w:noProof/>
+            <w:webHidden/>
+          </w:rPr>
+          <w:tab/>
+        </w:r>
+        <w:r>
+          <w:rPr>
+            <w:noProof/>
+            <w:webHidden/>
+          </w:rPr>
+          <w:fldChar w:fldCharType="begin"/>
+        </w:r>
+        <w:r>
+          <w:rPr>
+            <w:noProof/>
+            <w:webHidden/>
+          </w:rPr>
+          <w:instrText xml:space="preserve"> PAGEREF _Toc214524858 \h </w:instrText>
+        </w:r>
+        <w:r>
+          <w:rPr>
+            <w:noProof/>
+            <w:webHidden/>
+          </w:rPr>
+        </w:r>
+        <w:r>
+          <w:rPr>
+            <w:noProof/>
+            <w:webHidden/>
+          </w:rPr>
+          <w:fldChar w:fldCharType="separate"/>
+        </w:r>
+        <w:r>
+          <w:rPr>
+            <w:noProof/>
+            <w:webHidden/>
+          </w:rPr>
+          <w:t>7</w:t>
+        </w:r>
+        <w:r>
+          <w:rPr>
+            <w:noProof/>
+            <w:webHidden/>
+          </w:rPr>
+          <w:fldChar w:fldCharType="end"/>
+        </w:r>
+      </w:hyperlink>
+    </w:p>
+    <w:p>
+      <w:pPr>
+        <w:pStyle w:val="TM3"/>
+        <w:tabs>
+          <w:tab w:val="left" w:pos="1200"/>
+          <w:tab w:val="right" w:leader="dot" w:pos="9060"/>
+        </w:tabs>
+        <w:rPr>
+          <w:rFonts w:eastAsiaTheme="minorEastAsia" w:cstheme="minorBidi"/>
+          <w:i w:val="0"/>
+          <w:iCs w:val="0"/>
+          <w:noProof/>
+          <w:kern w:val="2"/>
+          <w:sz w:val="24"/>
+          <w:szCs w:val="24"/>
+          <w14:ligatures w14:val="standardContextual"/>
+        </w:rPr>
+      </w:pPr>
+      <w:hyperlink w:anchor="_Toc214524859" w:history="1">
+        <w:r>
+          <w:rPr>
+            <w:rStyle w:val="Lienhypertexte"/>
+            <w:noProof/>
+          </w:rPr>
+          <w:t>7.1.3</w:t>
+        </w:r>
+        <w:r>
+          <w:rPr>
+            <w:rFonts w:eastAsiaTheme="minorEastAsia" w:cstheme="minorBidi"/>
+            <w:i w:val="0"/>
+            <w:iCs w:val="0"/>
+            <w:noProof/>
+            <w:kern w:val="2"/>
+            <w:sz w:val="24"/>
+            <w:szCs w:val="24"/>
+            <w14:ligatures w14:val="standardContextual"/>
+          </w:rPr>
+          <w:tab/>
+        </w:r>
+        <w:r>
+          <w:rPr>
+            <w:rStyle w:val="Lienhypertexte"/>
+            <w:noProof/>
+          </w:rPr>
           <w:t>Contre-mesure</w:t>
         </w:r>
         <w:r>
@@ -3081,7 +3169,7 @@
             <w:noProof/>
             <w:webHidden/>
           </w:rPr>
-          <w:instrText xml:space="preserve"> PAGEREF _Toc214282760 \h </w:instrText>
+          <w:instrText xml:space="preserve"> PAGEREF _Toc214524859 \h </w:instrText>
         </w:r>
         <w:r>
           <w:rPr>
@@ -3131,7 +3219,7 @@
           <w14:ligatures w14:val="standardContextual"/>
         </w:rPr>
       </w:pPr>
-      <w:hyperlink w:anchor="_Toc214282761" w:history="1">
+      <w:hyperlink w:anchor="_Toc214524860" w:history="1">
         <w:r>
           <w:rPr>
             <w:rStyle w:val="Lienhypertexte"/>
@@ -3179,7 +3267,7 @@
             <w:noProof/>
             <w:webHidden/>
           </w:rPr>
-          <w:instrText xml:space="preserve"> PAGEREF _Toc214282761 \h </w:instrText>
+          <w:instrText xml:space="preserve"> PAGEREF _Toc214524860 \h </w:instrText>
         </w:r>
         <w:r>
           <w:rPr>
@@ -3199,7 +3287,7 @@
             <w:noProof/>
             <w:webHidden/>
           </w:rPr>
-          <w:t>7</w:t>
+          <w:t>8</w:t>
         </w:r>
         <w:r>
           <w:rPr>
@@ -3227,7 +3315,7 @@
           <w14:ligatures w14:val="standardContextual"/>
         </w:rPr>
       </w:pPr>
-      <w:hyperlink w:anchor="_Toc214282762" w:history="1">
+      <w:hyperlink w:anchor="_Toc214524861" w:history="1">
         <w:r>
           <w:rPr>
             <w:rStyle w:val="Lienhypertexte"/>
@@ -3273,7 +3361,7 @@
             <w:noProof/>
             <w:webHidden/>
           </w:rPr>
-          <w:instrText xml:space="preserve"> PAGEREF _Toc214282762 \h </w:instrText>
+          <w:instrText xml:space="preserve"> PAGEREF _Toc214524861 \h </w:instrText>
         </w:r>
         <w:r>
           <w:rPr>
@@ -3293,7 +3381,7 @@
             <w:noProof/>
             <w:webHidden/>
           </w:rPr>
-          <w:t>7</w:t>
+          <w:t>8</w:t>
         </w:r>
         <w:r>
           <w:rPr>
@@ -3321,7 +3409,7 @@
           <w14:ligatures w14:val="standardContextual"/>
         </w:rPr>
       </w:pPr>
-      <w:hyperlink w:anchor="_Toc214282763" w:history="1">
+      <w:hyperlink w:anchor="_Toc214524862" w:history="1">
         <w:r>
           <w:rPr>
             <w:rStyle w:val="Lienhypertexte"/>
@@ -3367,7 +3455,7 @@
             <w:noProof/>
             <w:webHidden/>
           </w:rPr>
-          <w:instrText xml:space="preserve"> PAGEREF _Toc214282763 \h </w:instrText>
+          <w:instrText xml:space="preserve"> PAGEREF _Toc214524862 \h </w:instrText>
         </w:r>
         <w:r>
           <w:rPr>
@@ -3387,7 +3475,7 @@
             <w:noProof/>
             <w:webHidden/>
           </w:rPr>
-          <w:t>7</w:t>
+          <w:t>8</w:t>
         </w:r>
         <w:r>
           <w:rPr>
@@ -3415,7 +3503,7 @@
           <w14:ligatures w14:val="standardContextual"/>
         </w:rPr>
       </w:pPr>
-      <w:hyperlink w:anchor="_Toc214282764" w:history="1">
+      <w:hyperlink w:anchor="_Toc214524863" w:history="1">
         <w:r>
           <w:rPr>
             <w:rStyle w:val="Lienhypertexte"/>
@@ -3461,7 +3549,7 @@
             <w:noProof/>
             <w:webHidden/>
           </w:rPr>
-          <w:instrText xml:space="preserve"> PAGEREF _Toc214282764 \h </w:instrText>
+          <w:instrText xml:space="preserve"> PAGEREF _Toc214524863 \h </w:instrText>
         </w:r>
         <w:r>
           <w:rPr>
@@ -3481,7 +3569,7 @@
             <w:noProof/>
             <w:webHidden/>
           </w:rPr>
-          <w:t>7</w:t>
+          <w:t>8</w:t>
         </w:r>
         <w:r>
           <w:rPr>
@@ -3511,7 +3599,7 @@
           <w14:ligatures w14:val="standardContextual"/>
         </w:rPr>
       </w:pPr>
-      <w:hyperlink w:anchor="_Toc214282765" w:history="1">
+      <w:hyperlink w:anchor="_Toc214524864" w:history="1">
         <w:r>
           <w:rPr>
             <w:rStyle w:val="Lienhypertexte"/>
@@ -3559,7 +3647,7 @@
             <w:noProof/>
             <w:webHidden/>
           </w:rPr>
-          <w:instrText xml:space="preserve"> PAGEREF _Toc214282765 \h </w:instrText>
+          <w:instrText xml:space="preserve"> PAGEREF _Toc214524864 \h </w:instrText>
         </w:r>
         <w:r>
           <w:rPr>
@@ -3607,7 +3695,7 @@
           <w14:ligatures w14:val="standardContextual"/>
         </w:rPr>
       </w:pPr>
-      <w:hyperlink w:anchor="_Toc214282766" w:history="1">
+      <w:hyperlink w:anchor="_Toc214524865" w:history="1">
         <w:r>
           <w:rPr>
             <w:rStyle w:val="Lienhypertexte"/>
@@ -3653,7 +3741,7 @@
             <w:noProof/>
             <w:webHidden/>
           </w:rPr>
-          <w:instrText xml:space="preserve"> PAGEREF _Toc214282766 \h </w:instrText>
+          <w:instrText xml:space="preserve"> PAGEREF _Toc214524865 \h </w:instrText>
         </w:r>
         <w:r>
           <w:rPr>
@@ -3701,7 +3789,7 @@
           <w14:ligatures w14:val="standardContextual"/>
         </w:rPr>
       </w:pPr>
-      <w:hyperlink w:anchor="_Toc214282767" w:history="1">
+      <w:hyperlink w:anchor="_Toc214524866" w:history="1">
         <w:r>
           <w:rPr>
             <w:rStyle w:val="Lienhypertexte"/>
@@ -3747,7 +3835,7 @@
             <w:noProof/>
             <w:webHidden/>
           </w:rPr>
-          <w:instrText xml:space="preserve"> PAGEREF _Toc214282767 \h </w:instrText>
+          <w:instrText xml:space="preserve"> PAGEREF _Toc214524866 \h </w:instrText>
         </w:r>
         <w:r>
           <w:rPr>
@@ -3795,7 +3883,7 @@
           <w14:ligatures w14:val="standardContextual"/>
         </w:rPr>
       </w:pPr>
-      <w:hyperlink w:anchor="_Toc214282768" w:history="1">
+      <w:hyperlink w:anchor="_Toc214524867" w:history="1">
         <w:r>
           <w:rPr>
             <w:rStyle w:val="Lienhypertexte"/>
@@ -3841,7 +3929,7 @@
             <w:noProof/>
             <w:webHidden/>
           </w:rPr>
-          <w:instrText xml:space="preserve"> PAGEREF _Toc214282768 \h </w:instrText>
+          <w:instrText xml:space="preserve"> PAGEREF _Toc214524867 \h </w:instrText>
         </w:r>
         <w:r>
           <w:rPr>
@@ -3891,7 +3979,7 @@
           <w14:ligatures w14:val="standardContextual"/>
         </w:rPr>
       </w:pPr>
-      <w:hyperlink w:anchor="_Toc214282769" w:history="1">
+      <w:hyperlink w:anchor="_Toc214524868" w:history="1">
         <w:r>
           <w:rPr>
             <w:rStyle w:val="Lienhypertexte"/>
@@ -3939,7 +4027,7 @@
             <w:noProof/>
             <w:webHidden/>
           </w:rPr>
-          <w:instrText xml:space="preserve"> PAGEREF _Toc214282769 \h </w:instrText>
+          <w:instrText xml:space="preserve"> PAGEREF _Toc214524868 \h </w:instrText>
         </w:r>
         <w:r>
           <w:rPr>
@@ -3987,7 +4075,7 @@
           <w14:ligatures w14:val="standardContextual"/>
         </w:rPr>
       </w:pPr>
-      <w:hyperlink w:anchor="_Toc214282770" w:history="1">
+      <w:hyperlink w:anchor="_Toc214524869" w:history="1">
         <w:r>
           <w:rPr>
             <w:rStyle w:val="Lienhypertexte"/>
@@ -4033,7 +4121,7 @@
             <w:noProof/>
             <w:webHidden/>
           </w:rPr>
-          <w:instrText xml:space="preserve"> PAGEREF _Toc214282770 \h </w:instrText>
+          <w:instrText xml:space="preserve"> PAGEREF _Toc214524869 \h </w:instrText>
         </w:r>
         <w:r>
           <w:rPr>
@@ -4081,7 +4169,7 @@
           <w14:ligatures w14:val="standardContextual"/>
         </w:rPr>
       </w:pPr>
-      <w:hyperlink w:anchor="_Toc214282771" w:history="1">
+      <w:hyperlink w:anchor="_Toc214524870" w:history="1">
         <w:r>
           <w:rPr>
             <w:rStyle w:val="Lienhypertexte"/>
@@ -4127,7 +4215,7 @@
             <w:noProof/>
             <w:webHidden/>
           </w:rPr>
-          <w:instrText xml:space="preserve"> PAGEREF _Toc214282771 \h </w:instrText>
+          <w:instrText xml:space="preserve"> PAGEREF _Toc214524870 \h </w:instrText>
         </w:r>
         <w:r>
           <w:rPr>
@@ -4175,7 +4263,7 @@
           <w14:ligatures w14:val="standardContextual"/>
         </w:rPr>
       </w:pPr>
-      <w:hyperlink w:anchor="_Toc214282772" w:history="1">
+      <w:hyperlink w:anchor="_Toc214524871" w:history="1">
         <w:r>
           <w:rPr>
             <w:rStyle w:val="Lienhypertexte"/>
@@ -4221,7 +4309,7 @@
             <w:noProof/>
             <w:webHidden/>
           </w:rPr>
-          <w:instrText xml:space="preserve"> PAGEREF _Toc214282772 \h </w:instrText>
+          <w:instrText xml:space="preserve"> PAGEREF _Toc214524871 \h </w:instrText>
         </w:r>
         <w:r>
           <w:rPr>
@@ -4271,7 +4359,7 @@
           <w14:ligatures w14:val="standardContextual"/>
         </w:rPr>
       </w:pPr>
-      <w:hyperlink w:anchor="_Toc214282773" w:history="1">
+      <w:hyperlink w:anchor="_Toc214524872" w:history="1">
         <w:r>
           <w:rPr>
             <w:rStyle w:val="Lienhypertexte"/>
@@ -4319,7 +4407,7 @@
             <w:noProof/>
             <w:webHidden/>
           </w:rPr>
-          <w:instrText xml:space="preserve"> PAGEREF _Toc214282773 \h </w:instrText>
+          <w:instrText xml:space="preserve"> PAGEREF _Toc214524872 \h </w:instrText>
         </w:r>
         <w:r>
           <w:rPr>
@@ -4367,7 +4455,7 @@
           <w14:ligatures w14:val="standardContextual"/>
         </w:rPr>
       </w:pPr>
-      <w:hyperlink w:anchor="_Toc214282774" w:history="1">
+      <w:hyperlink w:anchor="_Toc214524873" w:history="1">
         <w:r>
           <w:rPr>
             <w:rStyle w:val="Lienhypertexte"/>
@@ -4413,7 +4501,7 @@
             <w:noProof/>
             <w:webHidden/>
           </w:rPr>
-          <w:instrText xml:space="preserve"> PAGEREF _Toc214282774 \h </w:instrText>
+          <w:instrText xml:space="preserve"> PAGEREF _Toc214524873 \h </w:instrText>
         </w:r>
         <w:r>
           <w:rPr>
@@ -4461,7 +4549,7 @@
           <w14:ligatures w14:val="standardContextual"/>
         </w:rPr>
       </w:pPr>
-      <w:hyperlink w:anchor="_Toc214282775" w:history="1">
+      <w:hyperlink w:anchor="_Toc214524874" w:history="1">
         <w:r>
           <w:rPr>
             <w:rStyle w:val="Lienhypertexte"/>
@@ -4507,7 +4595,7 @@
             <w:noProof/>
             <w:webHidden/>
           </w:rPr>
-          <w:instrText xml:space="preserve"> PAGEREF _Toc214282775 \h </w:instrText>
+          <w:instrText xml:space="preserve"> PAGEREF _Toc214524874 \h </w:instrText>
         </w:r>
         <w:r>
           <w:rPr>
@@ -4555,7 +4643,7 @@
           <w14:ligatures w14:val="standardContextual"/>
         </w:rPr>
       </w:pPr>
-      <w:hyperlink w:anchor="_Toc214282776" w:history="1">
+      <w:hyperlink w:anchor="_Toc214524875" w:history="1">
         <w:r>
           <w:rPr>
             <w:rStyle w:val="Lienhypertexte"/>
@@ -4601,7 +4689,7 @@
             <w:noProof/>
             <w:webHidden/>
           </w:rPr>
-          <w:instrText xml:space="preserve"> PAGEREF _Toc214282776 \h </w:instrText>
+          <w:instrText xml:space="preserve"> PAGEREF _Toc214524875 \h </w:instrText>
         </w:r>
         <w:r>
           <w:rPr>
@@ -4650,7 +4738,7 @@
           <w14:ligatures w14:val="standardContextual"/>
         </w:rPr>
       </w:pPr>
-      <w:hyperlink w:anchor="_Toc214282777" w:history="1">
+      <w:hyperlink w:anchor="_Toc214524876" w:history="1">
         <w:r>
           <w:rPr>
             <w:rStyle w:val="Lienhypertexte"/>
@@ -4678,7 +4766,7 @@
             <w:noProof/>
             <w:webHidden/>
           </w:rPr>
-          <w:instrText xml:space="preserve"> PAGEREF _Toc214282777 \h </w:instrText>
+          <w:instrText xml:space="preserve"> PAGEREF _Toc214524876 \h </w:instrText>
         </w:r>
         <w:r>
           <w:rPr>
@@ -4763,7 +4851,7 @@
       <w:pPr>
         <w:pStyle w:val="Titre1"/>
       </w:pPr>
-      <w:bookmarkStart w:id="1" w:name="_Toc214282730"/>
+      <w:bookmarkStart w:id="1" w:name="_Toc214524828"/>
       <w:r>
         <w:lastRenderedPageBreak/>
         <w:t>Introduction</w:t>
@@ -4783,7 +4871,7 @@
       <w:pPr>
         <w:pStyle w:val="Titre2"/>
       </w:pPr>
-      <w:bookmarkStart w:id="2" w:name="_Toc214282731"/>
+      <w:bookmarkStart w:id="2" w:name="_Toc214524829"/>
       <w:r>
         <w:t>Objectif</w:t>
       </w:r>
@@ -4812,7 +4900,7 @@
       <w:pPr>
         <w:pStyle w:val="Titre1"/>
       </w:pPr>
-      <w:bookmarkStart w:id="3" w:name="_Toc214282732"/>
+      <w:bookmarkStart w:id="3" w:name="_Toc214524830"/>
       <w:r>
         <w:t>Environnement local</w:t>
       </w:r>
@@ -4826,10 +4914,39 @@
         <w:t>Comme on travaille en local</w:t>
       </w:r>
       <w:r>
-        <w:t xml:space="preserve"> (mode debug)</w:t>
-      </w:r>
-      <w:r>
-        <w:t>, dans le fichier .env on a un fake authenticator comme mot de passe global pour tous les comptes</w:t>
+        <w:t xml:space="preserve"> (mode </w:t>
+      </w:r>
+      <w:proofErr w:type="spellStart"/>
+      <w:r>
+        <w:t>debug</w:t>
+      </w:r>
+      <w:proofErr w:type="spellEnd"/>
+      <w:r>
+        <w:t>)</w:t>
+      </w:r>
+      <w:r>
+        <w:t xml:space="preserve">, dans le </w:t>
+      </w:r>
+      <w:proofErr w:type="gramStart"/>
+      <w:r>
+        <w:t>fichier .</w:t>
+      </w:r>
+      <w:proofErr w:type="spellStart"/>
+      <w:r>
+        <w:t>env</w:t>
+      </w:r>
+      <w:proofErr w:type="spellEnd"/>
+      <w:proofErr w:type="gramEnd"/>
+      <w:r>
+        <w:t xml:space="preserve"> on a un fake </w:t>
+      </w:r>
+      <w:proofErr w:type="spellStart"/>
+      <w:r>
+        <w:t>authenticator</w:t>
+      </w:r>
+      <w:proofErr w:type="spellEnd"/>
+      <w:r>
+        <w:t xml:space="preserve"> comme mot de passe global pour tous les comptes</w:t>
       </w:r>
       <w:r>
         <w:t xml:space="preserve"> qui facilite les accès au comptes. Mais </w:t>
@@ -4853,7 +4970,7 @@
       <w:pPr>
         <w:pStyle w:val="Titre1"/>
       </w:pPr>
-      <w:bookmarkStart w:id="4" w:name="_Toc214282733"/>
+      <w:bookmarkStart w:id="4" w:name="_Toc214524831"/>
       <w:r>
         <w:t>Broken access control</w:t>
       </w:r>
@@ -4863,7 +4980,7 @@
       <w:pPr>
         <w:pStyle w:val="Titre2"/>
       </w:pPr>
-      <w:bookmarkStart w:id="5" w:name="_Toc214282734"/>
+      <w:bookmarkStart w:id="5" w:name="_Toc214524832"/>
       <w:r>
         <w:t>Cas 1</w:t>
       </w:r>
@@ -4873,7 +4990,7 @@
       <w:pPr>
         <w:pStyle w:val="Titre3"/>
       </w:pPr>
-      <w:bookmarkStart w:id="6" w:name="_Toc214282735"/>
+      <w:bookmarkStart w:id="6" w:name="_Toc214524833"/>
       <w:r>
         <w:t>Exemple de code / élément d’architecture lié</w:t>
       </w:r>
@@ -4884,10 +5001,18 @@
         <w:pStyle w:val="Retraitcorpsdetexte3"/>
       </w:pPr>
       <w:r>
-        <w:t>Dans le fichier ContractController.p</w:t>
-      </w:r>
-      <w:r>
-        <w:t>hp on trouve la fonction qui gère l’accès à l’évaluation d’un contrat.</w:t>
+        <w:t xml:space="preserve">Dans le fichier </w:t>
+      </w:r>
+      <w:proofErr w:type="spellStart"/>
+      <w:r>
+        <w:t>ContractController.p</w:t>
+      </w:r>
+      <w:r>
+        <w:t>hp</w:t>
+      </w:r>
+      <w:proofErr w:type="spellEnd"/>
+      <w:r>
+        <w:t xml:space="preserve"> on trouve la fonction qui gère l’accès à l’évaluation d’un contrat.</w:t>
       </w:r>
     </w:p>
     <w:p>
@@ -4904,7 +5029,23 @@
           <w:color w:val="1F497D" w:themeColor="text2"/>
           <w:lang w:val="en-US"/>
         </w:rPr>
-        <w:t>public function evaluate(string $ids)</w:t>
+        <w:t xml:space="preserve">public function </w:t>
+      </w:r>
+      <w:proofErr w:type="gramStart"/>
+      <w:r>
+        <w:rPr>
+          <w:color w:val="1F497D" w:themeColor="text2"/>
+          <w:lang w:val="en-US"/>
+        </w:rPr>
+        <w:t>evaluate(</w:t>
+      </w:r>
+      <w:proofErr w:type="gramEnd"/>
+      <w:r>
+        <w:rPr>
+          <w:color w:val="1F497D" w:themeColor="text2"/>
+          <w:lang w:val="en-US"/>
+        </w:rPr>
+        <w:t>string $ids)</w:t>
       </w:r>
     </w:p>
     <w:p>
@@ -4938,7 +5079,25 @@
           <w:color w:val="1F497D" w:themeColor="text2"/>
           <w:lang w:val="en-US"/>
         </w:rPr>
-        <w:t xml:space="preserve">        $this-&gt;authorize('contracts.evaluate');</w:t>
+        <w:t xml:space="preserve">        $this-&gt;authorize('</w:t>
+      </w:r>
+      <w:proofErr w:type="spellStart"/>
+      <w:proofErr w:type="gramStart"/>
+      <w:r>
+        <w:rPr>
+          <w:color w:val="1F497D" w:themeColor="text2"/>
+          <w:lang w:val="en-US"/>
+        </w:rPr>
+        <w:t>contracts.evaluate</w:t>
+      </w:r>
+      <w:proofErr w:type="spellEnd"/>
+      <w:proofErr w:type="gramEnd"/>
+      <w:r>
+        <w:rPr>
+          <w:color w:val="1F497D" w:themeColor="text2"/>
+          <w:lang w:val="en-US"/>
+        </w:rPr>
+        <w:t>');</w:t>
       </w:r>
     </w:p>
     <w:p>
@@ -4965,7 +5124,32 @@
           <w:color w:val="1F497D" w:themeColor="text2"/>
           <w:lang w:val="en-US"/>
         </w:rPr>
-        <w:t xml:space="preserve">        return $this-&gt;getBulkView($ids, view('contracts-evaluate'));</w:t>
+        <w:t xml:space="preserve">        return $this-&gt;</w:t>
+      </w:r>
+      <w:proofErr w:type="spellStart"/>
+      <w:proofErr w:type="gramStart"/>
+      <w:r>
+        <w:rPr>
+          <w:color w:val="1F497D" w:themeColor="text2"/>
+          <w:lang w:val="en-US"/>
+        </w:rPr>
+        <w:t>getBulkView</w:t>
+      </w:r>
+      <w:proofErr w:type="spellEnd"/>
+      <w:r>
+        <w:rPr>
+          <w:color w:val="1F497D" w:themeColor="text2"/>
+          <w:lang w:val="en-US"/>
+        </w:rPr>
+        <w:t>(</w:t>
+      </w:r>
+      <w:proofErr w:type="gramEnd"/>
+      <w:r>
+        <w:rPr>
+          <w:color w:val="1F497D" w:themeColor="text2"/>
+          <w:lang w:val="en-US"/>
+        </w:rPr>
+        <w:t>$ids, view('contracts-evaluate'));</w:t>
       </w:r>
     </w:p>
     <w:p>
@@ -4994,7 +5178,7 @@
       <w:pPr>
         <w:pStyle w:val="Titre3"/>
       </w:pPr>
-      <w:bookmarkStart w:id="7" w:name="_Toc214282736"/>
+      <w:bookmarkStart w:id="7" w:name="_Toc214524834"/>
       <w:r>
         <w:t>Statut</w:t>
       </w:r>
@@ -5074,7 +5258,7 @@
       <w:pPr>
         <w:pStyle w:val="Titre3"/>
       </w:pPr>
-      <w:bookmarkStart w:id="8" w:name="_Toc214282737"/>
+      <w:bookmarkStart w:id="8" w:name="_Toc214524835"/>
       <w:r>
         <w:t>Contre-mesure</w:t>
       </w:r>
@@ -5092,7 +5276,7 @@
       <w:pPr>
         <w:pStyle w:val="Titre1"/>
       </w:pPr>
-      <w:bookmarkStart w:id="9" w:name="_Toc214282738"/>
+      <w:bookmarkStart w:id="9" w:name="_Toc214524836"/>
       <w:r>
         <w:lastRenderedPageBreak/>
         <w:t>Cryptographic Failures</w:t>
@@ -5103,7 +5287,7 @@
       <w:pPr>
         <w:pStyle w:val="Titre2"/>
       </w:pPr>
-      <w:bookmarkStart w:id="10" w:name="_Toc214282739"/>
+      <w:bookmarkStart w:id="10" w:name="_Toc214524837"/>
       <w:r>
         <w:t>Cas 1</w:t>
       </w:r>
@@ -5113,7 +5297,7 @@
       <w:pPr>
         <w:pStyle w:val="Titre3"/>
       </w:pPr>
-      <w:bookmarkStart w:id="11" w:name="_Toc214282740"/>
+      <w:bookmarkStart w:id="11" w:name="_Toc214524838"/>
       <w:r>
         <w:t>Exemple de code / élément d’architecture lié</w:t>
       </w:r>
@@ -5190,14 +5374,22 @@
         <w:t>de chiffrement</w:t>
       </w:r>
       <w:r>
-        <w:t xml:space="preserve"> dans le fichier .env. Une exception est levée dans le cas contraire.</w:t>
+        <w:t xml:space="preserve"> dans le </w:t>
+      </w:r>
+      <w:proofErr w:type="gramStart"/>
+      <w:r>
+        <w:t>fichier .</w:t>
+      </w:r>
+      <w:proofErr w:type="gramEnd"/>
+      <w:r>
+        <w:t>env. Une exception est levée dans le cas contraire.</w:t>
       </w:r>
     </w:p>
     <w:p>
       <w:pPr>
         <w:pStyle w:val="Titre3"/>
       </w:pPr>
-      <w:bookmarkStart w:id="12" w:name="_Toc214282741"/>
+      <w:bookmarkStart w:id="12" w:name="_Toc214524839"/>
       <w:r>
         <w:t>Statut</w:t>
       </w:r>
@@ -5212,7 +5404,7 @@
           <w:noProof/>
         </w:rPr>
         <w:drawing>
-          <wp:anchor distT="107950" distB="180340" distL="114300" distR="114300" simplePos="0" relativeHeight="251658240" behindDoc="0" locked="0" layoutInCell="1" allowOverlap="1" wp14:anchorId="45CA4855" wp14:editId="70B8B951">
+          <wp:anchor distT="107950" distB="180340" distL="114300" distR="114300" simplePos="0" relativeHeight="251658240" behindDoc="0" locked="0" layoutInCell="1" allowOverlap="1" wp14:anchorId="45CA4855" wp14:editId="696EB126">
             <wp:simplePos x="0" y="0"/>
             <wp:positionH relativeFrom="margin">
               <wp:align>center</wp:align>
@@ -5291,7 +5483,7 @@
       <w:pPr>
         <w:pStyle w:val="Titre3"/>
       </w:pPr>
-      <w:bookmarkStart w:id="13" w:name="_Toc214282742"/>
+      <w:bookmarkStart w:id="13" w:name="_Toc214524840"/>
       <w:r>
         <w:t>Contre-mesure</w:t>
       </w:r>
@@ -5315,7 +5507,7 @@
       <w:pPr>
         <w:pStyle w:val="Titre2"/>
       </w:pPr>
-      <w:bookmarkStart w:id="14" w:name="_Toc214282743"/>
+      <w:bookmarkStart w:id="14" w:name="_Toc214524841"/>
       <w:r>
         <w:t>Cas 2</w:t>
       </w:r>
@@ -5325,7 +5517,7 @@
       <w:pPr>
         <w:pStyle w:val="Titre3"/>
       </w:pPr>
-      <w:bookmarkStart w:id="15" w:name="_Toc214282744"/>
+      <w:bookmarkStart w:id="15" w:name="_Toc214524842"/>
       <w:r>
         <w:t>Exemple de code / élément d’architecture lié</w:t>
       </w:r>
@@ -5419,7 +5611,7 @@
       <w:pPr>
         <w:pStyle w:val="Titre3"/>
       </w:pPr>
-      <w:bookmarkStart w:id="16" w:name="_Toc214282745"/>
+      <w:bookmarkStart w:id="16" w:name="_Toc214524843"/>
       <w:r>
         <w:lastRenderedPageBreak/>
         <w:t>Statut</w:t>
@@ -5498,7 +5690,7 @@
       <w:pPr>
         <w:pStyle w:val="Titre3"/>
       </w:pPr>
-      <w:bookmarkStart w:id="17" w:name="_Toc214282746"/>
+      <w:bookmarkStart w:id="17" w:name="_Toc214524844"/>
       <w:r>
         <w:t>Contre-mesure</w:t>
       </w:r>
@@ -5522,7 +5714,7 @@
       <w:pPr>
         <w:pStyle w:val="Titre2"/>
       </w:pPr>
-      <w:bookmarkStart w:id="18" w:name="_Toc214282747"/>
+      <w:bookmarkStart w:id="18" w:name="_Toc214524845"/>
       <w:r>
         <w:t>Synthèse</w:t>
       </w:r>
@@ -5540,7 +5732,7 @@
       <w:pPr>
         <w:pStyle w:val="Titre1"/>
       </w:pPr>
-      <w:bookmarkStart w:id="19" w:name="_Toc214282748"/>
+      <w:bookmarkStart w:id="19" w:name="_Toc214524846"/>
       <w:r>
         <w:t>Injection</w:t>
       </w:r>
@@ -5550,7 +5742,7 @@
       <w:pPr>
         <w:pStyle w:val="Titre2"/>
       </w:pPr>
-      <w:bookmarkStart w:id="20" w:name="_Toc214282749"/>
+      <w:bookmarkStart w:id="20" w:name="_Toc214524847"/>
       <w:r>
         <w:t>Cas 1</w:t>
       </w:r>
@@ -5560,7 +5752,7 @@
       <w:pPr>
         <w:pStyle w:val="Titre3"/>
       </w:pPr>
-      <w:bookmarkStart w:id="21" w:name="_Toc214282750"/>
+      <w:bookmarkStart w:id="21" w:name="_Toc214524848"/>
       <w:r>
         <w:t>Exemple de code / élément d’architecture lié</w:t>
       </w:r>
@@ -5571,7 +5763,15 @@
         <w:pStyle w:val="Retraitcorpsdetexte"/>
       </w:pPr>
       <w:r>
-        <w:t xml:space="preserve">Dans le fichier LoginRequest.php on a une </w:t>
+        <w:t xml:space="preserve">Dans le fichier </w:t>
+      </w:r>
+      <w:proofErr w:type="spellStart"/>
+      <w:r>
+        <w:t>LoginRequest.php</w:t>
+      </w:r>
+      <w:proofErr w:type="spellEnd"/>
+      <w:r>
+        <w:t xml:space="preserve"> on a une </w:t>
       </w:r>
       <w:r>
         <w:t>validation</w:t>
@@ -5602,7 +5802,21 @@
         <w:rPr>
           <w:lang w:val="en-US"/>
         </w:rPr>
-        <w:t>public function rules(): array</w:t>
+        <w:t xml:space="preserve">public function </w:t>
+      </w:r>
+      <w:proofErr w:type="gramStart"/>
+      <w:r>
+        <w:rPr>
+          <w:lang w:val="en-US"/>
+        </w:rPr>
+        <w:t>rules(</w:t>
+      </w:r>
+      <w:proofErr w:type="gramEnd"/>
+      <w:r>
+        <w:rPr>
+          <w:lang w:val="en-US"/>
+        </w:rPr>
+        <w:t>): array</w:t>
       </w:r>
     </w:p>
     <w:p>
@@ -5650,7 +5864,35 @@
         <w:rPr>
           <w:lang w:val="en-US"/>
         </w:rPr>
-        <w:t xml:space="preserve">            'username' =&gt; ['required', 'string', 'email', 'ends_with:@eduvaud.ch'],</w:t>
+        <w:t xml:space="preserve">            'username' =&gt; ['required', 'string', 'email', '</w:t>
+      </w:r>
+      <w:proofErr w:type="spellStart"/>
+      <w:r>
+        <w:rPr>
+          <w:lang w:val="en-US"/>
+        </w:rPr>
+        <w:t>ends_</w:t>
+      </w:r>
+      <w:proofErr w:type="gramStart"/>
+      <w:r>
+        <w:rPr>
+          <w:lang w:val="en-US"/>
+        </w:rPr>
+        <w:t>with</w:t>
+      </w:r>
+      <w:proofErr w:type="spellEnd"/>
+      <w:r>
+        <w:rPr>
+          <w:lang w:val="en-US"/>
+        </w:rPr>
+        <w:t>:@</w:t>
+      </w:r>
+      <w:proofErr w:type="gramEnd"/>
+      <w:r>
+        <w:rPr>
+          <w:lang w:val="en-US"/>
+        </w:rPr>
+        <w:t>eduvaud.ch'],</w:t>
       </w:r>
     </w:p>
     <w:p>
@@ -5757,8 +5999,39 @@
           </wp:anchor>
         </w:drawing>
       </w:r>
-      <w:r>
-        <w:t>Auth::attempt utilise Query builder, même si on tente un</w:t>
+      <w:proofErr w:type="spellStart"/>
+      <w:proofErr w:type="gramStart"/>
+      <w:r>
+        <w:t>Auth</w:t>
+      </w:r>
+      <w:proofErr w:type="spellEnd"/>
+      <w:r>
+        <w:t>::</w:t>
+      </w:r>
+      <w:proofErr w:type="spellStart"/>
+      <w:proofErr w:type="gramEnd"/>
+      <w:r>
+        <w:t>attempt</w:t>
+      </w:r>
+      <w:proofErr w:type="spellEnd"/>
+      <w:r>
+        <w:t xml:space="preserve"> utilise </w:t>
+      </w:r>
+      <w:proofErr w:type="spellStart"/>
+      <w:r>
+        <w:t>Query</w:t>
+      </w:r>
+      <w:proofErr w:type="spellEnd"/>
+      <w:r>
+        <w:t xml:space="preserve"> </w:t>
+      </w:r>
+      <w:proofErr w:type="spellStart"/>
+      <w:r>
+        <w:t>builder</w:t>
+      </w:r>
+      <w:proofErr w:type="spellEnd"/>
+      <w:r>
+        <w:t>, même si on tente un</w:t>
       </w:r>
       <w:r>
         <w:t>e injection, la base ne l’exécutera pas comme SQL.</w:t>
@@ -5773,7 +6046,7 @@
       <w:pPr>
         <w:pStyle w:val="Titre3"/>
       </w:pPr>
-      <w:bookmarkStart w:id="22" w:name="_Toc214282751"/>
+      <w:bookmarkStart w:id="22" w:name="_Toc214524849"/>
       <w:r>
         <w:lastRenderedPageBreak/>
         <w:t>Statut</w:t>
@@ -5845,7 +6118,15 @@
         </w:drawing>
       </w:r>
       <w:r>
-        <w:t>On a une erreur car l’identifiant n’est pas dans la base de donnée, et il y a une sécurité dans l’entrée pour le nom d’utilisateur.</w:t>
+        <w:t xml:space="preserve">On a une erreur car l’identifiant n’est pas dans la base de </w:t>
+      </w:r>
+      <w:proofErr w:type="gramStart"/>
+      <w:r>
+        <w:t>donnée</w:t>
+      </w:r>
+      <w:proofErr w:type="gramEnd"/>
+      <w:r>
+        <w:t>, et il y a une sécurité dans l’entrée pour le nom d’utilisateur.</w:t>
       </w:r>
     </w:p>
     <w:p>
@@ -5857,7 +6138,7 @@
       <w:pPr>
         <w:pStyle w:val="Titre3"/>
       </w:pPr>
-      <w:bookmarkStart w:id="23" w:name="_Toc214282752"/>
+      <w:bookmarkStart w:id="23" w:name="_Toc214524850"/>
       <w:r>
         <w:t>Contre-mesure</w:t>
       </w:r>
@@ -5875,7 +6156,7 @@
       <w:pPr>
         <w:pStyle w:val="Titre1"/>
       </w:pPr>
-      <w:bookmarkStart w:id="24" w:name="_Toc214282753"/>
+      <w:bookmarkStart w:id="24" w:name="_Toc214524851"/>
       <w:r>
         <w:t>Insecure design</w:t>
       </w:r>
@@ -5885,7 +6166,7 @@
       <w:pPr>
         <w:pStyle w:val="Titre2"/>
       </w:pPr>
-      <w:bookmarkStart w:id="25" w:name="_Toc214282754"/>
+      <w:bookmarkStart w:id="25" w:name="_Toc214524852"/>
       <w:r>
         <w:t>Cas 1</w:t>
       </w:r>
@@ -5895,18 +6176,28 @@
       <w:pPr>
         <w:pStyle w:val="Titre3"/>
       </w:pPr>
-      <w:bookmarkStart w:id="26" w:name="_Toc214282755"/>
+      <w:bookmarkStart w:id="26" w:name="_Toc214524853"/>
+      <w:proofErr w:type="spellStart"/>
       <w:r>
         <w:t>Status</w:t>
       </w:r>
       <w:bookmarkEnd w:id="26"/>
+      <w:proofErr w:type="spellEnd"/>
     </w:p>
     <w:p>
       <w:pPr>
         <w:pStyle w:val="Retraitcorpsdetexte3"/>
       </w:pPr>
       <w:r>
-        <w:t>L’application est hébergée chez Metanet AG, un prestataire suisse.</w:t>
+        <w:t xml:space="preserve">L’application est hébergée chez </w:t>
+      </w:r>
+      <w:proofErr w:type="spellStart"/>
+      <w:r>
+        <w:t>Metanet</w:t>
+      </w:r>
+      <w:proofErr w:type="spellEnd"/>
+      <w:r>
+        <w:t xml:space="preserve"> AG, un prestataire suisse.</w:t>
       </w:r>
     </w:p>
     <w:p>
@@ -5921,8 +6212,13 @@
       <w:pPr>
         <w:pStyle w:val="Retraitcorpsdetexte3"/>
       </w:pPr>
-      <w:r>
-        <w:t>Metanet AG est un c</w:t>
+      <w:proofErr w:type="spellStart"/>
+      <w:r>
+        <w:t>Metanet</w:t>
+      </w:r>
+      <w:proofErr w:type="spellEnd"/>
+      <w:r>
+        <w:t xml:space="preserve"> AG est un c</w:t>
       </w:r>
       <w:r>
         <w:t>entre de données certifié selon la norme ISO 2700</w:t>
@@ -5935,7 +6231,7 @@
       <w:pPr>
         <w:pStyle w:val="Titre3"/>
       </w:pPr>
-      <w:bookmarkStart w:id="27" w:name="_Toc214282756"/>
+      <w:bookmarkStart w:id="27" w:name="_Toc214524854"/>
       <w:r>
         <w:t>Contre-mesure</w:t>
       </w:r>
@@ -5953,7 +6249,7 @@
       <w:pPr>
         <w:pStyle w:val="Titre1"/>
       </w:pPr>
-      <w:bookmarkStart w:id="28" w:name="_Toc214282757"/>
+      <w:bookmarkStart w:id="28" w:name="_Toc214524855"/>
       <w:r>
         <w:t>Security Misconfiguration</w:t>
       </w:r>
@@ -5963,19 +6259,21 @@
       <w:pPr>
         <w:pStyle w:val="Titre2"/>
       </w:pPr>
+      <w:bookmarkStart w:id="29" w:name="_Toc214524856"/>
       <w:r>
         <w:t>Cas 1</w:t>
       </w:r>
+      <w:bookmarkEnd w:id="29"/>
     </w:p>
     <w:p>
       <w:pPr>
         <w:pStyle w:val="Titre3"/>
       </w:pPr>
-      <w:bookmarkStart w:id="29" w:name="_Toc214282758"/>
+      <w:bookmarkStart w:id="30" w:name="_Toc214524857"/>
       <w:r>
         <w:t>Exemple de code / élément d’architecture lié</w:t>
       </w:r>
-      <w:bookmarkEnd w:id="29"/>
+      <w:bookmarkEnd w:id="30"/>
     </w:p>
     <w:p>
       <w:pPr>
@@ -6000,29 +6298,34 @@
       <w:pPr>
         <w:pStyle w:val="Titre3"/>
       </w:pPr>
-      <w:bookmarkStart w:id="30" w:name="_Toc214282759"/>
+      <w:bookmarkStart w:id="31" w:name="_Toc214524858"/>
       <w:r>
         <w:t>Statut</w:t>
       </w:r>
-      <w:bookmarkEnd w:id="30"/>
+      <w:bookmarkEnd w:id="31"/>
     </w:p>
     <w:p>
       <w:pPr>
         <w:pStyle w:val="Retraitcorpsdetexte3"/>
       </w:pPr>
-      <w:r>
-        <w:t>Error 404</w:t>
+      <w:proofErr w:type="spellStart"/>
+      <w:r>
+        <w:t>Error</w:t>
+      </w:r>
+      <w:proofErr w:type="spellEnd"/>
+      <w:r>
+        <w:t xml:space="preserve"> 404</w:t>
       </w:r>
     </w:p>
     <w:p>
       <w:pPr>
         <w:pStyle w:val="Titre3"/>
       </w:pPr>
-      <w:bookmarkStart w:id="31" w:name="_Toc214282760"/>
+      <w:bookmarkStart w:id="32" w:name="_Toc214524859"/>
       <w:r>
         <w:t>Contre-mesure</w:t>
       </w:r>
-      <w:bookmarkEnd w:id="31"/>
+      <w:bookmarkEnd w:id="32"/>
     </w:p>
     <w:p>
       <w:pPr>
@@ -6034,44 +6337,293 @@
     </w:p>
     <w:p>
       <w:pPr>
+        <w:pStyle w:val="Titre2"/>
+      </w:pPr>
+      <w:r>
+        <w:t>Cas 2</w:t>
+      </w:r>
+    </w:p>
+    <w:p>
+      <w:pPr>
+        <w:pStyle w:val="Titre3"/>
+      </w:pPr>
+      <w:r>
+        <w:t>Exemple de code / élément d’architecture lié</w:t>
+      </w:r>
+    </w:p>
+    <w:p>
+      <w:pPr>
+        <w:pStyle w:val="Retraitcorpsdetexte3"/>
+      </w:pPr>
+      <w:r>
+        <w:t>L'en-tête X-Frame-Options anti-clickjacking</w:t>
+      </w:r>
+      <w:r>
+        <w:t xml:space="preserve"> (</w:t>
+      </w:r>
+      <w:r>
+        <w:t>OTG-CLIENT-009</w:t>
+      </w:r>
+      <w:r>
+        <w:t xml:space="preserve"> </w:t>
+      </w:r>
+      <w:r>
+        <w:t>qui est un sous-ensemble du « redressement de l'interface utilisateur</w:t>
+      </w:r>
+      <w:r>
+        <w:t> »</w:t>
+      </w:r>
+      <w:r>
+        <w:t>)</w:t>
+      </w:r>
+      <w:r>
+        <w:t xml:space="preserve"> n'est pas présent.</w:t>
+      </w:r>
+    </w:p>
+    <w:p>
+      <w:pPr>
+        <w:pStyle w:val="Retraitcorpsdetexte3"/>
+      </w:pPr>
+      <w:r>
+        <w:lastRenderedPageBreak/>
+        <w:drawing>
+          <wp:anchor distT="0" distB="0" distL="114300" distR="114300" simplePos="0" relativeHeight="251664384" behindDoc="0" locked="0" layoutInCell="1" allowOverlap="1" wp14:anchorId="042F9335" wp14:editId="0C704CD1">
+            <wp:simplePos x="0" y="0"/>
+            <wp:positionH relativeFrom="column">
+              <wp:posOffset>1153160</wp:posOffset>
+            </wp:positionH>
+            <wp:positionV relativeFrom="paragraph">
+              <wp:posOffset>2540</wp:posOffset>
+            </wp:positionV>
+            <wp:extent cx="1984375" cy="2654300"/>
+            <wp:effectExtent l="0" t="0" r="0" b="0"/>
+            <wp:wrapTopAndBottom/>
+            <wp:docPr id="1377248560" name="Image 1"/>
+            <wp:cNvGraphicFramePr>
+              <a:graphicFrameLocks xmlns:a="http://schemas.openxmlformats.org/drawingml/2006/main" noChangeAspect="1"/>
+            </wp:cNvGraphicFramePr>
+            <a:graphic xmlns:a="http://schemas.openxmlformats.org/drawingml/2006/main">
+              <a:graphicData uri="http://schemas.openxmlformats.org/drawingml/2006/picture">
+                <pic:pic xmlns:pic="http://schemas.openxmlformats.org/drawingml/2006/picture">
+                  <pic:nvPicPr>
+                    <pic:cNvPr id="1377248560" name=""/>
+                    <pic:cNvPicPr/>
+                  </pic:nvPicPr>
+                  <pic:blipFill>
+                    <a:blip r:embed="rId18" cstate="print">
+                      <a:extLst>
+                        <a:ext uri="{28A0092B-C50C-407E-A947-70E740481C1C}">
+                          <a14:useLocalDpi xmlns:a14="http://schemas.microsoft.com/office/drawing/2010/main" val="0"/>
+                        </a:ext>
+                      </a:extLst>
+                    </a:blip>
+                    <a:stretch>
+                      <a:fillRect/>
+                    </a:stretch>
+                  </pic:blipFill>
+                  <pic:spPr>
+                    <a:xfrm>
+                      <a:off x="0" y="0"/>
+                      <a:ext cx="1984375" cy="2654300"/>
+                    </a:xfrm>
+                    <a:prstGeom prst="rect">
+                      <a:avLst/>
+                    </a:prstGeom>
+                  </pic:spPr>
+                </pic:pic>
+              </a:graphicData>
+            </a:graphic>
+            <wp14:sizeRelH relativeFrom="margin">
+              <wp14:pctWidth>0</wp14:pctWidth>
+            </wp14:sizeRelH>
+            <wp14:sizeRelV relativeFrom="margin">
+              <wp14:pctHeight>0</wp14:pctHeight>
+            </wp14:sizeRelV>
+          </wp:anchor>
+        </w:drawing>
+      </w:r>
+    </w:p>
+    <w:p>
+      <w:pPr>
+        <w:pStyle w:val="Titre3"/>
+      </w:pPr>
+      <w:r>
+        <w:t>Statut</w:t>
+      </w:r>
+    </w:p>
+    <w:p>
+      <w:pPr>
+        <w:pStyle w:val="Retraitcorpsdetexte3"/>
+      </w:pPr>
+      <w:r>
+        <w:drawing>
+          <wp:anchor distT="0" distB="0" distL="114300" distR="114300" simplePos="0" relativeHeight="251665408" behindDoc="0" locked="0" layoutInCell="1" allowOverlap="1" wp14:anchorId="5459397F" wp14:editId="3B6E2AE4">
+            <wp:simplePos x="0" y="0"/>
+            <wp:positionH relativeFrom="column">
+              <wp:posOffset>1153558</wp:posOffset>
+            </wp:positionH>
+            <wp:positionV relativeFrom="paragraph">
+              <wp:posOffset>-3488</wp:posOffset>
+            </wp:positionV>
+            <wp:extent cx="3432507" cy="2098106"/>
+            <wp:effectExtent l="0" t="0" r="0" b="0"/>
+            <wp:wrapTopAndBottom/>
+            <wp:docPr id="449730726" name="Image 1"/>
+            <wp:cNvGraphicFramePr>
+              <a:graphicFrameLocks xmlns:a="http://schemas.openxmlformats.org/drawingml/2006/main" noChangeAspect="1"/>
+            </wp:cNvGraphicFramePr>
+            <a:graphic xmlns:a="http://schemas.openxmlformats.org/drawingml/2006/main">
+              <a:graphicData uri="http://schemas.openxmlformats.org/drawingml/2006/picture">
+                <pic:pic xmlns:pic="http://schemas.openxmlformats.org/drawingml/2006/picture">
+                  <pic:nvPicPr>
+                    <pic:cNvPr id="449730726" name=""/>
+                    <pic:cNvPicPr/>
+                  </pic:nvPicPr>
+                  <pic:blipFill>
+                    <a:blip r:embed="rId19" cstate="print">
+                      <a:extLst>
+                        <a:ext uri="{28A0092B-C50C-407E-A947-70E740481C1C}">
+                          <a14:useLocalDpi xmlns:a14="http://schemas.microsoft.com/office/drawing/2010/main" val="0"/>
+                        </a:ext>
+                      </a:extLst>
+                    </a:blip>
+                    <a:stretch>
+                      <a:fillRect/>
+                    </a:stretch>
+                  </pic:blipFill>
+                  <pic:spPr>
+                    <a:xfrm>
+                      <a:off x="0" y="0"/>
+                      <a:ext cx="3432507" cy="2098106"/>
+                    </a:xfrm>
+                    <a:prstGeom prst="rect">
+                      <a:avLst/>
+                    </a:prstGeom>
+                  </pic:spPr>
+                </pic:pic>
+              </a:graphicData>
+            </a:graphic>
+          </wp:anchor>
+        </w:drawing>
+      </w:r>
+    </w:p>
+    <w:p>
+      <w:pPr>
+        <w:pStyle w:val="Retraitcorpsdetexte3"/>
+      </w:pPr>
+    </w:p>
+    <w:p>
+      <w:pPr>
+        <w:pStyle w:val="Titre3"/>
+      </w:pPr>
+      <w:r>
+        <w:t>Contre-mesure</w:t>
+      </w:r>
+    </w:p>
+    <w:p>
+      <w:pPr>
+        <w:pStyle w:val="Retraitcorpsdetexte"/>
+      </w:pPr>
+      <w:r>
+        <w:t xml:space="preserve">Rajouter </w:t>
+      </w:r>
+      <w:r>
+        <w:t>X-Frame-</w:t>
+      </w:r>
+      <w:proofErr w:type="gramStart"/>
+      <w:r>
+        <w:t>Options:</w:t>
+      </w:r>
+      <w:proofErr w:type="gramEnd"/>
+      <w:r>
+        <w:t xml:space="preserve"> DENY</w:t>
+      </w:r>
+    </w:p>
+    <w:p>
+      <w:pPr>
         <w:pStyle w:val="Titre1"/>
       </w:pPr>
-      <w:bookmarkStart w:id="32" w:name="_Toc214282761"/>
+      <w:bookmarkStart w:id="33" w:name="_Toc214524860"/>
+      <w:r>
+        <w:t>Vulnerable and outdated components</w:t>
+      </w:r>
+      <w:bookmarkEnd w:id="33"/>
+    </w:p>
+    <w:p>
+      <w:pPr>
+        <w:pStyle w:val="Titre2"/>
+      </w:pPr>
+      <w:bookmarkStart w:id="34" w:name="_Toc214524861"/>
+      <w:r>
+        <w:t>Exemple de code / élément d’architecture lié</w:t>
+      </w:r>
+      <w:bookmarkEnd w:id="34"/>
+    </w:p>
+    <w:p>
+      <w:pPr>
+        <w:pStyle w:val="Titre2"/>
+      </w:pPr>
+      <w:bookmarkStart w:id="35" w:name="_Toc214524862"/>
+      <w:r>
+        <w:t>Statut</w:t>
+      </w:r>
+      <w:bookmarkEnd w:id="35"/>
+    </w:p>
+    <w:p>
+      <w:pPr>
+        <w:pStyle w:val="Titre2"/>
+      </w:pPr>
+      <w:bookmarkStart w:id="36" w:name="_Toc214524863"/>
+      <w:r>
+        <w:t>Contre-mesure</w:t>
+      </w:r>
+      <w:bookmarkEnd w:id="36"/>
+    </w:p>
+    <w:p>
+      <w:pPr>
+        <w:pStyle w:val="Corpsdetexte"/>
+      </w:pPr>
+    </w:p>
+    <w:p>
+      <w:pPr>
+        <w:pStyle w:val="Titre1"/>
+      </w:pPr>
+      <w:bookmarkStart w:id="37" w:name="_Toc214524864"/>
       <w:r>
         <w:lastRenderedPageBreak/>
-        <w:t>Vulnerable and outdated components</w:t>
-      </w:r>
-      <w:bookmarkEnd w:id="32"/>
+        <w:t>Identification and Authentication Failures</w:t>
+      </w:r>
+      <w:bookmarkEnd w:id="37"/>
     </w:p>
     <w:p>
       <w:pPr>
         <w:pStyle w:val="Titre2"/>
       </w:pPr>
-      <w:bookmarkStart w:id="33" w:name="_Toc214282762"/>
+      <w:bookmarkStart w:id="38" w:name="_Toc214524865"/>
       <w:r>
         <w:t>Exemple de code / élément d’architecture lié</w:t>
       </w:r>
-      <w:bookmarkEnd w:id="33"/>
+      <w:bookmarkEnd w:id="38"/>
     </w:p>
     <w:p>
       <w:pPr>
         <w:pStyle w:val="Titre2"/>
       </w:pPr>
-      <w:bookmarkStart w:id="34" w:name="_Toc214282763"/>
+      <w:bookmarkStart w:id="39" w:name="_Toc214524866"/>
       <w:r>
         <w:t>Statut</w:t>
       </w:r>
-      <w:bookmarkEnd w:id="34"/>
+      <w:bookmarkEnd w:id="39"/>
     </w:p>
     <w:p>
       <w:pPr>
         <w:pStyle w:val="Titre2"/>
       </w:pPr>
-      <w:bookmarkStart w:id="35" w:name="_Toc214282764"/>
+      <w:bookmarkStart w:id="40" w:name="_Toc214524867"/>
       <w:r>
         <w:t>Contre-mesure</w:t>
       </w:r>
-      <w:bookmarkEnd w:id="35"/>
+      <w:bookmarkEnd w:id="40"/>
     </w:p>
     <w:p>
       <w:pPr>
@@ -6082,41 +6634,41 @@
       <w:pPr>
         <w:pStyle w:val="Titre1"/>
       </w:pPr>
-      <w:bookmarkStart w:id="36" w:name="_Toc214282765"/>
-      <w:r>
-        <w:t>Identification and Authentication Failures</w:t>
-      </w:r>
-      <w:bookmarkEnd w:id="36"/>
+      <w:bookmarkStart w:id="41" w:name="_Toc214524868"/>
+      <w:r>
+        <w:t>Software and Data Integrity Failures</w:t>
+      </w:r>
+      <w:bookmarkEnd w:id="41"/>
     </w:p>
     <w:p>
       <w:pPr>
         <w:pStyle w:val="Titre2"/>
       </w:pPr>
-      <w:bookmarkStart w:id="37" w:name="_Toc214282766"/>
+      <w:bookmarkStart w:id="42" w:name="_Toc214524869"/>
       <w:r>
         <w:t>Exemple de code / élément d’architecture lié</w:t>
       </w:r>
-      <w:bookmarkEnd w:id="37"/>
+      <w:bookmarkEnd w:id="42"/>
     </w:p>
     <w:p>
       <w:pPr>
         <w:pStyle w:val="Titre2"/>
       </w:pPr>
-      <w:bookmarkStart w:id="38" w:name="_Toc214282767"/>
+      <w:bookmarkStart w:id="43" w:name="_Toc214524870"/>
       <w:r>
         <w:t>Statut</w:t>
       </w:r>
-      <w:bookmarkEnd w:id="38"/>
+      <w:bookmarkEnd w:id="43"/>
     </w:p>
     <w:p>
       <w:pPr>
         <w:pStyle w:val="Titre2"/>
       </w:pPr>
-      <w:bookmarkStart w:id="39" w:name="_Toc214282768"/>
+      <w:bookmarkStart w:id="44" w:name="_Toc214524871"/>
       <w:r>
         <w:t>Contre-mesure</w:t>
       </w:r>
-      <w:bookmarkEnd w:id="39"/>
+      <w:bookmarkEnd w:id="44"/>
     </w:p>
     <w:p>
       <w:pPr>
@@ -6127,41 +6679,41 @@
       <w:pPr>
         <w:pStyle w:val="Titre1"/>
       </w:pPr>
-      <w:bookmarkStart w:id="40" w:name="_Toc214282769"/>
-      <w:r>
-        <w:t>Software and Data Integrity Failures</w:t>
-      </w:r>
-      <w:bookmarkEnd w:id="40"/>
+      <w:bookmarkStart w:id="45" w:name="_Toc214524872"/>
+      <w:r>
+        <w:t>Server-Side Request Forgery</w:t>
+      </w:r>
+      <w:bookmarkEnd w:id="45"/>
     </w:p>
     <w:p>
       <w:pPr>
         <w:pStyle w:val="Titre2"/>
       </w:pPr>
-      <w:bookmarkStart w:id="41" w:name="_Toc214282770"/>
+      <w:bookmarkStart w:id="46" w:name="_Toc214524873"/>
       <w:r>
         <w:t>Exemple de code / élément d’architecture lié</w:t>
       </w:r>
-      <w:bookmarkEnd w:id="41"/>
+      <w:bookmarkEnd w:id="46"/>
     </w:p>
     <w:p>
       <w:pPr>
         <w:pStyle w:val="Titre2"/>
       </w:pPr>
-      <w:bookmarkStart w:id="42" w:name="_Toc214282771"/>
+      <w:bookmarkStart w:id="47" w:name="_Toc214524874"/>
       <w:r>
         <w:t>Statut</w:t>
       </w:r>
-      <w:bookmarkEnd w:id="42"/>
+      <w:bookmarkEnd w:id="47"/>
     </w:p>
     <w:p>
       <w:pPr>
         <w:pStyle w:val="Titre2"/>
       </w:pPr>
-      <w:bookmarkStart w:id="43" w:name="_Toc214282772"/>
+      <w:bookmarkStart w:id="48" w:name="_Toc214524875"/>
       <w:r>
         <w:t>Contre-mesure</w:t>
       </w:r>
-      <w:bookmarkEnd w:id="43"/>
+      <w:bookmarkEnd w:id="48"/>
     </w:p>
     <w:p>
       <w:pPr>
@@ -6170,58 +6722,20 @@
     </w:p>
     <w:p>
       <w:pPr>
-        <w:pStyle w:val="Titre1"/>
-      </w:pPr>
-      <w:bookmarkStart w:id="44" w:name="_Toc214282773"/>
-      <w:r>
-        <w:t>Server-Side Request Forgery</w:t>
-      </w:r>
-      <w:bookmarkEnd w:id="44"/>
-    </w:p>
-    <w:p>
-      <w:pPr>
-        <w:pStyle w:val="Titre2"/>
-      </w:pPr>
-      <w:bookmarkStart w:id="45" w:name="_Toc214282774"/>
-      <w:r>
-        <w:t>Exemple de code / élément d’architecture lié</w:t>
-      </w:r>
-      <w:bookmarkEnd w:id="45"/>
-    </w:p>
-    <w:p>
-      <w:pPr>
-        <w:pStyle w:val="Titre2"/>
-      </w:pPr>
-      <w:bookmarkStart w:id="46" w:name="_Toc214282775"/>
-      <w:r>
-        <w:t>Statut</w:t>
-      </w:r>
-      <w:bookmarkEnd w:id="46"/>
-    </w:p>
-    <w:p>
-      <w:pPr>
-        <w:pStyle w:val="Titre2"/>
-      </w:pPr>
-      <w:bookmarkStart w:id="47" w:name="_Toc214282776"/>
-      <w:r>
-        <w:t>Contre-mesure</w:t>
-      </w:r>
-      <w:bookmarkEnd w:id="47"/>
-    </w:p>
-    <w:p>
-      <w:pPr>
         <w:pStyle w:val="Corpsdetexte"/>
       </w:pPr>
     </w:p>
-    <w:p>
-      <w:pPr>
-        <w:pStyle w:val="Corpsdetexte"/>
-      </w:pPr>
-    </w:p>
-    <w:bookmarkStart w:id="48" w:name="_Toc214282777" w:displacedByCustomXml="next"/>
+    <w:bookmarkStart w:id="49" w:name="_Toc214524876" w:displacedByCustomXml="next"/>
     <w:sdt>
       <w:sdtPr>
         <w:rPr>
+          <w:rFonts w:asciiTheme="minorHAnsi" w:hAnsiTheme="minorHAnsi" w:cs="Times New Roman"/>
+          <w:b w:val="0"/>
+          <w:bCs w:val="0"/>
+          <w:caps w:val="0"/>
+          <w:kern w:val="0"/>
+          <w:sz w:val="20"/>
+          <w:szCs w:val="20"/>
           <w:lang w:val="fr-FR"/>
         </w:rPr>
         <w:id w:val="-1293898995"/>
@@ -6232,13 +6746,6 @@
       </w:sdtPr>
       <w:sdtEndPr>
         <w:rPr>
-          <w:rFonts w:asciiTheme="minorHAnsi" w:hAnsiTheme="minorHAnsi" w:cs="Times New Roman"/>
-          <w:b w:val="0"/>
-          <w:bCs w:val="0"/>
-          <w:caps w:val="0"/>
-          <w:kern w:val="0"/>
-          <w:sz w:val="20"/>
-          <w:szCs w:val="20"/>
           <w:lang w:val="fr-CH"/>
         </w:rPr>
       </w:sdtEndPr>
@@ -6258,7 +6765,7 @@
             </w:rPr>
             <w:t>Bibliographie</w:t>
           </w:r>
-          <w:bookmarkEnd w:id="48"/>
+          <w:bookmarkEnd w:id="49"/>
         </w:p>
         <w:sdt>
           <w:sdtPr>
@@ -6332,8 +6839,8 @@
       </w:pPr>
     </w:p>
     <w:sectPr>
-      <w:headerReference w:type="default" r:id="rId18"/>
-      <w:footerReference w:type="default" r:id="rId19"/>
+      <w:headerReference w:type="default" r:id="rId20"/>
+      <w:footerReference w:type="default" r:id="rId21"/>
       <w:pgSz w:w="11906" w:h="16838" w:code="9"/>
       <w:pgMar w:top="1418" w:right="1418" w:bottom="1418" w:left="1418" w:header="709" w:footer="709" w:gutter="0"/>
       <w:cols w:space="708"/>
@@ -6819,7 +7326,7 @@
               <w:noProof/>
               <w:szCs w:val="16"/>
             </w:rPr>
-            <w:t>17.11.2025 12:53</w:t>
+            <w:t>17.11.2025 14:42</w:t>
           </w:r>
           <w:r>
             <w:rPr>
@@ -7040,7 +7547,7 @@
         <v:path o:extrusionok="f" gradientshapeok="t" o:connecttype="rect"/>
         <o:lock v:ext="edit" aspectratio="t"/>
       </v:shapetype>
-      <v:shape id="_x0000_i1070" type="#_x0000_t75" style="width:11.3pt;height:11.3pt" o:bullet="t">
+      <v:shape id="_x0000_i1041" type="#_x0000_t75" style="width:11.3pt;height:11.3pt" o:bullet="t">
         <v:imagedata r:id="rId1" o:title="BD10263_"/>
       </v:shape>
     </w:pict>
@@ -10768,6 +11275,15 @@
 </file>
 
 <file path=customXml/item1.xml><?xml version="1.0" encoding="utf-8"?>
+<?mso-contentType ?>
+<FormTemplates xmlns="http://schemas.microsoft.com/sharepoint/v3/contenttype/forms">
+  <Display>DocumentLibraryForm</Display>
+  <Edit>DocumentLibraryForm</Edit>
+  <New>DocumentLibraryForm</New>
+</FormTemplates>
+</file>
+
+<file path=customXml/item2.xml><?xml version="1.0" encoding="utf-8"?>
 <p:properties xmlns:p="http://schemas.microsoft.com/office/2006/metadata/properties" xmlns:xsi="http://www.w3.org/2001/XMLSchema-instance" xmlns:pc="http://schemas.microsoft.com/office/infopath/2007/PartnerControls">
   <documentManagement>
     <lcf76f155ced4ddcb4097134ff3c332f xmlns="b5cf4370-ac38-4b9e-9836-ef6f5df64f24">
@@ -10778,16 +11294,34 @@
 </p:properties>
 </file>
 
-<file path=customXml/item2.xml><?xml version="1.0" encoding="utf-8"?>
-<?mso-contentType ?>
-<FormTemplates xmlns="http://schemas.microsoft.com/sharepoint/v3/contenttype/forms">
-  <Display>DocumentLibraryForm</Display>
-  <Edit>DocumentLibraryForm</Edit>
-  <New>DocumentLibraryForm</New>
-</FormTemplates>
+<file path=customXml/item3.xml><?xml version="1.0" encoding="utf-8"?>
+<b:Sources xmlns:b="http://schemas.openxmlformats.org/officeDocument/2006/bibliography" xmlns="http://schemas.openxmlformats.org/officeDocument/2006/bibliography" SelectedStyle="\APASixthEditionOfficeOnline.xsl" StyleName="APA" Version="6">
+  <b:Source>
+    <b:Tag>Meu14</b:Tag>
+    <b:SourceType>Book</b:SourceType>
+    <b:Guid>{5BF06120-89A3-4A78-B0CA-E80F9B60B368}</b:Guid>
+    <b:Author>
+      <b:Author>
+        <b:NameList>
+          <b:Person>
+            <b:Last>Meucci</b:Last>
+            <b:First>Matteo </b:First>
+          </b:Person>
+          <b:Person>
+            <b:Last>Muller</b:Last>
+            <b:First>Andrew </b:First>
+          </b:Person>
+        </b:NameList>
+      </b:Author>
+    </b:Author>
+    <b:Title>OWASP Testing Guide v4</b:Title>
+    <b:Year>2014</b:Year>
+    <b:RefOrder>1</b:RefOrder>
+  </b:Source>
+</b:Sources>
 </file>
 
-<file path=customXml/item3.xml><?xml version="1.0" encoding="utf-8"?>
+<file path=customXml/item4.xml><?xml version="1.0" encoding="utf-8"?>
 <ct:contentTypeSchema xmlns:ct="http://schemas.microsoft.com/office/2006/metadata/contentType" xmlns:ma="http://schemas.microsoft.com/office/2006/metadata/properties/metaAttributes" ct:_="" ma:_="" ma:contentTypeName="Document" ma:contentTypeID="0x01010080C9F2488912074FB587B9AD9ADAE5BB" ma:contentTypeVersion="13" ma:contentTypeDescription="Crée un document." ma:contentTypeScope="" ma:versionID="98cb6024266d177b928872b226e6993e">
   <xsd:schema xmlns:xsd="http://www.w3.org/2001/XMLSchema" xmlns:xs="http://www.w3.org/2001/XMLSchema" xmlns:p="http://schemas.microsoft.com/office/2006/metadata/properties" xmlns:ns2="b5cf4370-ac38-4b9e-9836-ef6f5df64f24" xmlns:ns3="eefa3612-053e-497a-ae76-8a76877f5e22" targetNamespace="http://schemas.microsoft.com/office/2006/metadata/properties" ma:root="true" ma:fieldsID="005441ce51d7a2dcada4efd17c7a03e9" ns2:_="" ns3:_="">
     <xsd:import namespace="b5cf4370-ac38-4b9e-9836-ef6f5df64f24"/>
@@ -10994,34 +11528,15 @@
 </ct:contentTypeSchema>
 </file>
 
-<file path=customXml/item4.xml><?xml version="1.0" encoding="utf-8"?>
-<b:Sources xmlns:b="http://schemas.openxmlformats.org/officeDocument/2006/bibliography" xmlns="http://schemas.openxmlformats.org/officeDocument/2006/bibliography" SelectedStyle="\APASixthEditionOfficeOnline.xsl" StyleName="APA" Version="6">
-  <b:Source>
-    <b:Tag>Meu14</b:Tag>
-    <b:SourceType>Book</b:SourceType>
-    <b:Guid>{5BF06120-89A3-4A78-B0CA-E80F9B60B368}</b:Guid>
-    <b:Author>
-      <b:Author>
-        <b:NameList>
-          <b:Person>
-            <b:Last>Meucci</b:Last>
-            <b:First>Matteo </b:First>
-          </b:Person>
-          <b:Person>
-            <b:Last>Muller</b:Last>
-            <b:First>Andrew </b:First>
-          </b:Person>
-        </b:NameList>
-      </b:Author>
-    </b:Author>
-    <b:Title>OWASP Testing Guide v4</b:Title>
-    <b:Year>2014</b:Year>
-    <b:RefOrder>1</b:RefOrder>
-  </b:Source>
-</b:Sources>
+<file path=customXml/itemProps1.xml><?xml version="1.0" encoding="utf-8"?>
+<ds:datastoreItem xmlns:ds="http://schemas.openxmlformats.org/officeDocument/2006/customXml" ds:itemID="{DF8E7934-3F3A-4F32-A7D4-1B248DBE707D}">
+  <ds:schemaRefs>
+    <ds:schemaRef ds:uri="http://schemas.microsoft.com/sharepoint/v3/contenttype/forms"/>
+  </ds:schemaRefs>
+</ds:datastoreItem>
 </file>
 
-<file path=customXml/itemProps1.xml><?xml version="1.0" encoding="utf-8"?>
+<file path=customXml/itemProps2.xml><?xml version="1.0" encoding="utf-8"?>
 <ds:datastoreItem xmlns:ds="http://schemas.openxmlformats.org/officeDocument/2006/customXml" ds:itemID="{4181FC95-92B5-446F-AE57-E4A44C8C450C}">
   <ds:schemaRefs>
     <ds:schemaRef ds:uri="http://schemas.microsoft.com/office/2006/metadata/properties"/>
@@ -11032,15 +11547,15 @@
 </ds:datastoreItem>
 </file>
 
-<file path=customXml/itemProps2.xml><?xml version="1.0" encoding="utf-8"?>
-<ds:datastoreItem xmlns:ds="http://schemas.openxmlformats.org/officeDocument/2006/customXml" ds:itemID="{DF8E7934-3F3A-4F32-A7D4-1B248DBE707D}">
+<file path=customXml/itemProps3.xml><?xml version="1.0" encoding="utf-8"?>
+<ds:datastoreItem xmlns:ds="http://schemas.openxmlformats.org/officeDocument/2006/customXml" ds:itemID="{708BE675-FEC2-469A-ACAC-76ED162EB276}">
   <ds:schemaRefs>
-    <ds:schemaRef ds:uri="http://schemas.microsoft.com/sharepoint/v3/contenttype/forms"/>
+    <ds:schemaRef ds:uri="http://schemas.openxmlformats.org/officeDocument/2006/bibliography"/>
   </ds:schemaRefs>
 </ds:datastoreItem>
 </file>
 
-<file path=customXml/itemProps3.xml><?xml version="1.0" encoding="utf-8"?>
+<file path=customXml/itemProps4.xml><?xml version="1.0" encoding="utf-8"?>
 <ds:datastoreItem xmlns:ds="http://schemas.openxmlformats.org/officeDocument/2006/customXml" ds:itemID="{FDA51230-EF27-4A68-A446-37F9E544E2A2}">
   <ds:schemaRefs>
     <ds:schemaRef ds:uri="http://schemas.microsoft.com/office/2006/metadata/contentType"/>
@@ -11057,12 +11572,4 @@
     <ds:schemaRef ds:uri="http://schemas.microsoft.com/internal/obd"/>
   </ds:schemaRefs>
 </ds:datastoreItem>
-</file>
-
-<file path=customXml/itemProps4.xml><?xml version="1.0" encoding="utf-8"?>
-<ds:datastoreItem xmlns:ds="http://schemas.openxmlformats.org/officeDocument/2006/customXml" ds:itemID="{708BE675-FEC2-469A-ACAC-76ED162EB276}">
-  <ds:schemaRefs>
-    <ds:schemaRef ds:uri="http://schemas.openxmlformats.org/officeDocument/2006/bibliography"/>
-  </ds:schemaRefs>
-</ds:datastoreItem>
 </file>
</xml_diff>

<commit_message>
Doc: Chapitre misconfig cas 3 a completer
</commit_message>
<xml_diff>
--- a/rapport et JDT/Christopher_Ristic_Rapport.docx
+++ b/rapport et JDT/Christopher_Ristic_Rapport.docx
@@ -149,7 +149,7 @@
         </w:rPr>
         <w:fldChar w:fldCharType="separate"/>
       </w:r>
-      <w:hyperlink w:anchor="_Toc214524828" w:history="1">
+      <w:hyperlink w:anchor="_Toc215125522" w:history="1">
         <w:r>
           <w:rPr>
             <w:rStyle w:val="Lienhypertexte"/>
@@ -197,7 +197,7 @@
             <w:noProof/>
             <w:webHidden/>
           </w:rPr>
-          <w:instrText xml:space="preserve"> PAGEREF _Toc214524828 \h </w:instrText>
+          <w:instrText xml:space="preserve"> PAGEREF _Toc215125522 \h </w:instrText>
         </w:r>
         <w:r>
           <w:rPr>
@@ -245,7 +245,7 @@
           <w14:ligatures w14:val="standardContextual"/>
         </w:rPr>
       </w:pPr>
-      <w:hyperlink w:anchor="_Toc214524829" w:history="1">
+      <w:hyperlink w:anchor="_Toc215125523" w:history="1">
         <w:r>
           <w:rPr>
             <w:rStyle w:val="Lienhypertexte"/>
@@ -291,7 +291,7 @@
             <w:noProof/>
             <w:webHidden/>
           </w:rPr>
-          <w:instrText xml:space="preserve"> PAGEREF _Toc214524829 \h </w:instrText>
+          <w:instrText xml:space="preserve"> PAGEREF _Toc215125523 \h </w:instrText>
         </w:r>
         <w:r>
           <w:rPr>
@@ -341,7 +341,7 @@
           <w14:ligatures w14:val="standardContextual"/>
         </w:rPr>
       </w:pPr>
-      <w:hyperlink w:anchor="_Toc214524830" w:history="1">
+      <w:hyperlink w:anchor="_Toc215125524" w:history="1">
         <w:r>
           <w:rPr>
             <w:rStyle w:val="Lienhypertexte"/>
@@ -389,7 +389,7 @@
             <w:noProof/>
             <w:webHidden/>
           </w:rPr>
-          <w:instrText xml:space="preserve"> PAGEREF _Toc214524830 \h </w:instrText>
+          <w:instrText xml:space="preserve"> PAGEREF _Toc215125524 \h </w:instrText>
         </w:r>
         <w:r>
           <w:rPr>
@@ -439,7 +439,7 @@
           <w14:ligatures w14:val="standardContextual"/>
         </w:rPr>
       </w:pPr>
-      <w:hyperlink w:anchor="_Toc214524831" w:history="1">
+      <w:hyperlink w:anchor="_Toc215125525" w:history="1">
         <w:r>
           <w:rPr>
             <w:rStyle w:val="Lienhypertexte"/>
@@ -487,7 +487,7 @@
             <w:noProof/>
             <w:webHidden/>
           </w:rPr>
-          <w:instrText xml:space="preserve"> PAGEREF _Toc214524831 \h </w:instrText>
+          <w:instrText xml:space="preserve"> PAGEREF _Toc215125525 \h </w:instrText>
         </w:r>
         <w:r>
           <w:rPr>
@@ -535,7 +535,7 @@
           <w14:ligatures w14:val="standardContextual"/>
         </w:rPr>
       </w:pPr>
-      <w:hyperlink w:anchor="_Toc214524832" w:history="1">
+      <w:hyperlink w:anchor="_Toc215125526" w:history="1">
         <w:r>
           <w:rPr>
             <w:rStyle w:val="Lienhypertexte"/>
@@ -581,7 +581,7 @@
             <w:noProof/>
             <w:webHidden/>
           </w:rPr>
-          <w:instrText xml:space="preserve"> PAGEREF _Toc214524832 \h </w:instrText>
+          <w:instrText xml:space="preserve"> PAGEREF _Toc215125526 \h </w:instrText>
         </w:r>
         <w:r>
           <w:rPr>
@@ -630,7 +630,7 @@
           <w14:ligatures w14:val="standardContextual"/>
         </w:rPr>
       </w:pPr>
-      <w:hyperlink w:anchor="_Toc214524833" w:history="1">
+      <w:hyperlink w:anchor="_Toc215125527" w:history="1">
         <w:r>
           <w:rPr>
             <w:rStyle w:val="Lienhypertexte"/>
@@ -677,7 +677,7 @@
             <w:noProof/>
             <w:webHidden/>
           </w:rPr>
-          <w:instrText xml:space="preserve"> PAGEREF _Toc214524833 \h </w:instrText>
+          <w:instrText xml:space="preserve"> PAGEREF _Toc215125527 \h </w:instrText>
         </w:r>
         <w:r>
           <w:rPr>
@@ -726,7 +726,7 @@
           <w14:ligatures w14:val="standardContextual"/>
         </w:rPr>
       </w:pPr>
-      <w:hyperlink w:anchor="_Toc214524834" w:history="1">
+      <w:hyperlink w:anchor="_Toc215125528" w:history="1">
         <w:r>
           <w:rPr>
             <w:rStyle w:val="Lienhypertexte"/>
@@ -773,7 +773,7 @@
             <w:noProof/>
             <w:webHidden/>
           </w:rPr>
-          <w:instrText xml:space="preserve"> PAGEREF _Toc214524834 \h </w:instrText>
+          <w:instrText xml:space="preserve"> PAGEREF _Toc215125528 \h </w:instrText>
         </w:r>
         <w:r>
           <w:rPr>
@@ -822,7 +822,7 @@
           <w14:ligatures w14:val="standardContextual"/>
         </w:rPr>
       </w:pPr>
-      <w:hyperlink w:anchor="_Toc214524835" w:history="1">
+      <w:hyperlink w:anchor="_Toc215125529" w:history="1">
         <w:r>
           <w:rPr>
             <w:rStyle w:val="Lienhypertexte"/>
@@ -869,7 +869,7 @@
             <w:noProof/>
             <w:webHidden/>
           </w:rPr>
-          <w:instrText xml:space="preserve"> PAGEREF _Toc214524835 \h </w:instrText>
+          <w:instrText xml:space="preserve"> PAGEREF _Toc215125529 \h </w:instrText>
         </w:r>
         <w:r>
           <w:rPr>
@@ -919,7 +919,7 @@
           <w14:ligatures w14:val="standardContextual"/>
         </w:rPr>
       </w:pPr>
-      <w:hyperlink w:anchor="_Toc214524836" w:history="1">
+      <w:hyperlink w:anchor="_Toc215125530" w:history="1">
         <w:r>
           <w:rPr>
             <w:rStyle w:val="Lienhypertexte"/>
@@ -967,7 +967,7 @@
             <w:noProof/>
             <w:webHidden/>
           </w:rPr>
-          <w:instrText xml:space="preserve"> PAGEREF _Toc214524836 \h </w:instrText>
+          <w:instrText xml:space="preserve"> PAGEREF _Toc215125530 \h </w:instrText>
         </w:r>
         <w:r>
           <w:rPr>
@@ -1015,7 +1015,7 @@
           <w14:ligatures w14:val="standardContextual"/>
         </w:rPr>
       </w:pPr>
-      <w:hyperlink w:anchor="_Toc214524837" w:history="1">
+      <w:hyperlink w:anchor="_Toc215125531" w:history="1">
         <w:r>
           <w:rPr>
             <w:rStyle w:val="Lienhypertexte"/>
@@ -1061,7 +1061,7 @@
             <w:noProof/>
             <w:webHidden/>
           </w:rPr>
-          <w:instrText xml:space="preserve"> PAGEREF _Toc214524837 \h </w:instrText>
+          <w:instrText xml:space="preserve"> PAGEREF _Toc215125531 \h </w:instrText>
         </w:r>
         <w:r>
           <w:rPr>
@@ -1110,7 +1110,7 @@
           <w14:ligatures w14:val="standardContextual"/>
         </w:rPr>
       </w:pPr>
-      <w:hyperlink w:anchor="_Toc214524838" w:history="1">
+      <w:hyperlink w:anchor="_Toc215125532" w:history="1">
         <w:r>
           <w:rPr>
             <w:rStyle w:val="Lienhypertexte"/>
@@ -1157,7 +1157,7 @@
             <w:noProof/>
             <w:webHidden/>
           </w:rPr>
-          <w:instrText xml:space="preserve"> PAGEREF _Toc214524838 \h </w:instrText>
+          <w:instrText xml:space="preserve"> PAGEREF _Toc215125532 \h </w:instrText>
         </w:r>
         <w:r>
           <w:rPr>
@@ -1206,7 +1206,7 @@
           <w14:ligatures w14:val="standardContextual"/>
         </w:rPr>
       </w:pPr>
-      <w:hyperlink w:anchor="_Toc214524839" w:history="1">
+      <w:hyperlink w:anchor="_Toc215125533" w:history="1">
         <w:r>
           <w:rPr>
             <w:rStyle w:val="Lienhypertexte"/>
@@ -1253,7 +1253,7 @@
             <w:noProof/>
             <w:webHidden/>
           </w:rPr>
-          <w:instrText xml:space="preserve"> PAGEREF _Toc214524839 \h </w:instrText>
+          <w:instrText xml:space="preserve"> PAGEREF _Toc215125533 \h </w:instrText>
         </w:r>
         <w:r>
           <w:rPr>
@@ -1302,7 +1302,7 @@
           <w14:ligatures w14:val="standardContextual"/>
         </w:rPr>
       </w:pPr>
-      <w:hyperlink w:anchor="_Toc214524840" w:history="1">
+      <w:hyperlink w:anchor="_Toc215125534" w:history="1">
         <w:r>
           <w:rPr>
             <w:rStyle w:val="Lienhypertexte"/>
@@ -1349,7 +1349,7 @@
             <w:noProof/>
             <w:webHidden/>
           </w:rPr>
-          <w:instrText xml:space="preserve"> PAGEREF _Toc214524840 \h </w:instrText>
+          <w:instrText xml:space="preserve"> PAGEREF _Toc215125534 \h </w:instrText>
         </w:r>
         <w:r>
           <w:rPr>
@@ -1397,7 +1397,7 @@
           <w14:ligatures w14:val="standardContextual"/>
         </w:rPr>
       </w:pPr>
-      <w:hyperlink w:anchor="_Toc214524841" w:history="1">
+      <w:hyperlink w:anchor="_Toc215125535" w:history="1">
         <w:r>
           <w:rPr>
             <w:rStyle w:val="Lienhypertexte"/>
@@ -1443,7 +1443,7 @@
             <w:noProof/>
             <w:webHidden/>
           </w:rPr>
-          <w:instrText xml:space="preserve"> PAGEREF _Toc214524841 \h </w:instrText>
+          <w:instrText xml:space="preserve"> PAGEREF _Toc215125535 \h </w:instrText>
         </w:r>
         <w:r>
           <w:rPr>
@@ -1492,7 +1492,7 @@
           <w14:ligatures w14:val="standardContextual"/>
         </w:rPr>
       </w:pPr>
-      <w:hyperlink w:anchor="_Toc214524842" w:history="1">
+      <w:hyperlink w:anchor="_Toc215125536" w:history="1">
         <w:r>
           <w:rPr>
             <w:rStyle w:val="Lienhypertexte"/>
@@ -1539,7 +1539,7 @@
             <w:noProof/>
             <w:webHidden/>
           </w:rPr>
-          <w:instrText xml:space="preserve"> PAGEREF _Toc214524842 \h </w:instrText>
+          <w:instrText xml:space="preserve"> PAGEREF _Toc215125536 \h </w:instrText>
         </w:r>
         <w:r>
           <w:rPr>
@@ -1588,7 +1588,7 @@
           <w14:ligatures w14:val="standardContextual"/>
         </w:rPr>
       </w:pPr>
-      <w:hyperlink w:anchor="_Toc214524843" w:history="1">
+      <w:hyperlink w:anchor="_Toc215125537" w:history="1">
         <w:r>
           <w:rPr>
             <w:rStyle w:val="Lienhypertexte"/>
@@ -1635,7 +1635,7 @@
             <w:noProof/>
             <w:webHidden/>
           </w:rPr>
-          <w:instrText xml:space="preserve"> PAGEREF _Toc214524843 \h </w:instrText>
+          <w:instrText xml:space="preserve"> PAGEREF _Toc215125537 \h </w:instrText>
         </w:r>
         <w:r>
           <w:rPr>
@@ -1684,7 +1684,7 @@
           <w14:ligatures w14:val="standardContextual"/>
         </w:rPr>
       </w:pPr>
-      <w:hyperlink w:anchor="_Toc214524844" w:history="1">
+      <w:hyperlink w:anchor="_Toc215125538" w:history="1">
         <w:r>
           <w:rPr>
             <w:rStyle w:val="Lienhypertexte"/>
@@ -1731,7 +1731,7 @@
             <w:noProof/>
             <w:webHidden/>
           </w:rPr>
-          <w:instrText xml:space="preserve"> PAGEREF _Toc214524844 \h </w:instrText>
+          <w:instrText xml:space="preserve"> PAGEREF _Toc215125538 \h </w:instrText>
         </w:r>
         <w:r>
           <w:rPr>
@@ -1779,7 +1779,7 @@
           <w14:ligatures w14:val="standardContextual"/>
         </w:rPr>
       </w:pPr>
-      <w:hyperlink w:anchor="_Toc214524845" w:history="1">
+      <w:hyperlink w:anchor="_Toc215125539" w:history="1">
         <w:r>
           <w:rPr>
             <w:rStyle w:val="Lienhypertexte"/>
@@ -1825,7 +1825,7 @@
             <w:noProof/>
             <w:webHidden/>
           </w:rPr>
-          <w:instrText xml:space="preserve"> PAGEREF _Toc214524845 \h </w:instrText>
+          <w:instrText xml:space="preserve"> PAGEREF _Toc215125539 \h </w:instrText>
         </w:r>
         <w:r>
           <w:rPr>
@@ -1875,7 +1875,7 @@
           <w14:ligatures w14:val="standardContextual"/>
         </w:rPr>
       </w:pPr>
-      <w:hyperlink w:anchor="_Toc214524846" w:history="1">
+      <w:hyperlink w:anchor="_Toc215125540" w:history="1">
         <w:r>
           <w:rPr>
             <w:rStyle w:val="Lienhypertexte"/>
@@ -1923,7 +1923,7 @@
             <w:noProof/>
             <w:webHidden/>
           </w:rPr>
-          <w:instrText xml:space="preserve"> PAGEREF _Toc214524846 \h </w:instrText>
+          <w:instrText xml:space="preserve"> PAGEREF _Toc215125540 \h </w:instrText>
         </w:r>
         <w:r>
           <w:rPr>
@@ -1971,7 +1971,7 @@
           <w14:ligatures w14:val="standardContextual"/>
         </w:rPr>
       </w:pPr>
-      <w:hyperlink w:anchor="_Toc214524847" w:history="1">
+      <w:hyperlink w:anchor="_Toc215125541" w:history="1">
         <w:r>
           <w:rPr>
             <w:rStyle w:val="Lienhypertexte"/>
@@ -2017,7 +2017,7 @@
             <w:noProof/>
             <w:webHidden/>
           </w:rPr>
-          <w:instrText xml:space="preserve"> PAGEREF _Toc214524847 \h </w:instrText>
+          <w:instrText xml:space="preserve"> PAGEREF _Toc215125541 \h </w:instrText>
         </w:r>
         <w:r>
           <w:rPr>
@@ -2066,7 +2066,7 @@
           <w14:ligatures w14:val="standardContextual"/>
         </w:rPr>
       </w:pPr>
-      <w:hyperlink w:anchor="_Toc214524848" w:history="1">
+      <w:hyperlink w:anchor="_Toc215125542" w:history="1">
         <w:r>
           <w:rPr>
             <w:rStyle w:val="Lienhypertexte"/>
@@ -2113,7 +2113,7 @@
             <w:noProof/>
             <w:webHidden/>
           </w:rPr>
-          <w:instrText xml:space="preserve"> PAGEREF _Toc214524848 \h </w:instrText>
+          <w:instrText xml:space="preserve"> PAGEREF _Toc215125542 \h </w:instrText>
         </w:r>
         <w:r>
           <w:rPr>
@@ -2162,7 +2162,7 @@
           <w14:ligatures w14:val="standardContextual"/>
         </w:rPr>
       </w:pPr>
-      <w:hyperlink w:anchor="_Toc214524849" w:history="1">
+      <w:hyperlink w:anchor="_Toc215125543" w:history="1">
         <w:r>
           <w:rPr>
             <w:rStyle w:val="Lienhypertexte"/>
@@ -2209,7 +2209,7 @@
             <w:noProof/>
             <w:webHidden/>
           </w:rPr>
-          <w:instrText xml:space="preserve"> PAGEREF _Toc214524849 \h </w:instrText>
+          <w:instrText xml:space="preserve"> PAGEREF _Toc215125543 \h </w:instrText>
         </w:r>
         <w:r>
           <w:rPr>
@@ -2258,7 +2258,7 @@
           <w14:ligatures w14:val="standardContextual"/>
         </w:rPr>
       </w:pPr>
-      <w:hyperlink w:anchor="_Toc214524850" w:history="1">
+      <w:hyperlink w:anchor="_Toc215125544" w:history="1">
         <w:r>
           <w:rPr>
             <w:rStyle w:val="Lienhypertexte"/>
@@ -2305,7 +2305,7 @@
             <w:noProof/>
             <w:webHidden/>
           </w:rPr>
-          <w:instrText xml:space="preserve"> PAGEREF _Toc214524850 \h </w:instrText>
+          <w:instrText xml:space="preserve"> PAGEREF _Toc215125544 \h </w:instrText>
         </w:r>
         <w:r>
           <w:rPr>
@@ -2355,7 +2355,7 @@
           <w14:ligatures w14:val="standardContextual"/>
         </w:rPr>
       </w:pPr>
-      <w:hyperlink w:anchor="_Toc214524851" w:history="1">
+      <w:hyperlink w:anchor="_Toc215125545" w:history="1">
         <w:r>
           <w:rPr>
             <w:rStyle w:val="Lienhypertexte"/>
@@ -2403,7 +2403,7 @@
             <w:noProof/>
             <w:webHidden/>
           </w:rPr>
-          <w:instrText xml:space="preserve"> PAGEREF _Toc214524851 \h </w:instrText>
+          <w:instrText xml:space="preserve"> PAGEREF _Toc215125545 \h </w:instrText>
         </w:r>
         <w:r>
           <w:rPr>
@@ -2451,7 +2451,7 @@
           <w14:ligatures w14:val="standardContextual"/>
         </w:rPr>
       </w:pPr>
-      <w:hyperlink w:anchor="_Toc214524852" w:history="1">
+      <w:hyperlink w:anchor="_Toc215125546" w:history="1">
         <w:r>
           <w:rPr>
             <w:rStyle w:val="Lienhypertexte"/>
@@ -2497,7 +2497,7 @@
             <w:noProof/>
             <w:webHidden/>
           </w:rPr>
-          <w:instrText xml:space="preserve"> PAGEREF _Toc214524852 \h </w:instrText>
+          <w:instrText xml:space="preserve"> PAGEREF _Toc215125546 \h </w:instrText>
         </w:r>
         <w:r>
           <w:rPr>
@@ -2546,7 +2546,7 @@
           <w14:ligatures w14:val="standardContextual"/>
         </w:rPr>
       </w:pPr>
-      <w:hyperlink w:anchor="_Toc214524853" w:history="1">
+      <w:hyperlink w:anchor="_Toc215125547" w:history="1">
         <w:r>
           <w:rPr>
             <w:rStyle w:val="Lienhypertexte"/>
@@ -2593,7 +2593,7 @@
             <w:noProof/>
             <w:webHidden/>
           </w:rPr>
-          <w:instrText xml:space="preserve"> PAGEREF _Toc214524853 \h </w:instrText>
+          <w:instrText xml:space="preserve"> PAGEREF _Toc215125547 \h </w:instrText>
         </w:r>
         <w:r>
           <w:rPr>
@@ -2642,7 +2642,7 @@
           <w14:ligatures w14:val="standardContextual"/>
         </w:rPr>
       </w:pPr>
-      <w:hyperlink w:anchor="_Toc214524854" w:history="1">
+      <w:hyperlink w:anchor="_Toc215125548" w:history="1">
         <w:r>
           <w:rPr>
             <w:rStyle w:val="Lienhypertexte"/>
@@ -2689,7 +2689,7 @@
             <w:noProof/>
             <w:webHidden/>
           </w:rPr>
-          <w:instrText xml:space="preserve"> PAGEREF _Toc214524854 \h </w:instrText>
+          <w:instrText xml:space="preserve"> PAGEREF _Toc215125548 \h </w:instrText>
         </w:r>
         <w:r>
           <w:rPr>
@@ -2739,7 +2739,7 @@
           <w14:ligatures w14:val="standardContextual"/>
         </w:rPr>
       </w:pPr>
-      <w:hyperlink w:anchor="_Toc214524855" w:history="1">
+      <w:hyperlink w:anchor="_Toc215125549" w:history="1">
         <w:r>
           <w:rPr>
             <w:rStyle w:val="Lienhypertexte"/>
@@ -2787,7 +2787,7 @@
             <w:noProof/>
             <w:webHidden/>
           </w:rPr>
-          <w:instrText xml:space="preserve"> PAGEREF _Toc214524855 \h </w:instrText>
+          <w:instrText xml:space="preserve"> PAGEREF _Toc215125549 \h </w:instrText>
         </w:r>
         <w:r>
           <w:rPr>
@@ -2835,7 +2835,7 @@
           <w14:ligatures w14:val="standardContextual"/>
         </w:rPr>
       </w:pPr>
-      <w:hyperlink w:anchor="_Toc214524856" w:history="1">
+      <w:hyperlink w:anchor="_Toc215125550" w:history="1">
         <w:r>
           <w:rPr>
             <w:rStyle w:val="Lienhypertexte"/>
@@ -2881,7 +2881,7 @@
             <w:noProof/>
             <w:webHidden/>
           </w:rPr>
-          <w:instrText xml:space="preserve"> PAGEREF _Toc214524856 \h </w:instrText>
+          <w:instrText xml:space="preserve"> PAGEREF _Toc215125550 \h </w:instrText>
         </w:r>
         <w:r>
           <w:rPr>
@@ -2930,7 +2930,7 @@
           <w14:ligatures w14:val="standardContextual"/>
         </w:rPr>
       </w:pPr>
-      <w:hyperlink w:anchor="_Toc214524857" w:history="1">
+      <w:hyperlink w:anchor="_Toc215125551" w:history="1">
         <w:r>
           <w:rPr>
             <w:rStyle w:val="Lienhypertexte"/>
@@ -2977,7 +2977,7 @@
             <w:noProof/>
             <w:webHidden/>
           </w:rPr>
-          <w:instrText xml:space="preserve"> PAGEREF _Toc214524857 \h </w:instrText>
+          <w:instrText xml:space="preserve"> PAGEREF _Toc215125551 \h </w:instrText>
         </w:r>
         <w:r>
           <w:rPr>
@@ -3026,7 +3026,7 @@
           <w14:ligatures w14:val="standardContextual"/>
         </w:rPr>
       </w:pPr>
-      <w:hyperlink w:anchor="_Toc214524858" w:history="1">
+      <w:hyperlink w:anchor="_Toc215125552" w:history="1">
         <w:r>
           <w:rPr>
             <w:rStyle w:val="Lienhypertexte"/>
@@ -3073,7 +3073,7 @@
             <w:noProof/>
             <w:webHidden/>
           </w:rPr>
-          <w:instrText xml:space="preserve"> PAGEREF _Toc214524858 \h </w:instrText>
+          <w:instrText xml:space="preserve"> PAGEREF _Toc215125552 \h </w:instrText>
         </w:r>
         <w:r>
           <w:rPr>
@@ -3122,7 +3122,7 @@
           <w14:ligatures w14:val="standardContextual"/>
         </w:rPr>
       </w:pPr>
-      <w:hyperlink w:anchor="_Toc214524859" w:history="1">
+      <w:hyperlink w:anchor="_Toc215125553" w:history="1">
         <w:r>
           <w:rPr>
             <w:rStyle w:val="Lienhypertexte"/>
@@ -3169,7 +3169,7 @@
             <w:noProof/>
             <w:webHidden/>
           </w:rPr>
-          <w:instrText xml:space="preserve"> PAGEREF _Toc214524859 \h </w:instrText>
+          <w:instrText xml:space="preserve"> PAGEREF _Toc215125553 \h </w:instrText>
         </w:r>
         <w:r>
           <w:rPr>
@@ -3190,6 +3190,770 @@
             <w:webHidden/>
           </w:rPr>
           <w:t>7</w:t>
+        </w:r>
+        <w:r>
+          <w:rPr>
+            <w:noProof/>
+            <w:webHidden/>
+          </w:rPr>
+          <w:fldChar w:fldCharType="end"/>
+        </w:r>
+      </w:hyperlink>
+    </w:p>
+    <w:p>
+      <w:pPr>
+        <w:pStyle w:val="TM2"/>
+        <w:tabs>
+          <w:tab w:val="left" w:pos="800"/>
+          <w:tab w:val="right" w:leader="dot" w:pos="9060"/>
+        </w:tabs>
+        <w:rPr>
+          <w:rFonts w:eastAsiaTheme="minorEastAsia" w:cstheme="minorBidi"/>
+          <w:smallCaps w:val="0"/>
+          <w:noProof/>
+          <w:kern w:val="2"/>
+          <w:sz w:val="24"/>
+          <w:szCs w:val="24"/>
+          <w14:ligatures w14:val="standardContextual"/>
+        </w:rPr>
+      </w:pPr>
+      <w:hyperlink w:anchor="_Toc215125554" w:history="1">
+        <w:r>
+          <w:rPr>
+            <w:rStyle w:val="Lienhypertexte"/>
+            <w:noProof/>
+          </w:rPr>
+          <w:t>7.2</w:t>
+        </w:r>
+        <w:r>
+          <w:rPr>
+            <w:rFonts w:eastAsiaTheme="minorEastAsia" w:cstheme="minorBidi"/>
+            <w:smallCaps w:val="0"/>
+            <w:noProof/>
+            <w:kern w:val="2"/>
+            <w:sz w:val="24"/>
+            <w:szCs w:val="24"/>
+            <w14:ligatures w14:val="standardContextual"/>
+          </w:rPr>
+          <w:tab/>
+        </w:r>
+        <w:r>
+          <w:rPr>
+            <w:rStyle w:val="Lienhypertexte"/>
+            <w:noProof/>
+          </w:rPr>
+          <w:t>Cas 2</w:t>
+        </w:r>
+        <w:r>
+          <w:rPr>
+            <w:noProof/>
+            <w:webHidden/>
+          </w:rPr>
+          <w:tab/>
+        </w:r>
+        <w:r>
+          <w:rPr>
+            <w:noProof/>
+            <w:webHidden/>
+          </w:rPr>
+          <w:fldChar w:fldCharType="begin"/>
+        </w:r>
+        <w:r>
+          <w:rPr>
+            <w:noProof/>
+            <w:webHidden/>
+          </w:rPr>
+          <w:instrText xml:space="preserve"> PAGEREF _Toc215125554 \h </w:instrText>
+        </w:r>
+        <w:r>
+          <w:rPr>
+            <w:noProof/>
+            <w:webHidden/>
+          </w:rPr>
+        </w:r>
+        <w:r>
+          <w:rPr>
+            <w:noProof/>
+            <w:webHidden/>
+          </w:rPr>
+          <w:fldChar w:fldCharType="separate"/>
+        </w:r>
+        <w:r>
+          <w:rPr>
+            <w:noProof/>
+            <w:webHidden/>
+          </w:rPr>
+          <w:t>7</w:t>
+        </w:r>
+        <w:r>
+          <w:rPr>
+            <w:noProof/>
+            <w:webHidden/>
+          </w:rPr>
+          <w:fldChar w:fldCharType="end"/>
+        </w:r>
+      </w:hyperlink>
+    </w:p>
+    <w:p>
+      <w:pPr>
+        <w:pStyle w:val="TM3"/>
+        <w:tabs>
+          <w:tab w:val="left" w:pos="1200"/>
+          <w:tab w:val="right" w:leader="dot" w:pos="9060"/>
+        </w:tabs>
+        <w:rPr>
+          <w:rFonts w:eastAsiaTheme="minorEastAsia" w:cstheme="minorBidi"/>
+          <w:i w:val="0"/>
+          <w:iCs w:val="0"/>
+          <w:noProof/>
+          <w:kern w:val="2"/>
+          <w:sz w:val="24"/>
+          <w:szCs w:val="24"/>
+          <w14:ligatures w14:val="standardContextual"/>
+        </w:rPr>
+      </w:pPr>
+      <w:hyperlink w:anchor="_Toc215125555" w:history="1">
+        <w:r>
+          <w:rPr>
+            <w:rStyle w:val="Lienhypertexte"/>
+            <w:noProof/>
+          </w:rPr>
+          <w:t>7.2.1</w:t>
+        </w:r>
+        <w:r>
+          <w:rPr>
+            <w:rFonts w:eastAsiaTheme="minorEastAsia" w:cstheme="minorBidi"/>
+            <w:i w:val="0"/>
+            <w:iCs w:val="0"/>
+            <w:noProof/>
+            <w:kern w:val="2"/>
+            <w:sz w:val="24"/>
+            <w:szCs w:val="24"/>
+            <w14:ligatures w14:val="standardContextual"/>
+          </w:rPr>
+          <w:tab/>
+        </w:r>
+        <w:r>
+          <w:rPr>
+            <w:rStyle w:val="Lienhypertexte"/>
+            <w:noProof/>
+          </w:rPr>
+          <w:t>Exemple de code / élément d’architecture lié</w:t>
+        </w:r>
+        <w:r>
+          <w:rPr>
+            <w:noProof/>
+            <w:webHidden/>
+          </w:rPr>
+          <w:tab/>
+        </w:r>
+        <w:r>
+          <w:rPr>
+            <w:noProof/>
+            <w:webHidden/>
+          </w:rPr>
+          <w:fldChar w:fldCharType="begin"/>
+        </w:r>
+        <w:r>
+          <w:rPr>
+            <w:noProof/>
+            <w:webHidden/>
+          </w:rPr>
+          <w:instrText xml:space="preserve"> PAGEREF _Toc215125555 \h </w:instrText>
+        </w:r>
+        <w:r>
+          <w:rPr>
+            <w:noProof/>
+            <w:webHidden/>
+          </w:rPr>
+        </w:r>
+        <w:r>
+          <w:rPr>
+            <w:noProof/>
+            <w:webHidden/>
+          </w:rPr>
+          <w:fldChar w:fldCharType="separate"/>
+        </w:r>
+        <w:r>
+          <w:rPr>
+            <w:noProof/>
+            <w:webHidden/>
+          </w:rPr>
+          <w:t>7</w:t>
+        </w:r>
+        <w:r>
+          <w:rPr>
+            <w:noProof/>
+            <w:webHidden/>
+          </w:rPr>
+          <w:fldChar w:fldCharType="end"/>
+        </w:r>
+      </w:hyperlink>
+    </w:p>
+    <w:p>
+      <w:pPr>
+        <w:pStyle w:val="TM3"/>
+        <w:tabs>
+          <w:tab w:val="left" w:pos="1200"/>
+          <w:tab w:val="right" w:leader="dot" w:pos="9060"/>
+        </w:tabs>
+        <w:rPr>
+          <w:rFonts w:eastAsiaTheme="minorEastAsia" w:cstheme="minorBidi"/>
+          <w:i w:val="0"/>
+          <w:iCs w:val="0"/>
+          <w:noProof/>
+          <w:kern w:val="2"/>
+          <w:sz w:val="24"/>
+          <w:szCs w:val="24"/>
+          <w14:ligatures w14:val="standardContextual"/>
+        </w:rPr>
+      </w:pPr>
+      <w:hyperlink w:anchor="_Toc215125556" w:history="1">
+        <w:r>
+          <w:rPr>
+            <w:rStyle w:val="Lienhypertexte"/>
+            <w:noProof/>
+          </w:rPr>
+          <w:t>7.2.2</w:t>
+        </w:r>
+        <w:r>
+          <w:rPr>
+            <w:rFonts w:eastAsiaTheme="minorEastAsia" w:cstheme="minorBidi"/>
+            <w:i w:val="0"/>
+            <w:iCs w:val="0"/>
+            <w:noProof/>
+            <w:kern w:val="2"/>
+            <w:sz w:val="24"/>
+            <w:szCs w:val="24"/>
+            <w14:ligatures w14:val="standardContextual"/>
+          </w:rPr>
+          <w:tab/>
+        </w:r>
+        <w:r>
+          <w:rPr>
+            <w:rStyle w:val="Lienhypertexte"/>
+            <w:noProof/>
+          </w:rPr>
+          <w:t>Statut</w:t>
+        </w:r>
+        <w:r>
+          <w:rPr>
+            <w:noProof/>
+            <w:webHidden/>
+          </w:rPr>
+          <w:tab/>
+        </w:r>
+        <w:r>
+          <w:rPr>
+            <w:noProof/>
+            <w:webHidden/>
+          </w:rPr>
+          <w:fldChar w:fldCharType="begin"/>
+        </w:r>
+        <w:r>
+          <w:rPr>
+            <w:noProof/>
+            <w:webHidden/>
+          </w:rPr>
+          <w:instrText xml:space="preserve"> PAGEREF _Toc215125556 \h </w:instrText>
+        </w:r>
+        <w:r>
+          <w:rPr>
+            <w:noProof/>
+            <w:webHidden/>
+          </w:rPr>
+        </w:r>
+        <w:r>
+          <w:rPr>
+            <w:noProof/>
+            <w:webHidden/>
+          </w:rPr>
+          <w:fldChar w:fldCharType="separate"/>
+        </w:r>
+        <w:r>
+          <w:rPr>
+            <w:noProof/>
+            <w:webHidden/>
+          </w:rPr>
+          <w:t>8</w:t>
+        </w:r>
+        <w:r>
+          <w:rPr>
+            <w:noProof/>
+            <w:webHidden/>
+          </w:rPr>
+          <w:fldChar w:fldCharType="end"/>
+        </w:r>
+      </w:hyperlink>
+    </w:p>
+    <w:p>
+      <w:pPr>
+        <w:pStyle w:val="TM3"/>
+        <w:tabs>
+          <w:tab w:val="left" w:pos="1200"/>
+          <w:tab w:val="right" w:leader="dot" w:pos="9060"/>
+        </w:tabs>
+        <w:rPr>
+          <w:rFonts w:eastAsiaTheme="minorEastAsia" w:cstheme="minorBidi"/>
+          <w:i w:val="0"/>
+          <w:iCs w:val="0"/>
+          <w:noProof/>
+          <w:kern w:val="2"/>
+          <w:sz w:val="24"/>
+          <w:szCs w:val="24"/>
+          <w14:ligatures w14:val="standardContextual"/>
+        </w:rPr>
+      </w:pPr>
+      <w:hyperlink w:anchor="_Toc215125557" w:history="1">
+        <w:r>
+          <w:rPr>
+            <w:rStyle w:val="Lienhypertexte"/>
+            <w:noProof/>
+          </w:rPr>
+          <w:t>7.2.3</w:t>
+        </w:r>
+        <w:r>
+          <w:rPr>
+            <w:rFonts w:eastAsiaTheme="minorEastAsia" w:cstheme="minorBidi"/>
+            <w:i w:val="0"/>
+            <w:iCs w:val="0"/>
+            <w:noProof/>
+            <w:kern w:val="2"/>
+            <w:sz w:val="24"/>
+            <w:szCs w:val="24"/>
+            <w14:ligatures w14:val="standardContextual"/>
+          </w:rPr>
+          <w:tab/>
+        </w:r>
+        <w:r>
+          <w:rPr>
+            <w:rStyle w:val="Lienhypertexte"/>
+            <w:noProof/>
+          </w:rPr>
+          <w:t>Contre-mesure</w:t>
+        </w:r>
+        <w:r>
+          <w:rPr>
+            <w:noProof/>
+            <w:webHidden/>
+          </w:rPr>
+          <w:tab/>
+        </w:r>
+        <w:r>
+          <w:rPr>
+            <w:noProof/>
+            <w:webHidden/>
+          </w:rPr>
+          <w:fldChar w:fldCharType="begin"/>
+        </w:r>
+        <w:r>
+          <w:rPr>
+            <w:noProof/>
+            <w:webHidden/>
+          </w:rPr>
+          <w:instrText xml:space="preserve"> PAGEREF _Toc215125557 \h </w:instrText>
+        </w:r>
+        <w:r>
+          <w:rPr>
+            <w:noProof/>
+            <w:webHidden/>
+          </w:rPr>
+        </w:r>
+        <w:r>
+          <w:rPr>
+            <w:noProof/>
+            <w:webHidden/>
+          </w:rPr>
+          <w:fldChar w:fldCharType="separate"/>
+        </w:r>
+        <w:r>
+          <w:rPr>
+            <w:noProof/>
+            <w:webHidden/>
+          </w:rPr>
+          <w:t>8</w:t>
+        </w:r>
+        <w:r>
+          <w:rPr>
+            <w:noProof/>
+            <w:webHidden/>
+          </w:rPr>
+          <w:fldChar w:fldCharType="end"/>
+        </w:r>
+      </w:hyperlink>
+    </w:p>
+    <w:p>
+      <w:pPr>
+        <w:pStyle w:val="TM2"/>
+        <w:tabs>
+          <w:tab w:val="left" w:pos="800"/>
+          <w:tab w:val="right" w:leader="dot" w:pos="9060"/>
+        </w:tabs>
+        <w:rPr>
+          <w:rFonts w:eastAsiaTheme="minorEastAsia" w:cstheme="minorBidi"/>
+          <w:smallCaps w:val="0"/>
+          <w:noProof/>
+          <w:kern w:val="2"/>
+          <w:sz w:val="24"/>
+          <w:szCs w:val="24"/>
+          <w14:ligatures w14:val="standardContextual"/>
+        </w:rPr>
+      </w:pPr>
+      <w:hyperlink w:anchor="_Toc215125558" w:history="1">
+        <w:r>
+          <w:rPr>
+            <w:rStyle w:val="Lienhypertexte"/>
+            <w:noProof/>
+          </w:rPr>
+          <w:t>7.3</w:t>
+        </w:r>
+        <w:r>
+          <w:rPr>
+            <w:rFonts w:eastAsiaTheme="minorEastAsia" w:cstheme="minorBidi"/>
+            <w:smallCaps w:val="0"/>
+            <w:noProof/>
+            <w:kern w:val="2"/>
+            <w:sz w:val="24"/>
+            <w:szCs w:val="24"/>
+            <w14:ligatures w14:val="standardContextual"/>
+          </w:rPr>
+          <w:tab/>
+        </w:r>
+        <w:r>
+          <w:rPr>
+            <w:rStyle w:val="Lienhypertexte"/>
+            <w:noProof/>
+          </w:rPr>
+          <w:t>Cas 3</w:t>
+        </w:r>
+        <w:r>
+          <w:rPr>
+            <w:noProof/>
+            <w:webHidden/>
+          </w:rPr>
+          <w:tab/>
+        </w:r>
+        <w:r>
+          <w:rPr>
+            <w:noProof/>
+            <w:webHidden/>
+          </w:rPr>
+          <w:fldChar w:fldCharType="begin"/>
+        </w:r>
+        <w:r>
+          <w:rPr>
+            <w:noProof/>
+            <w:webHidden/>
+          </w:rPr>
+          <w:instrText xml:space="preserve"> PAGEREF _Toc215125558 \h </w:instrText>
+        </w:r>
+        <w:r>
+          <w:rPr>
+            <w:noProof/>
+            <w:webHidden/>
+          </w:rPr>
+        </w:r>
+        <w:r>
+          <w:rPr>
+            <w:noProof/>
+            <w:webHidden/>
+          </w:rPr>
+          <w:fldChar w:fldCharType="separate"/>
+        </w:r>
+        <w:r>
+          <w:rPr>
+            <w:noProof/>
+            <w:webHidden/>
+          </w:rPr>
+          <w:t>8</w:t>
+        </w:r>
+        <w:r>
+          <w:rPr>
+            <w:noProof/>
+            <w:webHidden/>
+          </w:rPr>
+          <w:fldChar w:fldCharType="end"/>
+        </w:r>
+      </w:hyperlink>
+    </w:p>
+    <w:p>
+      <w:pPr>
+        <w:pStyle w:val="TM3"/>
+        <w:tabs>
+          <w:tab w:val="left" w:pos="1200"/>
+          <w:tab w:val="right" w:leader="dot" w:pos="9060"/>
+        </w:tabs>
+        <w:rPr>
+          <w:rFonts w:eastAsiaTheme="minorEastAsia" w:cstheme="minorBidi"/>
+          <w:i w:val="0"/>
+          <w:iCs w:val="0"/>
+          <w:noProof/>
+          <w:kern w:val="2"/>
+          <w:sz w:val="24"/>
+          <w:szCs w:val="24"/>
+          <w14:ligatures w14:val="standardContextual"/>
+        </w:rPr>
+      </w:pPr>
+      <w:hyperlink w:anchor="_Toc215125559" w:history="1">
+        <w:r>
+          <w:rPr>
+            <w:rStyle w:val="Lienhypertexte"/>
+            <w:noProof/>
+          </w:rPr>
+          <w:t>7.3.1</w:t>
+        </w:r>
+        <w:r>
+          <w:rPr>
+            <w:rFonts w:eastAsiaTheme="minorEastAsia" w:cstheme="minorBidi"/>
+            <w:i w:val="0"/>
+            <w:iCs w:val="0"/>
+            <w:noProof/>
+            <w:kern w:val="2"/>
+            <w:sz w:val="24"/>
+            <w:szCs w:val="24"/>
+            <w14:ligatures w14:val="standardContextual"/>
+          </w:rPr>
+          <w:tab/>
+        </w:r>
+        <w:r>
+          <w:rPr>
+            <w:rStyle w:val="Lienhypertexte"/>
+            <w:noProof/>
+          </w:rPr>
+          <w:t>Exemple de code / élément d’architecture lié</w:t>
+        </w:r>
+        <w:r>
+          <w:rPr>
+            <w:noProof/>
+            <w:webHidden/>
+          </w:rPr>
+          <w:tab/>
+        </w:r>
+        <w:r>
+          <w:rPr>
+            <w:noProof/>
+            <w:webHidden/>
+          </w:rPr>
+          <w:fldChar w:fldCharType="begin"/>
+        </w:r>
+        <w:r>
+          <w:rPr>
+            <w:noProof/>
+            <w:webHidden/>
+          </w:rPr>
+          <w:instrText xml:space="preserve"> PAGEREF _Toc215125559 \h </w:instrText>
+        </w:r>
+        <w:r>
+          <w:rPr>
+            <w:noProof/>
+            <w:webHidden/>
+          </w:rPr>
+        </w:r>
+        <w:r>
+          <w:rPr>
+            <w:noProof/>
+            <w:webHidden/>
+          </w:rPr>
+          <w:fldChar w:fldCharType="separate"/>
+        </w:r>
+        <w:r>
+          <w:rPr>
+            <w:noProof/>
+            <w:webHidden/>
+          </w:rPr>
+          <w:t>8</w:t>
+        </w:r>
+        <w:r>
+          <w:rPr>
+            <w:noProof/>
+            <w:webHidden/>
+          </w:rPr>
+          <w:fldChar w:fldCharType="end"/>
+        </w:r>
+      </w:hyperlink>
+    </w:p>
+    <w:p>
+      <w:pPr>
+        <w:pStyle w:val="TM3"/>
+        <w:tabs>
+          <w:tab w:val="left" w:pos="1200"/>
+          <w:tab w:val="right" w:leader="dot" w:pos="9060"/>
+        </w:tabs>
+        <w:rPr>
+          <w:rFonts w:eastAsiaTheme="minorEastAsia" w:cstheme="minorBidi"/>
+          <w:i w:val="0"/>
+          <w:iCs w:val="0"/>
+          <w:noProof/>
+          <w:kern w:val="2"/>
+          <w:sz w:val="24"/>
+          <w:szCs w:val="24"/>
+          <w14:ligatures w14:val="standardContextual"/>
+        </w:rPr>
+      </w:pPr>
+      <w:hyperlink w:anchor="_Toc215125560" w:history="1">
+        <w:r>
+          <w:rPr>
+            <w:rStyle w:val="Lienhypertexte"/>
+            <w:noProof/>
+          </w:rPr>
+          <w:t>7.3.2</w:t>
+        </w:r>
+        <w:r>
+          <w:rPr>
+            <w:rFonts w:eastAsiaTheme="minorEastAsia" w:cstheme="minorBidi"/>
+            <w:i w:val="0"/>
+            <w:iCs w:val="0"/>
+            <w:noProof/>
+            <w:kern w:val="2"/>
+            <w:sz w:val="24"/>
+            <w:szCs w:val="24"/>
+            <w14:ligatures w14:val="standardContextual"/>
+          </w:rPr>
+          <w:tab/>
+        </w:r>
+        <w:r>
+          <w:rPr>
+            <w:rStyle w:val="Lienhypertexte"/>
+            <w:noProof/>
+          </w:rPr>
+          <w:t>Statut</w:t>
+        </w:r>
+        <w:r>
+          <w:rPr>
+            <w:noProof/>
+            <w:webHidden/>
+          </w:rPr>
+          <w:tab/>
+        </w:r>
+        <w:r>
+          <w:rPr>
+            <w:noProof/>
+            <w:webHidden/>
+          </w:rPr>
+          <w:fldChar w:fldCharType="begin"/>
+        </w:r>
+        <w:r>
+          <w:rPr>
+            <w:noProof/>
+            <w:webHidden/>
+          </w:rPr>
+          <w:instrText xml:space="preserve"> PAGEREF _Toc215125560 \h </w:instrText>
+        </w:r>
+        <w:r>
+          <w:rPr>
+            <w:noProof/>
+            <w:webHidden/>
+          </w:rPr>
+        </w:r>
+        <w:r>
+          <w:rPr>
+            <w:noProof/>
+            <w:webHidden/>
+          </w:rPr>
+          <w:fldChar w:fldCharType="separate"/>
+        </w:r>
+        <w:r>
+          <w:rPr>
+            <w:noProof/>
+            <w:webHidden/>
+          </w:rPr>
+          <w:t>8</w:t>
+        </w:r>
+        <w:r>
+          <w:rPr>
+            <w:noProof/>
+            <w:webHidden/>
+          </w:rPr>
+          <w:fldChar w:fldCharType="end"/>
+        </w:r>
+      </w:hyperlink>
+    </w:p>
+    <w:p>
+      <w:pPr>
+        <w:pStyle w:val="TM3"/>
+        <w:tabs>
+          <w:tab w:val="left" w:pos="1200"/>
+          <w:tab w:val="right" w:leader="dot" w:pos="9060"/>
+        </w:tabs>
+        <w:rPr>
+          <w:rFonts w:eastAsiaTheme="minorEastAsia" w:cstheme="minorBidi"/>
+          <w:i w:val="0"/>
+          <w:iCs w:val="0"/>
+          <w:noProof/>
+          <w:kern w:val="2"/>
+          <w:sz w:val="24"/>
+          <w:szCs w:val="24"/>
+          <w14:ligatures w14:val="standardContextual"/>
+        </w:rPr>
+      </w:pPr>
+      <w:hyperlink w:anchor="_Toc215125561" w:history="1">
+        <w:r>
+          <w:rPr>
+            <w:rStyle w:val="Lienhypertexte"/>
+            <w:noProof/>
+          </w:rPr>
+          <w:t>7.3.3</w:t>
+        </w:r>
+        <w:r>
+          <w:rPr>
+            <w:rFonts w:eastAsiaTheme="minorEastAsia" w:cstheme="minorBidi"/>
+            <w:i w:val="0"/>
+            <w:iCs w:val="0"/>
+            <w:noProof/>
+            <w:kern w:val="2"/>
+            <w:sz w:val="24"/>
+            <w:szCs w:val="24"/>
+            <w14:ligatures w14:val="standardContextual"/>
+          </w:rPr>
+          <w:tab/>
+        </w:r>
+        <w:r>
+          <w:rPr>
+            <w:rStyle w:val="Lienhypertexte"/>
+            <w:noProof/>
+          </w:rPr>
+          <w:t>Contre-mesure</w:t>
+        </w:r>
+        <w:r>
+          <w:rPr>
+            <w:noProof/>
+            <w:webHidden/>
+          </w:rPr>
+          <w:tab/>
+        </w:r>
+        <w:r>
+          <w:rPr>
+            <w:noProof/>
+            <w:webHidden/>
+          </w:rPr>
+          <w:fldChar w:fldCharType="begin"/>
+        </w:r>
+        <w:r>
+          <w:rPr>
+            <w:noProof/>
+            <w:webHidden/>
+          </w:rPr>
+          <w:instrText xml:space="preserve"> PAGEREF _Toc215125561 \h </w:instrText>
+        </w:r>
+        <w:r>
+          <w:rPr>
+            <w:noProof/>
+            <w:webHidden/>
+          </w:rPr>
+        </w:r>
+        <w:r>
+          <w:rPr>
+            <w:noProof/>
+            <w:webHidden/>
+          </w:rPr>
+          <w:fldChar w:fldCharType="separate"/>
+        </w:r>
+        <w:r>
+          <w:rPr>
+            <w:noProof/>
+            <w:webHidden/>
+          </w:rPr>
+          <w:t>8</w:t>
         </w:r>
         <w:r>
           <w:rPr>
@@ -3219,7 +3983,7 @@
           <w14:ligatures w14:val="standardContextual"/>
         </w:rPr>
       </w:pPr>
-      <w:hyperlink w:anchor="_Toc214524860" w:history="1">
+      <w:hyperlink w:anchor="_Toc215125562" w:history="1">
         <w:r>
           <w:rPr>
             <w:rStyle w:val="Lienhypertexte"/>
@@ -3267,7 +4031,7 @@
             <w:noProof/>
             <w:webHidden/>
           </w:rPr>
-          <w:instrText xml:space="preserve"> PAGEREF _Toc214524860 \h </w:instrText>
+          <w:instrText xml:space="preserve"> PAGEREF _Toc215125562 \h </w:instrText>
         </w:r>
         <w:r>
           <w:rPr>
@@ -3287,7 +4051,7 @@
             <w:noProof/>
             <w:webHidden/>
           </w:rPr>
-          <w:t>8</w:t>
+          <w:t>9</w:t>
         </w:r>
         <w:r>
           <w:rPr>
@@ -3315,7 +4079,7 @@
           <w14:ligatures w14:val="standardContextual"/>
         </w:rPr>
       </w:pPr>
-      <w:hyperlink w:anchor="_Toc214524861" w:history="1">
+      <w:hyperlink w:anchor="_Toc215125563" w:history="1">
         <w:r>
           <w:rPr>
             <w:rStyle w:val="Lienhypertexte"/>
@@ -3361,7 +4125,7 @@
             <w:noProof/>
             <w:webHidden/>
           </w:rPr>
-          <w:instrText xml:space="preserve"> PAGEREF _Toc214524861 \h </w:instrText>
+          <w:instrText xml:space="preserve"> PAGEREF _Toc215125563 \h </w:instrText>
         </w:r>
         <w:r>
           <w:rPr>
@@ -3381,7 +4145,7 @@
             <w:noProof/>
             <w:webHidden/>
           </w:rPr>
-          <w:t>8</w:t>
+          <w:t>9</w:t>
         </w:r>
         <w:r>
           <w:rPr>
@@ -3409,7 +4173,7 @@
           <w14:ligatures w14:val="standardContextual"/>
         </w:rPr>
       </w:pPr>
-      <w:hyperlink w:anchor="_Toc214524862" w:history="1">
+      <w:hyperlink w:anchor="_Toc215125564" w:history="1">
         <w:r>
           <w:rPr>
             <w:rStyle w:val="Lienhypertexte"/>
@@ -3455,7 +4219,7 @@
             <w:noProof/>
             <w:webHidden/>
           </w:rPr>
-          <w:instrText xml:space="preserve"> PAGEREF _Toc214524862 \h </w:instrText>
+          <w:instrText xml:space="preserve"> PAGEREF _Toc215125564 \h </w:instrText>
         </w:r>
         <w:r>
           <w:rPr>
@@ -3475,7 +4239,7 @@
             <w:noProof/>
             <w:webHidden/>
           </w:rPr>
-          <w:t>8</w:t>
+          <w:t>9</w:t>
         </w:r>
         <w:r>
           <w:rPr>
@@ -3503,7 +4267,7 @@
           <w14:ligatures w14:val="standardContextual"/>
         </w:rPr>
       </w:pPr>
-      <w:hyperlink w:anchor="_Toc214524863" w:history="1">
+      <w:hyperlink w:anchor="_Toc215125565" w:history="1">
         <w:r>
           <w:rPr>
             <w:rStyle w:val="Lienhypertexte"/>
@@ -3549,7 +4313,7 @@
             <w:noProof/>
             <w:webHidden/>
           </w:rPr>
-          <w:instrText xml:space="preserve"> PAGEREF _Toc214524863 \h </w:instrText>
+          <w:instrText xml:space="preserve"> PAGEREF _Toc215125565 \h </w:instrText>
         </w:r>
         <w:r>
           <w:rPr>
@@ -3569,7 +4333,7 @@
             <w:noProof/>
             <w:webHidden/>
           </w:rPr>
-          <w:t>8</w:t>
+          <w:t>9</w:t>
         </w:r>
         <w:r>
           <w:rPr>
@@ -3599,7 +4363,7 @@
           <w14:ligatures w14:val="standardContextual"/>
         </w:rPr>
       </w:pPr>
-      <w:hyperlink w:anchor="_Toc214524864" w:history="1">
+      <w:hyperlink w:anchor="_Toc215125566" w:history="1">
         <w:r>
           <w:rPr>
             <w:rStyle w:val="Lienhypertexte"/>
@@ -3647,7 +4411,7 @@
             <w:noProof/>
             <w:webHidden/>
           </w:rPr>
-          <w:instrText xml:space="preserve"> PAGEREF _Toc214524864 \h </w:instrText>
+          <w:instrText xml:space="preserve"> PAGEREF _Toc215125566 \h </w:instrText>
         </w:r>
         <w:r>
           <w:rPr>
@@ -3667,7 +4431,7 @@
             <w:noProof/>
             <w:webHidden/>
           </w:rPr>
-          <w:t>8</w:t>
+          <w:t>9</w:t>
         </w:r>
         <w:r>
           <w:rPr>
@@ -3695,7 +4459,7 @@
           <w14:ligatures w14:val="standardContextual"/>
         </w:rPr>
       </w:pPr>
-      <w:hyperlink w:anchor="_Toc214524865" w:history="1">
+      <w:hyperlink w:anchor="_Toc215125567" w:history="1">
         <w:r>
           <w:rPr>
             <w:rStyle w:val="Lienhypertexte"/>
@@ -3741,7 +4505,7 @@
             <w:noProof/>
             <w:webHidden/>
           </w:rPr>
-          <w:instrText xml:space="preserve"> PAGEREF _Toc214524865 \h </w:instrText>
+          <w:instrText xml:space="preserve"> PAGEREF _Toc215125567 \h </w:instrText>
         </w:r>
         <w:r>
           <w:rPr>
@@ -3761,7 +4525,7 @@
             <w:noProof/>
             <w:webHidden/>
           </w:rPr>
-          <w:t>8</w:t>
+          <w:t>9</w:t>
         </w:r>
         <w:r>
           <w:rPr>
@@ -3789,7 +4553,7 @@
           <w14:ligatures w14:val="standardContextual"/>
         </w:rPr>
       </w:pPr>
-      <w:hyperlink w:anchor="_Toc214524866" w:history="1">
+      <w:hyperlink w:anchor="_Toc215125568" w:history="1">
         <w:r>
           <w:rPr>
             <w:rStyle w:val="Lienhypertexte"/>
@@ -3835,7 +4599,7 @@
             <w:noProof/>
             <w:webHidden/>
           </w:rPr>
-          <w:instrText xml:space="preserve"> PAGEREF _Toc214524866 \h </w:instrText>
+          <w:instrText xml:space="preserve"> PAGEREF _Toc215125568 \h </w:instrText>
         </w:r>
         <w:r>
           <w:rPr>
@@ -3855,7 +4619,7 @@
             <w:noProof/>
             <w:webHidden/>
           </w:rPr>
-          <w:t>8</w:t>
+          <w:t>9</w:t>
         </w:r>
         <w:r>
           <w:rPr>
@@ -3883,7 +4647,7 @@
           <w14:ligatures w14:val="standardContextual"/>
         </w:rPr>
       </w:pPr>
-      <w:hyperlink w:anchor="_Toc214524867" w:history="1">
+      <w:hyperlink w:anchor="_Toc215125569" w:history="1">
         <w:r>
           <w:rPr>
             <w:rStyle w:val="Lienhypertexte"/>
@@ -3929,7 +4693,7 @@
             <w:noProof/>
             <w:webHidden/>
           </w:rPr>
-          <w:instrText xml:space="preserve"> PAGEREF _Toc214524867 \h </w:instrText>
+          <w:instrText xml:space="preserve"> PAGEREF _Toc215125569 \h </w:instrText>
         </w:r>
         <w:r>
           <w:rPr>
@@ -3949,7 +4713,7 @@
             <w:noProof/>
             <w:webHidden/>
           </w:rPr>
-          <w:t>8</w:t>
+          <w:t>9</w:t>
         </w:r>
         <w:r>
           <w:rPr>
@@ -3979,7 +4743,7 @@
           <w14:ligatures w14:val="standardContextual"/>
         </w:rPr>
       </w:pPr>
-      <w:hyperlink w:anchor="_Toc214524868" w:history="1">
+      <w:hyperlink w:anchor="_Toc215125570" w:history="1">
         <w:r>
           <w:rPr>
             <w:rStyle w:val="Lienhypertexte"/>
@@ -4027,7 +4791,7 @@
             <w:noProof/>
             <w:webHidden/>
           </w:rPr>
-          <w:instrText xml:space="preserve"> PAGEREF _Toc214524868 \h </w:instrText>
+          <w:instrText xml:space="preserve"> PAGEREF _Toc215125570 \h </w:instrText>
         </w:r>
         <w:r>
           <w:rPr>
@@ -4047,7 +4811,7 @@
             <w:noProof/>
             <w:webHidden/>
           </w:rPr>
-          <w:t>8</w:t>
+          <w:t>9</w:t>
         </w:r>
         <w:r>
           <w:rPr>
@@ -4075,7 +4839,7 @@
           <w14:ligatures w14:val="standardContextual"/>
         </w:rPr>
       </w:pPr>
-      <w:hyperlink w:anchor="_Toc214524869" w:history="1">
+      <w:hyperlink w:anchor="_Toc215125571" w:history="1">
         <w:r>
           <w:rPr>
             <w:rStyle w:val="Lienhypertexte"/>
@@ -4121,7 +4885,7 @@
             <w:noProof/>
             <w:webHidden/>
           </w:rPr>
-          <w:instrText xml:space="preserve"> PAGEREF _Toc214524869 \h </w:instrText>
+          <w:instrText xml:space="preserve"> PAGEREF _Toc215125571 \h </w:instrText>
         </w:r>
         <w:r>
           <w:rPr>
@@ -4141,7 +4905,7 @@
             <w:noProof/>
             <w:webHidden/>
           </w:rPr>
-          <w:t>8</w:t>
+          <w:t>9</w:t>
         </w:r>
         <w:r>
           <w:rPr>
@@ -4169,7 +4933,7 @@
           <w14:ligatures w14:val="standardContextual"/>
         </w:rPr>
       </w:pPr>
-      <w:hyperlink w:anchor="_Toc214524870" w:history="1">
+      <w:hyperlink w:anchor="_Toc215125572" w:history="1">
         <w:r>
           <w:rPr>
             <w:rStyle w:val="Lienhypertexte"/>
@@ -4215,7 +4979,7 @@
             <w:noProof/>
             <w:webHidden/>
           </w:rPr>
-          <w:instrText xml:space="preserve"> PAGEREF _Toc214524870 \h </w:instrText>
+          <w:instrText xml:space="preserve"> PAGEREF _Toc215125572 \h </w:instrText>
         </w:r>
         <w:r>
           <w:rPr>
@@ -4235,7 +4999,7 @@
             <w:noProof/>
             <w:webHidden/>
           </w:rPr>
-          <w:t>8</w:t>
+          <w:t>9</w:t>
         </w:r>
         <w:r>
           <w:rPr>
@@ -4263,7 +5027,7 @@
           <w14:ligatures w14:val="standardContextual"/>
         </w:rPr>
       </w:pPr>
-      <w:hyperlink w:anchor="_Toc214524871" w:history="1">
+      <w:hyperlink w:anchor="_Toc215125573" w:history="1">
         <w:r>
           <w:rPr>
             <w:rStyle w:val="Lienhypertexte"/>
@@ -4309,7 +5073,7 @@
             <w:noProof/>
             <w:webHidden/>
           </w:rPr>
-          <w:instrText xml:space="preserve"> PAGEREF _Toc214524871 \h </w:instrText>
+          <w:instrText xml:space="preserve"> PAGEREF _Toc215125573 \h </w:instrText>
         </w:r>
         <w:r>
           <w:rPr>
@@ -4329,7 +5093,7 @@
             <w:noProof/>
             <w:webHidden/>
           </w:rPr>
-          <w:t>8</w:t>
+          <w:t>9</w:t>
         </w:r>
         <w:r>
           <w:rPr>
@@ -4359,7 +5123,7 @@
           <w14:ligatures w14:val="standardContextual"/>
         </w:rPr>
       </w:pPr>
-      <w:hyperlink w:anchor="_Toc214524872" w:history="1">
+      <w:hyperlink w:anchor="_Toc215125574" w:history="1">
         <w:r>
           <w:rPr>
             <w:rStyle w:val="Lienhypertexte"/>
@@ -4407,7 +5171,7 @@
             <w:noProof/>
             <w:webHidden/>
           </w:rPr>
-          <w:instrText xml:space="preserve"> PAGEREF _Toc214524872 \h </w:instrText>
+          <w:instrText xml:space="preserve"> PAGEREF _Toc215125574 \h </w:instrText>
         </w:r>
         <w:r>
           <w:rPr>
@@ -4427,7 +5191,7 @@
             <w:noProof/>
             <w:webHidden/>
           </w:rPr>
-          <w:t>8</w:t>
+          <w:t>9</w:t>
         </w:r>
         <w:r>
           <w:rPr>
@@ -4455,7 +5219,7 @@
           <w14:ligatures w14:val="standardContextual"/>
         </w:rPr>
       </w:pPr>
-      <w:hyperlink w:anchor="_Toc214524873" w:history="1">
+      <w:hyperlink w:anchor="_Toc215125575" w:history="1">
         <w:r>
           <w:rPr>
             <w:rStyle w:val="Lienhypertexte"/>
@@ -4501,7 +5265,7 @@
             <w:noProof/>
             <w:webHidden/>
           </w:rPr>
-          <w:instrText xml:space="preserve"> PAGEREF _Toc214524873 \h </w:instrText>
+          <w:instrText xml:space="preserve"> PAGEREF _Toc215125575 \h </w:instrText>
         </w:r>
         <w:r>
           <w:rPr>
@@ -4521,7 +5285,7 @@
             <w:noProof/>
             <w:webHidden/>
           </w:rPr>
-          <w:t>8</w:t>
+          <w:t>9</w:t>
         </w:r>
         <w:r>
           <w:rPr>
@@ -4549,7 +5313,7 @@
           <w14:ligatures w14:val="standardContextual"/>
         </w:rPr>
       </w:pPr>
-      <w:hyperlink w:anchor="_Toc214524874" w:history="1">
+      <w:hyperlink w:anchor="_Toc215125576" w:history="1">
         <w:r>
           <w:rPr>
             <w:rStyle w:val="Lienhypertexte"/>
@@ -4595,7 +5359,7 @@
             <w:noProof/>
             <w:webHidden/>
           </w:rPr>
-          <w:instrText xml:space="preserve"> PAGEREF _Toc214524874 \h </w:instrText>
+          <w:instrText xml:space="preserve"> PAGEREF _Toc215125576 \h </w:instrText>
         </w:r>
         <w:r>
           <w:rPr>
@@ -4615,7 +5379,7 @@
             <w:noProof/>
             <w:webHidden/>
           </w:rPr>
-          <w:t>8</w:t>
+          <w:t>9</w:t>
         </w:r>
         <w:r>
           <w:rPr>
@@ -4643,7 +5407,7 @@
           <w14:ligatures w14:val="standardContextual"/>
         </w:rPr>
       </w:pPr>
-      <w:hyperlink w:anchor="_Toc214524875" w:history="1">
+      <w:hyperlink w:anchor="_Toc215125577" w:history="1">
         <w:r>
           <w:rPr>
             <w:rStyle w:val="Lienhypertexte"/>
@@ -4689,7 +5453,7 @@
             <w:noProof/>
             <w:webHidden/>
           </w:rPr>
-          <w:instrText xml:space="preserve"> PAGEREF _Toc214524875 \h </w:instrText>
+          <w:instrText xml:space="preserve"> PAGEREF _Toc215125577 \h </w:instrText>
         </w:r>
         <w:r>
           <w:rPr>
@@ -4709,7 +5473,7 @@
             <w:noProof/>
             <w:webHidden/>
           </w:rPr>
-          <w:t>8</w:t>
+          <w:t>9</w:t>
         </w:r>
         <w:r>
           <w:rPr>
@@ -4738,7 +5502,7 @@
           <w14:ligatures w14:val="standardContextual"/>
         </w:rPr>
       </w:pPr>
-      <w:hyperlink w:anchor="_Toc214524876" w:history="1">
+      <w:hyperlink w:anchor="_Toc215125578" w:history="1">
         <w:r>
           <w:rPr>
             <w:rStyle w:val="Lienhypertexte"/>
@@ -4766,7 +5530,7 @@
             <w:noProof/>
             <w:webHidden/>
           </w:rPr>
-          <w:instrText xml:space="preserve"> PAGEREF _Toc214524876 \h </w:instrText>
+          <w:instrText xml:space="preserve"> PAGEREF _Toc215125578 \h </w:instrText>
         </w:r>
         <w:r>
           <w:rPr>
@@ -4786,7 +5550,7 @@
             <w:noProof/>
             <w:webHidden/>
           </w:rPr>
-          <w:t>8</w:t>
+          <w:t>9</w:t>
         </w:r>
         <w:r>
           <w:rPr>
@@ -4851,7 +5615,7 @@
       <w:pPr>
         <w:pStyle w:val="Titre1"/>
       </w:pPr>
-      <w:bookmarkStart w:id="1" w:name="_Toc214524828"/>
+      <w:bookmarkStart w:id="1" w:name="_Toc215125522"/>
       <w:r>
         <w:lastRenderedPageBreak/>
         <w:t>Introduction</w:t>
@@ -4871,7 +5635,7 @@
       <w:pPr>
         <w:pStyle w:val="Titre2"/>
       </w:pPr>
-      <w:bookmarkStart w:id="2" w:name="_Toc214524829"/>
+      <w:bookmarkStart w:id="2" w:name="_Toc215125523"/>
       <w:r>
         <w:t>Objectif</w:t>
       </w:r>
@@ -4900,7 +5664,7 @@
       <w:pPr>
         <w:pStyle w:val="Titre1"/>
       </w:pPr>
-      <w:bookmarkStart w:id="3" w:name="_Toc214524830"/>
+      <w:bookmarkStart w:id="3" w:name="_Toc215125524"/>
       <w:r>
         <w:t>Environnement local</w:t>
       </w:r>
@@ -4970,7 +5734,7 @@
       <w:pPr>
         <w:pStyle w:val="Titre1"/>
       </w:pPr>
-      <w:bookmarkStart w:id="4" w:name="_Toc214524831"/>
+      <w:bookmarkStart w:id="4" w:name="_Toc215125525"/>
       <w:r>
         <w:t>Broken access control</w:t>
       </w:r>
@@ -4980,7 +5744,7 @@
       <w:pPr>
         <w:pStyle w:val="Titre2"/>
       </w:pPr>
-      <w:bookmarkStart w:id="5" w:name="_Toc214524832"/>
+      <w:bookmarkStart w:id="5" w:name="_Toc215125526"/>
       <w:r>
         <w:t>Cas 1</w:t>
       </w:r>
@@ -4990,7 +5754,7 @@
       <w:pPr>
         <w:pStyle w:val="Titre3"/>
       </w:pPr>
-      <w:bookmarkStart w:id="6" w:name="_Toc214524833"/>
+      <w:bookmarkStart w:id="6" w:name="_Toc215125527"/>
       <w:r>
         <w:t>Exemple de code / élément d’architecture lié</w:t>
       </w:r>
@@ -5178,7 +5942,7 @@
       <w:pPr>
         <w:pStyle w:val="Titre3"/>
       </w:pPr>
-      <w:bookmarkStart w:id="7" w:name="_Toc214524834"/>
+      <w:bookmarkStart w:id="7" w:name="_Toc215125528"/>
       <w:r>
         <w:t>Statut</w:t>
       </w:r>
@@ -5258,7 +6022,7 @@
       <w:pPr>
         <w:pStyle w:val="Titre3"/>
       </w:pPr>
-      <w:bookmarkStart w:id="8" w:name="_Toc214524835"/>
+      <w:bookmarkStart w:id="8" w:name="_Toc215125529"/>
       <w:r>
         <w:t>Contre-mesure</w:t>
       </w:r>
@@ -5276,7 +6040,7 @@
       <w:pPr>
         <w:pStyle w:val="Titre1"/>
       </w:pPr>
-      <w:bookmarkStart w:id="9" w:name="_Toc214524836"/>
+      <w:bookmarkStart w:id="9" w:name="_Toc215125530"/>
       <w:r>
         <w:lastRenderedPageBreak/>
         <w:t>Cryptographic Failures</w:t>
@@ -5287,7 +6051,7 @@
       <w:pPr>
         <w:pStyle w:val="Titre2"/>
       </w:pPr>
-      <w:bookmarkStart w:id="10" w:name="_Toc214524837"/>
+      <w:bookmarkStart w:id="10" w:name="_Toc215125531"/>
       <w:r>
         <w:t>Cas 1</w:t>
       </w:r>
@@ -5297,7 +6061,7 @@
       <w:pPr>
         <w:pStyle w:val="Titre3"/>
       </w:pPr>
-      <w:bookmarkStart w:id="11" w:name="_Toc214524838"/>
+      <w:bookmarkStart w:id="11" w:name="_Toc215125532"/>
       <w:r>
         <w:t>Exemple de code / élément d’architecture lié</w:t>
       </w:r>
@@ -5389,7 +6153,7 @@
       <w:pPr>
         <w:pStyle w:val="Titre3"/>
       </w:pPr>
-      <w:bookmarkStart w:id="12" w:name="_Toc214524839"/>
+      <w:bookmarkStart w:id="12" w:name="_Toc215125533"/>
       <w:r>
         <w:t>Statut</w:t>
       </w:r>
@@ -5404,7 +6168,7 @@
           <w:noProof/>
         </w:rPr>
         <w:drawing>
-          <wp:anchor distT="107950" distB="180340" distL="114300" distR="114300" simplePos="0" relativeHeight="251658240" behindDoc="0" locked="0" layoutInCell="1" allowOverlap="1" wp14:anchorId="45CA4855" wp14:editId="696EB126">
+          <wp:anchor distT="107950" distB="180340" distL="114300" distR="114300" simplePos="0" relativeHeight="251658240" behindDoc="0" locked="0" layoutInCell="1" allowOverlap="1" wp14:anchorId="45CA4855" wp14:editId="2F463B0A">
             <wp:simplePos x="0" y="0"/>
             <wp:positionH relativeFrom="margin">
               <wp:align>center</wp:align>
@@ -5483,7 +6247,7 @@
       <w:pPr>
         <w:pStyle w:val="Titre3"/>
       </w:pPr>
-      <w:bookmarkStart w:id="13" w:name="_Toc214524840"/>
+      <w:bookmarkStart w:id="13" w:name="_Toc215125534"/>
       <w:r>
         <w:t>Contre-mesure</w:t>
       </w:r>
@@ -5507,7 +6271,7 @@
       <w:pPr>
         <w:pStyle w:val="Titre2"/>
       </w:pPr>
-      <w:bookmarkStart w:id="14" w:name="_Toc214524841"/>
+      <w:bookmarkStart w:id="14" w:name="_Toc215125535"/>
       <w:r>
         <w:t>Cas 2</w:t>
       </w:r>
@@ -5517,7 +6281,7 @@
       <w:pPr>
         <w:pStyle w:val="Titre3"/>
       </w:pPr>
-      <w:bookmarkStart w:id="15" w:name="_Toc214524842"/>
+      <w:bookmarkStart w:id="15" w:name="_Toc215125536"/>
       <w:r>
         <w:t>Exemple de code / élément d’architecture lié</w:t>
       </w:r>
@@ -5611,7 +6375,7 @@
       <w:pPr>
         <w:pStyle w:val="Titre3"/>
       </w:pPr>
-      <w:bookmarkStart w:id="16" w:name="_Toc214524843"/>
+      <w:bookmarkStart w:id="16" w:name="_Toc215125537"/>
       <w:r>
         <w:lastRenderedPageBreak/>
         <w:t>Statut</w:t>
@@ -5690,7 +6454,7 @@
       <w:pPr>
         <w:pStyle w:val="Titre3"/>
       </w:pPr>
-      <w:bookmarkStart w:id="17" w:name="_Toc214524844"/>
+      <w:bookmarkStart w:id="17" w:name="_Toc215125538"/>
       <w:r>
         <w:t>Contre-mesure</w:t>
       </w:r>
@@ -5714,7 +6478,7 @@
       <w:pPr>
         <w:pStyle w:val="Titre2"/>
       </w:pPr>
-      <w:bookmarkStart w:id="18" w:name="_Toc214524845"/>
+      <w:bookmarkStart w:id="18" w:name="_Toc215125539"/>
       <w:r>
         <w:t>Synthèse</w:t>
       </w:r>
@@ -5732,7 +6496,7 @@
       <w:pPr>
         <w:pStyle w:val="Titre1"/>
       </w:pPr>
-      <w:bookmarkStart w:id="19" w:name="_Toc214524846"/>
+      <w:bookmarkStart w:id="19" w:name="_Toc215125540"/>
       <w:r>
         <w:t>Injection</w:t>
       </w:r>
@@ -5742,7 +6506,7 @@
       <w:pPr>
         <w:pStyle w:val="Titre2"/>
       </w:pPr>
-      <w:bookmarkStart w:id="20" w:name="_Toc214524847"/>
+      <w:bookmarkStart w:id="20" w:name="_Toc215125541"/>
       <w:r>
         <w:t>Cas 1</w:t>
       </w:r>
@@ -5752,7 +6516,7 @@
       <w:pPr>
         <w:pStyle w:val="Titre3"/>
       </w:pPr>
-      <w:bookmarkStart w:id="21" w:name="_Toc214524848"/>
+      <w:bookmarkStart w:id="21" w:name="_Toc215125542"/>
       <w:r>
         <w:t>Exemple de code / élément d’architecture lié</w:t>
       </w:r>
@@ -5793,130 +6557,76 @@
     </w:p>
     <w:p>
       <w:pPr>
-        <w:pStyle w:val="Retraitcorpsdetexte"/>
-        <w:rPr>
-          <w:lang w:val="en-US"/>
-        </w:rPr>
-      </w:pPr>
-      <w:r>
-        <w:rPr>
-          <w:lang w:val="en-US"/>
-        </w:rPr>
+        <w:pStyle w:val="codesource"/>
+      </w:pPr>
+      <w:r>
         <w:t xml:space="preserve">public function </w:t>
       </w:r>
       <w:proofErr w:type="gramStart"/>
       <w:r>
-        <w:rPr>
-          <w:lang w:val="en-US"/>
-        </w:rPr>
         <w:t>rules(</w:t>
       </w:r>
       <w:proofErr w:type="gramEnd"/>
       <w:r>
-        <w:rPr>
-          <w:lang w:val="en-US"/>
-        </w:rPr>
         <w:t>): array</w:t>
       </w:r>
     </w:p>
     <w:p>
       <w:pPr>
-        <w:pStyle w:val="Retraitcorpsdetexte"/>
-        <w:rPr>
-          <w:lang w:val="en-US"/>
-        </w:rPr>
-      </w:pPr>
-      <w:r>
-        <w:rPr>
-          <w:lang w:val="en-US"/>
-        </w:rPr>
+        <w:pStyle w:val="codesource"/>
+      </w:pPr>
+      <w:r>
         <w:t xml:space="preserve">    </w:t>
       </w:r>
       <w:r>
-        <w:rPr>
-          <w:lang w:val="en-US"/>
-        </w:rPr>
         <w:t>{</w:t>
       </w:r>
     </w:p>
     <w:p>
       <w:pPr>
-        <w:pStyle w:val="Retraitcorpsdetexte"/>
-        <w:rPr>
-          <w:lang w:val="en-US"/>
-        </w:rPr>
-      </w:pPr>
-      <w:r>
-        <w:rPr>
-          <w:lang w:val="en-US"/>
-        </w:rPr>
+        <w:pStyle w:val="codesource"/>
+      </w:pPr>
+      <w:r>
         <w:t xml:space="preserve">        return [</w:t>
       </w:r>
     </w:p>
     <w:p>
       <w:pPr>
-        <w:pStyle w:val="Retraitcorpsdetexte"/>
-        <w:rPr>
-          <w:lang w:val="en-US"/>
-        </w:rPr>
-      </w:pPr>
-      <w:r>
-        <w:rPr>
-          <w:lang w:val="en-US"/>
-        </w:rPr>
+        <w:pStyle w:val="codesource"/>
+      </w:pPr>
+      <w:r>
         <w:t xml:space="preserve">            'username' =&gt; ['required', 'string', 'email', '</w:t>
       </w:r>
       <w:proofErr w:type="spellStart"/>
       <w:r>
-        <w:rPr>
-          <w:lang w:val="en-US"/>
-        </w:rPr>
         <w:t>ends_</w:t>
       </w:r>
       <w:proofErr w:type="gramStart"/>
       <w:r>
-        <w:rPr>
-          <w:lang w:val="en-US"/>
-        </w:rPr>
         <w:t>with</w:t>
       </w:r>
       <w:proofErr w:type="spellEnd"/>
       <w:r>
-        <w:rPr>
-          <w:lang w:val="en-US"/>
-        </w:rPr>
         <w:t>:@</w:t>
       </w:r>
       <w:proofErr w:type="gramEnd"/>
       <w:r>
-        <w:rPr>
-          <w:lang w:val="en-US"/>
-        </w:rPr>
         <w:t>eduvaud.ch'],</w:t>
       </w:r>
     </w:p>
     <w:p>
       <w:pPr>
-        <w:pStyle w:val="Retraitcorpsdetexte"/>
-        <w:rPr>
-          <w:lang w:val="en-US"/>
-        </w:rPr>
-      </w:pPr>
-      <w:r>
-        <w:rPr>
-          <w:lang w:val="en-US"/>
-        </w:rPr>
+        <w:pStyle w:val="codesource"/>
+      </w:pPr>
+      <w:r>
         <w:t xml:space="preserve">            'password' =&gt; ['required', 'string', 'min:7'],</w:t>
       </w:r>
     </w:p>
     <w:p>
       <w:pPr>
-        <w:pStyle w:val="Retraitcorpsdetexte"/>
-      </w:pPr>
-      <w:r>
-        <w:rPr>
-          <w:lang w:val="en-US"/>
-        </w:rPr>
+        <w:pStyle w:val="codesource"/>
+      </w:pPr>
+      <w:r>
         <w:t xml:space="preserve">        </w:t>
       </w:r>
       <w:r>
@@ -5925,7 +6635,7 @@
     </w:p>
     <w:p>
       <w:pPr>
-        <w:pStyle w:val="Retraitcorpsdetexte"/>
+        <w:pStyle w:val="codesource"/>
       </w:pPr>
       <w:r>
         <w:t xml:space="preserve">    }</w:t>
@@ -6046,7 +6756,7 @@
       <w:pPr>
         <w:pStyle w:val="Titre3"/>
       </w:pPr>
-      <w:bookmarkStart w:id="22" w:name="_Toc214524849"/>
+      <w:bookmarkStart w:id="22" w:name="_Toc215125543"/>
       <w:r>
         <w:lastRenderedPageBreak/>
         <w:t>Statut</w:t>
@@ -6138,7 +6848,7 @@
       <w:pPr>
         <w:pStyle w:val="Titre3"/>
       </w:pPr>
-      <w:bookmarkStart w:id="23" w:name="_Toc214524850"/>
+      <w:bookmarkStart w:id="23" w:name="_Toc215125544"/>
       <w:r>
         <w:t>Contre-mesure</w:t>
       </w:r>
@@ -6156,7 +6866,7 @@
       <w:pPr>
         <w:pStyle w:val="Titre1"/>
       </w:pPr>
-      <w:bookmarkStart w:id="24" w:name="_Toc214524851"/>
+      <w:bookmarkStart w:id="24" w:name="_Toc215125545"/>
       <w:r>
         <w:t>Insecure design</w:t>
       </w:r>
@@ -6166,7 +6876,7 @@
       <w:pPr>
         <w:pStyle w:val="Titre2"/>
       </w:pPr>
-      <w:bookmarkStart w:id="25" w:name="_Toc214524852"/>
+      <w:bookmarkStart w:id="25" w:name="_Toc215125546"/>
       <w:r>
         <w:t>Cas 1</w:t>
       </w:r>
@@ -6176,7 +6886,7 @@
       <w:pPr>
         <w:pStyle w:val="Titre3"/>
       </w:pPr>
-      <w:bookmarkStart w:id="26" w:name="_Toc214524853"/>
+      <w:bookmarkStart w:id="26" w:name="_Toc215125547"/>
       <w:proofErr w:type="spellStart"/>
       <w:r>
         <w:t>Status</w:t>
@@ -6231,7 +6941,7 @@
       <w:pPr>
         <w:pStyle w:val="Titre3"/>
       </w:pPr>
-      <w:bookmarkStart w:id="27" w:name="_Toc214524854"/>
+      <w:bookmarkStart w:id="27" w:name="_Toc215125548"/>
       <w:r>
         <w:t>Contre-mesure</w:t>
       </w:r>
@@ -6249,7 +6959,7 @@
       <w:pPr>
         <w:pStyle w:val="Titre1"/>
       </w:pPr>
-      <w:bookmarkStart w:id="28" w:name="_Toc214524855"/>
+      <w:bookmarkStart w:id="28" w:name="_Toc215125549"/>
       <w:r>
         <w:t>Security Misconfiguration</w:t>
       </w:r>
@@ -6259,7 +6969,7 @@
       <w:pPr>
         <w:pStyle w:val="Titre2"/>
       </w:pPr>
-      <w:bookmarkStart w:id="29" w:name="_Toc214524856"/>
+      <w:bookmarkStart w:id="29" w:name="_Toc215125550"/>
       <w:r>
         <w:t>Cas 1</w:t>
       </w:r>
@@ -6269,7 +6979,7 @@
       <w:pPr>
         <w:pStyle w:val="Titre3"/>
       </w:pPr>
-      <w:bookmarkStart w:id="30" w:name="_Toc214524857"/>
+      <w:bookmarkStart w:id="30" w:name="_Toc215125551"/>
       <w:r>
         <w:t>Exemple de code / élément d’architecture lié</w:t>
       </w:r>
@@ -6298,7 +7008,7 @@
       <w:pPr>
         <w:pStyle w:val="Titre3"/>
       </w:pPr>
-      <w:bookmarkStart w:id="31" w:name="_Toc214524858"/>
+      <w:bookmarkStart w:id="31" w:name="_Toc215125552"/>
       <w:r>
         <w:t>Statut</w:t>
       </w:r>
@@ -6321,7 +7031,7 @@
       <w:pPr>
         <w:pStyle w:val="Titre3"/>
       </w:pPr>
-      <w:bookmarkStart w:id="32" w:name="_Toc214524859"/>
+      <w:bookmarkStart w:id="32" w:name="_Toc215125553"/>
       <w:r>
         <w:t>Contre-mesure</w:t>
       </w:r>
@@ -6339,17 +7049,21 @@
       <w:pPr>
         <w:pStyle w:val="Titre2"/>
       </w:pPr>
+      <w:bookmarkStart w:id="33" w:name="_Toc215125554"/>
       <w:r>
         <w:t>Cas 2</w:t>
       </w:r>
+      <w:bookmarkEnd w:id="33"/>
     </w:p>
     <w:p>
       <w:pPr>
         <w:pStyle w:val="Titre3"/>
       </w:pPr>
+      <w:bookmarkStart w:id="34" w:name="_Toc215125555"/>
       <w:r>
         <w:t>Exemple de code / élément d’architecture lié</w:t>
       </w:r>
+      <w:bookmarkEnd w:id="34"/>
     </w:p>
     <w:p>
       <w:pPr>
@@ -6385,9 +7099,12 @@
         <w:pStyle w:val="Retraitcorpsdetexte3"/>
       </w:pPr>
       <w:r>
+        <w:rPr>
+          <w:noProof/>
+        </w:rPr>
         <w:lastRenderedPageBreak/>
         <w:drawing>
-          <wp:anchor distT="0" distB="0" distL="114300" distR="114300" simplePos="0" relativeHeight="251664384" behindDoc="0" locked="0" layoutInCell="1" allowOverlap="1" wp14:anchorId="042F9335" wp14:editId="0C704CD1">
+          <wp:anchor distT="0" distB="0" distL="114300" distR="114300" simplePos="0" relativeHeight="251664384" behindDoc="0" locked="0" layoutInCell="1" allowOverlap="1" wp14:anchorId="042F9335" wp14:editId="46D9DED4">
             <wp:simplePos x="0" y="0"/>
             <wp:positionH relativeFrom="column">
               <wp:posOffset>1153160</wp:posOffset>
@@ -6447,25 +7164,21 @@
       <w:pPr>
         <w:pStyle w:val="Titre3"/>
       </w:pPr>
-      <w:r>
-        <w:t>Statut</w:t>
-      </w:r>
-    </w:p>
-    <w:p>
-      <w:pPr>
-        <w:pStyle w:val="Retraitcorpsdetexte3"/>
-      </w:pPr>
-      <w:r>
+      <w:bookmarkStart w:id="35" w:name="_Toc215125556"/>
+      <w:r>
+        <w:rPr>
+          <w:noProof/>
+        </w:rPr>
         <w:drawing>
-          <wp:anchor distT="0" distB="0" distL="114300" distR="114300" simplePos="0" relativeHeight="251665408" behindDoc="0" locked="0" layoutInCell="1" allowOverlap="1" wp14:anchorId="5459397F" wp14:editId="3B6E2AE4">
+          <wp:anchor distT="0" distB="0" distL="114300" distR="114300" simplePos="0" relativeHeight="251665408" behindDoc="0" locked="0" layoutInCell="1" allowOverlap="1" wp14:anchorId="5459397F" wp14:editId="6CDE7D65">
             <wp:simplePos x="0" y="0"/>
             <wp:positionH relativeFrom="column">
-              <wp:posOffset>1153558</wp:posOffset>
+              <wp:posOffset>1198245</wp:posOffset>
             </wp:positionH>
             <wp:positionV relativeFrom="paragraph">
-              <wp:posOffset>-3488</wp:posOffset>
+              <wp:posOffset>259715</wp:posOffset>
             </wp:positionV>
-            <wp:extent cx="3432507" cy="2098106"/>
+            <wp:extent cx="3342640" cy="2098040"/>
             <wp:effectExtent l="0" t="0" r="0" b="0"/>
             <wp:wrapTopAndBottom/>
             <wp:docPr id="449730726" name="Image 1"/>
@@ -6476,7 +7189,7 @@
               <a:graphicData uri="http://schemas.openxmlformats.org/drawingml/2006/picture">
                 <pic:pic xmlns:pic="http://schemas.openxmlformats.org/drawingml/2006/picture">
                   <pic:nvPicPr>
-                    <pic:cNvPr id="449730726" name=""/>
+                    <pic:cNvPr id="449730726" name="Image 1"/>
                     <pic:cNvPicPr/>
                   </pic:nvPicPr>
                   <pic:blipFill>
@@ -6494,7 +7207,7 @@
                   <pic:spPr>
                     <a:xfrm>
                       <a:off x="0" y="0"/>
-                      <a:ext cx="3432507" cy="2098106"/>
+                      <a:ext cx="3342640" cy="2098040"/>
                     </a:xfrm>
                     <a:prstGeom prst="rect">
                       <a:avLst/>
@@ -6503,9 +7216,16 @@
                 </pic:pic>
               </a:graphicData>
             </a:graphic>
+            <wp14:sizeRelH relativeFrom="margin">
+              <wp14:pctWidth>0</wp14:pctWidth>
+            </wp14:sizeRelH>
           </wp:anchor>
         </w:drawing>
       </w:r>
+      <w:r>
+        <w:t>Statut</w:t>
+      </w:r>
+      <w:bookmarkEnd w:id="35"/>
     </w:p>
     <w:p>
       <w:pPr>
@@ -6514,70 +7234,230 @@
     </w:p>
     <w:p>
       <w:pPr>
+        <w:pStyle w:val="Retraitcorpsdetexte3"/>
+      </w:pPr>
+    </w:p>
+    <w:p>
+      <w:pPr>
         <w:pStyle w:val="Titre3"/>
       </w:pPr>
+      <w:bookmarkStart w:id="36" w:name="_Toc215125557"/>
       <w:r>
         <w:t>Contre-mesure</w:t>
       </w:r>
+      <w:bookmarkEnd w:id="36"/>
+    </w:p>
+    <w:p>
+      <w:pPr>
+        <w:pStyle w:val="Titre3"/>
+        <w:numPr>
+          <w:ilvl w:val="0"/>
+          <w:numId w:val="0"/>
+        </w:numPr>
+        <w:ind w:left="1814"/>
+        <w:rPr>
+          <w:rFonts w:asciiTheme="minorHAnsi" w:hAnsiTheme="minorHAnsi" w:cs="Times New Roman"/>
+          <w:bCs w:val="0"/>
+          <w:i w:val="0"/>
+          <w:sz w:val="20"/>
+          <w:szCs w:val="16"/>
+        </w:rPr>
+      </w:pPr>
+      <w:r>
+        <w:rPr>
+          <w:rFonts w:asciiTheme="minorHAnsi" w:hAnsiTheme="minorHAnsi" w:cs="Times New Roman"/>
+          <w:bCs w:val="0"/>
+          <w:i w:val="0"/>
+          <w:sz w:val="20"/>
+          <w:szCs w:val="16"/>
+        </w:rPr>
+        <w:t>Rajouter X-Frame-</w:t>
+      </w:r>
+      <w:proofErr w:type="gramStart"/>
+      <w:r>
+        <w:rPr>
+          <w:rFonts w:asciiTheme="minorHAnsi" w:hAnsiTheme="minorHAnsi" w:cs="Times New Roman"/>
+          <w:bCs w:val="0"/>
+          <w:i w:val="0"/>
+          <w:sz w:val="20"/>
+          <w:szCs w:val="16"/>
+        </w:rPr>
+        <w:t>Options:</w:t>
+      </w:r>
+      <w:proofErr w:type="gramEnd"/>
+      <w:r>
+        <w:rPr>
+          <w:rFonts w:asciiTheme="minorHAnsi" w:hAnsiTheme="minorHAnsi" w:cs="Times New Roman"/>
+          <w:bCs w:val="0"/>
+          <w:i w:val="0"/>
+          <w:sz w:val="20"/>
+          <w:szCs w:val="16"/>
+        </w:rPr>
+        <w:t xml:space="preserve"> DENY</w:t>
+      </w:r>
+      <w:r>
+        <w:rPr>
+          <w:rFonts w:asciiTheme="minorHAnsi" w:hAnsiTheme="minorHAnsi" w:cs="Times New Roman"/>
+          <w:bCs w:val="0"/>
+          <w:i w:val="0"/>
+          <w:sz w:val="20"/>
+          <w:szCs w:val="16"/>
+        </w:rPr>
+        <w:t xml:space="preserve"> dans un middleware.</w:t>
+      </w:r>
+    </w:p>
+    <w:p>
+      <w:pPr>
+        <w:pStyle w:val="Titre2"/>
+      </w:pPr>
+      <w:bookmarkStart w:id="37" w:name="_Toc215125558"/>
+      <w:r>
+        <w:t>Cas 3</w:t>
+      </w:r>
+      <w:bookmarkEnd w:id="37"/>
+    </w:p>
+    <w:p>
+      <w:pPr>
+        <w:pStyle w:val="Titre3"/>
+      </w:pPr>
+      <w:bookmarkStart w:id="38" w:name="_Toc215125559"/>
+      <w:r>
+        <w:t>Exemple de code / élément d’architecture lié</w:t>
+      </w:r>
+      <w:bookmarkEnd w:id="38"/>
+    </w:p>
+    <w:p>
+      <w:pPr>
+        <w:pStyle w:val="Retraitcorpsdetexte3"/>
+      </w:pPr>
+      <w:r>
+        <w:t>Absence de l’entête « </w:t>
+      </w:r>
+      <w:r>
+        <w:t>X-Content-Type-</w:t>
+      </w:r>
+      <w:proofErr w:type="gramStart"/>
+      <w:r>
+        <w:t>Options:</w:t>
+      </w:r>
+      <w:proofErr w:type="gramEnd"/>
+      <w:r>
+        <w:t xml:space="preserve"> </w:t>
+      </w:r>
+      <w:proofErr w:type="spellStart"/>
+      <w:r>
+        <w:t>nosniff</w:t>
+      </w:r>
+      <w:proofErr w:type="spellEnd"/>
+      <w:r>
+        <w:t> » montre une faille liée au MIME-</w:t>
+      </w:r>
+      <w:proofErr w:type="spellStart"/>
+      <w:r>
+        <w:t>sniffing</w:t>
+      </w:r>
+      <w:proofErr w:type="spellEnd"/>
+      <w:r>
+        <w:t>.</w:t>
+      </w:r>
+    </w:p>
+    <w:p>
+      <w:pPr>
+        <w:pStyle w:val="Retraitcorpsdetexte3"/>
+      </w:pPr>
+    </w:p>
+    <w:p>
+      <w:pPr>
+        <w:pStyle w:val="Titre3"/>
+      </w:pPr>
+      <w:bookmarkStart w:id="39" w:name="_Toc215125560"/>
+      <w:r>
+        <w:t>Statut</w:t>
+      </w:r>
+      <w:bookmarkEnd w:id="39"/>
+    </w:p>
+    <w:p>
+      <w:pPr>
+        <w:pStyle w:val="Titre3"/>
+      </w:pPr>
+      <w:bookmarkStart w:id="40" w:name="_Toc215125561"/>
+      <w:r>
+        <w:t>Contre-mesure</w:t>
+      </w:r>
+      <w:bookmarkEnd w:id="40"/>
+    </w:p>
+    <w:p>
+      <w:pPr>
+        <w:pStyle w:val="Retraitcorpsdetexte3"/>
+      </w:pPr>
+      <w:r>
+        <w:t xml:space="preserve">Rajouter </w:t>
+      </w:r>
+      <w:r>
+        <w:t>X-Content-Type-Options', '</w:t>
+      </w:r>
+      <w:proofErr w:type="spellStart"/>
+      <w:r>
+        <w:t>nosniff</w:t>
+      </w:r>
+      <w:proofErr w:type="spellEnd"/>
+      <w:r>
+        <w:t>'</w:t>
+      </w:r>
+      <w:r>
+        <w:t xml:space="preserve"> dans un middleware.</w:t>
+      </w:r>
     </w:p>
     <w:p>
       <w:pPr>
         <w:pStyle w:val="Retraitcorpsdetexte"/>
       </w:pPr>
-      <w:r>
-        <w:t xml:space="preserve">Rajouter </w:t>
-      </w:r>
-      <w:r>
-        <w:t>X-Frame-</w:t>
-      </w:r>
-      <w:proofErr w:type="gramStart"/>
-      <w:r>
-        <w:t>Options:</w:t>
-      </w:r>
-      <w:proofErr w:type="gramEnd"/>
-      <w:r>
-        <w:t xml:space="preserve"> DENY</w:t>
-      </w:r>
+    </w:p>
+    <w:p>
+      <w:pPr>
+        <w:pStyle w:val="Retraitcorpsdetexte"/>
+      </w:pPr>
     </w:p>
     <w:p>
       <w:pPr>
         <w:pStyle w:val="Titre1"/>
       </w:pPr>
-      <w:bookmarkStart w:id="33" w:name="_Toc214524860"/>
-      <w:r>
+      <w:bookmarkStart w:id="41" w:name="_Toc215125562"/>
+      <w:r>
+        <w:lastRenderedPageBreak/>
         <w:t>Vulnerable and outdated components</w:t>
       </w:r>
-      <w:bookmarkEnd w:id="33"/>
+      <w:bookmarkEnd w:id="41"/>
     </w:p>
     <w:p>
       <w:pPr>
         <w:pStyle w:val="Titre2"/>
       </w:pPr>
-      <w:bookmarkStart w:id="34" w:name="_Toc214524861"/>
+      <w:bookmarkStart w:id="42" w:name="_Toc215125563"/>
       <w:r>
         <w:t>Exemple de code / élément d’architecture lié</w:t>
       </w:r>
-      <w:bookmarkEnd w:id="34"/>
+      <w:bookmarkEnd w:id="42"/>
     </w:p>
     <w:p>
       <w:pPr>
         <w:pStyle w:val="Titre2"/>
       </w:pPr>
-      <w:bookmarkStart w:id="35" w:name="_Toc214524862"/>
+      <w:bookmarkStart w:id="43" w:name="_Toc215125564"/>
       <w:r>
         <w:t>Statut</w:t>
       </w:r>
-      <w:bookmarkEnd w:id="35"/>
+      <w:bookmarkEnd w:id="43"/>
     </w:p>
     <w:p>
       <w:pPr>
         <w:pStyle w:val="Titre2"/>
       </w:pPr>
-      <w:bookmarkStart w:id="36" w:name="_Toc214524863"/>
+      <w:bookmarkStart w:id="44" w:name="_Toc215125565"/>
       <w:r>
         <w:t>Contre-mesure</w:t>
       </w:r>
-      <w:bookmarkEnd w:id="36"/>
+      <w:bookmarkEnd w:id="44"/>
     </w:p>
     <w:p>
       <w:pPr>
@@ -6588,42 +7468,41 @@
       <w:pPr>
         <w:pStyle w:val="Titre1"/>
       </w:pPr>
-      <w:bookmarkStart w:id="37" w:name="_Toc214524864"/>
-      <w:r>
-        <w:lastRenderedPageBreak/>
+      <w:bookmarkStart w:id="45" w:name="_Toc215125566"/>
+      <w:r>
         <w:t>Identification and Authentication Failures</w:t>
       </w:r>
-      <w:bookmarkEnd w:id="37"/>
+      <w:bookmarkEnd w:id="45"/>
     </w:p>
     <w:p>
       <w:pPr>
         <w:pStyle w:val="Titre2"/>
       </w:pPr>
-      <w:bookmarkStart w:id="38" w:name="_Toc214524865"/>
+      <w:bookmarkStart w:id="46" w:name="_Toc215125567"/>
       <w:r>
         <w:t>Exemple de code / élément d’architecture lié</w:t>
       </w:r>
-      <w:bookmarkEnd w:id="38"/>
+      <w:bookmarkEnd w:id="46"/>
     </w:p>
     <w:p>
       <w:pPr>
         <w:pStyle w:val="Titre2"/>
       </w:pPr>
-      <w:bookmarkStart w:id="39" w:name="_Toc214524866"/>
+      <w:bookmarkStart w:id="47" w:name="_Toc215125568"/>
       <w:r>
         <w:t>Statut</w:t>
       </w:r>
-      <w:bookmarkEnd w:id="39"/>
+      <w:bookmarkEnd w:id="47"/>
     </w:p>
     <w:p>
       <w:pPr>
         <w:pStyle w:val="Titre2"/>
       </w:pPr>
-      <w:bookmarkStart w:id="40" w:name="_Toc214524867"/>
+      <w:bookmarkStart w:id="48" w:name="_Toc215125569"/>
       <w:r>
         <w:t>Contre-mesure</w:t>
       </w:r>
-      <w:bookmarkEnd w:id="40"/>
+      <w:bookmarkEnd w:id="48"/>
     </w:p>
     <w:p>
       <w:pPr>
@@ -6634,41 +7513,41 @@
       <w:pPr>
         <w:pStyle w:val="Titre1"/>
       </w:pPr>
-      <w:bookmarkStart w:id="41" w:name="_Toc214524868"/>
+      <w:bookmarkStart w:id="49" w:name="_Toc215125570"/>
       <w:r>
         <w:t>Software and Data Integrity Failures</w:t>
       </w:r>
-      <w:bookmarkEnd w:id="41"/>
+      <w:bookmarkEnd w:id="49"/>
     </w:p>
     <w:p>
       <w:pPr>
         <w:pStyle w:val="Titre2"/>
       </w:pPr>
-      <w:bookmarkStart w:id="42" w:name="_Toc214524869"/>
+      <w:bookmarkStart w:id="50" w:name="_Toc215125571"/>
       <w:r>
         <w:t>Exemple de code / élément d’architecture lié</w:t>
       </w:r>
-      <w:bookmarkEnd w:id="42"/>
+      <w:bookmarkEnd w:id="50"/>
     </w:p>
     <w:p>
       <w:pPr>
         <w:pStyle w:val="Titre2"/>
       </w:pPr>
-      <w:bookmarkStart w:id="43" w:name="_Toc214524870"/>
+      <w:bookmarkStart w:id="51" w:name="_Toc215125572"/>
       <w:r>
         <w:t>Statut</w:t>
       </w:r>
-      <w:bookmarkEnd w:id="43"/>
+      <w:bookmarkEnd w:id="51"/>
     </w:p>
     <w:p>
       <w:pPr>
         <w:pStyle w:val="Titre2"/>
       </w:pPr>
-      <w:bookmarkStart w:id="44" w:name="_Toc214524871"/>
+      <w:bookmarkStart w:id="52" w:name="_Toc215125573"/>
       <w:r>
         <w:t>Contre-mesure</w:t>
       </w:r>
-      <w:bookmarkEnd w:id="44"/>
+      <w:bookmarkEnd w:id="52"/>
     </w:p>
     <w:p>
       <w:pPr>
@@ -6679,41 +7558,41 @@
       <w:pPr>
         <w:pStyle w:val="Titre1"/>
       </w:pPr>
-      <w:bookmarkStart w:id="45" w:name="_Toc214524872"/>
+      <w:bookmarkStart w:id="53" w:name="_Toc215125574"/>
       <w:r>
         <w:t>Server-Side Request Forgery</w:t>
       </w:r>
-      <w:bookmarkEnd w:id="45"/>
+      <w:bookmarkEnd w:id="53"/>
     </w:p>
     <w:p>
       <w:pPr>
         <w:pStyle w:val="Titre2"/>
       </w:pPr>
-      <w:bookmarkStart w:id="46" w:name="_Toc214524873"/>
+      <w:bookmarkStart w:id="54" w:name="_Toc215125575"/>
       <w:r>
         <w:t>Exemple de code / élément d’architecture lié</w:t>
       </w:r>
-      <w:bookmarkEnd w:id="46"/>
+      <w:bookmarkEnd w:id="54"/>
     </w:p>
     <w:p>
       <w:pPr>
         <w:pStyle w:val="Titre2"/>
       </w:pPr>
-      <w:bookmarkStart w:id="47" w:name="_Toc214524874"/>
+      <w:bookmarkStart w:id="55" w:name="_Toc215125576"/>
       <w:r>
         <w:t>Statut</w:t>
       </w:r>
-      <w:bookmarkEnd w:id="47"/>
+      <w:bookmarkEnd w:id="55"/>
     </w:p>
     <w:p>
       <w:pPr>
         <w:pStyle w:val="Titre2"/>
       </w:pPr>
-      <w:bookmarkStart w:id="48" w:name="_Toc214524875"/>
+      <w:bookmarkStart w:id="56" w:name="_Toc215125577"/>
       <w:r>
         <w:t>Contre-mesure</w:t>
       </w:r>
-      <w:bookmarkEnd w:id="48"/>
+      <w:bookmarkEnd w:id="56"/>
     </w:p>
     <w:p>
       <w:pPr>
@@ -6725,7 +7604,7 @@
         <w:pStyle w:val="Corpsdetexte"/>
       </w:pPr>
     </w:p>
-    <w:bookmarkStart w:id="49" w:name="_Toc214524876" w:displacedByCustomXml="next"/>
+    <w:bookmarkStart w:id="57" w:name="_Toc215125578" w:displacedByCustomXml="next"/>
     <w:sdt>
       <w:sdtPr>
         <w:rPr>
@@ -6765,7 +7644,7 @@
             </w:rPr>
             <w:t>Bibliographie</w:t>
           </w:r>
-          <w:bookmarkEnd w:id="49"/>
+          <w:bookmarkEnd w:id="57"/>
         </w:p>
         <w:sdt>
           <w:sdtPr>
@@ -7326,7 +8205,7 @@
               <w:noProof/>
               <w:szCs w:val="16"/>
             </w:rPr>
-            <w:t>17.11.2025 14:42</w:t>
+            <w:t>20.11.2025 11:45</w:t>
           </w:r>
           <w:r>
             <w:rPr>
@@ -7547,7 +8426,7 @@
         <v:path o:extrusionok="f" gradientshapeok="t" o:connecttype="rect"/>
         <o:lock v:ext="edit" aspectratio="t"/>
       </v:shapetype>
-      <v:shape id="_x0000_i1041" type="#_x0000_t75" style="width:11.3pt;height:11.3pt" o:bullet="t">
+      <v:shape id="_x0000_i1048" type="#_x0000_t75" style="width:11.3pt;height:11.3pt" o:bullet="t">
         <v:imagedata r:id="rId1" o:title="BD10263_"/>
       </v:shape>
     </w:pict>
@@ -10985,6 +11864,29 @@
       <w:szCs w:val="32"/>
     </w:rPr>
   </w:style>
+  <w:style w:type="paragraph" w:customStyle="1" w:styleId="codesource">
+    <w:name w:val="codesource"/>
+    <w:basedOn w:val="Retraitcorpsdetexte"/>
+    <w:link w:val="codesourceCar"/>
+    <w:qFormat/>
+    <w:rsid w:val="00035092"/>
+    <w:rPr>
+      <w:rFonts w:ascii="Consolas" w:hAnsi="Consolas"/>
+      <w:color w:val="548DD4" w:themeColor="text2" w:themeTint="99"/>
+      <w:lang w:val="en-US"/>
+    </w:rPr>
+  </w:style>
+  <w:style w:type="character" w:customStyle="1" w:styleId="codesourceCar">
+    <w:name w:val="codesource Car"/>
+    <w:basedOn w:val="RetraitcorpsdetexteCar"/>
+    <w:link w:val="codesource"/>
+    <w:rsid w:val="00035092"/>
+    <w:rPr>
+      <w:rFonts w:ascii="Consolas" w:hAnsi="Consolas"/>
+      <w:color w:val="548DD4" w:themeColor="text2" w:themeTint="99"/>
+      <w:lang w:val="en-US"/>
+    </w:rPr>
+  </w:style>
 </w:styles>
 </file>
 
@@ -11275,15 +12177,6 @@
 </file>
 
 <file path=customXml/item1.xml><?xml version="1.0" encoding="utf-8"?>
-<?mso-contentType ?>
-<FormTemplates xmlns="http://schemas.microsoft.com/sharepoint/v3/contenttype/forms">
-  <Display>DocumentLibraryForm</Display>
-  <Edit>DocumentLibraryForm</Edit>
-  <New>DocumentLibraryForm</New>
-</FormTemplates>
-</file>
-
-<file path=customXml/item2.xml><?xml version="1.0" encoding="utf-8"?>
 <p:properties xmlns:p="http://schemas.microsoft.com/office/2006/metadata/properties" xmlns:xsi="http://www.w3.org/2001/XMLSchema-instance" xmlns:pc="http://schemas.microsoft.com/office/infopath/2007/PartnerControls">
   <documentManagement>
     <lcf76f155ced4ddcb4097134ff3c332f xmlns="b5cf4370-ac38-4b9e-9836-ef6f5df64f24">
@@ -11294,34 +12187,16 @@
 </p:properties>
 </file>
 
-<file path=customXml/item3.xml><?xml version="1.0" encoding="utf-8"?>
-<b:Sources xmlns:b="http://schemas.openxmlformats.org/officeDocument/2006/bibliography" xmlns="http://schemas.openxmlformats.org/officeDocument/2006/bibliography" SelectedStyle="\APASixthEditionOfficeOnline.xsl" StyleName="APA" Version="6">
-  <b:Source>
-    <b:Tag>Meu14</b:Tag>
-    <b:SourceType>Book</b:SourceType>
-    <b:Guid>{5BF06120-89A3-4A78-B0CA-E80F9B60B368}</b:Guid>
-    <b:Author>
-      <b:Author>
-        <b:NameList>
-          <b:Person>
-            <b:Last>Meucci</b:Last>
-            <b:First>Matteo </b:First>
-          </b:Person>
-          <b:Person>
-            <b:Last>Muller</b:Last>
-            <b:First>Andrew </b:First>
-          </b:Person>
-        </b:NameList>
-      </b:Author>
-    </b:Author>
-    <b:Title>OWASP Testing Guide v4</b:Title>
-    <b:Year>2014</b:Year>
-    <b:RefOrder>1</b:RefOrder>
-  </b:Source>
-</b:Sources>
+<file path=customXml/item2.xml><?xml version="1.0" encoding="utf-8"?>
+<?mso-contentType ?>
+<FormTemplates xmlns="http://schemas.microsoft.com/sharepoint/v3/contenttype/forms">
+  <Display>DocumentLibraryForm</Display>
+  <Edit>DocumentLibraryForm</Edit>
+  <New>DocumentLibraryForm</New>
+</FormTemplates>
 </file>
 
-<file path=customXml/item4.xml><?xml version="1.0" encoding="utf-8"?>
+<file path=customXml/item3.xml><?xml version="1.0" encoding="utf-8"?>
 <ct:contentTypeSchema xmlns:ct="http://schemas.microsoft.com/office/2006/metadata/contentType" xmlns:ma="http://schemas.microsoft.com/office/2006/metadata/properties/metaAttributes" ct:_="" ma:_="" ma:contentTypeName="Document" ma:contentTypeID="0x01010080C9F2488912074FB587B9AD9ADAE5BB" ma:contentTypeVersion="13" ma:contentTypeDescription="Crée un document." ma:contentTypeScope="" ma:versionID="98cb6024266d177b928872b226e6993e">
   <xsd:schema xmlns:xsd="http://www.w3.org/2001/XMLSchema" xmlns:xs="http://www.w3.org/2001/XMLSchema" xmlns:p="http://schemas.microsoft.com/office/2006/metadata/properties" xmlns:ns2="b5cf4370-ac38-4b9e-9836-ef6f5df64f24" xmlns:ns3="eefa3612-053e-497a-ae76-8a76877f5e22" targetNamespace="http://schemas.microsoft.com/office/2006/metadata/properties" ma:root="true" ma:fieldsID="005441ce51d7a2dcada4efd17c7a03e9" ns2:_="" ns3:_="">
     <xsd:import namespace="b5cf4370-ac38-4b9e-9836-ef6f5df64f24"/>
@@ -11528,15 +12403,34 @@
 </ct:contentTypeSchema>
 </file>
 
-<file path=customXml/itemProps1.xml><?xml version="1.0" encoding="utf-8"?>
-<ds:datastoreItem xmlns:ds="http://schemas.openxmlformats.org/officeDocument/2006/customXml" ds:itemID="{DF8E7934-3F3A-4F32-A7D4-1B248DBE707D}">
-  <ds:schemaRefs>
-    <ds:schemaRef ds:uri="http://schemas.microsoft.com/sharepoint/v3/contenttype/forms"/>
-  </ds:schemaRefs>
-</ds:datastoreItem>
+<file path=customXml/item4.xml><?xml version="1.0" encoding="utf-8"?>
+<b:Sources xmlns:b="http://schemas.openxmlformats.org/officeDocument/2006/bibliography" xmlns="http://schemas.openxmlformats.org/officeDocument/2006/bibliography" SelectedStyle="\APASixthEditionOfficeOnline.xsl" StyleName="APA" Version="6">
+  <b:Source>
+    <b:Tag>Meu14</b:Tag>
+    <b:SourceType>Book</b:SourceType>
+    <b:Guid>{5BF06120-89A3-4A78-B0CA-E80F9B60B368}</b:Guid>
+    <b:Author>
+      <b:Author>
+        <b:NameList>
+          <b:Person>
+            <b:Last>Meucci</b:Last>
+            <b:First>Matteo </b:First>
+          </b:Person>
+          <b:Person>
+            <b:Last>Muller</b:Last>
+            <b:First>Andrew </b:First>
+          </b:Person>
+        </b:NameList>
+      </b:Author>
+    </b:Author>
+    <b:Title>OWASP Testing Guide v4</b:Title>
+    <b:Year>2014</b:Year>
+    <b:RefOrder>1</b:RefOrder>
+  </b:Source>
+</b:Sources>
 </file>
 
-<file path=customXml/itemProps2.xml><?xml version="1.0" encoding="utf-8"?>
+<file path=customXml/itemProps1.xml><?xml version="1.0" encoding="utf-8"?>
 <ds:datastoreItem xmlns:ds="http://schemas.openxmlformats.org/officeDocument/2006/customXml" ds:itemID="{4181FC95-92B5-446F-AE57-E4A44C8C450C}">
   <ds:schemaRefs>
     <ds:schemaRef ds:uri="http://schemas.microsoft.com/office/2006/metadata/properties"/>
@@ -11547,15 +12441,15 @@
 </ds:datastoreItem>
 </file>
 
-<file path=customXml/itemProps3.xml><?xml version="1.0" encoding="utf-8"?>
-<ds:datastoreItem xmlns:ds="http://schemas.openxmlformats.org/officeDocument/2006/customXml" ds:itemID="{708BE675-FEC2-469A-ACAC-76ED162EB276}">
+<file path=customXml/itemProps2.xml><?xml version="1.0" encoding="utf-8"?>
+<ds:datastoreItem xmlns:ds="http://schemas.openxmlformats.org/officeDocument/2006/customXml" ds:itemID="{DF8E7934-3F3A-4F32-A7D4-1B248DBE707D}">
   <ds:schemaRefs>
-    <ds:schemaRef ds:uri="http://schemas.openxmlformats.org/officeDocument/2006/bibliography"/>
+    <ds:schemaRef ds:uri="http://schemas.microsoft.com/sharepoint/v3/contenttype/forms"/>
   </ds:schemaRefs>
 </ds:datastoreItem>
 </file>
 
-<file path=customXml/itemProps4.xml><?xml version="1.0" encoding="utf-8"?>
+<file path=customXml/itemProps3.xml><?xml version="1.0" encoding="utf-8"?>
 <ds:datastoreItem xmlns:ds="http://schemas.openxmlformats.org/officeDocument/2006/customXml" ds:itemID="{FDA51230-EF27-4A68-A446-37F9E544E2A2}">
   <ds:schemaRefs>
     <ds:schemaRef ds:uri="http://schemas.microsoft.com/office/2006/metadata/contentType"/>
@@ -11572,4 +12466,12 @@
     <ds:schemaRef ds:uri="http://schemas.microsoft.com/internal/obd"/>
   </ds:schemaRefs>
 </ds:datastoreItem>
+</file>
+
+<file path=customXml/itemProps4.xml><?xml version="1.0" encoding="utf-8"?>
+<ds:datastoreItem xmlns:ds="http://schemas.openxmlformats.org/officeDocument/2006/customXml" ds:itemID="{708BE675-FEC2-469A-ACAC-76ED162EB276}">
+  <ds:schemaRefs>
+    <ds:schemaRef ds:uri="http://schemas.openxmlformats.org/officeDocument/2006/bibliography"/>
+  </ds:schemaRefs>
+</ds:datastoreItem>
 </file>
</xml_diff>